<commit_message>
adding minti fields to spec claimant dq
</commit_message>
<xml_diff>
--- a/docker/docmosis/templates/CV-SPC-HRN-ENG-01359.docx
+++ b/docker/docmosis/templates/CV-SPC-HRN-ENG-01359.docx
@@ -129,27 +129,7 @@
                 <w:sz w:val="28"/>
                 <w:szCs w:val="28"/>
               </w:rPr>
-              <w:t>Claim number: &lt;&lt;</w:t>
-            </w:r>
-            <w:proofErr w:type="spellStart"/>
-            <w:r>
-              <w:rPr>
-                <w:rFonts w:ascii="GDSTransportWebsite" w:hAnsi="GDSTransportWebsite"/>
-                <w:color w:val="60686D"/>
-                <w:sz w:val="28"/>
-                <w:szCs w:val="28"/>
-              </w:rPr>
-              <w:t>referenceNumber</w:t>
-            </w:r>
-            <w:proofErr w:type="spellEnd"/>
-            <w:r>
-              <w:rPr>
-                <w:rFonts w:ascii="GDSTransportWebsite" w:hAnsi="GDSTransportWebsite"/>
-                <w:color w:val="60686D"/>
-                <w:sz w:val="28"/>
-                <w:szCs w:val="28"/>
-              </w:rPr>
-              <w:t>&gt;&gt;</w:t>
+              <w:t>Claim number: &lt;&lt;referenceNumber&gt;&gt;</w:t>
             </w:r>
           </w:p>
         </w:tc>
@@ -260,27 +240,7 @@
                 <w:sz w:val="28"/>
                 <w:szCs w:val="28"/>
               </w:rPr>
-              <w:t>Case name: &lt;&lt;</w:t>
-            </w:r>
-            <w:proofErr w:type="spellStart"/>
-            <w:r>
-              <w:rPr>
-                <w:rFonts w:ascii="GDSTransportWebsite" w:hAnsi="GDSTransportWebsite"/>
-                <w:color w:val="60686D"/>
-                <w:sz w:val="28"/>
-                <w:szCs w:val="28"/>
-              </w:rPr>
-              <w:t>caseName</w:t>
-            </w:r>
-            <w:proofErr w:type="spellEnd"/>
-            <w:r>
-              <w:rPr>
-                <w:rFonts w:ascii="GDSTransportWebsite" w:hAnsi="GDSTransportWebsite"/>
-                <w:color w:val="60686D"/>
-                <w:sz w:val="28"/>
-                <w:szCs w:val="28"/>
-              </w:rPr>
-              <w:t>&gt;&gt;</w:t>
+              <w:t>Case name: &lt;&lt;caseName&gt;&gt;</w:t>
             </w:r>
           </w:p>
         </w:tc>
@@ -444,98 +404,7 @@
                 <w:sz w:val="20"/>
                 <w:szCs w:val="20"/>
               </w:rPr>
-              <w:t>Received: &lt;</w:t>
-            </w:r>
-            <w:proofErr w:type="gramStart"/>
-            <w:r>
-              <w:rPr>
-                <w:rFonts w:ascii="GDSTransportWebsite" w:eastAsia="Times New Roman" w:hAnsi="GDSTransportWebsite" w:cs="Times New Roman"/>
-                <w:color w:val="60686D"/>
-                <w:sz w:val="20"/>
-                <w:szCs w:val="20"/>
-              </w:rPr>
-              <w:t>&lt;{</w:t>
-            </w:r>
-            <w:proofErr w:type="spellStart"/>
-            <w:proofErr w:type="gramEnd"/>
-            <w:r>
-              <w:rPr>
-                <w:rFonts w:ascii="GDSTransportWebsite" w:eastAsia="Times New Roman" w:hAnsi="GDSTransportWebsite" w:cs="Times New Roman"/>
-                <w:color w:val="60686D"/>
-                <w:sz w:val="20"/>
-                <w:szCs w:val="20"/>
-              </w:rPr>
-              <w:t>dateFormat</w:t>
-            </w:r>
-            <w:proofErr w:type="spellEnd"/>
-            <w:r>
-              <w:rPr>
-                <w:rFonts w:ascii="GDSTransportWebsite" w:eastAsia="Times New Roman" w:hAnsi="GDSTransportWebsite" w:cs="Times New Roman"/>
-                <w:color w:val="60686D"/>
-                <w:sz w:val="20"/>
-                <w:szCs w:val="20"/>
-              </w:rPr>
-              <w:t>(</w:t>
-            </w:r>
-            <w:proofErr w:type="spellStart"/>
-            <w:r>
-              <w:rPr>
-                <w:rFonts w:ascii="GDSTransportWebsite" w:eastAsia="Times New Roman" w:hAnsi="GDSTransportWebsite" w:cs="Times New Roman"/>
-                <w:color w:val="60686D"/>
-                <w:sz w:val="20"/>
-                <w:szCs w:val="20"/>
-              </w:rPr>
-              <w:t>submittedOn</w:t>
-            </w:r>
-            <w:proofErr w:type="spellEnd"/>
-            <w:r>
-              <w:rPr>
-                <w:rFonts w:ascii="GDSTransportWebsite" w:eastAsia="Times New Roman" w:hAnsi="GDSTransportWebsite" w:cs="Times New Roman"/>
-                <w:color w:val="60686D"/>
-                <w:sz w:val="20"/>
-                <w:szCs w:val="20"/>
-              </w:rPr>
-              <w:t xml:space="preserve">, ‘d MMMM </w:t>
-            </w:r>
-            <w:proofErr w:type="spellStart"/>
-            <w:r>
-              <w:rPr>
-                <w:rFonts w:ascii="GDSTransportWebsite" w:eastAsia="Times New Roman" w:hAnsi="GDSTransportWebsite" w:cs="Times New Roman"/>
-                <w:color w:val="60686D"/>
-                <w:sz w:val="20"/>
-                <w:szCs w:val="20"/>
-              </w:rPr>
-              <w:t>yyyy</w:t>
-            </w:r>
-            <w:proofErr w:type="spellEnd"/>
-            <w:r>
-              <w:rPr>
-                <w:rFonts w:ascii="GDSTransportWebsite" w:eastAsia="Times New Roman" w:hAnsi="GDSTransportWebsite" w:cs="Times New Roman"/>
-                <w:color w:val="60686D"/>
-                <w:sz w:val="20"/>
-                <w:szCs w:val="20"/>
-              </w:rPr>
-              <w:t>’, ‘dd-MM-</w:t>
-            </w:r>
-            <w:proofErr w:type="spellStart"/>
-            <w:r>
-              <w:rPr>
-                <w:rFonts w:ascii="GDSTransportWebsite" w:eastAsia="Times New Roman" w:hAnsi="GDSTransportWebsite" w:cs="Times New Roman"/>
-                <w:color w:val="60686D"/>
-                <w:sz w:val="20"/>
-                <w:szCs w:val="20"/>
-              </w:rPr>
-              <w:t>yyyy</w:t>
-            </w:r>
-            <w:proofErr w:type="spellEnd"/>
-            <w:r>
-              <w:rPr>
-                <w:rFonts w:ascii="GDSTransportWebsite" w:eastAsia="Times New Roman" w:hAnsi="GDSTransportWebsite" w:cs="Times New Roman"/>
-                <w:color w:val="60686D"/>
-                <w:sz w:val="20"/>
-                <w:szCs w:val="20"/>
-              </w:rPr>
-              <w:t>’)}&gt;&gt;</w:t>
+              <w:t>Received: &lt;&lt;{dateFormat(submittedOn, ‘d MMMM yyyy’, ‘dd-MM-yyyy’)}&gt;&gt;</w:t>
             </w:r>
           </w:p>
         </w:tc>
@@ -602,29 +471,7 @@
                 <w:color w:val="0A0A0A"/>
                 <w:shd w:val="clear" w:color="auto" w:fill="FFFFFF"/>
               </w:rPr>
-              <w:t>&lt;&lt;</w:t>
-            </w:r>
-            <w:proofErr w:type="spellStart"/>
-            <w:r>
-              <w:rPr>
-                <w:rFonts w:ascii="GDSTransportWebsite" w:hAnsi="GDSTransportWebsite"/>
-                <w:b/>
-                <w:bCs/>
-                <w:color w:val="0A0A0A"/>
-                <w:shd w:val="clear" w:color="auto" w:fill="FFFFFF"/>
-              </w:rPr>
-              <w:t>rr_applicants</w:t>
-            </w:r>
-            <w:proofErr w:type="spellEnd"/>
-            <w:r>
-              <w:rPr>
-                <w:rFonts w:ascii="GDSTransportWebsite" w:hAnsi="GDSTransportWebsite"/>
-                <w:b/>
-                <w:bCs/>
-                <w:color w:val="0A0A0A"/>
-                <w:shd w:val="clear" w:color="auto" w:fill="FFFFFF"/>
-              </w:rPr>
-              <w:t>&gt;&gt;</w:t>
+              <w:t>&lt;&lt;rr_applicants&gt;&gt;</w:t>
             </w:r>
           </w:p>
         </w:tc>
@@ -657,29 +504,7 @@
                 <w:color w:val="0A0A0A"/>
                 <w:shd w:val="clear" w:color="auto" w:fill="FFFFFF"/>
               </w:rPr>
-              <w:t>&lt;&lt;cs_{$size&gt;1}&gt;&gt; Claimant &lt;&lt;$</w:t>
-            </w:r>
-            <w:proofErr w:type="spellStart"/>
-            <w:r>
-              <w:rPr>
-                <w:rFonts w:ascii="GDSTransportWebsite" w:hAnsi="GDSTransportWebsite"/>
-                <w:b/>
-                <w:bCs/>
-                <w:color w:val="0A0A0A"/>
-                <w:shd w:val="clear" w:color="auto" w:fill="FFFFFF"/>
-              </w:rPr>
-              <w:t>itemnum</w:t>
-            </w:r>
-            <w:proofErr w:type="spellEnd"/>
-            <w:r>
-              <w:rPr>
-                <w:rFonts w:ascii="GDSTransportWebsite" w:hAnsi="GDSTransportWebsite"/>
-                <w:b/>
-                <w:bCs/>
-                <w:color w:val="0A0A0A"/>
-                <w:shd w:val="clear" w:color="auto" w:fill="FFFFFF"/>
-              </w:rPr>
-              <w:t>&gt;&gt;&lt;&lt;es_&gt;&gt;</w:t>
+              <w:t>&lt;&lt;cs_{$size&gt;1}&gt;&gt; Claimant &lt;&lt;$itemnum&gt;&gt;&lt;&lt;es_&gt;&gt;</w:t>
             </w:r>
           </w:p>
         </w:tc>
@@ -776,23 +601,7 @@
                 <w:rFonts w:ascii="GDSTransportWebsite" w:hAnsi="GDSTransportWebsite"/>
                 <w:color w:val="0A0A0A"/>
               </w:rPr>
-              <w:t>&lt;&lt;cs_{primaryAddress.AddressLine</w:t>
-            </w:r>
-            <w:proofErr w:type="gramStart"/>
-            <w:r>
-              <w:rPr>
-                <w:rFonts w:ascii="GDSTransportWebsite" w:hAnsi="GDSTransportWebsite"/>
-                <w:color w:val="0A0A0A"/>
-              </w:rPr>
-              <w:t>1!=</w:t>
-            </w:r>
-            <w:proofErr w:type="gramEnd"/>
-            <w:r>
-              <w:rPr>
-                <w:rFonts w:ascii="GDSTransportWebsite" w:hAnsi="GDSTransportWebsite"/>
-                <w:color w:val="0A0A0A"/>
-              </w:rPr>
-              <w:t>null}&gt;&gt;&lt;&lt;primaryAddress.AddressLine1&gt;&gt;&lt;&lt;es_&gt;&gt;&lt;&lt;cs_{!isBlank(primaryAddress.AddressLine2)}&gt;&gt;</w:t>
+              <w:t>&lt;&lt;cs_{primaryAddress.AddressLine1!=null}&gt;&gt;&lt;&lt;primaryAddress.AddressLine1&gt;&gt;&lt;&lt;es_&gt;&gt;&lt;&lt;cs_{!isBlank(primaryAddress.AddressLine2)}&gt;&gt;</w:t>
             </w:r>
           </w:p>
           <w:p>
@@ -810,23 +619,7 @@
                 <w:rFonts w:ascii="GDSTransportWebsite" w:hAnsi="GDSTransportWebsite"/>
                 <w:color w:val="0A0A0A"/>
               </w:rPr>
-              <w:t>&lt;&lt;primaryAddress.AddressLine2&gt;&gt;&lt;&lt;es_&gt;&gt;&lt;&lt;cs_</w:t>
-            </w:r>
-            <w:proofErr w:type="gramStart"/>
-            <w:r>
-              <w:rPr>
-                <w:rFonts w:ascii="GDSTransportWebsite" w:hAnsi="GDSTransportWebsite"/>
-                <w:color w:val="0A0A0A"/>
-              </w:rPr>
-              <w:t>{!isBlank</w:t>
-            </w:r>
-            <w:proofErr w:type="gramEnd"/>
-            <w:r>
-              <w:rPr>
-                <w:rFonts w:ascii="GDSTransportWebsite" w:hAnsi="GDSTransportWebsite"/>
-                <w:color w:val="0A0A0A"/>
-              </w:rPr>
-              <w:t>(primaryAddress.AddressLine3)}&gt;&gt;</w:t>
+              <w:t>&lt;&lt;primaryAddress.AddressLine2&gt;&gt;&lt;&lt;es_&gt;&gt;&lt;&lt;cs_{!isBlank(primaryAddress.AddressLine3)}&gt;&gt;</w:t>
             </w:r>
           </w:p>
           <w:p>
@@ -843,23 +636,7 @@
                 <w:rFonts w:ascii="GDSTransportWebsite" w:hAnsi="GDSTransportWebsite"/>
                 <w:color w:val="0A0A0A"/>
               </w:rPr>
-              <w:t>&lt;&lt;primaryAddress.AddressLine3&gt;&gt;&lt;&lt;es_&gt;&gt;&lt;&lt;cs_</w:t>
-            </w:r>
-            <w:proofErr w:type="gramStart"/>
-            <w:r>
-              <w:rPr>
-                <w:rFonts w:ascii="GDSTransportWebsite" w:hAnsi="GDSTransportWebsite"/>
-                <w:color w:val="0A0A0A"/>
-              </w:rPr>
-              <w:t>{!isBlank</w:t>
-            </w:r>
-            <w:proofErr w:type="gramEnd"/>
-            <w:r>
-              <w:rPr>
-                <w:rFonts w:ascii="GDSTransportWebsite" w:hAnsi="GDSTransportWebsite"/>
-                <w:color w:val="0A0A0A"/>
-              </w:rPr>
-              <w:t>(primaryAddress.PostTown)}&gt;&gt;</w:t>
+              <w:t>&lt;&lt;primaryAddress.AddressLine3&gt;&gt;&lt;&lt;es_&gt;&gt;&lt;&lt;cs_{!isBlank(primaryAddress.PostTown)}&gt;&gt;</w:t>
             </w:r>
           </w:p>
           <w:p>
@@ -876,23 +653,7 @@
                 <w:rFonts w:ascii="GDSTransportWebsite" w:hAnsi="GDSTransportWebsite"/>
                 <w:color w:val="0A0A0A"/>
               </w:rPr>
-              <w:t xml:space="preserve">&lt;&lt; </w:t>
-            </w:r>
-            <w:proofErr w:type="spellStart"/>
-            <w:r>
-              <w:rPr>
-                <w:rFonts w:ascii="GDSTransportWebsite" w:hAnsi="GDSTransportWebsite"/>
-                <w:color w:val="0A0A0A"/>
-              </w:rPr>
-              <w:t>primaryAddress.PostTown</w:t>
-            </w:r>
-            <w:proofErr w:type="spellEnd"/>
-            <w:r>
-              <w:rPr>
-                <w:rFonts w:ascii="GDSTransportWebsite" w:hAnsi="GDSTransportWebsite"/>
-                <w:color w:val="0A0A0A"/>
-              </w:rPr>
-              <w:t>&gt;&gt;&lt;&lt;es_&gt;&gt;</w:t>
+              <w:t>&lt;&lt; primaryAddress.PostTown&gt;&gt;&lt;&lt;es_&gt;&gt;</w:t>
             </w:r>
           </w:p>
           <w:p>
@@ -909,23 +670,7 @@
                 <w:rFonts w:ascii="GDSTransportWebsite" w:hAnsi="GDSTransportWebsite"/>
                 <w:color w:val="0A0A0A"/>
               </w:rPr>
-              <w:t>&lt;&lt; primaryAddress.PostCode&gt;&gt;&lt;&lt;cs_</w:t>
-            </w:r>
-            <w:proofErr w:type="gramStart"/>
-            <w:r>
-              <w:rPr>
-                <w:rFonts w:ascii="GDSTransportWebsite" w:hAnsi="GDSTransportWebsite"/>
-                <w:color w:val="0A0A0A"/>
-              </w:rPr>
-              <w:t>{!isBlank</w:t>
-            </w:r>
-            <w:proofErr w:type="gramEnd"/>
-            <w:r>
-              <w:rPr>
-                <w:rFonts w:ascii="GDSTransportWebsite" w:hAnsi="GDSTransportWebsite"/>
-                <w:color w:val="0A0A0A"/>
-              </w:rPr>
-              <w:t>(primaryAddress.Country)}&gt;&gt;</w:t>
+              <w:t>&lt;&lt; primaryAddress.PostCode&gt;&gt;&lt;&lt;cs_{!isBlank(primaryAddress.Country)}&gt;&gt;</w:t>
             </w:r>
           </w:p>
           <w:p>
@@ -943,23 +688,7 @@
                 <w:rFonts w:ascii="GDSTransportWebsite" w:hAnsi="GDSTransportWebsite"/>
                 <w:color w:val="0A0A0A"/>
               </w:rPr>
-              <w:t xml:space="preserve">&lt;&lt; </w:t>
-            </w:r>
-            <w:proofErr w:type="spellStart"/>
-            <w:r>
-              <w:rPr>
-                <w:rFonts w:ascii="GDSTransportWebsite" w:hAnsi="GDSTransportWebsite"/>
-                <w:color w:val="0A0A0A"/>
-              </w:rPr>
-              <w:t>primaryAddress.Country</w:t>
-            </w:r>
-            <w:proofErr w:type="spellEnd"/>
-            <w:r>
-              <w:rPr>
-                <w:rFonts w:ascii="GDSTransportWebsite" w:hAnsi="GDSTransportWebsite"/>
-                <w:color w:val="0A0A0A"/>
-              </w:rPr>
-              <w:t>&gt;&gt;&lt;&lt;es_&gt;&gt;</w:t>
+              <w:t>&lt;&lt; primaryAddress.Country&gt;&gt;&lt;&lt;es_&gt;&gt;</w:t>
             </w:r>
           </w:p>
         </w:tc>
@@ -1024,23 +753,7 @@
                 <w:rFonts w:ascii="GDSTransportWebsite" w:hAnsi="GDSTransportWebsite"/>
                 <w:color w:val="0A0A0A"/>
               </w:rPr>
-              <w:t>&lt;&lt;</w:t>
-            </w:r>
-            <w:proofErr w:type="spellStart"/>
-            <w:r>
-              <w:rPr>
-                <w:rFonts w:ascii="GDSTransportWebsite" w:hAnsi="GDSTransportWebsite"/>
-                <w:color w:val="0A0A0A"/>
-              </w:rPr>
-              <w:t>dateOfBirth</w:t>
-            </w:r>
-            <w:proofErr w:type="spellEnd"/>
-            <w:r>
-              <w:rPr>
-                <w:rFonts w:ascii="GDSTransportWebsite" w:hAnsi="GDSTransportWebsite"/>
-                <w:color w:val="0A0A0A"/>
-              </w:rPr>
-              <w:t>&gt;&gt;</w:t>
+              <w:t>&lt;&lt;dateOfBirth&gt;&gt;</w:t>
             </w:r>
           </w:p>
           <w:p>
@@ -1138,25 +851,8 @@
                 <w:rFonts w:ascii="GDSTransportWebsite" w:hAnsi="GDSTransportWebsite"/>
                 <w:color w:val="0A0A0A"/>
               </w:rPr>
-              <w:t>&lt;&lt;cs_{</w:t>
-            </w:r>
-            <w:proofErr w:type="spellStart"/>
-            <w:r>
-              <w:rPr>
-                <w:rFonts w:ascii="GDSTransportWebsite" w:hAnsi="GDSTransportWebsite"/>
-                <w:color w:val="0A0A0A"/>
-              </w:rPr>
-              <w:t>isBlank</w:t>
-            </w:r>
-            <w:proofErr w:type="spellEnd"/>
-            <w:r>
-              <w:rPr>
-                <w:rFonts w:ascii="GDSTransportWebsite" w:hAnsi="GDSTransportWebsite"/>
-                <w:color w:val="0A0A0A"/>
-              </w:rPr>
-              <w:t>(</w:t>
-            </w:r>
-            <w:proofErr w:type="spellStart"/>
+              <w:t>&lt;&lt;cs_{isBlank(</w:t>
+            </w:r>
             <w:r>
               <w:rPr>
                 <w:rFonts w:ascii="GDSTransportWebsite" w:hAnsi="GDSTransportWebsite"/>
@@ -1164,7 +860,6 @@
               </w:rPr>
               <w:t>phoneNumber</w:t>
             </w:r>
-            <w:proofErr w:type="spellEnd"/>
             <w:r>
               <w:rPr>
                 <w:rFonts w:ascii="GDSTransportWebsite" w:hAnsi="GDSTransportWebsite"/>
@@ -1177,23 +872,7 @@
                 <w:rFonts w:ascii="GDSTransportWebsite" w:hAnsi="GDSTransportWebsite"/>
                 <w:color w:val="0A0A0A"/>
               </w:rPr>
-              <w:t xml:space="preserve"> </w:t>
-            </w:r>
-            <w:proofErr w:type="spellStart"/>
-            <w:r>
-              <w:rPr>
-                <w:rFonts w:ascii="GDSTransportWebsite" w:hAnsi="GDSTransportWebsite"/>
-                <w:color w:val="0A0A0A"/>
-              </w:rPr>
-              <w:t>phoneNumber</w:t>
-            </w:r>
-            <w:proofErr w:type="spellEnd"/>
-            <w:r>
-              <w:rPr>
-                <w:rFonts w:ascii="GDSTransportWebsite" w:hAnsi="GDSTransportWebsite"/>
-                <w:color w:val="0A0A0A"/>
-              </w:rPr>
-              <w:t xml:space="preserve"> </w:t>
+              <w:t xml:space="preserve"> phoneNumber </w:t>
             </w:r>
             <w:r>
               <w:rPr>
@@ -1277,25 +956,8 @@
                 <w:rFonts w:ascii="GDSTransportWebsite" w:hAnsi="GDSTransportWebsite"/>
                 <w:color w:val="0A0A0A"/>
               </w:rPr>
-              <w:t>&lt;&lt;cs_{</w:t>
-            </w:r>
-            <w:proofErr w:type="spellStart"/>
-            <w:r>
-              <w:rPr>
-                <w:rFonts w:ascii="GDSTransportWebsite" w:hAnsi="GDSTransportWebsite"/>
-                <w:color w:val="0A0A0A"/>
-              </w:rPr>
-              <w:t>isBlank</w:t>
-            </w:r>
-            <w:proofErr w:type="spellEnd"/>
-            <w:r>
-              <w:rPr>
-                <w:rFonts w:ascii="GDSTransportWebsite" w:hAnsi="GDSTransportWebsite"/>
-                <w:color w:val="0A0A0A"/>
-              </w:rPr>
-              <w:t>(</w:t>
-            </w:r>
-            <w:proofErr w:type="spellStart"/>
+              <w:t>&lt;&lt;cs_{isBlank(</w:t>
+            </w:r>
             <w:r>
               <w:rPr>
                 <w:rFonts w:ascii="GDSTransportWebsite" w:hAnsi="GDSTransportWebsite"/>
@@ -1303,7 +965,6 @@
               </w:rPr>
               <w:t>emailAddress</w:t>
             </w:r>
-            <w:proofErr w:type="spellEnd"/>
             <w:r>
               <w:rPr>
                 <w:rFonts w:ascii="GDSTransportWebsite" w:hAnsi="GDSTransportWebsite"/>
@@ -1316,17 +977,8 @@
                 <w:rFonts w:ascii="GDSTransportWebsite" w:hAnsi="GDSTransportWebsite"/>
                 <w:color w:val="0A0A0A"/>
               </w:rPr>
-              <w:t xml:space="preserve"> </w:t>
-            </w:r>
-            <w:proofErr w:type="spellStart"/>
-            <w:r>
-              <w:rPr>
-                <w:rFonts w:ascii="GDSTransportWebsite" w:hAnsi="GDSTransportWebsite"/>
-                <w:color w:val="0A0A0A"/>
-              </w:rPr>
-              <w:t>emailAddress</w:t>
-            </w:r>
-            <w:proofErr w:type="spellEnd"/>
+              <w:t xml:space="preserve"> emailAddress</w:t>
+            </w:r>
             <w:r>
               <w:rPr>
                 <w:rFonts w:ascii="GDSTransportWebsite" w:hAnsi="GDSTransportWebsite"/>
@@ -1428,25 +1080,7 @@
                 <w:rFonts w:ascii="GDSTransportWebsite" w:hAnsi="GDSTransportWebsite"/>
                 <w:color w:val="0A0A0A"/>
               </w:rPr>
-              <w:t>&lt;&lt;</w:t>
-            </w:r>
-            <w:proofErr w:type="spellStart"/>
-            <w:proofErr w:type="gramStart"/>
-            <w:r>
-              <w:rPr>
-                <w:rFonts w:ascii="GDSTransportWebsite" w:hAnsi="GDSTransportWebsite"/>
-                <w:color w:val="0A0A0A"/>
-              </w:rPr>
-              <w:t>representative.contactName</w:t>
-            </w:r>
-            <w:proofErr w:type="spellEnd"/>
-            <w:proofErr w:type="gramEnd"/>
-            <w:r>
-              <w:rPr>
-                <w:rFonts w:ascii="GDSTransportWebsite" w:hAnsi="GDSTransportWebsite"/>
-                <w:color w:val="0A0A0A"/>
-              </w:rPr>
-              <w:t>&gt;&gt;</w:t>
+              <w:t>&lt;&lt;representative.contactName&gt;&gt;</w:t>
             </w:r>
           </w:p>
         </w:tc>
@@ -1514,25 +1148,7 @@
                 <w:rFonts w:ascii="GDSTransportWebsite" w:hAnsi="GDSTransportWebsite"/>
                 <w:color w:val="0A0A0A"/>
               </w:rPr>
-              <w:t>&lt;&lt;</w:t>
-            </w:r>
-            <w:proofErr w:type="spellStart"/>
-            <w:proofErr w:type="gramStart"/>
-            <w:r>
-              <w:rPr>
-                <w:rFonts w:ascii="GDSTransportWebsite" w:hAnsi="GDSTransportWebsite"/>
-                <w:color w:val="0A0A0A"/>
-              </w:rPr>
-              <w:t>representative.organisationName</w:t>
-            </w:r>
-            <w:proofErr w:type="spellEnd"/>
-            <w:proofErr w:type="gramEnd"/>
-            <w:r>
-              <w:rPr>
-                <w:rFonts w:ascii="GDSTransportWebsite" w:hAnsi="GDSTransportWebsite"/>
-                <w:color w:val="0A0A0A"/>
-              </w:rPr>
-              <w:t>&gt;&gt;</w:t>
+              <w:t>&lt;&lt;representative.organisationName&gt;&gt;</w:t>
             </w:r>
           </w:p>
         </w:tc>
@@ -1584,23 +1200,7 @@
                 <w:rFonts w:ascii="GDSTransportWebsite" w:hAnsi="GDSTransportWebsite"/>
                 <w:color w:val="0A0A0A"/>
               </w:rPr>
-              <w:t>&lt;&lt;cs_</w:t>
-            </w:r>
-            <w:proofErr w:type="gramStart"/>
-            <w:r>
-              <w:rPr>
-                <w:rFonts w:ascii="GDSTransportWebsite" w:hAnsi="GDSTransportWebsite"/>
-                <w:color w:val="0A0A0A"/>
-              </w:rPr>
-              <w:t>{!isBlank</w:t>
-            </w:r>
-            <w:proofErr w:type="gramEnd"/>
-            <w:r>
-              <w:rPr>
-                <w:rFonts w:ascii="GDSTransportWebsite" w:hAnsi="GDSTransportWebsite"/>
-                <w:color w:val="0A0A0A"/>
-              </w:rPr>
-              <w:t>(representative.serviceAddress.AddressLine1)}&gt;&gt;&lt;&lt;representative.serviceAddress.AddressLine1&gt;&gt;&lt;&lt;es_&gt;&gt;&lt;&lt;cs_{!isBlank(representative.serviceAddress.AddressLine2)}&gt;&gt;</w:t>
+              <w:t>&lt;&lt;cs_{!isBlank(representative.serviceAddress.AddressLine1)}&gt;&gt;&lt;&lt;representative.serviceAddress.AddressLine1&gt;&gt;&lt;&lt;es_&gt;&gt;&lt;&lt;cs_{!isBlank(representative.serviceAddress.AddressLine2)}&gt;&gt;</w:t>
             </w:r>
           </w:p>
           <w:p>
@@ -1617,23 +1217,7 @@
                 <w:rFonts w:ascii="GDSTransportWebsite" w:hAnsi="GDSTransportWebsite"/>
                 <w:color w:val="0A0A0A"/>
               </w:rPr>
-              <w:t>&lt;&lt;</w:t>
-            </w:r>
-            <w:proofErr w:type="gramStart"/>
-            <w:r>
-              <w:rPr>
-                <w:rFonts w:ascii="GDSTransportWebsite" w:hAnsi="GDSTransportWebsite"/>
-                <w:color w:val="0A0A0A"/>
-              </w:rPr>
-              <w:t>representative.serviceAddress.AddressLine</w:t>
-            </w:r>
-            <w:proofErr w:type="gramEnd"/>
-            <w:r>
-              <w:rPr>
-                <w:rFonts w:ascii="GDSTransportWebsite" w:hAnsi="GDSTransportWebsite"/>
-                <w:color w:val="0A0A0A"/>
-              </w:rPr>
-              <w:t>2&gt;&gt;&lt;&lt;es_&gt;&gt;&lt;&lt;cs_{!isBlank(representative.serviceAddress.AddressLine3)}&gt;&gt;</w:t>
+              <w:t>&lt;&lt;representative.serviceAddress.AddressLine2&gt;&gt;&lt;&lt;es_&gt;&gt;&lt;&lt;cs_{!isBlank(representative.serviceAddress.AddressLine3)}&gt;&gt;</w:t>
             </w:r>
           </w:p>
           <w:p>
@@ -1650,23 +1234,7 @@
                 <w:rFonts w:ascii="GDSTransportWebsite" w:hAnsi="GDSTransportWebsite"/>
                 <w:color w:val="0A0A0A"/>
               </w:rPr>
-              <w:t>&lt;&lt;</w:t>
-            </w:r>
-            <w:proofErr w:type="gramStart"/>
-            <w:r>
-              <w:rPr>
-                <w:rFonts w:ascii="GDSTransportWebsite" w:hAnsi="GDSTransportWebsite"/>
-                <w:color w:val="0A0A0A"/>
-              </w:rPr>
-              <w:t>representative.serviceAddress.AddressLine</w:t>
-            </w:r>
-            <w:proofErr w:type="gramEnd"/>
-            <w:r>
-              <w:rPr>
-                <w:rFonts w:ascii="GDSTransportWebsite" w:hAnsi="GDSTransportWebsite"/>
-                <w:color w:val="0A0A0A"/>
-              </w:rPr>
-              <w:t>3&gt;&gt;&lt;&lt;es_&gt;&gt;&lt;&lt;cs_{!isBlank(representative.serviceAddress.PostTown)}&gt;&gt;</w:t>
+              <w:t>&lt;&lt;representative.serviceAddress.AddressLine3&gt;&gt;&lt;&lt;es_&gt;&gt;&lt;&lt;cs_{!isBlank(representative.serviceAddress.PostTown)}&gt;&gt;</w:t>
             </w:r>
           </w:p>
           <w:p>
@@ -1683,25 +1251,7 @@
                 <w:rFonts w:ascii="GDSTransportWebsite" w:hAnsi="GDSTransportWebsite"/>
                 <w:color w:val="0A0A0A"/>
               </w:rPr>
-              <w:t>&lt;&lt;</w:t>
-            </w:r>
-            <w:proofErr w:type="spellStart"/>
-            <w:proofErr w:type="gramStart"/>
-            <w:r>
-              <w:rPr>
-                <w:rFonts w:ascii="GDSTransportWebsite" w:hAnsi="GDSTransportWebsite"/>
-                <w:color w:val="0A0A0A"/>
-              </w:rPr>
-              <w:t>representative.serviceAddress.PostTown</w:t>
-            </w:r>
-            <w:proofErr w:type="spellEnd"/>
-            <w:proofErr w:type="gramEnd"/>
-            <w:r>
-              <w:rPr>
-                <w:rFonts w:ascii="GDSTransportWebsite" w:hAnsi="GDSTransportWebsite"/>
-                <w:color w:val="0A0A0A"/>
-              </w:rPr>
-              <w:t>&gt;&gt;&lt;&lt;es_&gt;&gt;</w:t>
+              <w:t>&lt;&lt;representative.serviceAddress.PostTown&gt;&gt;&lt;&lt;es_&gt;&gt;</w:t>
             </w:r>
           </w:p>
           <w:p>
@@ -1718,23 +1268,7 @@
                 <w:rFonts w:ascii="GDSTransportWebsite" w:hAnsi="GDSTransportWebsite"/>
                 <w:color w:val="0A0A0A"/>
               </w:rPr>
-              <w:t>&lt;&lt;</w:t>
-            </w:r>
-            <w:proofErr w:type="gramStart"/>
-            <w:r>
-              <w:rPr>
-                <w:rFonts w:ascii="GDSTransportWebsite" w:hAnsi="GDSTransportWebsite"/>
-                <w:color w:val="0A0A0A"/>
-              </w:rPr>
-              <w:t>representative.serviceAddress.PostCode</w:t>
-            </w:r>
-            <w:proofErr w:type="gramEnd"/>
-            <w:r>
-              <w:rPr>
-                <w:rFonts w:ascii="GDSTransportWebsite" w:hAnsi="GDSTransportWebsite"/>
-                <w:color w:val="0A0A0A"/>
-              </w:rPr>
-              <w:t>&gt;&gt;&lt;&lt;cs_{!isBlank(representative.serviceAddress.Country)}&gt;&gt;</w:t>
+              <w:t>&lt;&lt;representative.serviceAddress.PostCode&gt;&gt;&lt;&lt;cs_{!isBlank(representative.serviceAddress.Country)}&gt;&gt;</w:t>
             </w:r>
           </w:p>
           <w:p>
@@ -1753,25 +1287,7 @@
                 <w:rFonts w:ascii="GDSTransportWebsite" w:hAnsi="GDSTransportWebsite"/>
                 <w:color w:val="0A0A0A"/>
               </w:rPr>
-              <w:t>&lt;&lt;</w:t>
-            </w:r>
-            <w:proofErr w:type="spellStart"/>
-            <w:proofErr w:type="gramStart"/>
-            <w:r>
-              <w:rPr>
-                <w:rFonts w:ascii="GDSTransportWebsite" w:hAnsi="GDSTransportWebsite"/>
-                <w:color w:val="0A0A0A"/>
-              </w:rPr>
-              <w:t>representative.serviceAddress.Country</w:t>
-            </w:r>
-            <w:proofErr w:type="spellEnd"/>
-            <w:proofErr w:type="gramEnd"/>
-            <w:r>
-              <w:rPr>
-                <w:rFonts w:ascii="GDSTransportWebsite" w:hAnsi="GDSTransportWebsite"/>
-                <w:color w:val="0A0A0A"/>
-              </w:rPr>
-              <w:t>&gt;&gt;&lt;&lt;es_&gt;&gt;</w:t>
+              <w:t>&lt;&lt;representative.serviceAddress.Country&gt;&gt;&lt;&lt;es_&gt;&gt;</w:t>
             </w:r>
           </w:p>
         </w:tc>
@@ -1829,25 +1345,7 @@
                 <w:rFonts w:ascii="GDSTransportWebsite" w:hAnsi="GDSTransportWebsite"/>
                 <w:color w:val="0A0A0A"/>
               </w:rPr>
-              <w:t xml:space="preserve">&lt;&lt; </w:t>
-            </w:r>
-            <w:proofErr w:type="spellStart"/>
-            <w:proofErr w:type="gramStart"/>
-            <w:r>
-              <w:rPr>
-                <w:rFonts w:ascii="GDSTransportWebsite" w:hAnsi="GDSTransportWebsite"/>
-                <w:color w:val="0A0A0A"/>
-              </w:rPr>
-              <w:t>representative.phoneNumber</w:t>
-            </w:r>
-            <w:proofErr w:type="spellEnd"/>
-            <w:proofErr w:type="gramEnd"/>
-            <w:r>
-              <w:rPr>
-                <w:rFonts w:ascii="GDSTransportWebsite" w:hAnsi="GDSTransportWebsite"/>
-                <w:color w:val="0A0A0A"/>
-              </w:rPr>
-              <w:t>&gt;&gt;</w:t>
+              <w:t>&lt;&lt; representative.phoneNumber&gt;&gt;</w:t>
             </w:r>
           </w:p>
         </w:tc>
@@ -1905,25 +1403,7 @@
                 <w:rFonts w:ascii="GDSTransportWebsite" w:hAnsi="GDSTransportWebsite"/>
                 <w:color w:val="0A0A0A"/>
               </w:rPr>
-              <w:t>&lt;&lt;</w:t>
-            </w:r>
-            <w:proofErr w:type="spellStart"/>
-            <w:proofErr w:type="gramStart"/>
-            <w:r>
-              <w:rPr>
-                <w:rFonts w:ascii="GDSTransportWebsite" w:hAnsi="GDSTransportWebsite"/>
-                <w:color w:val="0A0A0A"/>
-              </w:rPr>
-              <w:t>representative.dxAddress</w:t>
-            </w:r>
-            <w:proofErr w:type="spellEnd"/>
-            <w:proofErr w:type="gramEnd"/>
-            <w:r>
-              <w:rPr>
-                <w:rFonts w:ascii="GDSTransportWebsite" w:hAnsi="GDSTransportWebsite"/>
-                <w:color w:val="0A0A0A"/>
-              </w:rPr>
-              <w:t>&gt;&gt;</w:t>
+              <w:t>&lt;&lt;representative.dxAddress&gt;&gt;</w:t>
             </w:r>
           </w:p>
         </w:tc>
@@ -1981,25 +1461,7 @@
                 <w:rFonts w:ascii="GDSTransportWebsite" w:hAnsi="GDSTransportWebsite"/>
                 <w:color w:val="0A0A0A"/>
               </w:rPr>
-              <w:t>&lt;&lt;</w:t>
-            </w:r>
-            <w:proofErr w:type="spellStart"/>
-            <w:proofErr w:type="gramStart"/>
-            <w:r>
-              <w:rPr>
-                <w:rFonts w:ascii="GDSTransportWebsite" w:hAnsi="GDSTransportWebsite"/>
-                <w:color w:val="0A0A0A"/>
-              </w:rPr>
-              <w:t>representative.emailAddress</w:t>
-            </w:r>
-            <w:proofErr w:type="spellEnd"/>
-            <w:proofErr w:type="gramEnd"/>
-            <w:r>
-              <w:rPr>
-                <w:rFonts w:ascii="GDSTransportWebsite" w:hAnsi="GDSTransportWebsite"/>
-                <w:color w:val="0A0A0A"/>
-              </w:rPr>
-              <w:t>&gt;&gt;</w:t>
+              <w:t>&lt;&lt;representative.emailAddress&gt;&gt;</w:t>
             </w:r>
           </w:p>
         </w:tc>
@@ -2032,27 +1494,7 @@
                 <w:bCs/>
                 <w:color w:val="0A0A0A"/>
               </w:rPr>
-              <w:t>&lt;&lt;</w:t>
-            </w:r>
-            <w:proofErr w:type="spellStart"/>
-            <w:r>
-              <w:rPr>
-                <w:rFonts w:ascii="GDSTransportWebsite" w:hAnsi="GDSTransportWebsite"/>
-                <w:b/>
-                <w:bCs/>
-                <w:color w:val="0A0A0A"/>
-              </w:rPr>
-              <w:t>er_applicants</w:t>
-            </w:r>
-            <w:proofErr w:type="spellEnd"/>
-            <w:r>
-              <w:rPr>
-                <w:rFonts w:ascii="GDSTransportWebsite" w:hAnsi="GDSTransportWebsite"/>
-                <w:b/>
-                <w:bCs/>
-                <w:color w:val="0A0A0A"/>
-              </w:rPr>
-              <w:t>&gt;&gt;</w:t>
+              <w:t>&lt;&lt;er_applicants&gt;&gt;</w:t>
             </w:r>
           </w:p>
         </w:tc>
@@ -2126,29 +1568,7 @@
                 <w:color w:val="0A0A0A"/>
                 <w:shd w:val="clear" w:color="auto" w:fill="FFFFFF"/>
               </w:rPr>
-              <w:t>&lt;&lt;</w:t>
-            </w:r>
-            <w:proofErr w:type="spellStart"/>
-            <w:r>
-              <w:rPr>
-                <w:rFonts w:ascii="GDSTransportWebsite" w:hAnsi="GDSTransportWebsite"/>
-                <w:b/>
-                <w:bCs/>
-                <w:color w:val="0A0A0A"/>
-                <w:shd w:val="clear" w:color="auto" w:fill="FFFFFF"/>
-              </w:rPr>
-              <w:t>rr_respondents</w:t>
-            </w:r>
-            <w:proofErr w:type="spellEnd"/>
-            <w:r>
-              <w:rPr>
-                <w:rFonts w:ascii="GDSTransportWebsite" w:hAnsi="GDSTransportWebsite"/>
-                <w:b/>
-                <w:bCs/>
-                <w:color w:val="0A0A0A"/>
-                <w:shd w:val="clear" w:color="auto" w:fill="FFFFFF"/>
-              </w:rPr>
-              <w:t>&gt;&gt;</w:t>
+              <w:t>&lt;&lt;rr_respondents&gt;&gt;</w:t>
             </w:r>
           </w:p>
         </w:tc>
@@ -2188,29 +1608,7 @@
                 <w:color w:val="0A0A0A"/>
                 <w:shd w:val="clear" w:color="auto" w:fill="FFFFFF"/>
               </w:rPr>
-              <w:t>&lt;&lt;cs_{$size&gt;1}&gt;&gt; Defendant &lt;&lt;$</w:t>
-            </w:r>
-            <w:proofErr w:type="spellStart"/>
-            <w:r>
-              <w:rPr>
-                <w:rFonts w:ascii="GDSTransportWebsite" w:hAnsi="GDSTransportWebsite"/>
-                <w:b/>
-                <w:bCs/>
-                <w:color w:val="0A0A0A"/>
-                <w:shd w:val="clear" w:color="auto" w:fill="FFFFFF"/>
-              </w:rPr>
-              <w:t>itemnum</w:t>
-            </w:r>
-            <w:proofErr w:type="spellEnd"/>
-            <w:r>
-              <w:rPr>
-                <w:rFonts w:ascii="GDSTransportWebsite" w:hAnsi="GDSTransportWebsite"/>
-                <w:b/>
-                <w:bCs/>
-                <w:color w:val="0A0A0A"/>
-                <w:shd w:val="clear" w:color="auto" w:fill="FFFFFF"/>
-              </w:rPr>
-              <w:t>&gt;&gt;&lt;&lt;es_&gt;&gt;</w:t>
+              <w:t>&lt;&lt;cs_{$size&gt;1}&gt;&gt; Defendant &lt;&lt;$itemnum&gt;&gt;&lt;&lt;es_&gt;&gt;</w:t>
             </w:r>
           </w:p>
         </w:tc>
@@ -2327,23 +1725,7 @@
                 <w:rFonts w:ascii="GDSTransportWebsite" w:hAnsi="GDSTransportWebsite"/>
                 <w:color w:val="0A0A0A"/>
               </w:rPr>
-              <w:t>&lt;&lt;cs_{primaryAddress.AddressLine</w:t>
-            </w:r>
-            <w:proofErr w:type="gramStart"/>
-            <w:r>
-              <w:rPr>
-                <w:rFonts w:ascii="GDSTransportWebsite" w:hAnsi="GDSTransportWebsite"/>
-                <w:color w:val="0A0A0A"/>
-              </w:rPr>
-              <w:t>1!=</w:t>
-            </w:r>
-            <w:proofErr w:type="gramEnd"/>
-            <w:r>
-              <w:rPr>
-                <w:rFonts w:ascii="GDSTransportWebsite" w:hAnsi="GDSTransportWebsite"/>
-                <w:color w:val="0A0A0A"/>
-              </w:rPr>
-              <w:t>null}&gt;&gt;&lt;&lt;primaryAddress.AddressLine1&gt;&gt;&lt;&lt;es_&gt;&gt;&lt;&lt;cs_{!isBlank(primaryAddress.AddressLine2)}&gt;&gt;</w:t>
+              <w:t>&lt;&lt;cs_{primaryAddress.AddressLine1!=null}&gt;&gt;&lt;&lt;primaryAddress.AddressLine1&gt;&gt;&lt;&lt;es_&gt;&gt;&lt;&lt;cs_{!isBlank(primaryAddress.AddressLine2)}&gt;&gt;</w:t>
             </w:r>
           </w:p>
           <w:p>
@@ -2360,151 +1742,71 @@
                 <w:rFonts w:ascii="GDSTransportWebsite" w:hAnsi="GDSTransportWebsite"/>
                 <w:color w:val="0A0A0A"/>
               </w:rPr>
-              <w:t>&lt;&lt;primaryAddress.AddressLine2&gt;&gt;&lt;&lt;es_&gt;&gt;&lt;&lt;cs_</w:t>
-            </w:r>
-            <w:proofErr w:type="gramStart"/>
-            <w:r>
-              <w:rPr>
-                <w:rFonts w:ascii="GDSTransportWebsite" w:hAnsi="GDSTransportWebsite"/>
-                <w:color w:val="0A0A0A"/>
-              </w:rPr>
-              <w:t>{!isBlank</w:t>
-            </w:r>
-            <w:proofErr w:type="gramEnd"/>
-            <w:r>
-              <w:rPr>
-                <w:rFonts w:ascii="GDSTransportWebsite" w:hAnsi="GDSTransportWebsite"/>
-                <w:color w:val="0A0A0A"/>
-              </w:rPr>
-              <w:t>(primaryAddress.AddressLine3)}&gt;&gt;</w:t>
-            </w:r>
-          </w:p>
-          <w:p>
-            <w:pPr>
-              <w:spacing w:before="40" w:after="40"/>
-              <w:rPr>
-                <w:rFonts w:ascii="GDSTransportWebsite" w:hAnsi="GDSTransportWebsite"/>
-                <w:color w:val="0A0A0A"/>
-              </w:rPr>
-            </w:pPr>
-            <w:r>
-              <w:rPr>
-                <w:rFonts w:ascii="GDSTransportWebsite" w:hAnsi="GDSTransportWebsite"/>
-                <w:color w:val="0A0A0A"/>
-              </w:rPr>
-              <w:t>&lt;&lt;primaryAddress.AddressLine3&gt;&gt;&lt;&lt;es_&gt;&gt;&lt;&lt;cs_</w:t>
-            </w:r>
-            <w:proofErr w:type="gramStart"/>
-            <w:r>
-              <w:rPr>
-                <w:rFonts w:ascii="GDSTransportWebsite" w:hAnsi="GDSTransportWebsite"/>
-                <w:color w:val="0A0A0A"/>
-              </w:rPr>
-              <w:t>{!isBlank</w:t>
-            </w:r>
-            <w:proofErr w:type="gramEnd"/>
-            <w:r>
-              <w:rPr>
-                <w:rFonts w:ascii="GDSTransportWebsite" w:hAnsi="GDSTransportWebsite"/>
-                <w:color w:val="0A0A0A"/>
-              </w:rPr>
-              <w:t>(primaryAddress.PostTown)}&gt;&gt;</w:t>
-            </w:r>
-          </w:p>
-          <w:p>
-            <w:pPr>
-              <w:spacing w:before="40" w:after="40"/>
-              <w:rPr>
-                <w:rFonts w:ascii="GDSTransportWebsite" w:hAnsi="GDSTransportWebsite"/>
-                <w:color w:val="0A0A0A"/>
-              </w:rPr>
-            </w:pPr>
-            <w:r>
-              <w:rPr>
-                <w:rFonts w:ascii="GDSTransportWebsite" w:hAnsi="GDSTransportWebsite"/>
-                <w:color w:val="0A0A0A"/>
-              </w:rPr>
-              <w:t xml:space="preserve">&lt;&lt; </w:t>
-            </w:r>
-            <w:proofErr w:type="spellStart"/>
-            <w:r>
-              <w:rPr>
-                <w:rFonts w:ascii="GDSTransportWebsite" w:hAnsi="GDSTransportWebsite"/>
-                <w:color w:val="0A0A0A"/>
-              </w:rPr>
-              <w:t>primaryAddress.PostTown</w:t>
-            </w:r>
-            <w:proofErr w:type="spellEnd"/>
-            <w:r>
-              <w:rPr>
-                <w:rFonts w:ascii="GDSTransportWebsite" w:hAnsi="GDSTransportWebsite"/>
-                <w:color w:val="0A0A0A"/>
-              </w:rPr>
-              <w:t>&gt;&gt;&lt;&lt;es_&gt;&gt;</w:t>
-            </w:r>
-          </w:p>
-          <w:p>
-            <w:pPr>
-              <w:spacing w:before="40" w:after="40"/>
-              <w:rPr>
-                <w:rFonts w:ascii="GDSTransportWebsite" w:hAnsi="GDSTransportWebsite"/>
-                <w:color w:val="0A0A0A"/>
-              </w:rPr>
-            </w:pPr>
-            <w:r>
-              <w:rPr>
-                <w:rFonts w:ascii="GDSTransportWebsite" w:hAnsi="GDSTransportWebsite"/>
-                <w:color w:val="0A0A0A"/>
-              </w:rPr>
-              <w:t>&lt;&lt;primaryAddress.PostCode&gt;&gt;&lt;&lt;cs_</w:t>
-            </w:r>
-            <w:proofErr w:type="gramStart"/>
-            <w:r>
-              <w:rPr>
-                <w:rFonts w:ascii="GDSTransportWebsite" w:hAnsi="GDSTransportWebsite"/>
-                <w:color w:val="0A0A0A"/>
-              </w:rPr>
-              <w:t>{!isBlank</w:t>
-            </w:r>
-            <w:proofErr w:type="gramEnd"/>
-            <w:r>
-              <w:rPr>
-                <w:rFonts w:ascii="GDSTransportWebsite" w:hAnsi="GDSTransportWebsite"/>
-                <w:color w:val="0A0A0A"/>
-              </w:rPr>
-              <w:t>(primaryAddress.Country)}&gt;&gt;</w:t>
-            </w:r>
-          </w:p>
-          <w:p>
-            <w:pPr>
-              <w:spacing w:before="40" w:after="40"/>
-              <w:rPr>
-                <w:rFonts w:ascii="GDSTransportWebsite" w:hAnsi="GDSTransportWebsite"/>
-                <w:color w:val="0A0A0A"/>
-              </w:rPr>
-            </w:pPr>
-            <w:r>
-              <w:rPr>
-                <w:rFonts w:ascii="GDSTransportWebsite" w:hAnsi="GDSTransportWebsite"/>
-                <w:color w:val="0A0A0A"/>
-              </w:rPr>
-              <w:t xml:space="preserve">&lt;&lt; </w:t>
-            </w:r>
-            <w:proofErr w:type="spellStart"/>
-            <w:r>
-              <w:rPr>
-                <w:rFonts w:ascii="GDSTransportWebsite" w:hAnsi="GDSTransportWebsite"/>
-                <w:color w:val="0A0A0A"/>
-              </w:rPr>
-              <w:t>primaryAddress.Country</w:t>
-            </w:r>
-            <w:proofErr w:type="spellEnd"/>
-            <w:r>
-              <w:rPr>
-                <w:rFonts w:ascii="GDSTransportWebsite" w:hAnsi="GDSTransportWebsite"/>
-                <w:color w:val="0A0A0A"/>
-              </w:rPr>
-              <w:t>&gt;&gt;&lt;&lt;es_&gt;&gt;</w:t>
+              <w:t>&lt;&lt;primaryAddress.AddressLine2&gt;&gt;&lt;&lt;es_&gt;&gt;&lt;&lt;cs_{!isBlank(primaryAddress.AddressLine3)}&gt;&gt;</w:t>
+            </w:r>
+          </w:p>
+          <w:p>
+            <w:pPr>
+              <w:spacing w:before="40" w:after="40"/>
+              <w:rPr>
+                <w:rFonts w:ascii="GDSTransportWebsite" w:hAnsi="GDSTransportWebsite"/>
+                <w:color w:val="0A0A0A"/>
+              </w:rPr>
+            </w:pPr>
+            <w:r>
+              <w:rPr>
+                <w:rFonts w:ascii="GDSTransportWebsite" w:hAnsi="GDSTransportWebsite"/>
+                <w:color w:val="0A0A0A"/>
+              </w:rPr>
+              <w:t>&lt;&lt;primaryAddress.AddressLine3&gt;&gt;&lt;&lt;es_&gt;&gt;&lt;&lt;cs_{!isBlank(primaryAddress.PostTown)}&gt;&gt;</w:t>
+            </w:r>
+          </w:p>
+          <w:p>
+            <w:pPr>
+              <w:spacing w:before="40" w:after="40"/>
+              <w:rPr>
+                <w:rFonts w:ascii="GDSTransportWebsite" w:hAnsi="GDSTransportWebsite"/>
+                <w:color w:val="0A0A0A"/>
+              </w:rPr>
+            </w:pPr>
+            <w:r>
+              <w:rPr>
+                <w:rFonts w:ascii="GDSTransportWebsite" w:hAnsi="GDSTransportWebsite"/>
+                <w:color w:val="0A0A0A"/>
+              </w:rPr>
+              <w:t>&lt;&lt; primaryAddress.PostTown&gt;&gt;&lt;&lt;es_&gt;&gt;</w:t>
+            </w:r>
+          </w:p>
+          <w:p>
+            <w:pPr>
+              <w:spacing w:before="40" w:after="40"/>
+              <w:rPr>
+                <w:rFonts w:ascii="GDSTransportWebsite" w:hAnsi="GDSTransportWebsite"/>
+                <w:color w:val="0A0A0A"/>
+              </w:rPr>
+            </w:pPr>
+            <w:r>
+              <w:rPr>
+                <w:rFonts w:ascii="GDSTransportWebsite" w:hAnsi="GDSTransportWebsite"/>
+                <w:color w:val="0A0A0A"/>
+              </w:rPr>
+              <w:t>&lt;&lt;primaryAddress.PostCode&gt;&gt;&lt;&lt;cs_{!isBlank(primaryAddress.Country)}&gt;&gt;</w:t>
+            </w:r>
+          </w:p>
+          <w:p>
+            <w:pPr>
+              <w:spacing w:before="40" w:after="40"/>
+              <w:rPr>
+                <w:rFonts w:ascii="GDSTransportWebsite" w:hAnsi="GDSTransportWebsite"/>
+                <w:color w:val="0A0A0A"/>
+              </w:rPr>
+            </w:pPr>
+            <w:r>
+              <w:rPr>
+                <w:rFonts w:ascii="GDSTransportWebsite" w:hAnsi="GDSTransportWebsite"/>
+                <w:color w:val="0A0A0A"/>
+              </w:rPr>
+              <w:t>&lt;&lt; primaryAddress.Country&gt;&gt;&lt;&lt;es_&gt;&gt;</w:t>
             </w:r>
           </w:p>
           <w:p>
@@ -2591,25 +1893,8 @@
                 <w:rFonts w:ascii="GDSTransportWebsite" w:hAnsi="GDSTransportWebsite"/>
                 <w:color w:val="0A0A0A"/>
               </w:rPr>
-              <w:t>&lt;&lt;cs_{</w:t>
-            </w:r>
-            <w:proofErr w:type="spellStart"/>
-            <w:r>
-              <w:rPr>
-                <w:rFonts w:ascii="GDSTransportWebsite" w:hAnsi="GDSTransportWebsite"/>
-                <w:color w:val="0A0A0A"/>
-              </w:rPr>
-              <w:t>isBlank</w:t>
-            </w:r>
-            <w:proofErr w:type="spellEnd"/>
-            <w:r>
-              <w:rPr>
-                <w:rFonts w:ascii="GDSTransportWebsite" w:hAnsi="GDSTransportWebsite"/>
-                <w:color w:val="0A0A0A"/>
-              </w:rPr>
-              <w:t>(</w:t>
-            </w:r>
-            <w:proofErr w:type="spellStart"/>
+              <w:t>&lt;&lt;cs_{isBlank(</w:t>
+            </w:r>
             <w:r>
               <w:rPr>
                 <w:rFonts w:ascii="GDSTransportWebsite" w:hAnsi="GDSTransportWebsite"/>
@@ -2617,7 +1902,6 @@
               </w:rPr>
               <w:t>phoneNumber</w:t>
             </w:r>
-            <w:proofErr w:type="spellEnd"/>
             <w:r>
               <w:rPr>
                 <w:rFonts w:ascii="GDSTransportWebsite" w:hAnsi="GDSTransportWebsite"/>
@@ -2632,7 +1916,6 @@
               </w:rPr>
               <w:t xml:space="preserve"> </w:t>
             </w:r>
-            <w:proofErr w:type="spellStart"/>
             <w:r>
               <w:rPr>
                 <w:rFonts w:ascii="GDSTransportWebsite" w:hAnsi="GDSTransportWebsite"/>
@@ -2640,7 +1923,6 @@
               </w:rPr>
               <w:t>phoneNumber</w:t>
             </w:r>
-            <w:proofErr w:type="spellEnd"/>
             <w:r>
               <w:rPr>
                 <w:rFonts w:ascii="GDSTransportWebsite" w:hAnsi="GDSTransportWebsite"/>
@@ -2716,25 +1998,8 @@
                 <w:rFonts w:ascii="GDSTransportWebsite" w:hAnsi="GDSTransportWebsite"/>
                 <w:color w:val="0A0A0A"/>
               </w:rPr>
-              <w:t>&lt;&lt;cs_{</w:t>
-            </w:r>
-            <w:proofErr w:type="spellStart"/>
-            <w:r>
-              <w:rPr>
-                <w:rFonts w:ascii="GDSTransportWebsite" w:hAnsi="GDSTransportWebsite"/>
-                <w:color w:val="0A0A0A"/>
-              </w:rPr>
-              <w:t>isBlank</w:t>
-            </w:r>
-            <w:proofErr w:type="spellEnd"/>
-            <w:r>
-              <w:rPr>
-                <w:rFonts w:ascii="GDSTransportWebsite" w:hAnsi="GDSTransportWebsite"/>
-                <w:color w:val="0A0A0A"/>
-              </w:rPr>
-              <w:t>(</w:t>
-            </w:r>
-            <w:proofErr w:type="spellStart"/>
+              <w:t>&lt;&lt;cs_{isBlank(</w:t>
+            </w:r>
             <w:r>
               <w:rPr>
                 <w:rFonts w:ascii="GDSTransportWebsite" w:hAnsi="GDSTransportWebsite"/>
@@ -2742,7 +2007,6 @@
               </w:rPr>
               <w:t>emailAddress</w:t>
             </w:r>
-            <w:proofErr w:type="spellEnd"/>
             <w:r>
               <w:rPr>
                 <w:rFonts w:ascii="GDSTransportWebsite" w:hAnsi="GDSTransportWebsite"/>
@@ -2755,17 +2019,8 @@
                 <w:rFonts w:ascii="GDSTransportWebsite" w:hAnsi="GDSTransportWebsite"/>
                 <w:color w:val="0A0A0A"/>
               </w:rPr>
-              <w:t xml:space="preserve"> </w:t>
-            </w:r>
-            <w:proofErr w:type="spellStart"/>
-            <w:r>
-              <w:rPr>
-                <w:rFonts w:ascii="GDSTransportWebsite" w:hAnsi="GDSTransportWebsite"/>
-                <w:color w:val="0A0A0A"/>
-              </w:rPr>
-              <w:t>emailAddress</w:t>
-            </w:r>
-            <w:proofErr w:type="spellEnd"/>
+              <w:t xml:space="preserve"> emailAddress</w:t>
+            </w:r>
             <w:r>
               <w:rPr>
                 <w:rFonts w:ascii="GDSTransportWebsite" w:hAnsi="GDSTransportWebsite"/>
@@ -2823,29 +2078,7 @@
                 <w:color w:val="0A0A0A"/>
                 <w:shd w:val="clear" w:color="auto" w:fill="FFFFFF"/>
               </w:rPr>
-              <w:t>&lt;&lt;</w:t>
-            </w:r>
-            <w:proofErr w:type="spellStart"/>
-            <w:r>
-              <w:rPr>
-                <w:rFonts w:ascii="GDSTransportWebsite" w:hAnsi="GDSTransportWebsite"/>
-                <w:b/>
-                <w:bCs/>
-                <w:color w:val="0A0A0A"/>
-                <w:shd w:val="clear" w:color="auto" w:fill="FFFFFF"/>
-              </w:rPr>
-              <w:t>er_respondents</w:t>
-            </w:r>
-            <w:proofErr w:type="spellEnd"/>
-            <w:r>
-              <w:rPr>
-                <w:rFonts w:ascii="GDSTransportWebsite" w:hAnsi="GDSTransportWebsite"/>
-                <w:b/>
-                <w:bCs/>
-                <w:color w:val="0A0A0A"/>
-                <w:shd w:val="clear" w:color="auto" w:fill="FFFFFF"/>
-              </w:rPr>
-              <w:t>&gt;&gt;</w:t>
+              <w:t>&lt;&lt;er_respondents&gt;&gt;</w:t>
             </w:r>
           </w:p>
           <w:p>
@@ -2883,38 +2116,7 @@
           <w:sz w:val="36"/>
           <w:szCs w:val="36"/>
         </w:rPr>
-        <w:t>&lt;&lt;cs_{</w:t>
-      </w:r>
-      <w:proofErr w:type="spellStart"/>
-      <w:proofErr w:type="gramStart"/>
-      <w:r>
-        <w:rPr>
-          <w:rFonts w:ascii="GDSTransportWebsite" w:hAnsi="GDSTransportWebsite"/>
-          <w:color w:val="0A0A0A"/>
-          <w:sz w:val="36"/>
-          <w:szCs w:val="36"/>
-        </w:rPr>
-        <w:t>allocatedTrack</w:t>
-      </w:r>
-      <w:proofErr w:type="spellEnd"/>
-      <w:r>
-        <w:rPr>
-          <w:rFonts w:ascii="GDSTransportWebsite" w:hAnsi="GDSTransportWebsite"/>
-          <w:color w:val="0A0A0A"/>
-          <w:sz w:val="36"/>
-          <w:szCs w:val="36"/>
-        </w:rPr>
-        <w:t>!=</w:t>
-      </w:r>
-      <w:proofErr w:type="gramEnd"/>
-      <w:r>
-        <w:rPr>
-          <w:rFonts w:ascii="GDSTransportWebsite" w:hAnsi="GDSTransportWebsite"/>
-          <w:color w:val="0A0A0A"/>
-          <w:sz w:val="36"/>
-          <w:szCs w:val="36"/>
-        </w:rPr>
-        <w:t>'SMALL_CLAIM'}&gt;&gt;</w:t>
+        <w:t>&lt;&lt;cs_{allocatedTrack!='SMALL_CLAIM'}&gt;&gt;</w:t>
       </w:r>
     </w:p>
     <w:p>
@@ -3063,23 +2265,7 @@
                 <w:rFonts w:ascii="GDSTransportWebsite" w:hAnsi="GDSTransportWebsite"/>
                 <w:color w:val="0A0A0A"/>
               </w:rPr>
-              <w:t>&lt;&lt;</w:t>
-            </w:r>
-            <w:proofErr w:type="spellStart"/>
-            <w:r>
-              <w:rPr>
-                <w:rFonts w:ascii="GDSTransportWebsite" w:hAnsi="GDSTransportWebsite"/>
-                <w:color w:val="0A0A0A"/>
-              </w:rPr>
-              <w:t>fileDirectionsQuestionnaire.oneMonthStayRequested</w:t>
-            </w:r>
-            <w:proofErr w:type="spellEnd"/>
-            <w:r>
-              <w:rPr>
-                <w:rFonts w:ascii="GDSTransportWebsite" w:hAnsi="GDSTransportWebsite"/>
-                <w:color w:val="0A0A0A"/>
-              </w:rPr>
-              <w:t>&gt;&gt;</w:t>
+              <w:t>&lt;&lt;fileDirectionsQuestionnaire.oneMonthStayRequested&gt;&gt;</w:t>
             </w:r>
           </w:p>
         </w:tc>
@@ -3143,7 +2329,6 @@
         </w:rPr>
         <w:t>&lt;&lt;cs_{</w:t>
       </w:r>
-      <w:proofErr w:type="gramStart"/>
       <w:r>
         <w:rPr>
           <w:rFonts w:ascii="GDSTransportWebsite" w:hAnsi="GDSTransportWebsite"/>
@@ -3171,7 +2356,6 @@
         </w:rPr>
         <w:t>=</w:t>
       </w:r>
-      <w:proofErr w:type="gramEnd"/>
       <w:r>
         <w:rPr>
           <w:rFonts w:ascii="GDSTransportWebsite" w:hAnsi="GDSTransportWebsite"/>
@@ -3269,7 +2453,6 @@
               </w:rPr>
               <w:t>&lt;&lt;</w:t>
             </w:r>
-            <w:proofErr w:type="spellStart"/>
             <w:r>
               <w:rPr>
                 <w:rFonts w:ascii="GDSTransportWebsite" w:hAnsi="GDSTransportWebsite"/>
@@ -3284,7 +2467,6 @@
               </w:rPr>
               <w:t>isSubjectToFixedRecoverableCostRegime</w:t>
             </w:r>
-            <w:proofErr w:type="spellEnd"/>
             <w:r>
               <w:rPr>
                 <w:rFonts w:ascii="GDSTransportWebsite" w:hAnsi="GDSTransportWebsite"/>
@@ -3313,16 +2495,7 @@
           <w:color w:val="0A0A0A"/>
           <w:shd w:val="clear" w:color="auto" w:fill="FFFFFF"/>
         </w:rPr>
-        <w:t>&lt;&lt;cs</w:t>
-      </w:r>
-      <w:proofErr w:type="gramStart"/>
-      <w:r>
-        <w:rPr>
-          <w:rFonts w:ascii="GDSTransportWebsite" w:hAnsi="GDSTransportWebsite"/>
-          <w:color w:val="0A0A0A"/>
-          <w:shd w:val="clear" w:color="auto" w:fill="FFFFFF"/>
-        </w:rPr>
-        <w:t>_{</w:t>
+        <w:t>&lt;&lt;cs_{</w:t>
       </w:r>
       <w:r>
         <w:rPr>
@@ -3331,7 +2504,6 @@
         </w:rPr>
         <w:t xml:space="preserve"> </w:t>
       </w:r>
-      <w:proofErr w:type="spellStart"/>
       <w:r>
         <w:rPr>
           <w:rFonts w:ascii="GDSTransportWebsite" w:hAnsi="GDSTransportWebsite"/>
@@ -3346,8 +2518,6 @@
         </w:rPr>
         <w:t>isSubjectToFixedRecoverableCostRegime</w:t>
       </w:r>
-      <w:proofErr w:type="spellEnd"/>
-      <w:proofErr w:type="gramEnd"/>
       <w:r>
         <w:rPr>
           <w:rFonts w:ascii="GDSTransportWebsite" w:hAnsi="GDSTransportWebsite"/>
@@ -3436,15 +2606,7 @@
                 <w:rFonts w:ascii="GDSTransportWebsite" w:hAnsi="GDSTransportWebsite"/>
                 <w:color w:val="0A0A0A"/>
               </w:rPr>
-              <w:t>&lt;&lt;</w:t>
-            </w:r>
-            <w:proofErr w:type="spellStart"/>
-            <w:r>
-              <w:rPr>
-                <w:rFonts w:ascii="GDSTransportWebsite" w:hAnsi="GDSTransportWebsite"/>
-                <w:color w:val="0A0A0A"/>
-              </w:rPr>
-              <w:t>fixedRecoverableCosts.band</w:t>
+              <w:t>&lt;&lt;fixedRecoverableCosts.band</w:t>
             </w:r>
             <w:r>
               <w:rPr>
@@ -3453,7 +2615,6 @@
               </w:rPr>
               <w:t>Text</w:t>
             </w:r>
-            <w:proofErr w:type="spellEnd"/>
             <w:r>
               <w:rPr>
                 <w:rFonts w:ascii="GDSTransportWebsite" w:hAnsi="GDSTransportWebsite"/>
@@ -3523,15 +2684,7 @@
                 <w:rFonts w:ascii="GDSTransportWebsite" w:hAnsi="GDSTransportWebsite"/>
                 <w:color w:val="0A0A0A"/>
               </w:rPr>
-              <w:t>&lt;&lt;</w:t>
-            </w:r>
-            <w:proofErr w:type="spellStart"/>
-            <w:r>
-              <w:rPr>
-                <w:rFonts w:ascii="GDSTransportWebsite" w:hAnsi="GDSTransportWebsite"/>
-                <w:color w:val="0A0A0A"/>
-              </w:rPr>
-              <w:t>fixedRecoverableCosts.</w:t>
+              <w:t>&lt;&lt;fixedRecoverableCosts.</w:t>
             </w:r>
             <w:r>
               <w:rPr>
@@ -3540,7 +2693,6 @@
               </w:rPr>
               <w:t>complexityBandingAgreed</w:t>
             </w:r>
-            <w:proofErr w:type="spellEnd"/>
             <w:r>
               <w:rPr>
                 <w:rFonts w:ascii="GDSTransportWebsite" w:hAnsi="GDSTransportWebsite"/>
@@ -3740,27 +2892,8 @@
                 <w:rFonts w:ascii="GDSTransportWebsite" w:hAnsi="GDSTransportWebsite"/>
                 <w:color w:val="0A0A0A"/>
               </w:rPr>
-              <w:t>&lt;&lt;cs_{</w:t>
-            </w:r>
-            <w:proofErr w:type="spellStart"/>
-            <w:proofErr w:type="gramStart"/>
-            <w:r>
-              <w:rPr>
-                <w:rFonts w:ascii="GDSTransportWebsite" w:hAnsi="GDSTransportWebsite"/>
-                <w:color w:val="0A0A0A"/>
-              </w:rPr>
-              <w:t>isBlank</w:t>
-            </w:r>
-            <w:proofErr w:type="spellEnd"/>
-            <w:r>
-              <w:rPr>
-                <w:rFonts w:ascii="GDSTransportWebsite" w:hAnsi="GDSTransportWebsite"/>
-                <w:color w:val="0A0A0A"/>
-              </w:rPr>
-              <w:t>(</w:t>
-            </w:r>
-            <w:proofErr w:type="spellStart"/>
-            <w:proofErr w:type="gramEnd"/>
+              <w:t>&lt;&lt;cs_{isBlank(</w:t>
+            </w:r>
             <w:r>
               <w:rPr>
                 <w:rFonts w:ascii="GDSTransportWebsite" w:hAnsi="GDSTransportWebsite"/>
@@ -3768,7 +2901,6 @@
               </w:rPr>
               <w:t>fixedRecoverableCosts.reasons</w:t>
             </w:r>
-            <w:proofErr w:type="spellEnd"/>
             <w:r>
               <w:rPr>
                 <w:rFonts w:ascii="GDSTransportWebsite" w:hAnsi="GDSTransportWebsite"/>
@@ -3781,17 +2913,8 @@
                 <w:rFonts w:ascii="GDSTransportWebsite" w:hAnsi="GDSTransportWebsite"/>
                 <w:color w:val="0A0A0A"/>
               </w:rPr>
-              <w:t xml:space="preserve"> </w:t>
-            </w:r>
-            <w:proofErr w:type="spellStart"/>
-            <w:r>
-              <w:rPr>
-                <w:rFonts w:ascii="GDSTransportWebsite" w:hAnsi="GDSTransportWebsite"/>
-                <w:color w:val="0A0A0A"/>
-              </w:rPr>
-              <w:t>fixedRecoverableCosts.reasons</w:t>
-            </w:r>
-            <w:proofErr w:type="spellEnd"/>
+              <w:t xml:space="preserve"> fixedRecoverableCosts.reasons</w:t>
+            </w:r>
             <w:r>
               <w:rPr>
                 <w:rFonts w:ascii="GDSTransportWebsite" w:hAnsi="GDSTransportWebsite"/>
@@ -3864,7 +2987,6 @@
         </w:rPr>
         <w:t>&lt;&lt;cs_{</w:t>
       </w:r>
-      <w:proofErr w:type="spellStart"/>
       <w:r>
         <w:rPr>
           <w:rFonts w:ascii="GDSTransportWebsite" w:hAnsi="GDSTransportWebsite"/>
@@ -3872,9 +2994,8 @@
           <w:sz w:val="36"/>
           <w:szCs w:val="36"/>
         </w:rPr>
-        <w:t>allocatedTrack</w:t>
+        <w:t>a</w:t>
       </w:r>
-      <w:proofErr w:type="spellEnd"/>
       <w:r>
         <w:rPr>
           <w:rFonts w:ascii="GDSTransportWebsite" w:hAnsi="GDSTransportWebsite"/>
@@ -3882,7 +3003,43 @@
           <w:sz w:val="36"/>
           <w:szCs w:val="36"/>
         </w:rPr>
-        <w:t>='FAST_CLAIM'}&gt;&gt;</w:t>
+        <w:t>llocatedTrack!</w:t>
+      </w:r>
+      <w:r>
+        <w:rPr>
+          <w:rFonts w:ascii="GDSTransportWebsite" w:hAnsi="GDSTransportWebsite"/>
+          <w:color w:val="0A0A0A"/>
+          <w:sz w:val="36"/>
+          <w:szCs w:val="36"/>
+        </w:rPr>
+        <w:t>=</w:t>
+      </w:r>
+      <w:r>
+        <w:rPr>
+          <w:rFonts w:ascii="GDSTransportWebsite" w:hAnsi="GDSTransportWebsite"/>
+          <w:color w:val="0A0A0A"/>
+          <w:sz w:val="36"/>
+          <w:szCs w:val="36"/>
+        </w:rPr>
+        <w:t>'SMALL_CLAIM</w:t>
+      </w:r>
+      <w:r>
+        <w:rPr>
+          <w:rFonts w:ascii="GDSTransportWebsite" w:hAnsi="GDSTransportWebsite"/>
+          <w:color w:val="0A0A0A"/>
+          <w:sz w:val="36"/>
+          <w:szCs w:val="36"/>
+        </w:rPr>
+        <w:t>'</w:t>
+      </w:r>
+      <w:r>
+        <w:rPr>
+          <w:rFonts w:ascii="GDSTransportWebsite" w:hAnsi="GDSTransportWebsite"/>
+          <w:color w:val="0A0A0A"/>
+          <w:sz w:val="36"/>
+          <w:szCs w:val="36"/>
+        </w:rPr>
+        <w:t>}&gt;&gt;</w:t>
       </w:r>
     </w:p>
     <w:p>
@@ -3988,23 +3145,7 @@
                 <w:rFonts w:ascii="GDSTransportWebsite" w:hAnsi="GDSTransportWebsite"/>
                 <w:color w:val="0A0A0A"/>
               </w:rPr>
-              <w:t>&lt;&lt;</w:t>
-            </w:r>
-            <w:proofErr w:type="spellStart"/>
-            <w:r>
-              <w:rPr>
-                <w:rFonts w:ascii="GDSTransportWebsite" w:hAnsi="GDSTransportWebsite"/>
-                <w:color w:val="0A0A0A"/>
-              </w:rPr>
-              <w:t>disclosureOfElectronicDocuments.reachedAgreement</w:t>
-            </w:r>
-            <w:proofErr w:type="spellEnd"/>
-            <w:r>
-              <w:rPr>
-                <w:rFonts w:ascii="GDSTransportWebsite" w:hAnsi="GDSTransportWebsite"/>
-                <w:color w:val="0A0A0A"/>
-              </w:rPr>
-              <w:t>&gt;&gt;</w:t>
+              <w:t>&lt;&lt;disclosureOfElectronicDocuments.reachedAgreement&gt;&gt;</w:t>
             </w:r>
           </w:p>
         </w:tc>
@@ -4017,53 +3158,7 @@
           <w:color w:val="0A0A0A"/>
           <w:shd w:val="clear" w:color="auto" w:fill="FFFFFF"/>
         </w:rPr>
-        <w:t>&lt;&lt;cs</w:t>
-      </w:r>
-      <w:proofErr w:type="gramStart"/>
-      <w:r>
-        <w:rPr>
-          <w:rFonts w:ascii="GDSTransportWebsite" w:hAnsi="GDSTransportWebsite"/>
-          <w:color w:val="0A0A0A"/>
-          <w:shd w:val="clear" w:color="auto" w:fill="FFFFFF"/>
-        </w:rPr>
-        <w:t>_{</w:t>
-      </w:r>
-      <w:proofErr w:type="spellStart"/>
-      <w:proofErr w:type="gramEnd"/>
-      <w:r>
-        <w:rPr>
-          <w:rFonts w:ascii="GDSTransportWebsite" w:hAnsi="GDSTransportWebsite"/>
-          <w:color w:val="0A0A0A"/>
-          <w:shd w:val="clear" w:color="auto" w:fill="FFFFFF"/>
-        </w:rPr>
-        <w:t>disclosureOfElectronicDocuments.reachedAgreement</w:t>
-      </w:r>
-      <w:proofErr w:type="spellEnd"/>
-      <w:r>
-        <w:rPr>
-          <w:rFonts w:ascii="GDSTransportWebsite" w:hAnsi="GDSTransportWebsite"/>
-          <w:color w:val="0A0A0A"/>
-          <w:shd w:val="clear" w:color="auto" w:fill="FFFFFF"/>
-        </w:rPr>
-        <w:t xml:space="preserve">='No' &amp;&amp; </w:t>
-      </w:r>
-      <w:proofErr w:type="spellStart"/>
-      <w:r>
-        <w:rPr>
-          <w:rFonts w:ascii="GDSTransportWebsite" w:hAnsi="GDSTransportWebsite"/>
-          <w:color w:val="0A0A0A"/>
-          <w:shd w:val="clear" w:color="auto" w:fill="FFFFFF"/>
-        </w:rPr>
-        <w:t>disclosureOfElectronicDocuments.agreementLikely</w:t>
-      </w:r>
-      <w:proofErr w:type="spellEnd"/>
-      <w:r>
-        <w:rPr>
-          <w:rFonts w:ascii="GDSTransportWebsite" w:hAnsi="GDSTransportWebsite"/>
-          <w:color w:val="0A0A0A"/>
-          <w:shd w:val="clear" w:color="auto" w:fill="FFFFFF"/>
-        </w:rPr>
-        <w:t>='No' }&gt;&gt;</w:t>
+        <w:t>&lt;&lt;cs_{disclosureOfElectronicDocuments.reachedAgreement='No' &amp;&amp; disclosureOfElectronicDocuments.agreementLikely='No' }&gt;&gt;</w:t>
       </w:r>
     </w:p>
     <w:tbl>
@@ -4108,29 +3203,7 @@
                 <w:color w:val="0A0A0A"/>
                 <w:shd w:val="clear" w:color="auto" w:fill="FFFFFF"/>
               </w:rPr>
-              <w:t xml:space="preserve">Explain why </w:t>
-            </w:r>
-            <w:proofErr w:type="gramStart"/>
-            <w:r>
-              <w:rPr>
-                <w:rFonts w:ascii="GDSTransportWebsite" w:hAnsi="GDSTransportWebsite"/>
-                <w:b/>
-                <w:bCs/>
-                <w:color w:val="0A0A0A"/>
-                <w:shd w:val="clear" w:color="auto" w:fill="FFFFFF"/>
-              </w:rPr>
-              <w:t>not</w:t>
-            </w:r>
-            <w:proofErr w:type="gramEnd"/>
-            <w:r>
-              <w:rPr>
-                <w:rFonts w:ascii="GDSTransportWebsite" w:hAnsi="GDSTransportWebsite"/>
-                <w:b/>
-                <w:bCs/>
-                <w:color w:val="0A0A0A"/>
-                <w:shd w:val="clear" w:color="auto" w:fill="FFFFFF"/>
-              </w:rPr>
-              <w:t xml:space="preserve"> </w:t>
+              <w:t xml:space="preserve">Explain why not </w:t>
             </w:r>
           </w:p>
           <w:p>
@@ -4165,23 +3238,7 @@
                 <w:rFonts w:ascii="GDSTransportWebsite" w:hAnsi="GDSTransportWebsite"/>
                 <w:color w:val="0A0A0A"/>
               </w:rPr>
-              <w:t>&lt;&lt;</w:t>
-            </w:r>
-            <w:proofErr w:type="spellStart"/>
-            <w:r>
-              <w:rPr>
-                <w:rFonts w:ascii="GDSTransportWebsite" w:hAnsi="GDSTransportWebsite"/>
-                <w:color w:val="0A0A0A"/>
-              </w:rPr>
-              <w:t>disclosureOfElectronicDocuments.reasonForNoAgreement</w:t>
-            </w:r>
-            <w:proofErr w:type="spellEnd"/>
-            <w:r>
-              <w:rPr>
-                <w:rFonts w:ascii="GDSTransportWebsite" w:hAnsi="GDSTransportWebsite"/>
-                <w:color w:val="0A0A0A"/>
-              </w:rPr>
-              <w:t>&gt;&gt;</w:t>
+              <w:t>&lt;&lt;disclosureOfElectronicDocuments.reasonForNoAgreement&gt;&gt;</w:t>
             </w:r>
           </w:p>
         </w:tc>
@@ -4211,16 +3268,7 @@
           <w:color w:val="0A0A0A"/>
           <w:shd w:val="clear" w:color="auto" w:fill="FFFFFF"/>
         </w:rPr>
-        <w:t>&lt;&lt;cs_{</w:t>
-      </w:r>
-      <w:proofErr w:type="gramStart"/>
-      <w:r>
-        <w:rPr>
-          <w:rFonts w:ascii="GDSTransportWebsite" w:hAnsi="GDSTransportWebsite"/>
-          <w:color w:val="0A0A0A"/>
-          <w:shd w:val="clear" w:color="auto" w:fill="FFFFFF"/>
-        </w:rPr>
-        <w:t>disclosureOfNonElectronicDocuments</w:t>
+        <w:t>&lt;&lt;cs_{disclosureOfNonElectronicDocuments</w:t>
       </w:r>
       <w:r>
         <w:rPr>
@@ -4253,7 +3301,6 @@
         </w:rPr>
         <w:t>=</w:t>
       </w:r>
-      <w:proofErr w:type="gramEnd"/>
       <w:r>
         <w:rPr>
           <w:rFonts w:ascii="GDSTransportWebsite" w:hAnsi="GDSTransportWebsite"/>
@@ -4313,20 +3360,8 @@
                 <w:color w:val="0A0A0A"/>
                 <w:shd w:val="clear" w:color="auto" w:fill="FFFFFF"/>
               </w:rPr>
-              <w:t xml:space="preserve">Enter your preferred directions for </w:t>
-            </w:r>
-            <w:proofErr w:type="gramStart"/>
-            <w:r>
-              <w:rPr>
-                <w:rFonts w:ascii="GDSTransportWebsite" w:hAnsi="GDSTransportWebsite"/>
-                <w:b/>
-                <w:bCs/>
-                <w:color w:val="0A0A0A"/>
-                <w:shd w:val="clear" w:color="auto" w:fill="FFFFFF"/>
-              </w:rPr>
-              <w:t>disclosure</w:t>
-            </w:r>
-            <w:proofErr w:type="gramEnd"/>
+              <w:t>Enter your preferred directions for disclosure</w:t>
+            </w:r>
           </w:p>
           <w:p>
             <w:pPr>
@@ -4366,23 +3401,7 @@
                 <w:rFonts w:ascii="GDSTransportWebsite" w:hAnsi="GDSTransportWebsite"/>
                 <w:color w:val="0A0A0A"/>
               </w:rPr>
-              <w:t>&lt;&lt;</w:t>
-            </w:r>
-            <w:proofErr w:type="spellStart"/>
-            <w:r>
-              <w:rPr>
-                <w:rFonts w:ascii="GDSTransportWebsite" w:hAnsi="GDSTransportWebsite"/>
-                <w:color w:val="0A0A0A"/>
-              </w:rPr>
-              <w:t>disclosureOfNonElectronicDocuments.bespokeDirections</w:t>
-            </w:r>
-            <w:proofErr w:type="spellEnd"/>
-            <w:r>
-              <w:rPr>
-                <w:rFonts w:ascii="GDSTransportWebsite" w:hAnsi="GDSTransportWebsite"/>
-                <w:color w:val="0A0A0A"/>
-              </w:rPr>
-              <w:t>&gt;&gt;</w:t>
+              <w:t>&lt;&lt;disclosureOfNonElectronicDocuments.bespokeDirections&gt;&gt;</w:t>
             </w:r>
           </w:p>
         </w:tc>
@@ -4516,23 +3535,7 @@
                 <w:rFonts w:ascii="GDSTransportWebsite" w:hAnsi="GDSTransportWebsite"/>
                 <w:color w:val="0A0A0A"/>
               </w:rPr>
-              <w:t>&lt;&lt;</w:t>
-            </w:r>
-            <w:proofErr w:type="spellStart"/>
-            <w:r>
-              <w:rPr>
-                <w:rFonts w:ascii="GDSTransportWebsite" w:hAnsi="GDSTransportWebsite"/>
-                <w:color w:val="0A0A0A"/>
-              </w:rPr>
-              <w:t>disclosureReport.disclosureFormFiledAndServed</w:t>
-            </w:r>
-            <w:proofErr w:type="spellEnd"/>
-            <w:r>
-              <w:rPr>
-                <w:rFonts w:ascii="GDSTransportWebsite" w:hAnsi="GDSTransportWebsite"/>
-                <w:color w:val="0A0A0A"/>
-              </w:rPr>
-              <w:t>&gt;&gt;</w:t>
+              <w:t>&lt;&lt;disclosureReport.disclosureFormFiledAndServed&gt;&gt;</w:t>
             </w:r>
           </w:p>
         </w:tc>
@@ -4547,7 +3550,6 @@
         </w:rPr>
         <w:t>&lt;&lt;cs</w:t>
       </w:r>
-      <w:proofErr w:type="gramStart"/>
       <w:r>
         <w:rPr>
           <w:rFonts w:ascii="GDSTransportWebsite" w:hAnsi="GDSTransportWebsite"/>
@@ -4557,7 +3559,6 @@
         </w:rPr>
         <w:t>_{</w:t>
       </w:r>
-      <w:proofErr w:type="gramEnd"/>
       <w:r>
         <w:rPr>
           <w:rFonts w:ascii="GDSTransportWebsite" w:hAnsi="GDSTransportWebsite"/>
@@ -4566,7 +3567,6 @@
         </w:rPr>
         <w:t>'Yes'=</w:t>
       </w:r>
-      <w:proofErr w:type="spellStart"/>
       <w:r>
         <w:rPr>
           <w:rFonts w:ascii="GDSTransportWebsite" w:hAnsi="GDSTransportWebsite"/>
@@ -4574,7 +3574,6 @@
         </w:rPr>
         <w:t>disclosureReport.disclosureFormFiledAndServed</w:t>
       </w:r>
-      <w:proofErr w:type="spellEnd"/>
       <w:r>
         <w:rPr>
           <w:rFonts w:ascii="GDSTransportWebsite" w:hAnsi="GDSTransportWebsite"/>
@@ -4667,23 +3666,7 @@
                 <w:rFonts w:ascii="GDSTransportWebsite" w:hAnsi="GDSTransportWebsite"/>
                 <w:color w:val="0A0A0A"/>
               </w:rPr>
-              <w:t>&lt;&lt;</w:t>
-            </w:r>
-            <w:proofErr w:type="spellStart"/>
-            <w:r>
-              <w:rPr>
-                <w:rFonts w:ascii="GDSTransportWebsite" w:hAnsi="GDSTransportWebsite"/>
-                <w:color w:val="0A0A0A"/>
-              </w:rPr>
-              <w:t>disclosureReport.draftOrderNumber</w:t>
-            </w:r>
-            <w:proofErr w:type="spellEnd"/>
-            <w:r>
-              <w:rPr>
-                <w:rFonts w:ascii="GDSTransportWebsite" w:hAnsi="GDSTransportWebsite"/>
-                <w:color w:val="0A0A0A"/>
-              </w:rPr>
-              <w:t>&gt;&gt;</w:t>
+              <w:t>&lt;&lt;disclosureReport.draftOrderNumber&gt;&gt;</w:t>
             </w:r>
           </w:p>
         </w:tc>
@@ -4839,26 +3822,8 @@
                 <w:rFonts w:ascii="GDSTransportWebsite" w:hAnsi="GDSTransportWebsite"/>
                 <w:color w:val="0A0A0A"/>
               </w:rPr>
-              <w:t>&lt;&lt;cs_{</w:t>
-            </w:r>
-            <w:proofErr w:type="spellStart"/>
-            <w:r>
-              <w:rPr>
-                <w:rFonts w:ascii="GDSTransportWebsite" w:hAnsi="GDSTransportWebsite"/>
-                <w:color w:val="0A0A0A"/>
-              </w:rPr>
-              <w:t>isBlank</w:t>
-            </w:r>
-            <w:proofErr w:type="spellEnd"/>
-            <w:r>
-              <w:rPr>
-                <w:rFonts w:ascii="GDSTransportWebsite" w:hAnsi="GDSTransportWebsite"/>
-                <w:color w:val="0A0A0A"/>
-              </w:rPr>
-              <w:t>(</w:t>
-            </w:r>
-            <w:proofErr w:type="spellStart"/>
-            <w:proofErr w:type="gramStart"/>
+              <w:t>&lt;&lt;cs_{isBlank(</w:t>
+            </w:r>
             <w:r>
               <w:rPr>
                 <w:rFonts w:ascii="GDSTransportWebsite" w:hAnsi="GDSTransportWebsite"/>
@@ -4866,8 +3831,6 @@
               </w:rPr>
               <w:t>experts.expertRequired</w:t>
             </w:r>
-            <w:proofErr w:type="spellEnd"/>
-            <w:proofErr w:type="gramEnd"/>
             <w:r>
               <w:rPr>
                 <w:rFonts w:ascii="GDSTransportWebsite" w:hAnsi="GDSTransportWebsite"/>
@@ -4875,7 +3838,6 @@
               </w:rPr>
               <w:t>)}&gt;&gt;Not Provided&lt;&lt;else&gt;&gt;&lt;&lt;</w:t>
             </w:r>
-            <w:proofErr w:type="spellStart"/>
             <w:r>
               <w:rPr>
                 <w:rFonts w:ascii="GDSTransportWebsite" w:hAnsi="GDSTransportWebsite"/>
@@ -4883,7 +3845,6 @@
               </w:rPr>
               <w:t>experts.expertRequired</w:t>
             </w:r>
-            <w:proofErr w:type="spellEnd"/>
             <w:r>
               <w:rPr>
                 <w:rFonts w:ascii="GDSTransportWebsite" w:hAnsi="GDSTransportWebsite"/>
@@ -4902,27 +3863,7 @@
           <w:color w:val="0A0A0A"/>
           <w:shd w:val="clear" w:color="auto" w:fill="FFFFFF"/>
         </w:rPr>
-        <w:t>&lt;&lt;cs_{</w:t>
-      </w:r>
-      <w:proofErr w:type="spellStart"/>
-      <w:proofErr w:type="gramStart"/>
-      <w:r>
-        <w:rPr>
-          <w:rFonts w:ascii="GDSTransportWebsite" w:hAnsi="GDSTransportWebsite"/>
-          <w:color w:val="0A0A0A"/>
-          <w:shd w:val="clear" w:color="auto" w:fill="FFFFFF"/>
-        </w:rPr>
-        <w:t>experts.expertRequired</w:t>
-      </w:r>
-      <w:proofErr w:type="spellEnd"/>
-      <w:proofErr w:type="gramEnd"/>
-      <w:r>
-        <w:rPr>
-          <w:rFonts w:ascii="GDSTransportWebsite" w:hAnsi="GDSTransportWebsite"/>
-          <w:color w:val="0A0A0A"/>
-          <w:shd w:val="clear" w:color="auto" w:fill="FFFFFF"/>
-        </w:rPr>
-        <w:t>='Yes'}&gt;&gt;</w:t>
+        <w:t>&lt;&lt;cs_{experts.expertRequired='Yes'}&gt;&gt;</w:t>
       </w:r>
     </w:p>
     <w:tbl>
@@ -4968,29 +3909,7 @@
                 <w:color w:val="0A0A0A"/>
                 <w:shd w:val="clear" w:color="auto" w:fill="FFFFFF"/>
               </w:rPr>
-              <w:t xml:space="preserve">Have you already sent expert reports or </w:t>
-            </w:r>
-            <w:proofErr w:type="gramStart"/>
-            <w:r>
-              <w:rPr>
-                <w:rFonts w:ascii="GDSTransportWebsite" w:hAnsi="GDSTransportWebsite"/>
-                <w:b/>
-                <w:bCs/>
-                <w:color w:val="0A0A0A"/>
-                <w:shd w:val="clear" w:color="auto" w:fill="FFFFFF"/>
-              </w:rPr>
-              <w:t>similar to</w:t>
-            </w:r>
-            <w:proofErr w:type="gramEnd"/>
-            <w:r>
-              <w:rPr>
-                <w:rFonts w:ascii="GDSTransportWebsite" w:hAnsi="GDSTransportWebsite"/>
-                <w:b/>
-                <w:bCs/>
-                <w:color w:val="0A0A0A"/>
-                <w:shd w:val="clear" w:color="auto" w:fill="FFFFFF"/>
-              </w:rPr>
-              <w:t xml:space="preserve"> other parties?</w:t>
+              <w:t>Have you already sent expert reports or similar to other parties?</w:t>
             </w:r>
           </w:p>
           <w:p>
@@ -5025,26 +3944,8 @@
                 <w:rFonts w:ascii="GDSTransportWebsite" w:hAnsi="GDSTransportWebsite"/>
                 <w:color w:val="0A0A0A"/>
               </w:rPr>
-              <w:t>&lt;&lt;cs_{</w:t>
-            </w:r>
-            <w:proofErr w:type="spellStart"/>
-            <w:r>
-              <w:rPr>
-                <w:rFonts w:ascii="GDSTransportWebsite" w:hAnsi="GDSTransportWebsite"/>
-                <w:color w:val="0A0A0A"/>
-              </w:rPr>
-              <w:t>isBlank</w:t>
-            </w:r>
-            <w:proofErr w:type="spellEnd"/>
-            <w:r>
-              <w:rPr>
-                <w:rFonts w:ascii="GDSTransportWebsite" w:hAnsi="GDSTransportWebsite"/>
-                <w:color w:val="0A0A0A"/>
-              </w:rPr>
-              <w:t>(</w:t>
-            </w:r>
-            <w:proofErr w:type="spellStart"/>
-            <w:proofErr w:type="gramStart"/>
+              <w:t>&lt;&lt;cs_{isBlank(</w:t>
+            </w:r>
             <w:r>
               <w:rPr>
                 <w:rFonts w:ascii="GDSTransportWebsite" w:hAnsi="GDSTransportWebsite"/>
@@ -5052,8 +3953,6 @@
               </w:rPr>
               <w:t>experts.expertReportsSent</w:t>
             </w:r>
-            <w:proofErr w:type="spellEnd"/>
-            <w:proofErr w:type="gramEnd"/>
             <w:r>
               <w:rPr>
                 <w:rFonts w:ascii="GDSTransportWebsite" w:hAnsi="GDSTransportWebsite"/>
@@ -5061,7 +3960,6 @@
               </w:rPr>
               <w:t>)}&gt;&gt;Not Provided&lt;&lt;else&gt;&gt;&lt;&lt;</w:t>
             </w:r>
-            <w:proofErr w:type="spellStart"/>
             <w:r>
               <w:rPr>
                 <w:rFonts w:ascii="GDSTransportWebsite" w:hAnsi="GDSTransportWebsite"/>
@@ -5069,7 +3967,6 @@
               </w:rPr>
               <w:t>experts.expertReportsSent</w:t>
             </w:r>
-            <w:proofErr w:type="spellEnd"/>
             <w:r>
               <w:rPr>
                 <w:rFonts w:ascii="GDSTransportWebsite" w:hAnsi="GDSTransportWebsite"/>
@@ -5159,26 +4056,8 @@
                 <w:rFonts w:ascii="GDSTransportWebsite" w:hAnsi="GDSTransportWebsite"/>
                 <w:color w:val="0A0A0A"/>
               </w:rPr>
-              <w:t>&lt;&lt;cs_{</w:t>
-            </w:r>
-            <w:proofErr w:type="spellStart"/>
-            <w:r>
-              <w:rPr>
-                <w:rFonts w:ascii="GDSTransportWebsite" w:hAnsi="GDSTransportWebsite"/>
-                <w:color w:val="0A0A0A"/>
-              </w:rPr>
-              <w:t>isBlank</w:t>
-            </w:r>
-            <w:proofErr w:type="spellEnd"/>
-            <w:r>
-              <w:rPr>
-                <w:rFonts w:ascii="GDSTransportWebsite" w:hAnsi="GDSTransportWebsite"/>
-                <w:color w:val="0A0A0A"/>
-              </w:rPr>
-              <w:t>(</w:t>
-            </w:r>
-            <w:proofErr w:type="spellStart"/>
-            <w:proofErr w:type="gramStart"/>
+              <w:t>&lt;&lt;cs_{isBlank(</w:t>
+            </w:r>
             <w:r>
               <w:rPr>
                 <w:rFonts w:ascii="GDSTransportWebsite" w:hAnsi="GDSTransportWebsite"/>
@@ -5186,8 +4065,6 @@
               </w:rPr>
               <w:t>experts.jointExpertSuitable</w:t>
             </w:r>
-            <w:proofErr w:type="spellEnd"/>
-            <w:proofErr w:type="gramEnd"/>
             <w:r>
               <w:rPr>
                 <w:rFonts w:ascii="GDSTransportWebsite" w:hAnsi="GDSTransportWebsite"/>
@@ -5195,7 +4072,6 @@
               </w:rPr>
               <w:t>)}&gt;&gt;Not Provided&lt;&lt;else&gt;&gt;&lt;&lt;</w:t>
             </w:r>
-            <w:proofErr w:type="spellStart"/>
             <w:r>
               <w:rPr>
                 <w:rFonts w:ascii="GDSTransportWebsite" w:hAnsi="GDSTransportWebsite"/>
@@ -5203,7 +4079,6 @@
               </w:rPr>
               <w:t>experts.jointExpertSuitable</w:t>
             </w:r>
-            <w:proofErr w:type="spellEnd"/>
             <w:r>
               <w:rPr>
                 <w:rFonts w:ascii="GDSTransportWebsite" w:hAnsi="GDSTransportWebsite"/>
@@ -5248,35 +4123,7 @@
                 <w:color w:val="0A0A0A"/>
                 <w:shd w:val="clear" w:color="auto" w:fill="FFFFFF"/>
               </w:rPr>
-              <w:t>&lt;&lt;</w:t>
-            </w:r>
-            <w:proofErr w:type="spellStart"/>
-            <w:r>
-              <w:rPr>
-                <w:rFonts w:ascii="GDSTransportWebsite" w:hAnsi="GDSTransportWebsite"/>
-                <w:color w:val="0A0A0A"/>
-                <w:shd w:val="clear" w:color="auto" w:fill="FFFFFF"/>
-              </w:rPr>
-              <w:t>rr_</w:t>
-            </w:r>
-            <w:proofErr w:type="gramStart"/>
-            <w:r>
-              <w:rPr>
-                <w:rFonts w:ascii="GDSTransportWebsite" w:hAnsi="GDSTransportWebsite"/>
-                <w:color w:val="0A0A0A"/>
-                <w:shd w:val="clear" w:color="auto" w:fill="FFFFFF"/>
-              </w:rPr>
-              <w:t>experts.details</w:t>
-            </w:r>
-            <w:proofErr w:type="spellEnd"/>
-            <w:proofErr w:type="gramEnd"/>
-            <w:r>
-              <w:rPr>
-                <w:rFonts w:ascii="GDSTransportWebsite" w:hAnsi="GDSTransportWebsite"/>
-                <w:color w:val="0A0A0A"/>
-                <w:shd w:val="clear" w:color="auto" w:fill="FFFFFF"/>
-              </w:rPr>
-              <w:t>&gt;&gt;</w:t>
+              <w:t>&lt;&lt;rr_experts.details&gt;&gt;</w:t>
             </w:r>
           </w:p>
         </w:tc>
@@ -5310,23 +4157,7 @@
                 <w:rFonts w:ascii="GDSTransportWebsite" w:hAnsi="GDSTransportWebsite"/>
                 <w:color w:val="0A0A0A"/>
               </w:rPr>
-              <w:t>Expert &lt;&lt;$</w:t>
-            </w:r>
-            <w:proofErr w:type="spellStart"/>
-            <w:r>
-              <w:rPr>
-                <w:rFonts w:ascii="GDSTransportWebsite" w:hAnsi="GDSTransportWebsite"/>
-                <w:color w:val="0A0A0A"/>
-              </w:rPr>
-              <w:t>itemnum</w:t>
-            </w:r>
-            <w:proofErr w:type="spellEnd"/>
-            <w:r>
-              <w:rPr>
-                <w:rFonts w:ascii="GDSTransportWebsite" w:hAnsi="GDSTransportWebsite"/>
-                <w:color w:val="0A0A0A"/>
-              </w:rPr>
-              <w:t>&gt;&gt;</w:t>
+              <w:t>Expert &lt;&lt;$itemnum&gt;&gt;</w:t>
             </w:r>
           </w:p>
         </w:tc>
@@ -5404,25 +4235,8 @@
                 <w:rFonts w:ascii="GDSTransportWebsite" w:hAnsi="GDSTransportWebsite"/>
                 <w:color w:val="0A0A0A"/>
               </w:rPr>
-              <w:t>&lt;&lt;cs_{</w:t>
-            </w:r>
-            <w:proofErr w:type="spellStart"/>
-            <w:r>
-              <w:rPr>
-                <w:rFonts w:ascii="GDSTransportWebsite" w:hAnsi="GDSTransportWebsite"/>
-                <w:color w:val="0A0A0A"/>
-              </w:rPr>
-              <w:t>isBlank</w:t>
-            </w:r>
-            <w:proofErr w:type="spellEnd"/>
-            <w:r>
-              <w:rPr>
-                <w:rFonts w:ascii="GDSTransportWebsite" w:hAnsi="GDSTransportWebsite"/>
-                <w:color w:val="0A0A0A"/>
-              </w:rPr>
-              <w:t>(</w:t>
-            </w:r>
-            <w:proofErr w:type="spellStart"/>
+              <w:t>&lt;&lt;cs_{isBlank(</w:t>
+            </w:r>
             <w:r>
               <w:rPr>
                 <w:rFonts w:ascii="GDSTransportWebsite" w:hAnsi="GDSTransportWebsite"/>
@@ -5430,7 +4244,6 @@
               </w:rPr>
               <w:t>firstName</w:t>
             </w:r>
-            <w:proofErr w:type="spellEnd"/>
             <w:r>
               <w:rPr>
                 <w:rFonts w:ascii="GDSTransportWebsite" w:hAnsi="GDSTransportWebsite"/>
@@ -5438,7 +4251,6 @@
               </w:rPr>
               <w:t xml:space="preserve">)}&gt;&gt;Not Provided&lt;&lt;else&gt;&gt;&lt;&lt; </w:t>
             </w:r>
-            <w:proofErr w:type="spellStart"/>
             <w:r>
               <w:rPr>
                 <w:rFonts w:ascii="GDSTransportWebsite" w:hAnsi="GDSTransportWebsite"/>
@@ -5446,7 +4258,6 @@
               </w:rPr>
               <w:t>firstName</w:t>
             </w:r>
-            <w:proofErr w:type="spellEnd"/>
             <w:r>
               <w:rPr>
                 <w:rFonts w:ascii="GDSTransportWebsite" w:hAnsi="GDSTransportWebsite"/>
@@ -5466,23 +4277,7 @@
                 <w:rFonts w:ascii="GDSTransportWebsite" w:hAnsi="GDSTransportWebsite"/>
                 <w:color w:val="0A0A0A"/>
               </w:rPr>
-              <w:t>&lt;&lt;</w:t>
-            </w:r>
-            <w:proofErr w:type="spellStart"/>
-            <w:r>
-              <w:rPr>
-                <w:rFonts w:ascii="GDSTransportWebsite" w:hAnsi="GDSTransportWebsite"/>
-                <w:color w:val="0A0A0A"/>
-              </w:rPr>
-              <w:t>lastName</w:t>
-            </w:r>
-            <w:proofErr w:type="spellEnd"/>
-            <w:r>
-              <w:rPr>
-                <w:rFonts w:ascii="GDSTransportWebsite" w:hAnsi="GDSTransportWebsite"/>
-                <w:color w:val="0A0A0A"/>
-              </w:rPr>
-              <w:t>&gt;&gt;</w:t>
+              <w:t>&lt;&lt;lastName&gt;&gt;</w:t>
             </w:r>
             <w:r>
               <w:rPr>
@@ -5568,47 +4363,7 @@
                 <w:rFonts w:ascii="GDSTransportWebsite" w:hAnsi="GDSTransportWebsite"/>
                 <w:color w:val="0A0A0A"/>
               </w:rPr>
-              <w:t>&lt;&lt;cs_{</w:t>
-            </w:r>
-            <w:proofErr w:type="spellStart"/>
-            <w:r>
-              <w:rPr>
-                <w:rFonts w:ascii="GDSTransportWebsite" w:hAnsi="GDSTransportWebsite"/>
-                <w:color w:val="0A0A0A"/>
-              </w:rPr>
-              <w:t>isBlank</w:t>
-            </w:r>
-            <w:proofErr w:type="spellEnd"/>
-            <w:r>
-              <w:rPr>
-                <w:rFonts w:ascii="GDSTransportWebsite" w:hAnsi="GDSTransportWebsite"/>
-                <w:color w:val="0A0A0A"/>
-              </w:rPr>
-              <w:t>(</w:t>
-            </w:r>
-            <w:proofErr w:type="spellStart"/>
-            <w:r>
-              <w:rPr>
-                <w:rFonts w:ascii="GDSTransportWebsite" w:hAnsi="GDSTransportWebsite"/>
-                <w:color w:val="0A0A0A"/>
-              </w:rPr>
-              <w:t>phoneNumber</w:t>
-            </w:r>
-            <w:proofErr w:type="spellEnd"/>
-            <w:r>
-              <w:rPr>
-                <w:rFonts w:ascii="GDSTransportWebsite" w:hAnsi="GDSTransportWebsite"/>
-                <w:color w:val="0A0A0A"/>
-              </w:rPr>
-              <w:t>)}&gt;&gt;Not Provided&lt;&lt;else&gt;&gt;&lt;&lt;</w:t>
-            </w:r>
-            <w:proofErr w:type="spellStart"/>
-            <w:r>
-              <w:rPr>
-                <w:rFonts w:ascii="GDSTransportWebsite" w:hAnsi="GDSTransportWebsite"/>
-                <w:color w:val="0A0A0A"/>
-              </w:rPr>
-              <w:t>p</w:t>
+              <w:t>&lt;&lt;cs_{isBlank(phoneNumber)}&gt;&gt;Not Provided&lt;&lt;else&gt;&gt;&lt;&lt;p</w:t>
             </w:r>
             <w:r>
               <w:rPr>
@@ -5622,15 +4377,7 @@
                 <w:rFonts w:ascii="GDSTransportWebsite" w:hAnsi="GDSTransportWebsite"/>
                 <w:color w:val="0A0A0A"/>
               </w:rPr>
-              <w:t>oneNumber</w:t>
-            </w:r>
-            <w:proofErr w:type="spellEnd"/>
-            <w:r>
-              <w:rPr>
-                <w:rFonts w:ascii="GDSTransportWebsite" w:hAnsi="GDSTransportWebsite"/>
-                <w:color w:val="0A0A0A"/>
-              </w:rPr>
-              <w:t>&gt;&gt;&lt;&lt;es_&gt;&gt;</w:t>
+              <w:t>oneNumber&gt;&gt;&lt;&lt;es_&gt;&gt;</w:t>
             </w:r>
           </w:p>
           <w:p>
@@ -5704,55 +4451,7 @@
                 <w:rFonts w:ascii="GDSTransportWebsite" w:hAnsi="GDSTransportWebsite"/>
                 <w:color w:val="0A0A0A"/>
               </w:rPr>
-              <w:t>&lt;&lt;cs_{</w:t>
-            </w:r>
-            <w:proofErr w:type="spellStart"/>
-            <w:r>
-              <w:rPr>
-                <w:rFonts w:ascii="GDSTransportWebsite" w:hAnsi="GDSTransportWebsite"/>
-                <w:color w:val="0A0A0A"/>
-              </w:rPr>
-              <w:t>isBlank</w:t>
-            </w:r>
-            <w:proofErr w:type="spellEnd"/>
-            <w:r>
-              <w:rPr>
-                <w:rFonts w:ascii="GDSTransportWebsite" w:hAnsi="GDSTransportWebsite"/>
-                <w:color w:val="0A0A0A"/>
-              </w:rPr>
-              <w:t>(</w:t>
-            </w:r>
-            <w:proofErr w:type="spellStart"/>
-            <w:r>
-              <w:rPr>
-                <w:rFonts w:ascii="GDSTransportWebsite" w:hAnsi="GDSTransportWebsite"/>
-                <w:color w:val="0A0A0A"/>
-              </w:rPr>
-              <w:t>emailAddress</w:t>
-            </w:r>
-            <w:proofErr w:type="spellEnd"/>
-            <w:r>
-              <w:rPr>
-                <w:rFonts w:ascii="GDSTransportWebsite" w:hAnsi="GDSTransportWebsite"/>
-                <w:color w:val="0A0A0A"/>
-              </w:rPr>
-              <w:t>)}&gt;&gt;Not Provided&lt;&lt;else&gt;&gt;&lt;&lt;</w:t>
-            </w:r>
-            <w:proofErr w:type="spellStart"/>
-            <w:r>
-              <w:rPr>
-                <w:rFonts w:ascii="GDSTransportWebsite" w:hAnsi="GDSTransportWebsite"/>
-                <w:color w:val="0A0A0A"/>
-              </w:rPr>
-              <w:t>emailAddress</w:t>
-            </w:r>
-            <w:proofErr w:type="spellEnd"/>
-            <w:r>
-              <w:rPr>
-                <w:rFonts w:ascii="GDSTransportWebsite" w:hAnsi="GDSTransportWebsite"/>
-                <w:color w:val="0A0A0A"/>
-              </w:rPr>
-              <w:t>&gt;&gt;&lt;&lt;es_&gt;&gt;</w:t>
+              <w:t>&lt;&lt;cs_{isBlank(emailAddress)}&gt;&gt;Not Provided&lt;&lt;else&gt;&gt;&lt;&lt;emailAddress&gt;&gt;&lt;&lt;es_&gt;&gt;</w:t>
             </w:r>
           </w:p>
           <w:p>
@@ -5839,55 +4538,7 @@
                 <w:rFonts w:ascii="GDSTransportWebsite" w:hAnsi="GDSTransportWebsite"/>
                 <w:color w:val="0A0A0A"/>
               </w:rPr>
-              <w:t>&lt;&lt;cs_{</w:t>
-            </w:r>
-            <w:proofErr w:type="spellStart"/>
-            <w:r>
-              <w:rPr>
-                <w:rFonts w:ascii="GDSTransportWebsite" w:hAnsi="GDSTransportWebsite"/>
-                <w:color w:val="0A0A0A"/>
-              </w:rPr>
-              <w:t>isBlank</w:t>
-            </w:r>
-            <w:proofErr w:type="spellEnd"/>
-            <w:r>
-              <w:rPr>
-                <w:rFonts w:ascii="GDSTransportWebsite" w:hAnsi="GDSTransportWebsite"/>
-                <w:color w:val="0A0A0A"/>
-              </w:rPr>
-              <w:t>(</w:t>
-            </w:r>
-            <w:proofErr w:type="spellStart"/>
-            <w:r>
-              <w:rPr>
-                <w:rFonts w:ascii="GDSTransportWebsite" w:hAnsi="GDSTransportWebsite"/>
-                <w:color w:val="0A0A0A"/>
-              </w:rPr>
-              <w:t>fieldOfExpertise</w:t>
-            </w:r>
-            <w:proofErr w:type="spellEnd"/>
-            <w:r>
-              <w:rPr>
-                <w:rFonts w:ascii="GDSTransportWebsite" w:hAnsi="GDSTransportWebsite"/>
-                <w:color w:val="0A0A0A"/>
-              </w:rPr>
-              <w:t>)}&gt;&gt;Not Provided&lt;&lt;else&gt;&gt;&lt;&lt;</w:t>
-            </w:r>
-            <w:proofErr w:type="spellStart"/>
-            <w:r>
-              <w:rPr>
-                <w:rFonts w:ascii="GDSTransportWebsite" w:hAnsi="GDSTransportWebsite"/>
-                <w:color w:val="0A0A0A"/>
-              </w:rPr>
-              <w:t>fieldOfExpertise</w:t>
-            </w:r>
-            <w:proofErr w:type="spellEnd"/>
-            <w:r>
-              <w:rPr>
-                <w:rFonts w:ascii="GDSTransportWebsite" w:hAnsi="GDSTransportWebsite"/>
-                <w:color w:val="0A0A0A"/>
-              </w:rPr>
-              <w:t>&gt;&gt;&lt;&lt;es_&gt;&gt;</w:t>
+              <w:t>&lt;&lt;cs_{isBlank(fieldOfExpertise)}&gt;&gt;Not Provided&lt;&lt;else&gt;&gt;&lt;&lt;fieldOfExpertise&gt;&gt;&lt;&lt;es_&gt;&gt;</w:t>
             </w:r>
           </w:p>
           <w:p>
@@ -5937,20 +4588,8 @@
                 <w:color w:val="0A0A0A"/>
                 <w:shd w:val="clear" w:color="auto" w:fill="FFFFFF"/>
               </w:rPr>
-              <w:t xml:space="preserve">Why you need this </w:t>
-            </w:r>
-            <w:proofErr w:type="gramStart"/>
-            <w:r>
-              <w:rPr>
-                <w:rFonts w:ascii="GDSTransportWebsite" w:hAnsi="GDSTransportWebsite"/>
-                <w:b/>
-                <w:bCs/>
-                <w:color w:val="0A0A0A"/>
-                <w:shd w:val="clear" w:color="auto" w:fill="FFFFFF"/>
-              </w:rPr>
-              <w:t>expert</w:t>
-            </w:r>
-            <w:proofErr w:type="gramEnd"/>
+              <w:t>Why you need this expert</w:t>
+            </w:r>
           </w:p>
           <w:p>
             <w:pPr>
@@ -5989,55 +4628,7 @@
                 <w:rFonts w:ascii="GDSTransportWebsite" w:hAnsi="GDSTransportWebsite"/>
                 <w:color w:val="0A0A0A"/>
               </w:rPr>
-              <w:t>&lt;&lt;cs_{</w:t>
-            </w:r>
-            <w:proofErr w:type="spellStart"/>
-            <w:r>
-              <w:rPr>
-                <w:rFonts w:ascii="GDSTransportWebsite" w:hAnsi="GDSTransportWebsite"/>
-                <w:color w:val="0A0A0A"/>
-              </w:rPr>
-              <w:t>isBlank</w:t>
-            </w:r>
-            <w:proofErr w:type="spellEnd"/>
-            <w:r>
-              <w:rPr>
-                <w:rFonts w:ascii="GDSTransportWebsite" w:hAnsi="GDSTransportWebsite"/>
-                <w:color w:val="0A0A0A"/>
-              </w:rPr>
-              <w:t>(</w:t>
-            </w:r>
-            <w:proofErr w:type="spellStart"/>
-            <w:r>
-              <w:rPr>
-                <w:rFonts w:ascii="GDSTransportWebsite" w:hAnsi="GDSTransportWebsite"/>
-                <w:color w:val="0A0A0A"/>
-              </w:rPr>
-              <w:t>whyRequired</w:t>
-            </w:r>
-            <w:proofErr w:type="spellEnd"/>
-            <w:r>
-              <w:rPr>
-                <w:rFonts w:ascii="GDSTransportWebsite" w:hAnsi="GDSTransportWebsite"/>
-                <w:color w:val="0A0A0A"/>
-              </w:rPr>
-              <w:t>)}&gt;&gt;Not Provided&lt;&lt;else&gt;&gt;&lt;&lt;</w:t>
-            </w:r>
-            <w:proofErr w:type="spellStart"/>
-            <w:r>
-              <w:rPr>
-                <w:rFonts w:ascii="GDSTransportWebsite" w:hAnsi="GDSTransportWebsite"/>
-                <w:color w:val="0A0A0A"/>
-              </w:rPr>
-              <w:t>whyRequired</w:t>
-            </w:r>
-            <w:proofErr w:type="spellEnd"/>
-            <w:r>
-              <w:rPr>
-                <w:rFonts w:ascii="GDSTransportWebsite" w:hAnsi="GDSTransportWebsite"/>
-                <w:color w:val="0A0A0A"/>
-              </w:rPr>
-              <w:t>&gt;&gt;&lt;&lt;es_&gt;&gt;</w:t>
+              <w:t>&lt;&lt;cs_{isBlank(whyRequired)}&gt;&gt;Not Provided&lt;&lt;else&gt;&gt;&lt;&lt;whyRequired&gt;&gt;&lt;&lt;es_&gt;&gt;</w:t>
             </w:r>
           </w:p>
           <w:p>
@@ -6127,55 +4718,7 @@
                 <w:rFonts w:ascii="GDSTransportWebsite" w:hAnsi="GDSTransportWebsite"/>
                 <w:color w:val="0A0A0A"/>
               </w:rPr>
-              <w:t>&lt;&lt;cs_{</w:t>
-            </w:r>
-            <w:proofErr w:type="spellStart"/>
-            <w:r>
-              <w:rPr>
-                <w:rFonts w:ascii="GDSTransportWebsite" w:hAnsi="GDSTransportWebsite"/>
-                <w:color w:val="0A0A0A"/>
-              </w:rPr>
-              <w:t>isBlank</w:t>
-            </w:r>
-            <w:proofErr w:type="spellEnd"/>
-            <w:r>
-              <w:rPr>
-                <w:rFonts w:ascii="GDSTransportWebsite" w:hAnsi="GDSTransportWebsite"/>
-                <w:color w:val="0A0A0A"/>
-              </w:rPr>
-              <w:t>(</w:t>
-            </w:r>
-            <w:proofErr w:type="spellStart"/>
-            <w:r>
-              <w:rPr>
-                <w:rFonts w:ascii="GDSTransportWebsite" w:hAnsi="GDSTransportWebsite"/>
-                <w:color w:val="0A0A0A"/>
-              </w:rPr>
-              <w:t>formattedCost</w:t>
-            </w:r>
-            <w:proofErr w:type="spellEnd"/>
-            <w:r>
-              <w:rPr>
-                <w:rFonts w:ascii="GDSTransportWebsite" w:hAnsi="GDSTransportWebsite"/>
-                <w:color w:val="0A0A0A"/>
-              </w:rPr>
-              <w:t>)}&gt;&gt;Not Provided&lt;&lt;else&gt;&gt;&lt;&lt;</w:t>
-            </w:r>
-            <w:proofErr w:type="spellStart"/>
-            <w:r>
-              <w:rPr>
-                <w:rFonts w:ascii="GDSTransportWebsite" w:hAnsi="GDSTransportWebsite"/>
-                <w:color w:val="0A0A0A"/>
-              </w:rPr>
-              <w:t>formattedCost</w:t>
-            </w:r>
-            <w:proofErr w:type="spellEnd"/>
-            <w:r>
-              <w:rPr>
-                <w:rFonts w:ascii="GDSTransportWebsite" w:hAnsi="GDSTransportWebsite"/>
-                <w:color w:val="0A0A0A"/>
-              </w:rPr>
-              <w:t>&gt;&gt;&lt;&lt;es_&gt;&gt;</w:t>
+              <w:t>&lt;&lt;cs_{isBlank(formattedCost)}&gt;&gt;Not Provided&lt;&lt;else&gt;&gt;&lt;&lt;formattedCost&gt;&gt;&lt;&lt;es_&gt;&gt;</w:t>
             </w:r>
           </w:p>
           <w:p>
@@ -6220,35 +4763,7 @@
                 <w:color w:val="0A0A0A"/>
                 <w:shd w:val="clear" w:color="auto" w:fill="FFFFFF"/>
               </w:rPr>
-              <w:t>&lt;&lt;</w:t>
-            </w:r>
-            <w:proofErr w:type="spellStart"/>
-            <w:r>
-              <w:rPr>
-                <w:rFonts w:ascii="GDSTransportWebsite" w:hAnsi="GDSTransportWebsite"/>
-                <w:color w:val="0A0A0A"/>
-                <w:shd w:val="clear" w:color="auto" w:fill="FFFFFF"/>
-              </w:rPr>
-              <w:t>er_</w:t>
-            </w:r>
-            <w:proofErr w:type="gramStart"/>
-            <w:r>
-              <w:rPr>
-                <w:rFonts w:ascii="GDSTransportWebsite" w:hAnsi="GDSTransportWebsite"/>
-                <w:color w:val="0A0A0A"/>
-                <w:shd w:val="clear" w:color="auto" w:fill="FFFFFF"/>
-              </w:rPr>
-              <w:t>experts.details</w:t>
-            </w:r>
-            <w:proofErr w:type="spellEnd"/>
-            <w:proofErr w:type="gramEnd"/>
-            <w:r>
-              <w:rPr>
-                <w:rFonts w:ascii="GDSTransportWebsite" w:hAnsi="GDSTransportWebsite"/>
-                <w:color w:val="0A0A0A"/>
-                <w:shd w:val="clear" w:color="auto" w:fill="FFFFFF"/>
-              </w:rPr>
-              <w:t>&gt;&gt;</w:t>
+              <w:t>&lt;&lt;er_experts.details&gt;&gt;</w:t>
             </w:r>
           </w:p>
         </w:tc>
@@ -6379,25 +4894,7 @@
                 <w:rFonts w:ascii="GDSTransportWebsite" w:hAnsi="GDSTransportWebsite"/>
                 <w:color w:val="0A0A0A"/>
               </w:rPr>
-              <w:t>&lt;&lt;</w:t>
-            </w:r>
-            <w:proofErr w:type="spellStart"/>
-            <w:proofErr w:type="gramStart"/>
-            <w:r>
-              <w:rPr>
-                <w:rFonts w:ascii="GDSTransportWebsite" w:hAnsi="GDSTransportWebsite"/>
-                <w:color w:val="0A0A0A"/>
-              </w:rPr>
-              <w:t>witnesses.witnessesToAppear</w:t>
-            </w:r>
-            <w:proofErr w:type="spellEnd"/>
-            <w:proofErr w:type="gramEnd"/>
-            <w:r>
-              <w:rPr>
-                <w:rFonts w:ascii="GDSTransportWebsite" w:hAnsi="GDSTransportWebsite"/>
-                <w:color w:val="0A0A0A"/>
-              </w:rPr>
-              <w:t>&gt;&gt;</w:t>
+              <w:t>&lt;&lt;witnesses.witnessesToAppear&gt;&gt;</w:t>
             </w:r>
           </w:p>
         </w:tc>
@@ -6429,35 +4926,7 @@
                 <w:color w:val="0A0A0A"/>
                 <w:shd w:val="clear" w:color="auto" w:fill="FFFFFF"/>
               </w:rPr>
-              <w:t>&lt;&lt;</w:t>
-            </w:r>
-            <w:proofErr w:type="spellStart"/>
-            <w:r>
-              <w:rPr>
-                <w:rFonts w:ascii="GDSTransportWebsite" w:hAnsi="GDSTransportWebsite"/>
-                <w:color w:val="0A0A0A"/>
-                <w:shd w:val="clear" w:color="auto" w:fill="FFFFFF"/>
-              </w:rPr>
-              <w:t>rr_</w:t>
-            </w:r>
-            <w:proofErr w:type="gramStart"/>
-            <w:r>
-              <w:rPr>
-                <w:rFonts w:ascii="GDSTransportWebsite" w:hAnsi="GDSTransportWebsite"/>
-                <w:color w:val="0A0A0A"/>
-                <w:shd w:val="clear" w:color="auto" w:fill="FFFFFF"/>
-              </w:rPr>
-              <w:t>witnesses.details</w:t>
-            </w:r>
-            <w:proofErr w:type="spellEnd"/>
-            <w:proofErr w:type="gramEnd"/>
-            <w:r>
-              <w:rPr>
-                <w:rFonts w:ascii="GDSTransportWebsite" w:hAnsi="GDSTransportWebsite"/>
-                <w:color w:val="0A0A0A"/>
-                <w:shd w:val="clear" w:color="auto" w:fill="FFFFFF"/>
-              </w:rPr>
-              <w:t>&gt;&gt;</w:t>
+              <w:t>&lt;&lt;rr_witnesses.details&gt;&gt;</w:t>
             </w:r>
           </w:p>
         </w:tc>
@@ -6491,24 +4960,7 @@
                 <w:rFonts w:ascii="GDSTransportWebsite" w:hAnsi="GDSTransportWebsite"/>
                 <w:color w:val="0A0A0A"/>
               </w:rPr>
-              <w:lastRenderedPageBreak/>
-              <w:t>Witness &lt;&lt;$</w:t>
-            </w:r>
-            <w:proofErr w:type="spellStart"/>
-            <w:r>
-              <w:rPr>
-                <w:rFonts w:ascii="GDSTransportWebsite" w:hAnsi="GDSTransportWebsite"/>
-                <w:color w:val="0A0A0A"/>
-              </w:rPr>
-              <w:t>itemnum</w:t>
-            </w:r>
-            <w:proofErr w:type="spellEnd"/>
-            <w:r>
-              <w:rPr>
-                <w:rFonts w:ascii="GDSTransportWebsite" w:hAnsi="GDSTransportWebsite"/>
-                <w:color w:val="0A0A0A"/>
-              </w:rPr>
-              <w:t>&gt;&gt;</w:t>
+              <w:t>Witness &lt;&lt;$itemnum&gt;&gt;</w:t>
             </w:r>
           </w:p>
         </w:tc>
@@ -6574,71 +5026,7 @@
                 <w:rFonts w:ascii="GDSTransportWebsite" w:hAnsi="GDSTransportWebsite"/>
                 <w:color w:val="0A0A0A"/>
               </w:rPr>
-              <w:t>&lt;&lt;cs_{</w:t>
-            </w:r>
-            <w:proofErr w:type="spellStart"/>
-            <w:r>
-              <w:rPr>
-                <w:rFonts w:ascii="GDSTransportWebsite" w:hAnsi="GDSTransportWebsite"/>
-                <w:color w:val="0A0A0A"/>
-              </w:rPr>
-              <w:t>isBlank</w:t>
-            </w:r>
-            <w:proofErr w:type="spellEnd"/>
-            <w:r>
-              <w:rPr>
-                <w:rFonts w:ascii="GDSTransportWebsite" w:hAnsi="GDSTransportWebsite"/>
-                <w:color w:val="0A0A0A"/>
-              </w:rPr>
-              <w:t>(</w:t>
-            </w:r>
-            <w:proofErr w:type="spellStart"/>
-            <w:r>
-              <w:rPr>
-                <w:rFonts w:ascii="GDSTransportWebsite" w:hAnsi="GDSTransportWebsite"/>
-                <w:color w:val="0A0A0A"/>
-              </w:rPr>
-              <w:t>firstName</w:t>
-            </w:r>
-            <w:proofErr w:type="spellEnd"/>
-            <w:r>
-              <w:rPr>
-                <w:rFonts w:ascii="GDSTransportWebsite" w:hAnsi="GDSTransportWebsite"/>
-                <w:color w:val="0A0A0A"/>
-              </w:rPr>
-              <w:t>)}&gt;&gt;Not Provided&lt;&lt;else&gt;&gt;&lt;&lt;</w:t>
-            </w:r>
-            <w:proofErr w:type="spellStart"/>
-            <w:r>
-              <w:rPr>
-                <w:rFonts w:ascii="GDSTransportWebsite" w:hAnsi="GDSTransportWebsite"/>
-                <w:color w:val="0A0A0A"/>
-              </w:rPr>
-              <w:t>firstName</w:t>
-            </w:r>
-            <w:proofErr w:type="spellEnd"/>
-            <w:r>
-              <w:rPr>
-                <w:rFonts w:ascii="GDSTransportWebsite" w:hAnsi="GDSTransportWebsite"/>
-                <w:color w:val="0A0A0A"/>
-              </w:rPr>
-              <w:t>&gt;&gt; &lt;&lt;</w:t>
-            </w:r>
-            <w:proofErr w:type="spellStart"/>
-            <w:r>
-              <w:rPr>
-                <w:rFonts w:ascii="GDSTransportWebsite" w:hAnsi="GDSTransportWebsite"/>
-                <w:color w:val="0A0A0A"/>
-              </w:rPr>
-              <w:t>lastName</w:t>
-            </w:r>
-            <w:proofErr w:type="spellEnd"/>
-            <w:r>
-              <w:rPr>
-                <w:rFonts w:ascii="GDSTransportWebsite" w:hAnsi="GDSTransportWebsite"/>
-                <w:color w:val="0A0A0A"/>
-              </w:rPr>
-              <w:t>&gt;&gt;&lt;&lt;es_&gt;&gt;</w:t>
+              <w:t>&lt;&lt;cs_{isBlank(firstName)}&gt;&gt;Not Provided&lt;&lt;else&gt;&gt;&lt;&lt;firstName&gt;&gt; &lt;&lt;lastName&gt;&gt;&lt;&lt;es_&gt;&gt;</w:t>
             </w:r>
           </w:p>
           <w:p>
@@ -6688,6 +5076,7 @@
                 <w:color w:val="0A0A0A"/>
                 <w:shd w:val="clear" w:color="auto" w:fill="FFFFFF"/>
               </w:rPr>
+              <w:lastRenderedPageBreak/>
               <w:t>Phone number</w:t>
             </w:r>
           </w:p>
@@ -6715,25 +5104,8 @@
                 <w:rFonts w:ascii="GDSTransportWebsite" w:hAnsi="GDSTransportWebsite"/>
                 <w:color w:val="0A0A0A"/>
               </w:rPr>
-              <w:t>&lt;&lt;cs_{</w:t>
-            </w:r>
-            <w:proofErr w:type="spellStart"/>
-            <w:r>
-              <w:rPr>
-                <w:rFonts w:ascii="GDSTransportWebsite" w:hAnsi="GDSTransportWebsite"/>
-                <w:color w:val="0A0A0A"/>
-              </w:rPr>
-              <w:t>isBlank</w:t>
-            </w:r>
-            <w:proofErr w:type="spellEnd"/>
-            <w:r>
-              <w:rPr>
-                <w:rFonts w:ascii="GDSTransportWebsite" w:hAnsi="GDSTransportWebsite"/>
-                <w:color w:val="0A0A0A"/>
-              </w:rPr>
-              <w:t>(</w:t>
-            </w:r>
-            <w:proofErr w:type="spellStart"/>
+              <w:t>&lt;&lt;cs_{isBlank(</w:t>
+            </w:r>
             <w:r>
               <w:rPr>
                 <w:rFonts w:ascii="GDSTransportWebsite" w:hAnsi="GDSTransportWebsite"/>
@@ -6741,7 +5113,6 @@
               </w:rPr>
               <w:t>phoneNumber</w:t>
             </w:r>
-            <w:proofErr w:type="spellEnd"/>
             <w:r>
               <w:rPr>
                 <w:rFonts w:ascii="GDSTransportWebsite" w:hAnsi="GDSTransportWebsite"/>
@@ -6749,7 +5120,6 @@
               </w:rPr>
               <w:t>)}&gt;&gt;Not Provided&lt;&lt;else&gt;&gt;&lt;&lt;</w:t>
             </w:r>
-            <w:proofErr w:type="spellStart"/>
             <w:r>
               <w:rPr>
                 <w:rFonts w:ascii="GDSTransportWebsite" w:hAnsi="GDSTransportWebsite"/>
@@ -6757,7 +5127,6 @@
               </w:rPr>
               <w:t>phoneNumber</w:t>
             </w:r>
-            <w:proofErr w:type="spellEnd"/>
             <w:r>
               <w:rPr>
                 <w:rFonts w:ascii="GDSTransportWebsite" w:hAnsi="GDSTransportWebsite"/>
@@ -6837,55 +5206,7 @@
                 <w:rFonts w:ascii="GDSTransportWebsite" w:hAnsi="GDSTransportWebsite"/>
                 <w:color w:val="0A0A0A"/>
               </w:rPr>
-              <w:t>&lt;&lt;cs_{</w:t>
-            </w:r>
-            <w:proofErr w:type="spellStart"/>
-            <w:r>
-              <w:rPr>
-                <w:rFonts w:ascii="GDSTransportWebsite" w:hAnsi="GDSTransportWebsite"/>
-                <w:color w:val="0A0A0A"/>
-              </w:rPr>
-              <w:t>isBlank</w:t>
-            </w:r>
-            <w:proofErr w:type="spellEnd"/>
-            <w:r>
-              <w:rPr>
-                <w:rFonts w:ascii="GDSTransportWebsite" w:hAnsi="GDSTransportWebsite"/>
-                <w:color w:val="0A0A0A"/>
-              </w:rPr>
-              <w:t>(</w:t>
-            </w:r>
-            <w:proofErr w:type="spellStart"/>
-            <w:r>
-              <w:rPr>
-                <w:rFonts w:ascii="GDSTransportWebsite" w:hAnsi="GDSTransportWebsite"/>
-                <w:color w:val="0A0A0A"/>
-              </w:rPr>
-              <w:t>emailAddress</w:t>
-            </w:r>
-            <w:proofErr w:type="spellEnd"/>
-            <w:r>
-              <w:rPr>
-                <w:rFonts w:ascii="GDSTransportWebsite" w:hAnsi="GDSTransportWebsite"/>
-                <w:color w:val="0A0A0A"/>
-              </w:rPr>
-              <w:t>)}&gt;&gt;Not Provided&lt;&lt;else&gt;&gt;&lt;&lt;</w:t>
-            </w:r>
-            <w:proofErr w:type="spellStart"/>
-            <w:r>
-              <w:rPr>
-                <w:rFonts w:ascii="GDSTransportWebsite" w:hAnsi="GDSTransportWebsite"/>
-                <w:color w:val="0A0A0A"/>
-              </w:rPr>
-              <w:t>emailAddress</w:t>
-            </w:r>
-            <w:proofErr w:type="spellEnd"/>
-            <w:r>
-              <w:rPr>
-                <w:rFonts w:ascii="GDSTransportWebsite" w:hAnsi="GDSTransportWebsite"/>
-                <w:color w:val="0A0A0A"/>
-              </w:rPr>
-              <w:t>&gt;&gt;&lt;&lt;es_&gt;&gt;</w:t>
+              <w:t>&lt;&lt;cs_{isBlank(emailAddress)}&gt;&gt;Not Provided&lt;&lt;else&gt;&gt;&lt;&lt;emailAddress&gt;&gt;&lt;&lt;es_&gt;&gt;</w:t>
             </w:r>
           </w:p>
           <w:p>
@@ -6972,55 +5293,7 @@
                 <w:rFonts w:ascii="GDSTransportWebsite" w:hAnsi="GDSTransportWebsite"/>
                 <w:color w:val="0A0A0A"/>
               </w:rPr>
-              <w:t>&lt;&lt;cs_{</w:t>
-            </w:r>
-            <w:proofErr w:type="spellStart"/>
-            <w:r>
-              <w:rPr>
-                <w:rFonts w:ascii="GDSTransportWebsite" w:hAnsi="GDSTransportWebsite"/>
-                <w:color w:val="0A0A0A"/>
-              </w:rPr>
-              <w:t>isBlank</w:t>
-            </w:r>
-            <w:proofErr w:type="spellEnd"/>
-            <w:r>
-              <w:rPr>
-                <w:rFonts w:ascii="GDSTransportWebsite" w:hAnsi="GDSTransportWebsite"/>
-                <w:color w:val="0A0A0A"/>
-              </w:rPr>
-              <w:t>(</w:t>
-            </w:r>
-            <w:proofErr w:type="spellStart"/>
-            <w:r>
-              <w:rPr>
-                <w:rFonts w:ascii="GDSTransportWebsite" w:hAnsi="GDSTransportWebsite"/>
-                <w:color w:val="0A0A0A"/>
-              </w:rPr>
-              <w:t>reasonForWitness</w:t>
-            </w:r>
-            <w:proofErr w:type="spellEnd"/>
-            <w:r>
-              <w:rPr>
-                <w:rFonts w:ascii="GDSTransportWebsite" w:hAnsi="GDSTransportWebsite"/>
-                <w:color w:val="0A0A0A"/>
-              </w:rPr>
-              <w:t>)}&gt;&gt;Not Provided&lt;&lt;else&gt;&gt;&lt;&lt;</w:t>
-            </w:r>
-            <w:proofErr w:type="spellStart"/>
-            <w:r>
-              <w:rPr>
-                <w:rFonts w:ascii="GDSTransportWebsite" w:hAnsi="GDSTransportWebsite"/>
-                <w:color w:val="0A0A0A"/>
-              </w:rPr>
-              <w:t>reasonForWitness</w:t>
-            </w:r>
-            <w:proofErr w:type="spellEnd"/>
-            <w:r>
-              <w:rPr>
-                <w:rFonts w:ascii="GDSTransportWebsite" w:hAnsi="GDSTransportWebsite"/>
-                <w:color w:val="0A0A0A"/>
-              </w:rPr>
-              <w:t>&gt;&gt;&lt;&lt;es_&gt;&gt;</w:t>
+              <w:t>&lt;&lt;cs_{isBlank(reasonForWitness)}&gt;&gt;Not Provided&lt;&lt;else&gt;&gt;&lt;&lt;reasonForWitness&gt;&gt;&lt;&lt;es_&gt;&gt;</w:t>
             </w:r>
           </w:p>
           <w:p>
@@ -7065,35 +5338,7 @@
                 <w:color w:val="0A0A0A"/>
                 <w:shd w:val="clear" w:color="auto" w:fill="FFFFFF"/>
               </w:rPr>
-              <w:t>&lt;&lt;</w:t>
-            </w:r>
-            <w:proofErr w:type="spellStart"/>
-            <w:r>
-              <w:rPr>
-                <w:rFonts w:ascii="GDSTransportWebsite" w:hAnsi="GDSTransportWebsite"/>
-                <w:color w:val="0A0A0A"/>
-                <w:shd w:val="clear" w:color="auto" w:fill="FFFFFF"/>
-              </w:rPr>
-              <w:t>er_</w:t>
-            </w:r>
-            <w:proofErr w:type="gramStart"/>
-            <w:r>
-              <w:rPr>
-                <w:rFonts w:ascii="GDSTransportWebsite" w:hAnsi="GDSTransportWebsite"/>
-                <w:color w:val="0A0A0A"/>
-                <w:shd w:val="clear" w:color="auto" w:fill="FFFFFF"/>
-              </w:rPr>
-              <w:t>witnesses.details</w:t>
-            </w:r>
-            <w:proofErr w:type="spellEnd"/>
-            <w:proofErr w:type="gramEnd"/>
-            <w:r>
-              <w:rPr>
-                <w:rFonts w:ascii="GDSTransportWebsite" w:hAnsi="GDSTransportWebsite"/>
-                <w:color w:val="0A0A0A"/>
-                <w:shd w:val="clear" w:color="auto" w:fill="FFFFFF"/>
-              </w:rPr>
-              <w:t>&gt;&gt;</w:t>
+              <w:t>&lt;&lt;er_witnesses.details&gt;&gt;</w:t>
             </w:r>
           </w:p>
         </w:tc>
@@ -7209,23 +5454,7 @@
                 <w:rFonts w:ascii="GDSTransportWebsite" w:hAnsi="GDSTransportWebsite"/>
                 <w:color w:val="0A0A0A"/>
               </w:rPr>
-              <w:t>&lt;&lt;</w:t>
-            </w:r>
-            <w:proofErr w:type="spellStart"/>
-            <w:r>
-              <w:rPr>
-                <w:rFonts w:ascii="GDSTransportWebsite" w:hAnsi="GDSTransportWebsite"/>
-                <w:color w:val="0A0A0A"/>
-              </w:rPr>
-              <w:t>welshLanguageRequirements.court</w:t>
-            </w:r>
-            <w:proofErr w:type="spellEnd"/>
-            <w:r>
-              <w:rPr>
-                <w:rFonts w:ascii="GDSTransportWebsite" w:hAnsi="GDSTransportWebsite"/>
-                <w:color w:val="0A0A0A"/>
-              </w:rPr>
-              <w:t>&gt;&gt;</w:t>
+              <w:t>&lt;&lt;welshLanguageRequirements.court&gt;&gt;</w:t>
             </w:r>
           </w:p>
         </w:tc>
@@ -7292,23 +5521,7 @@
                 <w:rFonts w:ascii="GDSTransportWebsite" w:hAnsi="GDSTransportWebsite"/>
                 <w:color w:val="0A0A0A"/>
               </w:rPr>
-              <w:t>&lt;&lt;</w:t>
-            </w:r>
-            <w:proofErr w:type="spellStart"/>
-            <w:r>
-              <w:rPr>
-                <w:rFonts w:ascii="GDSTransportWebsite" w:hAnsi="GDSTransportWebsite"/>
-                <w:color w:val="0A0A0A"/>
-              </w:rPr>
-              <w:t>welshLanguageRequirements.documents</w:t>
-            </w:r>
-            <w:proofErr w:type="spellEnd"/>
-            <w:r>
-              <w:rPr>
-                <w:rFonts w:ascii="GDSTransportWebsite" w:hAnsi="GDSTransportWebsite"/>
-                <w:color w:val="0A0A0A"/>
-              </w:rPr>
-              <w:t>&gt;&gt;</w:t>
+              <w:t>&lt;&lt;welshLanguageRequirements.documents&gt;&gt;</w:t>
             </w:r>
           </w:p>
         </w:tc>
@@ -7429,25 +5642,7 @@
                 <w:rFonts w:ascii="GDSTransportWebsite" w:hAnsi="GDSTransportWebsite"/>
                 <w:color w:val="0A0A0A"/>
               </w:rPr>
-              <w:t>&lt;&lt;</w:t>
-            </w:r>
-            <w:proofErr w:type="spellStart"/>
-            <w:proofErr w:type="gramStart"/>
-            <w:r>
-              <w:rPr>
-                <w:rFonts w:ascii="GDSTransportWebsite" w:hAnsi="GDSTransportWebsite"/>
-                <w:color w:val="0A0A0A"/>
-              </w:rPr>
-              <w:t>hearing.unavailableDatesRequired</w:t>
-            </w:r>
-            <w:proofErr w:type="spellEnd"/>
-            <w:proofErr w:type="gramEnd"/>
-            <w:r>
-              <w:rPr>
-                <w:rFonts w:ascii="GDSTransportWebsite" w:hAnsi="GDSTransportWebsite"/>
-                <w:color w:val="0A0A0A"/>
-              </w:rPr>
-              <w:t>&gt;&gt;</w:t>
+              <w:t>&lt;&lt;hearing.unavailableDatesRequired&gt;&gt;</w:t>
             </w:r>
           </w:p>
         </w:tc>
@@ -7469,8 +5664,6 @@
         </w:rPr>
         <w:t>&lt;&lt;cs_{</w:t>
       </w:r>
-      <w:proofErr w:type="spellStart"/>
-      <w:proofErr w:type="gramStart"/>
       <w:r>
         <w:rPr>
           <w:rFonts w:ascii="GDSTransportWebsite" w:hAnsi="GDSTransportWebsite"/>
@@ -7484,17 +5677,7 @@
           <w:color w:val="0A0A0A"/>
           <w:shd w:val="clear" w:color="auto" w:fill="FFFFFF"/>
         </w:rPr>
-        <w:t>.unavailableDates.size</w:t>
-      </w:r>
-      <w:proofErr w:type="spellEnd"/>
-      <w:proofErr w:type="gramEnd"/>
-      <w:r>
-        <w:rPr>
-          <w:rFonts w:ascii="GDSTransportWebsite" w:hAnsi="GDSTransportWebsite"/>
-          <w:color w:val="0A0A0A"/>
-          <w:shd w:val="clear" w:color="auto" w:fill="FFFFFF"/>
-        </w:rPr>
-        <w:t>&gt;0}&gt;&gt;</w:t>
+        <w:t>.unavailableDates.size&gt;0}&gt;&gt;</w:t>
       </w:r>
     </w:p>
     <w:p>
@@ -7563,18 +5746,8 @@
                 <w:color w:val="0A0A0A"/>
                 <w:shd w:val="clear" w:color="auto" w:fill="FFFFFF"/>
               </w:rPr>
-              <w:t>&lt;&lt;</w:t>
-            </w:r>
-            <w:proofErr w:type="spellStart"/>
-            <w:r>
-              <w:rPr>
-                <w:rFonts w:ascii="GDSTransportWebsite" w:hAnsi="GDSTransportWebsite"/>
-                <w:color w:val="0A0A0A"/>
-                <w:shd w:val="clear" w:color="auto" w:fill="FFFFFF"/>
-              </w:rPr>
-              <w:t>rr_</w:t>
-            </w:r>
-            <w:proofErr w:type="gramStart"/>
+              <w:t>&lt;&lt;rr_</w:t>
+            </w:r>
             <w:r>
               <w:rPr>
                 <w:rFonts w:ascii="GDSTransportWebsite" w:hAnsi="GDSTransportWebsite"/>
@@ -7588,17 +5761,7 @@
                 <w:color w:val="0A0A0A"/>
                 <w:shd w:val="clear" w:color="auto" w:fill="FFFFFF"/>
               </w:rPr>
-              <w:t>.unavailableDates</w:t>
-            </w:r>
-            <w:proofErr w:type="spellEnd"/>
-            <w:proofErr w:type="gramEnd"/>
-            <w:r>
-              <w:rPr>
-                <w:rFonts w:ascii="GDSTransportWebsite" w:hAnsi="GDSTransportWebsite"/>
-                <w:color w:val="0A0A0A"/>
-                <w:shd w:val="clear" w:color="auto" w:fill="FFFFFF"/>
-              </w:rPr>
-              <w:t>&gt;&gt;</w:t>
+              <w:t>.unavailableDates&gt;&gt;</w:t>
             </w:r>
           </w:p>
         </w:tc>
@@ -7651,21 +5814,12 @@
               </w:rPr>
               <w:t>&lt;&lt;cs_{</w:t>
             </w:r>
-            <w:proofErr w:type="gramStart"/>
-            <w:r>
-              <w:rPr>
-                <w:rFonts w:ascii="GDSTransportWebsite" w:hAnsi="GDSTransportWebsite"/>
-                <w:color w:val="0A0A0A"/>
-              </w:rPr>
-              <w:t>date!=</w:t>
-            </w:r>
-            <w:proofErr w:type="gramEnd"/>
-            <w:r>
-              <w:rPr>
-                <w:rFonts w:ascii="GDSTransportWebsite" w:hAnsi="GDSTransportWebsite"/>
-                <w:color w:val="0A0A0A"/>
-              </w:rPr>
-              <w:t>null</w:t>
+            <w:r>
+              <w:rPr>
+                <w:rFonts w:ascii="GDSTransportWebsite" w:hAnsi="GDSTransportWebsite"/>
+                <w:color w:val="0A0A0A"/>
+              </w:rPr>
+              <w:t>date!=null</w:t>
             </w:r>
             <w:r>
               <w:rPr>
@@ -7689,64 +5843,7 @@
                 <w:rFonts w:ascii="GDSTransportWebsite" w:hAnsi="GDSTransportWebsite"/>
                 <w:color w:val="0A0A0A"/>
               </w:rPr>
-              <w:t>&lt;</w:t>
-            </w:r>
-            <w:proofErr w:type="gramStart"/>
-            <w:r>
-              <w:rPr>
-                <w:rFonts w:ascii="GDSTransportWebsite" w:hAnsi="GDSTransportWebsite"/>
-                <w:color w:val="0A0A0A"/>
-              </w:rPr>
-              <w:t>&lt;{</w:t>
-            </w:r>
-            <w:proofErr w:type="spellStart"/>
-            <w:proofErr w:type="gramEnd"/>
-            <w:r>
-              <w:rPr>
-                <w:rFonts w:ascii="GDSTransportWebsite" w:hAnsi="GDSTransportWebsite"/>
-                <w:color w:val="0A0A0A"/>
-              </w:rPr>
-              <w:t>dateFormat</w:t>
-            </w:r>
-            <w:proofErr w:type="spellEnd"/>
-            <w:r>
-              <w:rPr>
-                <w:rFonts w:ascii="GDSTransportWebsite" w:hAnsi="GDSTransportWebsite"/>
-                <w:color w:val="0A0A0A"/>
-              </w:rPr>
-              <w:t xml:space="preserve">(date, ‘d MMMM </w:t>
-            </w:r>
-            <w:proofErr w:type="spellStart"/>
-            <w:r>
-              <w:rPr>
-                <w:rFonts w:ascii="GDSTransportWebsite" w:hAnsi="GDSTransportWebsite"/>
-                <w:color w:val="0A0A0A"/>
-              </w:rPr>
-              <w:t>yyyy</w:t>
-            </w:r>
-            <w:proofErr w:type="spellEnd"/>
-            <w:r>
-              <w:rPr>
-                <w:rFonts w:ascii="GDSTransportWebsite" w:hAnsi="GDSTransportWebsite"/>
-                <w:color w:val="0A0A0A"/>
-              </w:rPr>
-              <w:t>’, ‘</w:t>
-            </w:r>
-            <w:proofErr w:type="spellStart"/>
-            <w:r>
-              <w:rPr>
-                <w:rFonts w:ascii="GDSTransportWebsite" w:hAnsi="GDSTransportWebsite"/>
-                <w:color w:val="0A0A0A"/>
-              </w:rPr>
-              <w:t>yyyy</w:t>
-            </w:r>
-            <w:proofErr w:type="spellEnd"/>
-            <w:r>
-              <w:rPr>
-                <w:rFonts w:ascii="GDSTransportWebsite" w:hAnsi="GDSTransportWebsite"/>
-                <w:color w:val="0A0A0A"/>
-              </w:rPr>
-              <w:t>-MM-dd’)}&gt;&gt;</w:t>
+              <w:t>&lt;&lt;{dateFormat(date, ‘d MMMM yyyy’, ‘yyyy-MM-dd’)}&gt;&gt;</w:t>
             </w:r>
           </w:p>
           <w:p>
@@ -7778,145 +5875,7 @@
                 <w:rFonts w:ascii="GDSTransportWebsite" w:hAnsi="GDSTransportWebsite"/>
                 <w:color w:val="0A0A0A"/>
               </w:rPr>
-              <w:lastRenderedPageBreak/>
-              <w:t>From &lt;</w:t>
-            </w:r>
-            <w:proofErr w:type="gramStart"/>
-            <w:r>
-              <w:rPr>
-                <w:rFonts w:ascii="GDSTransportWebsite" w:hAnsi="GDSTransportWebsite"/>
-                <w:color w:val="0A0A0A"/>
-              </w:rPr>
-              <w:t>&lt;{</w:t>
-            </w:r>
-            <w:proofErr w:type="spellStart"/>
-            <w:proofErr w:type="gramEnd"/>
-            <w:r>
-              <w:rPr>
-                <w:rFonts w:ascii="GDSTransportWebsite" w:hAnsi="GDSTransportWebsite"/>
-                <w:color w:val="0A0A0A"/>
-              </w:rPr>
-              <w:t>dateFormat</w:t>
-            </w:r>
-            <w:proofErr w:type="spellEnd"/>
-            <w:r>
-              <w:rPr>
-                <w:rFonts w:ascii="GDSTransportWebsite" w:hAnsi="GDSTransportWebsite"/>
-                <w:color w:val="0A0A0A"/>
-              </w:rPr>
-              <w:t>(</w:t>
-            </w:r>
-            <w:proofErr w:type="spellStart"/>
-            <w:r>
-              <w:rPr>
-                <w:rFonts w:ascii="GDSTransportWebsite" w:hAnsi="GDSTransportWebsite"/>
-                <w:color w:val="0A0A0A"/>
-              </w:rPr>
-              <w:t>fromDate</w:t>
-            </w:r>
-            <w:proofErr w:type="spellEnd"/>
-            <w:r>
-              <w:rPr>
-                <w:rFonts w:ascii="GDSTransportWebsite" w:hAnsi="GDSTransportWebsite"/>
-                <w:color w:val="0A0A0A"/>
-              </w:rPr>
-              <w:t xml:space="preserve">, ‘d MMMM </w:t>
-            </w:r>
-            <w:proofErr w:type="spellStart"/>
-            <w:r>
-              <w:rPr>
-                <w:rFonts w:ascii="GDSTransportWebsite" w:hAnsi="GDSTransportWebsite"/>
-                <w:color w:val="0A0A0A"/>
-              </w:rPr>
-              <w:t>yyyy</w:t>
-            </w:r>
-            <w:proofErr w:type="spellEnd"/>
-            <w:r>
-              <w:rPr>
-                <w:rFonts w:ascii="GDSTransportWebsite" w:hAnsi="GDSTransportWebsite"/>
-                <w:color w:val="0A0A0A"/>
-              </w:rPr>
-              <w:t>’, ‘</w:t>
-            </w:r>
-            <w:proofErr w:type="spellStart"/>
-            <w:r>
-              <w:rPr>
-                <w:rFonts w:ascii="GDSTransportWebsite" w:hAnsi="GDSTransportWebsite"/>
-                <w:color w:val="0A0A0A"/>
-              </w:rPr>
-              <w:t>yyyy</w:t>
-            </w:r>
-            <w:proofErr w:type="spellEnd"/>
-            <w:r>
-              <w:rPr>
-                <w:rFonts w:ascii="GDSTransportWebsite" w:hAnsi="GDSTransportWebsite"/>
-                <w:color w:val="0A0A0A"/>
-              </w:rPr>
-              <w:t>-MM-dd’)}&gt;&gt; to &lt;&lt;{</w:t>
-            </w:r>
-            <w:proofErr w:type="spellStart"/>
-            <w:r>
-              <w:rPr>
-                <w:rFonts w:ascii="GDSTransportWebsite" w:hAnsi="GDSTransportWebsite"/>
-                <w:color w:val="0A0A0A"/>
-              </w:rPr>
-              <w:t>dateFormat</w:t>
-            </w:r>
-            <w:proofErr w:type="spellEnd"/>
-            <w:r>
-              <w:rPr>
-                <w:rFonts w:ascii="GDSTransportWebsite" w:hAnsi="GDSTransportWebsite"/>
-                <w:color w:val="0A0A0A"/>
-              </w:rPr>
-              <w:t>(</w:t>
-            </w:r>
-            <w:proofErr w:type="spellStart"/>
-            <w:r>
-              <w:rPr>
-                <w:rFonts w:ascii="GDSTransportWebsite" w:hAnsi="GDSTransportWebsite"/>
-                <w:color w:val="0A0A0A"/>
-              </w:rPr>
-              <w:t>toDate</w:t>
-            </w:r>
-            <w:proofErr w:type="spellEnd"/>
-            <w:r>
-              <w:rPr>
-                <w:rFonts w:ascii="GDSTransportWebsite" w:hAnsi="GDSTransportWebsite"/>
-                <w:color w:val="0A0A0A"/>
-              </w:rPr>
-              <w:t xml:space="preserve">, ‘d MMMM </w:t>
-            </w:r>
-            <w:proofErr w:type="spellStart"/>
-            <w:r>
-              <w:rPr>
-                <w:rFonts w:ascii="GDSTransportWebsite" w:hAnsi="GDSTransportWebsite"/>
-                <w:color w:val="0A0A0A"/>
-              </w:rPr>
-              <w:t>yyyy</w:t>
-            </w:r>
-            <w:proofErr w:type="spellEnd"/>
-            <w:r>
-              <w:rPr>
-                <w:rFonts w:ascii="GDSTransportWebsite" w:hAnsi="GDSTransportWebsite"/>
-                <w:color w:val="0A0A0A"/>
-              </w:rPr>
-              <w:t>’, ‘</w:t>
-            </w:r>
-            <w:proofErr w:type="spellStart"/>
-            <w:r>
-              <w:rPr>
-                <w:rFonts w:ascii="GDSTransportWebsite" w:hAnsi="GDSTransportWebsite"/>
-                <w:color w:val="0A0A0A"/>
-              </w:rPr>
-              <w:t>yyyy</w:t>
-            </w:r>
-            <w:proofErr w:type="spellEnd"/>
-            <w:r>
-              <w:rPr>
-                <w:rFonts w:ascii="GDSTransportWebsite" w:hAnsi="GDSTransportWebsite"/>
-                <w:color w:val="0A0A0A"/>
-              </w:rPr>
-              <w:t>-MM-dd’)}&gt;&gt;</w:t>
+              <w:t>From &lt;&lt;{dateFormat(fromDate, ‘d MMMM yyyy’, ‘yyyy-MM-dd’)}&gt;&gt; to &lt;&lt;{dateFormat(toDate, ‘d MMMM yyyy’, ‘yyyy-MM-dd’)}&gt;&gt;</w:t>
             </w:r>
           </w:p>
           <w:p>
@@ -7971,19 +5930,8 @@
                 <w:color w:val="0A0A0A"/>
                 <w:shd w:val="clear" w:color="auto" w:fill="FFFFFF"/>
               </w:rPr>
-              <w:lastRenderedPageBreak/>
-              <w:t>&lt;&lt;</w:t>
-            </w:r>
-            <w:proofErr w:type="spellStart"/>
-            <w:r>
-              <w:rPr>
-                <w:rFonts w:ascii="GDSTransportWebsite" w:hAnsi="GDSTransportWebsite"/>
-                <w:color w:val="0A0A0A"/>
-                <w:shd w:val="clear" w:color="auto" w:fill="FFFFFF"/>
-              </w:rPr>
-              <w:t>er_</w:t>
-            </w:r>
-            <w:proofErr w:type="gramStart"/>
+              <w:t>&lt;&lt;er_</w:t>
+            </w:r>
             <w:r>
               <w:rPr>
                 <w:rFonts w:ascii="GDSTransportWebsite" w:hAnsi="GDSTransportWebsite"/>
@@ -7997,17 +5945,7 @@
                 <w:color w:val="0A0A0A"/>
                 <w:shd w:val="clear" w:color="auto" w:fill="FFFFFF"/>
               </w:rPr>
-              <w:t>.unavailableDates</w:t>
-            </w:r>
-            <w:proofErr w:type="spellEnd"/>
-            <w:proofErr w:type="gramEnd"/>
-            <w:r>
-              <w:rPr>
-                <w:rFonts w:ascii="GDSTransportWebsite" w:hAnsi="GDSTransportWebsite"/>
-                <w:color w:val="0A0A0A"/>
-                <w:shd w:val="clear" w:color="auto" w:fill="FFFFFF"/>
-              </w:rPr>
-              <w:t>&gt;&gt;</w:t>
+              <w:t>.unavailableDates&gt;&gt;</w:t>
             </w:r>
           </w:p>
         </w:tc>
@@ -8177,23 +6115,7 @@
                 <w:rFonts w:ascii="GDSTransportWebsite" w:hAnsi="GDSTransportWebsite"/>
                 <w:color w:val="0A0A0A"/>
               </w:rPr>
-              <w:t>&lt;&lt;</w:t>
-            </w:r>
-            <w:proofErr w:type="spellStart"/>
-            <w:r>
-              <w:rPr>
-                <w:rFonts w:ascii="GDSTransportWebsite" w:hAnsi="GDSTransportWebsite"/>
-                <w:color w:val="0A0A0A"/>
-              </w:rPr>
-              <w:t>requestedCourt.requestHearingAtSpecificCourt</w:t>
-            </w:r>
-            <w:proofErr w:type="spellEnd"/>
-            <w:r>
-              <w:rPr>
-                <w:rFonts w:ascii="GDSTransportWebsite" w:hAnsi="GDSTransportWebsite"/>
-                <w:color w:val="0A0A0A"/>
-              </w:rPr>
-              <w:t>&gt;&gt;</w:t>
+              <w:t>&lt;&lt;requestedCourt.requestHearingAtSpecificCourt&gt;&gt;</w:t>
             </w:r>
           </w:p>
           <w:p>
@@ -8229,21 +6151,7 @@
               <w:rPr>
                 <w:rFonts w:ascii="GDSTransportWebsite" w:hAnsi="GDSTransportWebsite" w:cs="Calibri"/>
               </w:rPr>
-              <w:t>&lt;&lt;</w:t>
-            </w:r>
-            <w:proofErr w:type="spellStart"/>
-            <w:r>
-              <w:rPr>
-                <w:rFonts w:ascii="GDSTransportWebsite" w:hAnsi="GDSTransportWebsite" w:cs="Calibri"/>
-              </w:rPr>
-              <w:t>requestedCourt.responseCourtName</w:t>
-            </w:r>
-            <w:proofErr w:type="spellEnd"/>
-            <w:r>
-              <w:rPr>
-                <w:rFonts w:ascii="GDSTransportWebsite" w:hAnsi="GDSTransportWebsite" w:cs="Calibri"/>
-              </w:rPr>
-              <w:t>&gt;&gt;</w:t>
+              <w:t>&lt;&lt;requestedCourt.responseCourtName&gt;&gt;</w:t>
             </w:r>
           </w:p>
         </w:tc>
@@ -8312,23 +6220,7 @@
                 <w:rFonts w:ascii="GDSTransportWebsite" w:hAnsi="GDSTransportWebsite"/>
                 <w:color w:val="0A0A0A"/>
               </w:rPr>
-              <w:t>&lt;&lt;</w:t>
-            </w:r>
-            <w:proofErr w:type="spellStart"/>
-            <w:r>
-              <w:rPr>
-                <w:rFonts w:ascii="GDSTransportWebsite" w:hAnsi="GDSTransportWebsite"/>
-                <w:color w:val="0A0A0A"/>
-              </w:rPr>
-              <w:t>requestedCourt.reasonForHearingAtSpecificCourt</w:t>
-            </w:r>
-            <w:proofErr w:type="spellEnd"/>
-            <w:r>
-              <w:rPr>
-                <w:rFonts w:ascii="GDSTransportWebsite" w:hAnsi="GDSTransportWebsite"/>
-                <w:color w:val="0A0A0A"/>
-              </w:rPr>
-              <w:t>&gt;&gt;</w:t>
+              <w:t>&lt;&lt;requestedCourt.reasonForHearingAtSpecificCourt&gt;&gt;</w:t>
             </w:r>
           </w:p>
         </w:tc>
@@ -8449,23 +6341,7 @@
                 <w:rFonts w:ascii="GDSTransportWebsite" w:hAnsi="GDSTransportWebsite"/>
                 <w:color w:val="0A0A0A"/>
               </w:rPr>
-              <w:t>&lt;&lt;</w:t>
-            </w:r>
-            <w:proofErr w:type="spellStart"/>
-            <w:r>
-              <w:rPr>
-                <w:rFonts w:ascii="GDSTransportWebsite" w:hAnsi="GDSTransportWebsite"/>
-                <w:color w:val="0A0A0A"/>
-              </w:rPr>
-              <w:t>vulnerabilityQuestions.vulnerabilityAdjustmentsRequired</w:t>
-            </w:r>
-            <w:proofErr w:type="spellEnd"/>
-            <w:r>
-              <w:rPr>
-                <w:rFonts w:ascii="GDSTransportWebsite" w:hAnsi="GDSTransportWebsite"/>
-                <w:color w:val="0A0A0A"/>
-              </w:rPr>
-              <w:t>&gt;&gt;</w:t>
+              <w:t>&lt;&lt;vulnerabilityQuestions.vulnerabilityAdjustmentsRequired&gt;&gt;</w:t>
             </w:r>
           </w:p>
           <w:p>
@@ -8560,23 +6436,7 @@
                 <w:rFonts w:ascii="GDSTransportWebsite" w:hAnsi="GDSTransportWebsite"/>
                 <w:color w:val="0A0A0A"/>
               </w:rPr>
-              <w:t>&lt;&lt;</w:t>
-            </w:r>
-            <w:proofErr w:type="spellStart"/>
-            <w:r>
-              <w:rPr>
-                <w:rFonts w:ascii="GDSTransportWebsite" w:hAnsi="GDSTransportWebsite"/>
-                <w:color w:val="0A0A0A"/>
-              </w:rPr>
-              <w:t>vulnerabilityQuestions.vulnerabilityAdjustments</w:t>
-            </w:r>
-            <w:proofErr w:type="spellEnd"/>
-            <w:r>
-              <w:rPr>
-                <w:rFonts w:ascii="GDSTransportWebsite" w:hAnsi="GDSTransportWebsite"/>
-                <w:color w:val="0A0A0A"/>
-              </w:rPr>
-              <w:t xml:space="preserve">&gt;&gt; </w:t>
+              <w:t xml:space="preserve">&lt;&lt;vulnerabilityQuestions.vulnerabilityAdjustments&gt;&gt; </w:t>
             </w:r>
           </w:p>
         </w:tc>
@@ -8642,26 +6502,8 @@
                 <w:rFonts w:ascii="GDSTransportWebsite" w:hAnsi="GDSTransportWebsite"/>
                 <w:color w:val="0A0A0A"/>
               </w:rPr>
-              <w:t>&lt;&lt;cs_{</w:t>
-            </w:r>
-            <w:proofErr w:type="spellStart"/>
-            <w:r>
-              <w:rPr>
-                <w:rFonts w:ascii="GDSTransportWebsite" w:hAnsi="GDSTransportWebsite"/>
-                <w:color w:val="0A0A0A"/>
-              </w:rPr>
-              <w:t>isBlank</w:t>
-            </w:r>
-            <w:proofErr w:type="spellEnd"/>
-            <w:r>
-              <w:rPr>
-                <w:rFonts w:ascii="GDSTransportWebsite" w:hAnsi="GDSTransportWebsite"/>
-                <w:color w:val="0A0A0A"/>
-              </w:rPr>
-              <w:t>(</w:t>
-            </w:r>
-            <w:proofErr w:type="spellStart"/>
-            <w:proofErr w:type="gramStart"/>
+              <w:t>&lt;&lt;cs_{isBlank(</w:t>
+            </w:r>
             <w:r>
               <w:rPr>
                 <w:rFonts w:ascii="GDSTransportWebsite" w:hAnsi="GDSTransportWebsite"/>
@@ -8676,8 +6518,6 @@
               </w:rPr>
               <w:t>supportRequirementsAdditional</w:t>
             </w:r>
-            <w:proofErr w:type="spellEnd"/>
-            <w:proofErr w:type="gramEnd"/>
             <w:r>
               <w:rPr>
                 <w:rFonts w:ascii="GDSTransportWebsite" w:hAnsi="GDSTransportWebsite"/>
@@ -8685,21 +6525,12 @@
               </w:rPr>
               <w:t>)}&gt;&gt;Not Provided&lt;&lt;else&gt;&gt;&lt;&lt;</w:t>
             </w:r>
-            <w:proofErr w:type="spellStart"/>
-            <w:r>
-              <w:rPr>
-                <w:rFonts w:ascii="GDSTransportWebsite" w:hAnsi="GDSTransportWebsite"/>
-                <w:color w:val="0A0A0A"/>
-              </w:rPr>
-              <w:t>support.supportRequirementsAdditional</w:t>
-            </w:r>
-            <w:proofErr w:type="spellEnd"/>
-            <w:r>
-              <w:rPr>
-                <w:rFonts w:ascii="GDSTransportWebsite" w:hAnsi="GDSTransportWebsite"/>
-                <w:color w:val="0A0A0A"/>
-              </w:rPr>
-              <w:t xml:space="preserve"> </w:t>
+            <w:r>
+              <w:rPr>
+                <w:rFonts w:ascii="GDSTransportWebsite" w:hAnsi="GDSTransportWebsite"/>
+                <w:color w:val="0A0A0A"/>
+              </w:rPr>
+              <w:t xml:space="preserve">support.supportRequirementsAdditional </w:t>
             </w:r>
             <w:r>
               <w:rPr>
@@ -8828,23 +6659,7 @@
                 <w:rFonts w:ascii="GDSTransportWebsite" w:hAnsi="GDSTransportWebsite"/>
                 <w:color w:val="0A0A0A"/>
               </w:rPr>
-              <w:t>&lt;&lt;</w:t>
-            </w:r>
-            <w:proofErr w:type="spellStart"/>
-            <w:r>
-              <w:rPr>
-                <w:rFonts w:ascii="GDSTransportWebsite" w:hAnsi="GDSTransportWebsite"/>
-                <w:color w:val="0A0A0A"/>
-              </w:rPr>
-              <w:t>furtherInformation.futureApplications</w:t>
-            </w:r>
-            <w:proofErr w:type="spellEnd"/>
-            <w:r>
-              <w:rPr>
-                <w:rFonts w:ascii="GDSTransportWebsite" w:hAnsi="GDSTransportWebsite"/>
-                <w:color w:val="0A0A0A"/>
-              </w:rPr>
-              <w:t>&gt;&gt;</w:t>
+              <w:t>&lt;&lt;furtherInformation.futureApplications&gt;&gt;</w:t>
             </w:r>
           </w:p>
         </w:tc>
@@ -8857,26 +6672,7 @@
           <w:color w:val="0A0A0A"/>
           <w:shd w:val="clear" w:color="auto" w:fill="FFFFFF"/>
         </w:rPr>
-        <w:lastRenderedPageBreak/>
-        <w:t>&lt;&lt;cs_{</w:t>
-      </w:r>
-      <w:proofErr w:type="spellStart"/>
-      <w:r>
-        <w:rPr>
-          <w:rFonts w:ascii="GDSTransportWebsite" w:hAnsi="GDSTransportWebsite"/>
-          <w:color w:val="0A0A0A"/>
-          <w:shd w:val="clear" w:color="auto" w:fill="FFFFFF"/>
-        </w:rPr>
-        <w:t>furthterInformation.futureApplications</w:t>
-      </w:r>
-      <w:proofErr w:type="spellEnd"/>
-      <w:r>
-        <w:rPr>
-          <w:rFonts w:ascii="GDSTransportWebsite" w:hAnsi="GDSTransportWebsite"/>
-          <w:color w:val="0A0A0A"/>
-          <w:shd w:val="clear" w:color="auto" w:fill="FFFFFF"/>
-        </w:rPr>
-        <w:t>='Yes'}&gt;&gt;</w:t>
+        <w:t>&lt;&lt;cs_{furthterInformation.futureApplications='Yes'}&gt;&gt;</w:t>
       </w:r>
     </w:p>
     <w:tbl>
@@ -8966,23 +6762,7 @@
                 <w:rFonts w:ascii="GDSTransportWebsite" w:hAnsi="GDSTransportWebsite"/>
                 <w:color w:val="0A0A0A"/>
               </w:rPr>
-              <w:t>&lt;&lt;</w:t>
-            </w:r>
-            <w:proofErr w:type="spellStart"/>
-            <w:r>
-              <w:rPr>
-                <w:rFonts w:ascii="GDSTransportWebsite" w:hAnsi="GDSTransportWebsite"/>
-                <w:color w:val="0A0A0A"/>
-              </w:rPr>
-              <w:t>furtherInformation.reasonForFutureApplications</w:t>
-            </w:r>
-            <w:proofErr w:type="spellEnd"/>
-            <w:r>
-              <w:rPr>
-                <w:rFonts w:ascii="GDSTransportWebsite" w:hAnsi="GDSTransportWebsite"/>
-                <w:color w:val="0A0A0A"/>
-              </w:rPr>
-              <w:t>&gt;&gt;</w:t>
+              <w:t>&lt;&lt;furtherInformation.reasonForFutureApplications&gt;&gt;</w:t>
             </w:r>
           </w:p>
         </w:tc>
@@ -9044,20 +6824,8 @@
                 <w:color w:val="0A0A0A"/>
                 <w:shd w:val="clear" w:color="auto" w:fill="FFFFFF"/>
               </w:rPr>
-              <w:t xml:space="preserve">Provide any other information that the judge may </w:t>
-            </w:r>
-            <w:proofErr w:type="gramStart"/>
-            <w:r>
-              <w:rPr>
-                <w:rFonts w:ascii="GDSTransportWebsite" w:hAnsi="GDSTransportWebsite"/>
-                <w:b/>
-                <w:bCs/>
-                <w:color w:val="0A0A0A"/>
-                <w:shd w:val="clear" w:color="auto" w:fill="FFFFFF"/>
-              </w:rPr>
-              <w:t>need</w:t>
-            </w:r>
-            <w:proofErr w:type="gramEnd"/>
+              <w:t>Provide any other information that the judge may need</w:t>
+            </w:r>
           </w:p>
           <w:p>
             <w:pPr>
@@ -9097,41 +6865,7 @@
                 <w:rFonts w:ascii="GDSTransportWebsite" w:hAnsi="GDSTransportWebsite"/>
                 <w:color w:val="0A0A0A"/>
               </w:rPr>
-              <w:t>&lt;&lt;cs_{</w:t>
-            </w:r>
-            <w:proofErr w:type="spellStart"/>
-            <w:proofErr w:type="gramStart"/>
-            <w:r>
-              <w:rPr>
-                <w:rFonts w:ascii="GDSTransportWebsite" w:hAnsi="GDSTransportWebsite"/>
-                <w:color w:val="0A0A0A"/>
-              </w:rPr>
-              <w:t>isBlank</w:t>
-            </w:r>
-            <w:proofErr w:type="spellEnd"/>
-            <w:r>
-              <w:rPr>
-                <w:rFonts w:ascii="GDSTransportWebsite" w:hAnsi="GDSTransportWebsite"/>
-                <w:color w:val="0A0A0A"/>
-              </w:rPr>
-              <w:t>(</w:t>
-            </w:r>
-            <w:proofErr w:type="spellStart"/>
-            <w:proofErr w:type="gramEnd"/>
-            <w:r>
-              <w:rPr>
-                <w:rFonts w:ascii="GDSTransportWebsite" w:hAnsi="GDSTransportWebsite"/>
-                <w:color w:val="0A0A0A"/>
-              </w:rPr>
-              <w:t>furtherInformation.otherInformationForJudge</w:t>
-            </w:r>
-            <w:proofErr w:type="spellEnd"/>
-            <w:r>
-              <w:rPr>
-                <w:rFonts w:ascii="GDSTransportWebsite" w:hAnsi="GDSTransportWebsite"/>
-                <w:color w:val="0A0A0A"/>
-              </w:rPr>
-              <w:t>)}&gt;&gt;Not Provided&lt;&lt;else&gt;&gt;&lt;&lt;furtherInformation.otherInformationForJudge&gt;&gt;&lt;&lt;es_&gt;&gt;</w:t>
+              <w:t>&lt;&lt;cs_{isBlank(furtherInformation.otherInformationForJudge)}&gt;&gt;Not Provided&lt;&lt;else&gt;&gt;&lt;&lt;furtherInformation.otherInformationForJudge&gt;&gt;&lt;&lt;es_&gt;&gt;</w:t>
             </w:r>
           </w:p>
         </w:tc>
@@ -9157,6 +6891,7 @@
           <w:sz w:val="36"/>
           <w:szCs w:val="36"/>
         </w:rPr>
+        <w:lastRenderedPageBreak/>
         <w:t>Statement of truth</w:t>
       </w:r>
     </w:p>
@@ -9406,23 +7141,7 @@
                 <w:rFonts w:ascii="GDSTransportWebsite" w:hAnsi="GDSTransportWebsite"/>
                 <w:color w:val="0A0A0A"/>
               </w:rPr>
-              <w:t>&lt;&lt;</w:t>
-            </w:r>
-            <w:proofErr w:type="spellStart"/>
-            <w:r>
-              <w:rPr>
-                <w:rFonts w:ascii="GDSTransportWebsite" w:hAnsi="GDSTransportWebsite"/>
-                <w:color w:val="0A0A0A"/>
-              </w:rPr>
-              <w:t>statementOfTruth.role</w:t>
-            </w:r>
-            <w:proofErr w:type="spellEnd"/>
-            <w:r>
-              <w:rPr>
-                <w:rFonts w:ascii="GDSTransportWebsite" w:hAnsi="GDSTransportWebsite"/>
-                <w:color w:val="0A0A0A"/>
-              </w:rPr>
-              <w:t>&gt;&gt;</w:t>
+              <w:t>&lt;&lt;statementOfTruth.role&gt;&gt;</w:t>
             </w:r>
           </w:p>
         </w:tc>
@@ -9475,6 +7194,125 @@
     <w:pPr>
       <w:pStyle w:val="Footer"/>
     </w:pPr>
+    <w:r>
+      <w:rPr>
+        <w:noProof/>
+      </w:rPr>
+      <mc:AlternateContent>
+        <mc:Choice Requires="wps">
+          <w:drawing>
+            <wp:anchor distT="0" distB="0" distL="0" distR="0" simplePos="0" relativeHeight="251659264" behindDoc="0" locked="0" layoutInCell="1" allowOverlap="1" wp14:anchorId="3781B4AA" wp14:editId="4EF24663">
+              <wp:simplePos x="635" y="635"/>
+              <wp:positionH relativeFrom="page">
+                <wp:align>left</wp:align>
+              </wp:positionH>
+              <wp:positionV relativeFrom="page">
+                <wp:align>bottom</wp:align>
+              </wp:positionV>
+              <wp:extent cx="443865" cy="443865"/>
+              <wp:effectExtent l="0" t="0" r="6350" b="0"/>
+              <wp:wrapNone/>
+              <wp:docPr id="391132609" name="Text Box 2" descr="Classification: Controlled">
+                <a:extLst xmlns:a="http://schemas.openxmlformats.org/drawingml/2006/main">
+                  <a:ext uri="{5AE41FA2-C0FF-4470-9BD4-5FADCA87CBE2}">
+                    <aclsh:classification xmlns:aclsh="http://schemas.microsoft.com/office/drawing/2020/classificationShape" classificationOutcomeType="ftr"/>
+                  </a:ext>
+                </a:extLst>
+              </wp:docPr>
+              <wp:cNvGraphicFramePr/>
+              <a:graphic xmlns:a="http://schemas.openxmlformats.org/drawingml/2006/main">
+                <a:graphicData uri="http://schemas.microsoft.com/office/word/2010/wordprocessingShape">
+                  <wps:wsp>
+                    <wps:cNvSpPr txBox="1"/>
+                    <wps:spPr>
+                      <a:xfrm>
+                        <a:off x="0" y="0"/>
+                        <a:ext cx="443865" cy="443865"/>
+                      </a:xfrm>
+                      <a:prstGeom prst="rect">
+                        <a:avLst/>
+                      </a:prstGeom>
+                      <a:noFill/>
+                      <a:ln>
+                        <a:noFill/>
+                      </a:ln>
+                    </wps:spPr>
+                    <wps:txbx>
+                      <w:txbxContent>
+                        <w:p>
+                          <w:pPr>
+                            <w:rPr>
+                              <w:rFonts w:ascii="Calibri" w:eastAsia="Calibri" w:hAnsi="Calibri" w:cs="Calibri"/>
+                              <w:noProof/>
+                              <w:color w:val="FF0000"/>
+                              <w:sz w:val="12"/>
+                              <w:szCs w:val="12"/>
+                            </w:rPr>
+                          </w:pPr>
+                          <w:r>
+                            <w:rPr>
+                              <w:rFonts w:ascii="Calibri" w:eastAsia="Calibri" w:hAnsi="Calibri" w:cs="Calibri"/>
+                              <w:noProof/>
+                              <w:color w:val="FF0000"/>
+                              <w:sz w:val="12"/>
+                              <w:szCs w:val="12"/>
+                            </w:rPr>
+                            <w:t>Classification: Controlled</w:t>
+                          </w:r>
+                        </w:p>
+                      </w:txbxContent>
+                    </wps:txbx>
+                    <wps:bodyPr rot="0" spcFirstLastPara="0" vertOverflow="overflow" horzOverflow="overflow" vert="horz" wrap="none" lIns="254000" tIns="0" rIns="0" bIns="190500" numCol="1" spcCol="0" rtlCol="0" fromWordArt="0" anchor="b" anchorCtr="0" forceAA="0" compatLnSpc="1">
+                      <a:prstTxWarp prst="textNoShape">
+                        <a:avLst/>
+                      </a:prstTxWarp>
+                      <a:spAutoFit/>
+                    </wps:bodyPr>
+                  </wps:wsp>
+                </a:graphicData>
+              </a:graphic>
+            </wp:anchor>
+          </w:drawing>
+        </mc:Choice>
+        <mc:Fallback>
+          <w:pict>
+            <v:shapetype w14:anchorId="3781B4AA" id="_x0000_t202" coordsize="21600,21600" o:spt="202" path="m,l,21600r21600,l21600,xe">
+              <v:stroke joinstyle="miter"/>
+              <v:path gradientshapeok="t" o:connecttype="rect"/>
+            </v:shapetype>
+            <v:shape id="Text Box 2" o:spid="_x0000_s1026" type="#_x0000_t202" alt="Classification: Controlled" style="position:absolute;margin-left:0;margin-top:0;width:34.95pt;height:34.95pt;z-index:251659264;visibility:visible;mso-wrap-style:none;mso-wrap-distance-left:0;mso-wrap-distance-top:0;mso-wrap-distance-right:0;mso-wrap-distance-bottom:0;mso-position-horizontal:left;mso-position-horizontal-relative:page;mso-position-vertical:bottom;mso-position-vertical-relative:page;v-text-anchor:bottom" o:gfxdata="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" filled="f" stroked="f">
+              <v:fill o:detectmouseclick="t"/>
+              <v:textbox style="mso-fit-shape-to-text:t" inset="20pt,0,0,15pt">
+                <w:txbxContent>
+                  <w:p>
+                    <w:pPr>
+                      <w:rPr>
+                        <w:rFonts w:ascii="Calibri" w:eastAsia="Calibri" w:hAnsi="Calibri" w:cs="Calibri"/>
+                        <w:noProof/>
+                        <w:color w:val="FF0000"/>
+                        <w:sz w:val="12"/>
+                        <w:szCs w:val="12"/>
+                      </w:rPr>
+                    </w:pPr>
+                    <w:r>
+                      <w:rPr>
+                        <w:rFonts w:ascii="Calibri" w:eastAsia="Calibri" w:hAnsi="Calibri" w:cs="Calibri"/>
+                        <w:noProof/>
+                        <w:color w:val="FF0000"/>
+                        <w:sz w:val="12"/>
+                        <w:szCs w:val="12"/>
+                      </w:rPr>
+                      <w:t>Classification: Controlled</w:t>
+                    </w:r>
+                  </w:p>
+                </w:txbxContent>
+              </v:textbox>
+              <w10:wrap anchorx="page" anchory="page"/>
+            </v:shape>
+          </w:pict>
+        </mc:Fallback>
+      </mc:AlternateContent>
+    </w:r>
   </w:p>
 </w:ftr>
 </file>
@@ -9514,6 +7352,129 @@
               <w:szCs w:val="16"/>
             </w:rPr>
           </w:pPr>
+          <w:r>
+            <w:rPr>
+              <w:rFonts w:ascii="GDSTransportWebsite" w:hAnsi="GDSTransportWebsite"/>
+              <w:noProof/>
+              <w:color w:val="515151"/>
+              <w:sz w:val="16"/>
+              <w:szCs w:val="16"/>
+            </w:rPr>
+            <mc:AlternateContent>
+              <mc:Choice Requires="wps">
+                <w:drawing>
+                  <wp:anchor distT="0" distB="0" distL="0" distR="0" simplePos="0" relativeHeight="251660288" behindDoc="0" locked="0" layoutInCell="1" allowOverlap="1" wp14:anchorId="4154EB57" wp14:editId="2804C99C">
+                    <wp:simplePos x="790575" y="9248775"/>
+                    <wp:positionH relativeFrom="page">
+                      <wp:align>left</wp:align>
+                    </wp:positionH>
+                    <wp:positionV relativeFrom="page">
+                      <wp:align>bottom</wp:align>
+                    </wp:positionV>
+                    <wp:extent cx="443865" cy="443865"/>
+                    <wp:effectExtent l="0" t="0" r="12700" b="0"/>
+                    <wp:wrapNone/>
+                    <wp:docPr id="1267832937" name="Text Box 3" descr="Classification: Controlled">
+                      <a:extLst xmlns:a="http://schemas.openxmlformats.org/drawingml/2006/main">
+                        <a:ext uri="{5AE41FA2-C0FF-4470-9BD4-5FADCA87CBE2}">
+                          <aclsh:classification xmlns:aclsh="http://schemas.microsoft.com/office/drawing/2020/classificationShape" classificationOutcomeType="ftr"/>
+                        </a:ext>
+                      </a:extLst>
+                    </wp:docPr>
+                    <wp:cNvGraphicFramePr/>
+                    <a:graphic xmlns:a="http://schemas.openxmlformats.org/drawingml/2006/main">
+                      <a:graphicData uri="http://schemas.microsoft.com/office/word/2010/wordprocessingShape">
+                        <wps:wsp>
+                          <wps:cNvSpPr txBox="1"/>
+                          <wps:spPr>
+                            <a:xfrm>
+                              <a:off x="0" y="0"/>
+                              <a:ext cx="443865" cy="443865"/>
+                            </a:xfrm>
+                            <a:prstGeom prst="rect">
+                              <a:avLst/>
+                            </a:prstGeom>
+                            <a:noFill/>
+                            <a:ln>
+                              <a:noFill/>
+                            </a:ln>
+                          </wps:spPr>
+                          <wps:txbx>
+                            <w:txbxContent>
+                              <w:p>
+                                <w:pPr>
+                                  <w:rPr>
+                                    <w:rFonts w:ascii="Calibri" w:eastAsia="Calibri" w:hAnsi="Calibri" w:cs="Calibri"/>
+                                    <w:noProof/>
+                                    <w:color w:val="FF0000"/>
+                                    <w:sz w:val="12"/>
+                                    <w:szCs w:val="12"/>
+                                  </w:rPr>
+                                </w:pPr>
+                                <w:r>
+                                  <w:rPr>
+                                    <w:rFonts w:ascii="Calibri" w:eastAsia="Calibri" w:hAnsi="Calibri" w:cs="Calibri"/>
+                                    <w:noProof/>
+                                    <w:color w:val="FF0000"/>
+                                    <w:sz w:val="12"/>
+                                    <w:szCs w:val="12"/>
+                                  </w:rPr>
+                                  <w:t>Classification: Controlled</w:t>
+                                </w:r>
+                              </w:p>
+                            </w:txbxContent>
+                          </wps:txbx>
+                          <wps:bodyPr rot="0" spcFirstLastPara="0" vertOverflow="overflow" horzOverflow="overflow" vert="horz" wrap="none" lIns="254000" tIns="0" rIns="0" bIns="190500" numCol="1" spcCol="0" rtlCol="0" fromWordArt="0" anchor="b" anchorCtr="0" forceAA="0" compatLnSpc="1">
+                            <a:prstTxWarp prst="textNoShape">
+                              <a:avLst/>
+                            </a:prstTxWarp>
+                            <a:spAutoFit/>
+                          </wps:bodyPr>
+                        </wps:wsp>
+                      </a:graphicData>
+                    </a:graphic>
+                  </wp:anchor>
+                </w:drawing>
+              </mc:Choice>
+              <mc:Fallback>
+                <w:pict>
+                  <v:shapetype w14:anchorId="4154EB57" id="_x0000_t202" coordsize="21600,21600" o:spt="202" path="m,l,21600r21600,l21600,xe">
+                    <v:stroke joinstyle="miter"/>
+                    <v:path gradientshapeok="t" o:connecttype="rect"/>
+                  </v:shapetype>
+                  <v:shape id="Text Box 3" o:spid="_x0000_s1027" type="#_x0000_t202" alt="Classification: Controlled" style="position:absolute;margin-left:0;margin-top:0;width:34.95pt;height:34.95pt;z-index:251660288;visibility:visible;mso-wrap-style:none;mso-wrap-distance-left:0;mso-wrap-distance-top:0;mso-wrap-distance-right:0;mso-wrap-distance-bottom:0;mso-position-horizontal:left;mso-position-horizontal-relative:page;mso-position-vertical:bottom;mso-position-vertical-relative:page;v-text-anchor:bottom" o:gfxdata="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" filled="f" stroked="f">
+                    <v:fill o:detectmouseclick="t"/>
+                    <v:textbox style="mso-fit-shape-to-text:t" inset="20pt,0,0,15pt">
+                      <w:txbxContent>
+                        <w:p>
+                          <w:pPr>
+                            <w:rPr>
+                              <w:rFonts w:ascii="Calibri" w:eastAsia="Calibri" w:hAnsi="Calibri" w:cs="Calibri"/>
+                              <w:noProof/>
+                              <w:color w:val="FF0000"/>
+                              <w:sz w:val="12"/>
+                              <w:szCs w:val="12"/>
+                            </w:rPr>
+                          </w:pPr>
+                          <w:r>
+                            <w:rPr>
+                              <w:rFonts w:ascii="Calibri" w:eastAsia="Calibri" w:hAnsi="Calibri" w:cs="Calibri"/>
+                              <w:noProof/>
+                              <w:color w:val="FF0000"/>
+                              <w:sz w:val="12"/>
+                              <w:szCs w:val="12"/>
+                            </w:rPr>
+                            <w:t>Classification: Controlled</w:t>
+                          </w:r>
+                        </w:p>
+                      </w:txbxContent>
+                    </v:textbox>
+                    <w10:wrap anchorx="page" anchory="page"/>
+                  </v:shape>
+                </w:pict>
+              </mc:Fallback>
+            </mc:AlternateContent>
+          </w:r>
           <w:r>
             <w:rPr>
               <w:rFonts w:ascii="GDSTransportWebsite" w:hAnsi="GDSTransportWebsite"/>
@@ -9683,6 +7644,125 @@
     <w:pPr>
       <w:pStyle w:val="Footer"/>
     </w:pPr>
+    <w:r>
+      <w:rPr>
+        <w:noProof/>
+      </w:rPr>
+      <mc:AlternateContent>
+        <mc:Choice Requires="wps">
+          <w:drawing>
+            <wp:anchor distT="0" distB="0" distL="0" distR="0" simplePos="0" relativeHeight="251658240" behindDoc="0" locked="0" layoutInCell="1" allowOverlap="1" wp14:anchorId="5ABC582E" wp14:editId="14D7A6CE">
+              <wp:simplePos x="635" y="635"/>
+              <wp:positionH relativeFrom="page">
+                <wp:align>left</wp:align>
+              </wp:positionH>
+              <wp:positionV relativeFrom="page">
+                <wp:align>bottom</wp:align>
+              </wp:positionV>
+              <wp:extent cx="443865" cy="443865"/>
+              <wp:effectExtent l="0" t="0" r="6350" b="0"/>
+              <wp:wrapNone/>
+              <wp:docPr id="1640685881" name="Text Box 1" descr="Classification: Controlled">
+                <a:extLst xmlns:a="http://schemas.openxmlformats.org/drawingml/2006/main">
+                  <a:ext uri="{5AE41FA2-C0FF-4470-9BD4-5FADCA87CBE2}">
+                    <aclsh:classification xmlns:aclsh="http://schemas.microsoft.com/office/drawing/2020/classificationShape" classificationOutcomeType="ftr"/>
+                  </a:ext>
+                </a:extLst>
+              </wp:docPr>
+              <wp:cNvGraphicFramePr/>
+              <a:graphic xmlns:a="http://schemas.openxmlformats.org/drawingml/2006/main">
+                <a:graphicData uri="http://schemas.microsoft.com/office/word/2010/wordprocessingShape">
+                  <wps:wsp>
+                    <wps:cNvSpPr txBox="1"/>
+                    <wps:spPr>
+                      <a:xfrm>
+                        <a:off x="0" y="0"/>
+                        <a:ext cx="443865" cy="443865"/>
+                      </a:xfrm>
+                      <a:prstGeom prst="rect">
+                        <a:avLst/>
+                      </a:prstGeom>
+                      <a:noFill/>
+                      <a:ln>
+                        <a:noFill/>
+                      </a:ln>
+                    </wps:spPr>
+                    <wps:txbx>
+                      <w:txbxContent>
+                        <w:p>
+                          <w:pPr>
+                            <w:rPr>
+                              <w:rFonts w:ascii="Calibri" w:eastAsia="Calibri" w:hAnsi="Calibri" w:cs="Calibri"/>
+                              <w:noProof/>
+                              <w:color w:val="FF0000"/>
+                              <w:sz w:val="12"/>
+                              <w:szCs w:val="12"/>
+                            </w:rPr>
+                          </w:pPr>
+                          <w:r>
+                            <w:rPr>
+                              <w:rFonts w:ascii="Calibri" w:eastAsia="Calibri" w:hAnsi="Calibri" w:cs="Calibri"/>
+                              <w:noProof/>
+                              <w:color w:val="FF0000"/>
+                              <w:sz w:val="12"/>
+                              <w:szCs w:val="12"/>
+                            </w:rPr>
+                            <w:t>Classification: Controlled</w:t>
+                          </w:r>
+                        </w:p>
+                      </w:txbxContent>
+                    </wps:txbx>
+                    <wps:bodyPr rot="0" spcFirstLastPara="0" vertOverflow="overflow" horzOverflow="overflow" vert="horz" wrap="none" lIns="254000" tIns="0" rIns="0" bIns="190500" numCol="1" spcCol="0" rtlCol="0" fromWordArt="0" anchor="b" anchorCtr="0" forceAA="0" compatLnSpc="1">
+                      <a:prstTxWarp prst="textNoShape">
+                        <a:avLst/>
+                      </a:prstTxWarp>
+                      <a:spAutoFit/>
+                    </wps:bodyPr>
+                  </wps:wsp>
+                </a:graphicData>
+              </a:graphic>
+            </wp:anchor>
+          </w:drawing>
+        </mc:Choice>
+        <mc:Fallback>
+          <w:pict>
+            <v:shapetype w14:anchorId="5ABC582E" id="_x0000_t202" coordsize="21600,21600" o:spt="202" path="m,l,21600r21600,l21600,xe">
+              <v:stroke joinstyle="miter"/>
+              <v:path gradientshapeok="t" o:connecttype="rect"/>
+            </v:shapetype>
+            <v:shape id="Text Box 1" o:spid="_x0000_s1028" type="#_x0000_t202" alt="Classification: Controlled" style="position:absolute;margin-left:0;margin-top:0;width:34.95pt;height:34.95pt;z-index:251658240;visibility:visible;mso-wrap-style:none;mso-wrap-distance-left:0;mso-wrap-distance-top:0;mso-wrap-distance-right:0;mso-wrap-distance-bottom:0;mso-position-horizontal:left;mso-position-horizontal-relative:page;mso-position-vertical:bottom;mso-position-vertical-relative:page;v-text-anchor:bottom" o:gfxdata="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" filled="f" stroked="f">
+              <v:fill o:detectmouseclick="t"/>
+              <v:textbox style="mso-fit-shape-to-text:t" inset="20pt,0,0,15pt">
+                <w:txbxContent>
+                  <w:p>
+                    <w:pPr>
+                      <w:rPr>
+                        <w:rFonts w:ascii="Calibri" w:eastAsia="Calibri" w:hAnsi="Calibri" w:cs="Calibri"/>
+                        <w:noProof/>
+                        <w:color w:val="FF0000"/>
+                        <w:sz w:val="12"/>
+                        <w:szCs w:val="12"/>
+                      </w:rPr>
+                    </w:pPr>
+                    <w:r>
+                      <w:rPr>
+                        <w:rFonts w:ascii="Calibri" w:eastAsia="Calibri" w:hAnsi="Calibri" w:cs="Calibri"/>
+                        <w:noProof/>
+                        <w:color w:val="FF0000"/>
+                        <w:sz w:val="12"/>
+                        <w:szCs w:val="12"/>
+                      </w:rPr>
+                      <w:t>Classification: Controlled</w:t>
+                    </w:r>
+                  </w:p>
+                </w:txbxContent>
+              </v:textbox>
+              <w10:wrap anchorx="page" anchory="page"/>
+            </v:shape>
+          </w:pict>
+        </mc:Fallback>
+      </mc:AlternateContent>
+    </w:r>
   </w:p>
 </w:ftr>
 </file>
@@ -11106,10 +9186,6 @@
 </file>
 
 <file path=customXml/item1.xml><?xml version="1.0" encoding="utf-8"?>
-<b:Sources xmlns:b="http://schemas.openxmlformats.org/officeDocument/2006/bibliography" xmlns="http://schemas.openxmlformats.org/officeDocument/2006/bibliography" SelectedStyle="\APASixthEditionOfficeOnline.xsl" StyleName="APA" Version="6"/>
-</file>
-
-<file path=customXml/item2.xml><?xml version="1.0" encoding="utf-8"?>
 <p:properties xmlns:p="http://schemas.microsoft.com/office/2006/metadata/properties" xmlns:xsi="http://www.w3.org/2001/XMLSchema-instance" xmlns:pc="http://schemas.microsoft.com/office/infopath/2007/PartnerControls">
   <documentManagement>
     <Stage xmlns="f336f4fe-8719-4ea2-b5d6-29b3a580aeb4">Draft</Stage>
@@ -11127,16 +9203,11 @@
 </p:properties>
 </file>
 
-<file path=customXml/item3.xml><?xml version="1.0" encoding="utf-8"?>
-<?mso-contentType ?>
-<FormTemplates xmlns="http://schemas.microsoft.com/sharepoint/v3/contenttype/forms">
-  <Display>DocumentLibraryForm</Display>
-  <Edit>DocumentLibraryForm</Edit>
-  <New>DocumentLibraryForm</New>
-</FormTemplates>
+<file path=customXml/item2.xml><?xml version="1.0" encoding="utf-8"?>
+<b:Sources xmlns:b="http://schemas.openxmlformats.org/officeDocument/2006/bibliography" xmlns="http://schemas.openxmlformats.org/officeDocument/2006/bibliography" SelectedStyle="\APASixthEditionOfficeOnline.xsl" StyleName="APA" Version="6"/>
 </file>
 
-<file path=customXml/item4.xml><?xml version="1.0" encoding="utf-8"?>
+<file path=customXml/item3.xml><?xml version="1.0" encoding="utf-8"?>
 <ct:contentTypeSchema xmlns:ct="http://schemas.microsoft.com/office/2006/metadata/contentType" xmlns:ma="http://schemas.microsoft.com/office/2006/metadata/properties/metaAttributes" ct:_="" ma:_="" ma:contentTypeName="_CtTemplate" ma:contentTypeID="0x01010064A5FDCCFB03F540B94405305D7DE14F00A4F8B82F7CEF57469A8FE5CEAB7A0EE0" ma:contentTypeVersion="55" ma:contentTypeDescription="Part of Template Management with Site Columns representing custom attributes." ma:contentTypeScope="" ma:versionID="e48abcd8da7fe05ec90dabdfbb8c2749">
   <xsd:schema xmlns:xsd="http://www.w3.org/2001/XMLSchema" xmlns:xs="http://www.w3.org/2001/XMLSchema" xmlns:p="http://schemas.microsoft.com/office/2006/metadata/properties" xmlns:ns2="f336f4fe-8719-4ea2-b5d6-29b3a580aeb4" xmlns:ns3="b57b892a-dd61-4bba-b372-a8d93da2c7e6" targetNamespace="http://schemas.microsoft.com/office/2006/metadata/properties" ma:root="true" ma:fieldsID="4c733adc908683170864ffc34cec60fa" ns2:_="" ns3:_="">
     <xsd:import namespace="f336f4fe-8719-4ea2-b5d6-29b3a580aeb4"/>
@@ -11458,15 +9529,16 @@
 </ct:contentTypeSchema>
 </file>
 
-<file path=customXml/itemProps1.xml><?xml version="1.0" encoding="utf-8"?>
-<ds:datastoreItem xmlns:ds="http://schemas.openxmlformats.org/officeDocument/2006/customXml" ds:itemID="{5C627932-C981-4CFE-9BA8-667150120D32}">
-  <ds:schemaRefs>
-    <ds:schemaRef ds:uri="http://schemas.openxmlformats.org/officeDocument/2006/bibliography"/>
-  </ds:schemaRefs>
-</ds:datastoreItem>
+<file path=customXml/item4.xml><?xml version="1.0" encoding="utf-8"?>
+<?mso-contentType ?>
+<FormTemplates xmlns="http://schemas.microsoft.com/sharepoint/v3/contenttype/forms">
+  <Display>DocumentLibraryForm</Display>
+  <Edit>DocumentLibraryForm</Edit>
+  <New>DocumentLibraryForm</New>
+</FormTemplates>
 </file>
 
-<file path=customXml/itemProps2.xml><?xml version="1.0" encoding="utf-8"?>
+<file path=customXml/itemProps1.xml><?xml version="1.0" encoding="utf-8"?>
 <ds:datastoreItem xmlns:ds="http://schemas.openxmlformats.org/officeDocument/2006/customXml" ds:itemID="{167D3FB0-0D1A-4A81-8A96-EE2F37F3B125}">
   <ds:schemaRefs>
     <ds:schemaRef ds:uri="http://schemas.microsoft.com/office/2006/metadata/properties"/>
@@ -11476,15 +9548,15 @@
 </ds:datastoreItem>
 </file>
 
-<file path=customXml/itemProps3.xml><?xml version="1.0" encoding="utf-8"?>
-<ds:datastoreItem xmlns:ds="http://schemas.openxmlformats.org/officeDocument/2006/customXml" ds:itemID="{B979ABCF-6006-4211-8C04-D08E1C55C8F9}">
+<file path=customXml/itemProps2.xml><?xml version="1.0" encoding="utf-8"?>
+<ds:datastoreItem xmlns:ds="http://schemas.openxmlformats.org/officeDocument/2006/customXml" ds:itemID="{5C627932-C981-4CFE-9BA8-667150120D32}">
   <ds:schemaRefs>
-    <ds:schemaRef ds:uri="http://schemas.microsoft.com/sharepoint/v3/contenttype/forms"/>
+    <ds:schemaRef ds:uri="http://schemas.openxmlformats.org/officeDocument/2006/bibliography"/>
   </ds:schemaRefs>
 </ds:datastoreItem>
 </file>
 
-<file path=customXml/itemProps4.xml><?xml version="1.0" encoding="utf-8"?>
+<file path=customXml/itemProps3.xml><?xml version="1.0" encoding="utf-8"?>
 <ds:datastoreItem xmlns:ds="http://schemas.openxmlformats.org/officeDocument/2006/customXml" ds:itemID="{A2FB1C8A-E774-49B7-9BF9-B31D9DA6B8A6}">
   <ds:schemaRefs>
     <ds:schemaRef ds:uri="http://schemas.microsoft.com/office/2006/metadata/contentType"/>
@@ -11503,8 +9575,16 @@
 </ds:datastoreItem>
 </file>
 
+<file path=customXml/itemProps4.xml><?xml version="1.0" encoding="utf-8"?>
+<ds:datastoreItem xmlns:ds="http://schemas.openxmlformats.org/officeDocument/2006/customXml" ds:itemID="{B979ABCF-6006-4211-8C04-D08E1C55C8F9}">
+  <ds:schemaRefs>
+    <ds:schemaRef ds:uri="http://schemas.microsoft.com/sharepoint/v3/contenttype/forms"/>
+  </ds:schemaRefs>
+</ds:datastoreItem>
+</file>
+
 <file path=docMetadata/LabelInfo.xml><?xml version="1.0" encoding="utf-8"?>
 <clbl:labelList xmlns:clbl="http://schemas.microsoft.com/office/2020/mipLabelMetadata">
-  <clbl:label id="{fa22dce2-39a9-4bf4-a557-7a50b593b56a}" enabled="1" method="Privileged" siteId="{3e0088dc-0629-4ae6-aa8c-813e7a296f50}" contentBits="0" removed="0"/>
+  <clbl:label id="{95c71a0f-75e1-4c8f-90e2-641c9351dd98}" enabled="1" method="Standard" siteId="{3e0088dc-0629-4ae6-aa8c-813e7a296f50}" contentBits="2" removed="0"/>
 </clbl:labelList>
 </file>
</xml_diff>

<commit_message>
CIV-13729 and CIV-13647 Adding Minti Fields to Spec Claimant DQ (#4901)
* adding minti fields to spec claimant dq

* fix: checkstyle

* change security classification

---------

Co-authored-by: vasudevganesanhmcts <100689363+vasudevganesanhmcts@users.noreply.github.com>
Co-authored-by: Madhan Mahadevan <madhan.mahadevan@hmcts.net>
Co-authored-by: sankaviv1 <sankavi.mohanraj@version1.com>
</commit_message>
<xml_diff>
--- a/docker/docmosis/templates/CV-SPC-HRN-ENG-01359.docx
+++ b/docker/docmosis/templates/CV-SPC-HRN-ENG-01359.docx
@@ -1,6 +1,6 @@
 
 <file path=word/document.xml><?xml version="1.0" encoding="utf-8"?>
-<w:document xmlns:wpc="http://schemas.microsoft.com/office/word/2010/wordprocessingCanvas" xmlns:cx="http://schemas.microsoft.com/office/drawing/2014/chartex" xmlns:cx1="http://schemas.microsoft.com/office/drawing/2015/9/8/chartex" xmlns:cx2="http://schemas.microsoft.com/office/drawing/2015/10/21/chartex" xmlns:cx3="http://schemas.microsoft.com/office/drawing/2016/5/9/chartex" xmlns:cx4="http://schemas.microsoft.com/office/drawing/2016/5/10/chartex" xmlns:cx5="http://schemas.microsoft.com/office/drawing/2016/5/11/chartex" xmlns:cx6="http://schemas.microsoft.com/office/drawing/2016/5/12/chartex" xmlns:cx7="http://schemas.microsoft.com/office/drawing/2016/5/13/chartex" xmlns:cx8="http://schemas.microsoft.com/office/drawing/2016/5/14/chartex" xmlns:mc="http://schemas.openxmlformats.org/markup-compatibility/2006" xmlns:aink="http://schemas.microsoft.com/office/drawing/2016/ink" xmlns:am3d="http://schemas.microsoft.com/office/drawing/2017/model3d" xmlns:o="urn:schemas-microsoft-com:office:office" xmlns:oel="http://schemas.microsoft.com/office/2019/extlst" xmlns:r="http://schemas.openxmlformats.org/officeDocument/2006/relationships" xmlns:m="http://schemas.openxmlformats.org/officeDocument/2006/math" xmlns:v="urn:schemas-microsoft-com:vml" xmlns:wp14="http://schemas.microsoft.com/office/word/2010/wordprocessingDrawing" xmlns:wp="http://schemas.openxmlformats.org/drawingml/2006/wordprocessingDrawing" xmlns:w10="urn:schemas-microsoft-com:office:word" xmlns:w="http://schemas.openxmlformats.org/wordprocessingml/2006/main" xmlns:w14="http://schemas.microsoft.com/office/word/2010/wordml" xmlns:w15="http://schemas.microsoft.com/office/word/2012/wordml" xmlns:w16cex="http://schemas.microsoft.com/office/word/2018/wordml/cex" xmlns:w16cid="http://schemas.microsoft.com/office/word/2016/wordml/cid" xmlns:w16="http://schemas.microsoft.com/office/word/2018/wordml" xmlns:w16sdtdh="http://schemas.microsoft.com/office/word/2020/wordml/sdtdatahash" xmlns:w16se="http://schemas.microsoft.com/office/word/2015/wordml/symex" xmlns:wpg="http://schemas.microsoft.com/office/word/2010/wordprocessingGroup" xmlns:wpi="http://schemas.microsoft.com/office/word/2010/wordprocessingInk" xmlns:wne="http://schemas.microsoft.com/office/word/2006/wordml" xmlns:wps="http://schemas.microsoft.com/office/word/2010/wordprocessingShape" mc:Ignorable="w14 w15 w16se w16cid w16 w16cex w16sdtdh wp14">
+<w:document xmlns:wpc="http://schemas.microsoft.com/office/word/2010/wordprocessingCanvas" xmlns:cx="http://schemas.microsoft.com/office/drawing/2014/chartex" xmlns:cx1="http://schemas.microsoft.com/office/drawing/2015/9/8/chartex" xmlns:cx2="http://schemas.microsoft.com/office/drawing/2015/10/21/chartex" xmlns:cx3="http://schemas.microsoft.com/office/drawing/2016/5/9/chartex" xmlns:cx4="http://schemas.microsoft.com/office/drawing/2016/5/10/chartex" xmlns:cx5="http://schemas.microsoft.com/office/drawing/2016/5/11/chartex" xmlns:cx6="http://schemas.microsoft.com/office/drawing/2016/5/12/chartex" xmlns:cx7="http://schemas.microsoft.com/office/drawing/2016/5/13/chartex" xmlns:cx8="http://schemas.microsoft.com/office/drawing/2016/5/14/chartex" xmlns:mc="http://schemas.openxmlformats.org/markup-compatibility/2006" xmlns:aink="http://schemas.microsoft.com/office/drawing/2016/ink" xmlns:am3d="http://schemas.microsoft.com/office/drawing/2017/model3d" xmlns:o="urn:schemas-microsoft-com:office:office" xmlns:oel="http://schemas.microsoft.com/office/2019/extlst" xmlns:r="http://schemas.openxmlformats.org/officeDocument/2006/relationships" xmlns:m="http://schemas.openxmlformats.org/officeDocument/2006/math" xmlns:v="urn:schemas-microsoft-com:vml" xmlns:wp14="http://schemas.microsoft.com/office/word/2010/wordprocessingDrawing" xmlns:wp="http://schemas.openxmlformats.org/drawingml/2006/wordprocessingDrawing" xmlns:w10="urn:schemas-microsoft-com:office:word" xmlns:w="http://schemas.openxmlformats.org/wordprocessingml/2006/main" xmlns:w14="http://schemas.microsoft.com/office/word/2010/wordml" xmlns:w15="http://schemas.microsoft.com/office/word/2012/wordml" xmlns:w16cex="http://schemas.microsoft.com/office/word/2018/wordml/cex" xmlns:w16cid="http://schemas.microsoft.com/office/word/2016/wordml/cid" xmlns:w16="http://schemas.microsoft.com/office/word/2018/wordml" xmlns:w16du="http://schemas.microsoft.com/office/word/2023/wordml/word16du" xmlns:w16sdtdh="http://schemas.microsoft.com/office/word/2020/wordml/sdtdatahash" xmlns:w16se="http://schemas.microsoft.com/office/word/2015/wordml/symex" xmlns:wpg="http://schemas.microsoft.com/office/word/2010/wordprocessingGroup" xmlns:wpi="http://schemas.microsoft.com/office/word/2010/wordprocessingInk" xmlns:wne="http://schemas.microsoft.com/office/word/2006/wordml" xmlns:wps="http://schemas.microsoft.com/office/word/2010/wordprocessingShape" mc:Ignorable="w14 w15 w16se w16cid w16 w16cex w16sdtdh w16du wp14">
   <w:body>
     <w:p>
       <w:pPr>
@@ -129,27 +129,7 @@
                 <w:sz w:val="28"/>
                 <w:szCs w:val="28"/>
               </w:rPr>
-              <w:t>Claim number: &lt;&lt;</w:t>
-            </w:r>
-            <w:proofErr w:type="spellStart"/>
-            <w:r>
-              <w:rPr>
-                <w:rFonts w:ascii="GDSTransportWebsite" w:hAnsi="GDSTransportWebsite"/>
-                <w:color w:val="60686D"/>
-                <w:sz w:val="28"/>
-                <w:szCs w:val="28"/>
-              </w:rPr>
-              <w:t>referenceNumber</w:t>
-            </w:r>
-            <w:proofErr w:type="spellEnd"/>
-            <w:r>
-              <w:rPr>
-                <w:rFonts w:ascii="GDSTransportWebsite" w:hAnsi="GDSTransportWebsite"/>
-                <w:color w:val="60686D"/>
-                <w:sz w:val="28"/>
-                <w:szCs w:val="28"/>
-              </w:rPr>
-              <w:t>&gt;&gt;</w:t>
+              <w:t>Claim number: &lt;&lt;referenceNumber&gt;&gt;</w:t>
             </w:r>
           </w:p>
         </w:tc>
@@ -260,27 +240,7 @@
                 <w:sz w:val="28"/>
                 <w:szCs w:val="28"/>
               </w:rPr>
-              <w:t>Case name: &lt;&lt;</w:t>
-            </w:r>
-            <w:proofErr w:type="spellStart"/>
-            <w:r>
-              <w:rPr>
-                <w:rFonts w:ascii="GDSTransportWebsite" w:hAnsi="GDSTransportWebsite"/>
-                <w:color w:val="60686D"/>
-                <w:sz w:val="28"/>
-                <w:szCs w:val="28"/>
-              </w:rPr>
-              <w:t>caseName</w:t>
-            </w:r>
-            <w:proofErr w:type="spellEnd"/>
-            <w:r>
-              <w:rPr>
-                <w:rFonts w:ascii="GDSTransportWebsite" w:hAnsi="GDSTransportWebsite"/>
-                <w:color w:val="60686D"/>
-                <w:sz w:val="28"/>
-                <w:szCs w:val="28"/>
-              </w:rPr>
-              <w:t>&gt;&gt;</w:t>
+              <w:t>Case name: &lt;&lt;caseName&gt;&gt;</w:t>
             </w:r>
           </w:p>
         </w:tc>
@@ -444,98 +404,7 @@
                 <w:sz w:val="20"/>
                 <w:szCs w:val="20"/>
               </w:rPr>
-              <w:t>Received: &lt;</w:t>
-            </w:r>
-            <w:proofErr w:type="gramStart"/>
-            <w:r>
-              <w:rPr>
-                <w:rFonts w:ascii="GDSTransportWebsite" w:eastAsia="Times New Roman" w:hAnsi="GDSTransportWebsite" w:cs="Times New Roman"/>
-                <w:color w:val="60686D"/>
-                <w:sz w:val="20"/>
-                <w:szCs w:val="20"/>
-              </w:rPr>
-              <w:t>&lt;{</w:t>
-            </w:r>
-            <w:proofErr w:type="spellStart"/>
-            <w:proofErr w:type="gramEnd"/>
-            <w:r>
-              <w:rPr>
-                <w:rFonts w:ascii="GDSTransportWebsite" w:eastAsia="Times New Roman" w:hAnsi="GDSTransportWebsite" w:cs="Times New Roman"/>
-                <w:color w:val="60686D"/>
-                <w:sz w:val="20"/>
-                <w:szCs w:val="20"/>
-              </w:rPr>
-              <w:t>dateFormat</w:t>
-            </w:r>
-            <w:proofErr w:type="spellEnd"/>
-            <w:r>
-              <w:rPr>
-                <w:rFonts w:ascii="GDSTransportWebsite" w:eastAsia="Times New Roman" w:hAnsi="GDSTransportWebsite" w:cs="Times New Roman"/>
-                <w:color w:val="60686D"/>
-                <w:sz w:val="20"/>
-                <w:szCs w:val="20"/>
-              </w:rPr>
-              <w:t>(</w:t>
-            </w:r>
-            <w:proofErr w:type="spellStart"/>
-            <w:r>
-              <w:rPr>
-                <w:rFonts w:ascii="GDSTransportWebsite" w:eastAsia="Times New Roman" w:hAnsi="GDSTransportWebsite" w:cs="Times New Roman"/>
-                <w:color w:val="60686D"/>
-                <w:sz w:val="20"/>
-                <w:szCs w:val="20"/>
-              </w:rPr>
-              <w:t>submittedOn</w:t>
-            </w:r>
-            <w:proofErr w:type="spellEnd"/>
-            <w:r>
-              <w:rPr>
-                <w:rFonts w:ascii="GDSTransportWebsite" w:eastAsia="Times New Roman" w:hAnsi="GDSTransportWebsite" w:cs="Times New Roman"/>
-                <w:color w:val="60686D"/>
-                <w:sz w:val="20"/>
-                <w:szCs w:val="20"/>
-              </w:rPr>
-              <w:t xml:space="preserve">, ‘d MMMM </w:t>
-            </w:r>
-            <w:proofErr w:type="spellStart"/>
-            <w:r>
-              <w:rPr>
-                <w:rFonts w:ascii="GDSTransportWebsite" w:eastAsia="Times New Roman" w:hAnsi="GDSTransportWebsite" w:cs="Times New Roman"/>
-                <w:color w:val="60686D"/>
-                <w:sz w:val="20"/>
-                <w:szCs w:val="20"/>
-              </w:rPr>
-              <w:t>yyyy</w:t>
-            </w:r>
-            <w:proofErr w:type="spellEnd"/>
-            <w:r>
-              <w:rPr>
-                <w:rFonts w:ascii="GDSTransportWebsite" w:eastAsia="Times New Roman" w:hAnsi="GDSTransportWebsite" w:cs="Times New Roman"/>
-                <w:color w:val="60686D"/>
-                <w:sz w:val="20"/>
-                <w:szCs w:val="20"/>
-              </w:rPr>
-              <w:t>’, ‘dd-MM-</w:t>
-            </w:r>
-            <w:proofErr w:type="spellStart"/>
-            <w:r>
-              <w:rPr>
-                <w:rFonts w:ascii="GDSTransportWebsite" w:eastAsia="Times New Roman" w:hAnsi="GDSTransportWebsite" w:cs="Times New Roman"/>
-                <w:color w:val="60686D"/>
-                <w:sz w:val="20"/>
-                <w:szCs w:val="20"/>
-              </w:rPr>
-              <w:t>yyyy</w:t>
-            </w:r>
-            <w:proofErr w:type="spellEnd"/>
-            <w:r>
-              <w:rPr>
-                <w:rFonts w:ascii="GDSTransportWebsite" w:eastAsia="Times New Roman" w:hAnsi="GDSTransportWebsite" w:cs="Times New Roman"/>
-                <w:color w:val="60686D"/>
-                <w:sz w:val="20"/>
-                <w:szCs w:val="20"/>
-              </w:rPr>
-              <w:t>’)}&gt;&gt;</w:t>
+              <w:t>Received: &lt;&lt;{dateFormat(submittedOn, ‘d MMMM yyyy’, ‘dd-MM-yyyy’)}&gt;&gt;</w:t>
             </w:r>
           </w:p>
         </w:tc>
@@ -602,29 +471,7 @@
                 <w:color w:val="0A0A0A"/>
                 <w:shd w:val="clear" w:color="auto" w:fill="FFFFFF"/>
               </w:rPr>
-              <w:t>&lt;&lt;</w:t>
-            </w:r>
-            <w:proofErr w:type="spellStart"/>
-            <w:r>
-              <w:rPr>
-                <w:rFonts w:ascii="GDSTransportWebsite" w:hAnsi="GDSTransportWebsite"/>
-                <w:b/>
-                <w:bCs/>
-                <w:color w:val="0A0A0A"/>
-                <w:shd w:val="clear" w:color="auto" w:fill="FFFFFF"/>
-              </w:rPr>
-              <w:t>rr_applicants</w:t>
-            </w:r>
-            <w:proofErr w:type="spellEnd"/>
-            <w:r>
-              <w:rPr>
-                <w:rFonts w:ascii="GDSTransportWebsite" w:hAnsi="GDSTransportWebsite"/>
-                <w:b/>
-                <w:bCs/>
-                <w:color w:val="0A0A0A"/>
-                <w:shd w:val="clear" w:color="auto" w:fill="FFFFFF"/>
-              </w:rPr>
-              <w:t>&gt;&gt;</w:t>
+              <w:t>&lt;&lt;rr_applicants&gt;&gt;</w:t>
             </w:r>
           </w:p>
         </w:tc>
@@ -657,29 +504,7 @@
                 <w:color w:val="0A0A0A"/>
                 <w:shd w:val="clear" w:color="auto" w:fill="FFFFFF"/>
               </w:rPr>
-              <w:t>&lt;&lt;cs_{$size&gt;1}&gt;&gt; Claimant &lt;&lt;$</w:t>
-            </w:r>
-            <w:proofErr w:type="spellStart"/>
-            <w:r>
-              <w:rPr>
-                <w:rFonts w:ascii="GDSTransportWebsite" w:hAnsi="GDSTransportWebsite"/>
-                <w:b/>
-                <w:bCs/>
-                <w:color w:val="0A0A0A"/>
-                <w:shd w:val="clear" w:color="auto" w:fill="FFFFFF"/>
-              </w:rPr>
-              <w:t>itemnum</w:t>
-            </w:r>
-            <w:proofErr w:type="spellEnd"/>
-            <w:r>
-              <w:rPr>
-                <w:rFonts w:ascii="GDSTransportWebsite" w:hAnsi="GDSTransportWebsite"/>
-                <w:b/>
-                <w:bCs/>
-                <w:color w:val="0A0A0A"/>
-                <w:shd w:val="clear" w:color="auto" w:fill="FFFFFF"/>
-              </w:rPr>
-              <w:t>&gt;&gt;&lt;&lt;es_&gt;&gt;</w:t>
+              <w:t>&lt;&lt;cs_{$size&gt;1}&gt;&gt; Claimant &lt;&lt;$itemnum&gt;&gt;&lt;&lt;es_&gt;&gt;</w:t>
             </w:r>
           </w:p>
         </w:tc>
@@ -776,23 +601,7 @@
                 <w:rFonts w:ascii="GDSTransportWebsite" w:hAnsi="GDSTransportWebsite"/>
                 <w:color w:val="0A0A0A"/>
               </w:rPr>
-              <w:t>&lt;&lt;cs_{primaryAddress.AddressLine</w:t>
-            </w:r>
-            <w:proofErr w:type="gramStart"/>
-            <w:r>
-              <w:rPr>
-                <w:rFonts w:ascii="GDSTransportWebsite" w:hAnsi="GDSTransportWebsite"/>
-                <w:color w:val="0A0A0A"/>
-              </w:rPr>
-              <w:t>1!=</w:t>
-            </w:r>
-            <w:proofErr w:type="gramEnd"/>
-            <w:r>
-              <w:rPr>
-                <w:rFonts w:ascii="GDSTransportWebsite" w:hAnsi="GDSTransportWebsite"/>
-                <w:color w:val="0A0A0A"/>
-              </w:rPr>
-              <w:t>null}&gt;&gt;&lt;&lt;primaryAddress.AddressLine1&gt;&gt;&lt;&lt;es_&gt;&gt;&lt;&lt;cs_{!isBlank(primaryAddress.AddressLine2)}&gt;&gt;</w:t>
+              <w:t>&lt;&lt;cs_{primaryAddress.AddressLine1!=null}&gt;&gt;&lt;&lt;primaryAddress.AddressLine1&gt;&gt;&lt;&lt;es_&gt;&gt;&lt;&lt;cs_{!isBlank(primaryAddress.AddressLine2)}&gt;&gt;</w:t>
             </w:r>
           </w:p>
           <w:p>
@@ -810,23 +619,7 @@
                 <w:rFonts w:ascii="GDSTransportWebsite" w:hAnsi="GDSTransportWebsite"/>
                 <w:color w:val="0A0A0A"/>
               </w:rPr>
-              <w:t>&lt;&lt;primaryAddress.AddressLine2&gt;&gt;&lt;&lt;es_&gt;&gt;&lt;&lt;cs_</w:t>
-            </w:r>
-            <w:proofErr w:type="gramStart"/>
-            <w:r>
-              <w:rPr>
-                <w:rFonts w:ascii="GDSTransportWebsite" w:hAnsi="GDSTransportWebsite"/>
-                <w:color w:val="0A0A0A"/>
-              </w:rPr>
-              <w:t>{!isBlank</w:t>
-            </w:r>
-            <w:proofErr w:type="gramEnd"/>
-            <w:r>
-              <w:rPr>
-                <w:rFonts w:ascii="GDSTransportWebsite" w:hAnsi="GDSTransportWebsite"/>
-                <w:color w:val="0A0A0A"/>
-              </w:rPr>
-              <w:t>(primaryAddress.AddressLine3)}&gt;&gt;</w:t>
+              <w:t>&lt;&lt;primaryAddress.AddressLine2&gt;&gt;&lt;&lt;es_&gt;&gt;&lt;&lt;cs_{!isBlank(primaryAddress.AddressLine3)}&gt;&gt;</w:t>
             </w:r>
           </w:p>
           <w:p>
@@ -843,23 +636,7 @@
                 <w:rFonts w:ascii="GDSTransportWebsite" w:hAnsi="GDSTransportWebsite"/>
                 <w:color w:val="0A0A0A"/>
               </w:rPr>
-              <w:t>&lt;&lt;primaryAddress.AddressLine3&gt;&gt;&lt;&lt;es_&gt;&gt;&lt;&lt;cs_</w:t>
-            </w:r>
-            <w:proofErr w:type="gramStart"/>
-            <w:r>
-              <w:rPr>
-                <w:rFonts w:ascii="GDSTransportWebsite" w:hAnsi="GDSTransportWebsite"/>
-                <w:color w:val="0A0A0A"/>
-              </w:rPr>
-              <w:t>{!isBlank</w:t>
-            </w:r>
-            <w:proofErr w:type="gramEnd"/>
-            <w:r>
-              <w:rPr>
-                <w:rFonts w:ascii="GDSTransportWebsite" w:hAnsi="GDSTransportWebsite"/>
-                <w:color w:val="0A0A0A"/>
-              </w:rPr>
-              <w:t>(primaryAddress.PostTown)}&gt;&gt;</w:t>
+              <w:t>&lt;&lt;primaryAddress.AddressLine3&gt;&gt;&lt;&lt;es_&gt;&gt;&lt;&lt;cs_{!isBlank(primaryAddress.PostTown)}&gt;&gt;</w:t>
             </w:r>
           </w:p>
           <w:p>
@@ -876,23 +653,7 @@
                 <w:rFonts w:ascii="GDSTransportWebsite" w:hAnsi="GDSTransportWebsite"/>
                 <w:color w:val="0A0A0A"/>
               </w:rPr>
-              <w:t xml:space="preserve">&lt;&lt; </w:t>
-            </w:r>
-            <w:proofErr w:type="spellStart"/>
-            <w:r>
-              <w:rPr>
-                <w:rFonts w:ascii="GDSTransportWebsite" w:hAnsi="GDSTransportWebsite"/>
-                <w:color w:val="0A0A0A"/>
-              </w:rPr>
-              <w:t>primaryAddress.PostTown</w:t>
-            </w:r>
-            <w:proofErr w:type="spellEnd"/>
-            <w:r>
-              <w:rPr>
-                <w:rFonts w:ascii="GDSTransportWebsite" w:hAnsi="GDSTransportWebsite"/>
-                <w:color w:val="0A0A0A"/>
-              </w:rPr>
-              <w:t>&gt;&gt;&lt;&lt;es_&gt;&gt;</w:t>
+              <w:t>&lt;&lt; primaryAddress.PostTown&gt;&gt;&lt;&lt;es_&gt;&gt;</w:t>
             </w:r>
           </w:p>
           <w:p>
@@ -909,23 +670,7 @@
                 <w:rFonts w:ascii="GDSTransportWebsite" w:hAnsi="GDSTransportWebsite"/>
                 <w:color w:val="0A0A0A"/>
               </w:rPr>
-              <w:t>&lt;&lt; primaryAddress.PostCode&gt;&gt;&lt;&lt;cs_</w:t>
-            </w:r>
-            <w:proofErr w:type="gramStart"/>
-            <w:r>
-              <w:rPr>
-                <w:rFonts w:ascii="GDSTransportWebsite" w:hAnsi="GDSTransportWebsite"/>
-                <w:color w:val="0A0A0A"/>
-              </w:rPr>
-              <w:t>{!isBlank</w:t>
-            </w:r>
-            <w:proofErr w:type="gramEnd"/>
-            <w:r>
-              <w:rPr>
-                <w:rFonts w:ascii="GDSTransportWebsite" w:hAnsi="GDSTransportWebsite"/>
-                <w:color w:val="0A0A0A"/>
-              </w:rPr>
-              <w:t>(primaryAddress.Country)}&gt;&gt;</w:t>
+              <w:t>&lt;&lt; primaryAddress.PostCode&gt;&gt;&lt;&lt;cs_{!isBlank(primaryAddress.Country)}&gt;&gt;</w:t>
             </w:r>
           </w:p>
           <w:p>
@@ -943,23 +688,7 @@
                 <w:rFonts w:ascii="GDSTransportWebsite" w:hAnsi="GDSTransportWebsite"/>
                 <w:color w:val="0A0A0A"/>
               </w:rPr>
-              <w:t xml:space="preserve">&lt;&lt; </w:t>
-            </w:r>
-            <w:proofErr w:type="spellStart"/>
-            <w:r>
-              <w:rPr>
-                <w:rFonts w:ascii="GDSTransportWebsite" w:hAnsi="GDSTransportWebsite"/>
-                <w:color w:val="0A0A0A"/>
-              </w:rPr>
-              <w:t>primaryAddress.Country</w:t>
-            </w:r>
-            <w:proofErr w:type="spellEnd"/>
-            <w:r>
-              <w:rPr>
-                <w:rFonts w:ascii="GDSTransportWebsite" w:hAnsi="GDSTransportWebsite"/>
-                <w:color w:val="0A0A0A"/>
-              </w:rPr>
-              <w:t>&gt;&gt;&lt;&lt;es_&gt;&gt;</w:t>
+              <w:t>&lt;&lt; primaryAddress.Country&gt;&gt;&lt;&lt;es_&gt;&gt;</w:t>
             </w:r>
           </w:p>
         </w:tc>
@@ -1024,23 +753,7 @@
                 <w:rFonts w:ascii="GDSTransportWebsite" w:hAnsi="GDSTransportWebsite"/>
                 <w:color w:val="0A0A0A"/>
               </w:rPr>
-              <w:t>&lt;&lt;</w:t>
-            </w:r>
-            <w:proofErr w:type="spellStart"/>
-            <w:r>
-              <w:rPr>
-                <w:rFonts w:ascii="GDSTransportWebsite" w:hAnsi="GDSTransportWebsite"/>
-                <w:color w:val="0A0A0A"/>
-              </w:rPr>
-              <w:t>dateOfBirth</w:t>
-            </w:r>
-            <w:proofErr w:type="spellEnd"/>
-            <w:r>
-              <w:rPr>
-                <w:rFonts w:ascii="GDSTransportWebsite" w:hAnsi="GDSTransportWebsite"/>
-                <w:color w:val="0A0A0A"/>
-              </w:rPr>
-              <w:t>&gt;&gt;</w:t>
+              <w:t>&lt;&lt;dateOfBirth&gt;&gt;</w:t>
             </w:r>
           </w:p>
           <w:p>
@@ -1138,25 +851,8 @@
                 <w:rFonts w:ascii="GDSTransportWebsite" w:hAnsi="GDSTransportWebsite"/>
                 <w:color w:val="0A0A0A"/>
               </w:rPr>
-              <w:t>&lt;&lt;cs_{</w:t>
-            </w:r>
-            <w:proofErr w:type="spellStart"/>
-            <w:r>
-              <w:rPr>
-                <w:rFonts w:ascii="GDSTransportWebsite" w:hAnsi="GDSTransportWebsite"/>
-                <w:color w:val="0A0A0A"/>
-              </w:rPr>
-              <w:t>isBlank</w:t>
-            </w:r>
-            <w:proofErr w:type="spellEnd"/>
-            <w:r>
-              <w:rPr>
-                <w:rFonts w:ascii="GDSTransportWebsite" w:hAnsi="GDSTransportWebsite"/>
-                <w:color w:val="0A0A0A"/>
-              </w:rPr>
-              <w:t>(</w:t>
-            </w:r>
-            <w:proofErr w:type="spellStart"/>
+              <w:t>&lt;&lt;cs_{isBlank(</w:t>
+            </w:r>
             <w:r>
               <w:rPr>
                 <w:rFonts w:ascii="GDSTransportWebsite" w:hAnsi="GDSTransportWebsite"/>
@@ -1164,7 +860,6 @@
               </w:rPr>
               <w:t>phoneNumber</w:t>
             </w:r>
-            <w:proofErr w:type="spellEnd"/>
             <w:r>
               <w:rPr>
                 <w:rFonts w:ascii="GDSTransportWebsite" w:hAnsi="GDSTransportWebsite"/>
@@ -1177,23 +872,7 @@
                 <w:rFonts w:ascii="GDSTransportWebsite" w:hAnsi="GDSTransportWebsite"/>
                 <w:color w:val="0A0A0A"/>
               </w:rPr>
-              <w:t xml:space="preserve"> </w:t>
-            </w:r>
-            <w:proofErr w:type="spellStart"/>
-            <w:r>
-              <w:rPr>
-                <w:rFonts w:ascii="GDSTransportWebsite" w:hAnsi="GDSTransportWebsite"/>
-                <w:color w:val="0A0A0A"/>
-              </w:rPr>
-              <w:t>phoneNumber</w:t>
-            </w:r>
-            <w:proofErr w:type="spellEnd"/>
-            <w:r>
-              <w:rPr>
-                <w:rFonts w:ascii="GDSTransportWebsite" w:hAnsi="GDSTransportWebsite"/>
-                <w:color w:val="0A0A0A"/>
-              </w:rPr>
-              <w:t xml:space="preserve"> </w:t>
+              <w:t xml:space="preserve"> phoneNumber </w:t>
             </w:r>
             <w:r>
               <w:rPr>
@@ -1277,25 +956,8 @@
                 <w:rFonts w:ascii="GDSTransportWebsite" w:hAnsi="GDSTransportWebsite"/>
                 <w:color w:val="0A0A0A"/>
               </w:rPr>
-              <w:t>&lt;&lt;cs_{</w:t>
-            </w:r>
-            <w:proofErr w:type="spellStart"/>
-            <w:r>
-              <w:rPr>
-                <w:rFonts w:ascii="GDSTransportWebsite" w:hAnsi="GDSTransportWebsite"/>
-                <w:color w:val="0A0A0A"/>
-              </w:rPr>
-              <w:t>isBlank</w:t>
-            </w:r>
-            <w:proofErr w:type="spellEnd"/>
-            <w:r>
-              <w:rPr>
-                <w:rFonts w:ascii="GDSTransportWebsite" w:hAnsi="GDSTransportWebsite"/>
-                <w:color w:val="0A0A0A"/>
-              </w:rPr>
-              <w:t>(</w:t>
-            </w:r>
-            <w:proofErr w:type="spellStart"/>
+              <w:t>&lt;&lt;cs_{isBlank(</w:t>
+            </w:r>
             <w:r>
               <w:rPr>
                 <w:rFonts w:ascii="GDSTransportWebsite" w:hAnsi="GDSTransportWebsite"/>
@@ -1303,7 +965,6 @@
               </w:rPr>
               <w:t>emailAddress</w:t>
             </w:r>
-            <w:proofErr w:type="spellEnd"/>
             <w:r>
               <w:rPr>
                 <w:rFonts w:ascii="GDSTransportWebsite" w:hAnsi="GDSTransportWebsite"/>
@@ -1316,17 +977,8 @@
                 <w:rFonts w:ascii="GDSTransportWebsite" w:hAnsi="GDSTransportWebsite"/>
                 <w:color w:val="0A0A0A"/>
               </w:rPr>
-              <w:t xml:space="preserve"> </w:t>
-            </w:r>
-            <w:proofErr w:type="spellStart"/>
-            <w:r>
-              <w:rPr>
-                <w:rFonts w:ascii="GDSTransportWebsite" w:hAnsi="GDSTransportWebsite"/>
-                <w:color w:val="0A0A0A"/>
-              </w:rPr>
-              <w:t>emailAddress</w:t>
-            </w:r>
-            <w:proofErr w:type="spellEnd"/>
+              <w:t xml:space="preserve"> emailAddress</w:t>
+            </w:r>
             <w:r>
               <w:rPr>
                 <w:rFonts w:ascii="GDSTransportWebsite" w:hAnsi="GDSTransportWebsite"/>
@@ -1428,25 +1080,7 @@
                 <w:rFonts w:ascii="GDSTransportWebsite" w:hAnsi="GDSTransportWebsite"/>
                 <w:color w:val="0A0A0A"/>
               </w:rPr>
-              <w:t>&lt;&lt;</w:t>
-            </w:r>
-            <w:proofErr w:type="spellStart"/>
-            <w:proofErr w:type="gramStart"/>
-            <w:r>
-              <w:rPr>
-                <w:rFonts w:ascii="GDSTransportWebsite" w:hAnsi="GDSTransportWebsite"/>
-                <w:color w:val="0A0A0A"/>
-              </w:rPr>
-              <w:t>representative.contactName</w:t>
-            </w:r>
-            <w:proofErr w:type="spellEnd"/>
-            <w:proofErr w:type="gramEnd"/>
-            <w:r>
-              <w:rPr>
-                <w:rFonts w:ascii="GDSTransportWebsite" w:hAnsi="GDSTransportWebsite"/>
-                <w:color w:val="0A0A0A"/>
-              </w:rPr>
-              <w:t>&gt;&gt;</w:t>
+              <w:t>&lt;&lt;representative.contactName&gt;&gt;</w:t>
             </w:r>
           </w:p>
         </w:tc>
@@ -1514,25 +1148,7 @@
                 <w:rFonts w:ascii="GDSTransportWebsite" w:hAnsi="GDSTransportWebsite"/>
                 <w:color w:val="0A0A0A"/>
               </w:rPr>
-              <w:t>&lt;&lt;</w:t>
-            </w:r>
-            <w:proofErr w:type="spellStart"/>
-            <w:proofErr w:type="gramStart"/>
-            <w:r>
-              <w:rPr>
-                <w:rFonts w:ascii="GDSTransportWebsite" w:hAnsi="GDSTransportWebsite"/>
-                <w:color w:val="0A0A0A"/>
-              </w:rPr>
-              <w:t>representative.organisationName</w:t>
-            </w:r>
-            <w:proofErr w:type="spellEnd"/>
-            <w:proofErr w:type="gramEnd"/>
-            <w:r>
-              <w:rPr>
-                <w:rFonts w:ascii="GDSTransportWebsite" w:hAnsi="GDSTransportWebsite"/>
-                <w:color w:val="0A0A0A"/>
-              </w:rPr>
-              <w:t>&gt;&gt;</w:t>
+              <w:t>&lt;&lt;representative.organisationName&gt;&gt;</w:t>
             </w:r>
           </w:p>
         </w:tc>
@@ -1584,23 +1200,7 @@
                 <w:rFonts w:ascii="GDSTransportWebsite" w:hAnsi="GDSTransportWebsite"/>
                 <w:color w:val="0A0A0A"/>
               </w:rPr>
-              <w:t>&lt;&lt;cs_</w:t>
-            </w:r>
-            <w:proofErr w:type="gramStart"/>
-            <w:r>
-              <w:rPr>
-                <w:rFonts w:ascii="GDSTransportWebsite" w:hAnsi="GDSTransportWebsite"/>
-                <w:color w:val="0A0A0A"/>
-              </w:rPr>
-              <w:t>{!isBlank</w:t>
-            </w:r>
-            <w:proofErr w:type="gramEnd"/>
-            <w:r>
-              <w:rPr>
-                <w:rFonts w:ascii="GDSTransportWebsite" w:hAnsi="GDSTransportWebsite"/>
-                <w:color w:val="0A0A0A"/>
-              </w:rPr>
-              <w:t>(representative.serviceAddress.AddressLine1)}&gt;&gt;&lt;&lt;representative.serviceAddress.AddressLine1&gt;&gt;&lt;&lt;es_&gt;&gt;&lt;&lt;cs_{!isBlank(representative.serviceAddress.AddressLine2)}&gt;&gt;</w:t>
+              <w:t>&lt;&lt;cs_{!isBlank(representative.serviceAddress.AddressLine1)}&gt;&gt;&lt;&lt;representative.serviceAddress.AddressLine1&gt;&gt;&lt;&lt;es_&gt;&gt;&lt;&lt;cs_{!isBlank(representative.serviceAddress.AddressLine2)}&gt;&gt;</w:t>
             </w:r>
           </w:p>
           <w:p>
@@ -1617,23 +1217,7 @@
                 <w:rFonts w:ascii="GDSTransportWebsite" w:hAnsi="GDSTransportWebsite"/>
                 <w:color w:val="0A0A0A"/>
               </w:rPr>
-              <w:t>&lt;&lt;</w:t>
-            </w:r>
-            <w:proofErr w:type="gramStart"/>
-            <w:r>
-              <w:rPr>
-                <w:rFonts w:ascii="GDSTransportWebsite" w:hAnsi="GDSTransportWebsite"/>
-                <w:color w:val="0A0A0A"/>
-              </w:rPr>
-              <w:t>representative.serviceAddress.AddressLine</w:t>
-            </w:r>
-            <w:proofErr w:type="gramEnd"/>
-            <w:r>
-              <w:rPr>
-                <w:rFonts w:ascii="GDSTransportWebsite" w:hAnsi="GDSTransportWebsite"/>
-                <w:color w:val="0A0A0A"/>
-              </w:rPr>
-              <w:t>2&gt;&gt;&lt;&lt;es_&gt;&gt;&lt;&lt;cs_{!isBlank(representative.serviceAddress.AddressLine3)}&gt;&gt;</w:t>
+              <w:t>&lt;&lt;representative.serviceAddress.AddressLine2&gt;&gt;&lt;&lt;es_&gt;&gt;&lt;&lt;cs_{!isBlank(representative.serviceAddress.AddressLine3)}&gt;&gt;</w:t>
             </w:r>
           </w:p>
           <w:p>
@@ -1650,23 +1234,7 @@
                 <w:rFonts w:ascii="GDSTransportWebsite" w:hAnsi="GDSTransportWebsite"/>
                 <w:color w:val="0A0A0A"/>
               </w:rPr>
-              <w:t>&lt;&lt;</w:t>
-            </w:r>
-            <w:proofErr w:type="gramStart"/>
-            <w:r>
-              <w:rPr>
-                <w:rFonts w:ascii="GDSTransportWebsite" w:hAnsi="GDSTransportWebsite"/>
-                <w:color w:val="0A0A0A"/>
-              </w:rPr>
-              <w:t>representative.serviceAddress.AddressLine</w:t>
-            </w:r>
-            <w:proofErr w:type="gramEnd"/>
-            <w:r>
-              <w:rPr>
-                <w:rFonts w:ascii="GDSTransportWebsite" w:hAnsi="GDSTransportWebsite"/>
-                <w:color w:val="0A0A0A"/>
-              </w:rPr>
-              <w:t>3&gt;&gt;&lt;&lt;es_&gt;&gt;&lt;&lt;cs_{!isBlank(representative.serviceAddress.PostTown)}&gt;&gt;</w:t>
+              <w:t>&lt;&lt;representative.serviceAddress.AddressLine3&gt;&gt;&lt;&lt;es_&gt;&gt;&lt;&lt;cs_{!isBlank(representative.serviceAddress.PostTown)}&gt;&gt;</w:t>
             </w:r>
           </w:p>
           <w:p>
@@ -1683,25 +1251,7 @@
                 <w:rFonts w:ascii="GDSTransportWebsite" w:hAnsi="GDSTransportWebsite"/>
                 <w:color w:val="0A0A0A"/>
               </w:rPr>
-              <w:t>&lt;&lt;</w:t>
-            </w:r>
-            <w:proofErr w:type="spellStart"/>
-            <w:proofErr w:type="gramStart"/>
-            <w:r>
-              <w:rPr>
-                <w:rFonts w:ascii="GDSTransportWebsite" w:hAnsi="GDSTransportWebsite"/>
-                <w:color w:val="0A0A0A"/>
-              </w:rPr>
-              <w:t>representative.serviceAddress.PostTown</w:t>
-            </w:r>
-            <w:proofErr w:type="spellEnd"/>
-            <w:proofErr w:type="gramEnd"/>
-            <w:r>
-              <w:rPr>
-                <w:rFonts w:ascii="GDSTransportWebsite" w:hAnsi="GDSTransportWebsite"/>
-                <w:color w:val="0A0A0A"/>
-              </w:rPr>
-              <w:t>&gt;&gt;&lt;&lt;es_&gt;&gt;</w:t>
+              <w:t>&lt;&lt;representative.serviceAddress.PostTown&gt;&gt;&lt;&lt;es_&gt;&gt;</w:t>
             </w:r>
           </w:p>
           <w:p>
@@ -1718,23 +1268,7 @@
                 <w:rFonts w:ascii="GDSTransportWebsite" w:hAnsi="GDSTransportWebsite"/>
                 <w:color w:val="0A0A0A"/>
               </w:rPr>
-              <w:t>&lt;&lt;</w:t>
-            </w:r>
-            <w:proofErr w:type="gramStart"/>
-            <w:r>
-              <w:rPr>
-                <w:rFonts w:ascii="GDSTransportWebsite" w:hAnsi="GDSTransportWebsite"/>
-                <w:color w:val="0A0A0A"/>
-              </w:rPr>
-              <w:t>representative.serviceAddress.PostCode</w:t>
-            </w:r>
-            <w:proofErr w:type="gramEnd"/>
-            <w:r>
-              <w:rPr>
-                <w:rFonts w:ascii="GDSTransportWebsite" w:hAnsi="GDSTransportWebsite"/>
-                <w:color w:val="0A0A0A"/>
-              </w:rPr>
-              <w:t>&gt;&gt;&lt;&lt;cs_{!isBlank(representative.serviceAddress.Country)}&gt;&gt;</w:t>
+              <w:t>&lt;&lt;representative.serviceAddress.PostCode&gt;&gt;&lt;&lt;cs_{!isBlank(representative.serviceAddress.Country)}&gt;&gt;</w:t>
             </w:r>
           </w:p>
           <w:p>
@@ -1753,25 +1287,7 @@
                 <w:rFonts w:ascii="GDSTransportWebsite" w:hAnsi="GDSTransportWebsite"/>
                 <w:color w:val="0A0A0A"/>
               </w:rPr>
-              <w:t>&lt;&lt;</w:t>
-            </w:r>
-            <w:proofErr w:type="spellStart"/>
-            <w:proofErr w:type="gramStart"/>
-            <w:r>
-              <w:rPr>
-                <w:rFonts w:ascii="GDSTransportWebsite" w:hAnsi="GDSTransportWebsite"/>
-                <w:color w:val="0A0A0A"/>
-              </w:rPr>
-              <w:t>representative.serviceAddress.Country</w:t>
-            </w:r>
-            <w:proofErr w:type="spellEnd"/>
-            <w:proofErr w:type="gramEnd"/>
-            <w:r>
-              <w:rPr>
-                <w:rFonts w:ascii="GDSTransportWebsite" w:hAnsi="GDSTransportWebsite"/>
-                <w:color w:val="0A0A0A"/>
-              </w:rPr>
-              <w:t>&gt;&gt;&lt;&lt;es_&gt;&gt;</w:t>
+              <w:t>&lt;&lt;representative.serviceAddress.Country&gt;&gt;&lt;&lt;es_&gt;&gt;</w:t>
             </w:r>
           </w:p>
         </w:tc>
@@ -1829,25 +1345,7 @@
                 <w:rFonts w:ascii="GDSTransportWebsite" w:hAnsi="GDSTransportWebsite"/>
                 <w:color w:val="0A0A0A"/>
               </w:rPr>
-              <w:t xml:space="preserve">&lt;&lt; </w:t>
-            </w:r>
-            <w:proofErr w:type="spellStart"/>
-            <w:proofErr w:type="gramStart"/>
-            <w:r>
-              <w:rPr>
-                <w:rFonts w:ascii="GDSTransportWebsite" w:hAnsi="GDSTransportWebsite"/>
-                <w:color w:val="0A0A0A"/>
-              </w:rPr>
-              <w:t>representative.phoneNumber</w:t>
-            </w:r>
-            <w:proofErr w:type="spellEnd"/>
-            <w:proofErr w:type="gramEnd"/>
-            <w:r>
-              <w:rPr>
-                <w:rFonts w:ascii="GDSTransportWebsite" w:hAnsi="GDSTransportWebsite"/>
-                <w:color w:val="0A0A0A"/>
-              </w:rPr>
-              <w:t>&gt;&gt;</w:t>
+              <w:t>&lt;&lt; representative.phoneNumber&gt;&gt;</w:t>
             </w:r>
           </w:p>
         </w:tc>
@@ -1905,25 +1403,7 @@
                 <w:rFonts w:ascii="GDSTransportWebsite" w:hAnsi="GDSTransportWebsite"/>
                 <w:color w:val="0A0A0A"/>
               </w:rPr>
-              <w:t>&lt;&lt;</w:t>
-            </w:r>
-            <w:proofErr w:type="spellStart"/>
-            <w:proofErr w:type="gramStart"/>
-            <w:r>
-              <w:rPr>
-                <w:rFonts w:ascii="GDSTransportWebsite" w:hAnsi="GDSTransportWebsite"/>
-                <w:color w:val="0A0A0A"/>
-              </w:rPr>
-              <w:t>representative.dxAddress</w:t>
-            </w:r>
-            <w:proofErr w:type="spellEnd"/>
-            <w:proofErr w:type="gramEnd"/>
-            <w:r>
-              <w:rPr>
-                <w:rFonts w:ascii="GDSTransportWebsite" w:hAnsi="GDSTransportWebsite"/>
-                <w:color w:val="0A0A0A"/>
-              </w:rPr>
-              <w:t>&gt;&gt;</w:t>
+              <w:t>&lt;&lt;representative.dxAddress&gt;&gt;</w:t>
             </w:r>
           </w:p>
         </w:tc>
@@ -1981,25 +1461,7 @@
                 <w:rFonts w:ascii="GDSTransportWebsite" w:hAnsi="GDSTransportWebsite"/>
                 <w:color w:val="0A0A0A"/>
               </w:rPr>
-              <w:t>&lt;&lt;</w:t>
-            </w:r>
-            <w:proofErr w:type="spellStart"/>
-            <w:proofErr w:type="gramStart"/>
-            <w:r>
-              <w:rPr>
-                <w:rFonts w:ascii="GDSTransportWebsite" w:hAnsi="GDSTransportWebsite"/>
-                <w:color w:val="0A0A0A"/>
-              </w:rPr>
-              <w:t>representative.emailAddress</w:t>
-            </w:r>
-            <w:proofErr w:type="spellEnd"/>
-            <w:proofErr w:type="gramEnd"/>
-            <w:r>
-              <w:rPr>
-                <w:rFonts w:ascii="GDSTransportWebsite" w:hAnsi="GDSTransportWebsite"/>
-                <w:color w:val="0A0A0A"/>
-              </w:rPr>
-              <w:t>&gt;&gt;</w:t>
+              <w:t>&lt;&lt;representative.emailAddress&gt;&gt;</w:t>
             </w:r>
           </w:p>
         </w:tc>
@@ -2032,27 +1494,7 @@
                 <w:bCs/>
                 <w:color w:val="0A0A0A"/>
               </w:rPr>
-              <w:t>&lt;&lt;</w:t>
-            </w:r>
-            <w:proofErr w:type="spellStart"/>
-            <w:r>
-              <w:rPr>
-                <w:rFonts w:ascii="GDSTransportWebsite" w:hAnsi="GDSTransportWebsite"/>
-                <w:b/>
-                <w:bCs/>
-                <w:color w:val="0A0A0A"/>
-              </w:rPr>
-              <w:t>er_applicants</w:t>
-            </w:r>
-            <w:proofErr w:type="spellEnd"/>
-            <w:r>
-              <w:rPr>
-                <w:rFonts w:ascii="GDSTransportWebsite" w:hAnsi="GDSTransportWebsite"/>
-                <w:b/>
-                <w:bCs/>
-                <w:color w:val="0A0A0A"/>
-              </w:rPr>
-              <w:t>&gt;&gt;</w:t>
+              <w:t>&lt;&lt;er_applicants&gt;&gt;</w:t>
             </w:r>
           </w:p>
         </w:tc>
@@ -2126,29 +1568,7 @@
                 <w:color w:val="0A0A0A"/>
                 <w:shd w:val="clear" w:color="auto" w:fill="FFFFFF"/>
               </w:rPr>
-              <w:t>&lt;&lt;</w:t>
-            </w:r>
-            <w:proofErr w:type="spellStart"/>
-            <w:r>
-              <w:rPr>
-                <w:rFonts w:ascii="GDSTransportWebsite" w:hAnsi="GDSTransportWebsite"/>
-                <w:b/>
-                <w:bCs/>
-                <w:color w:val="0A0A0A"/>
-                <w:shd w:val="clear" w:color="auto" w:fill="FFFFFF"/>
-              </w:rPr>
-              <w:t>rr_respondents</w:t>
-            </w:r>
-            <w:proofErr w:type="spellEnd"/>
-            <w:r>
-              <w:rPr>
-                <w:rFonts w:ascii="GDSTransportWebsite" w:hAnsi="GDSTransportWebsite"/>
-                <w:b/>
-                <w:bCs/>
-                <w:color w:val="0A0A0A"/>
-                <w:shd w:val="clear" w:color="auto" w:fill="FFFFFF"/>
-              </w:rPr>
-              <w:t>&gt;&gt;</w:t>
+              <w:t>&lt;&lt;rr_respondents&gt;&gt;</w:t>
             </w:r>
           </w:p>
         </w:tc>
@@ -2188,29 +1608,7 @@
                 <w:color w:val="0A0A0A"/>
                 <w:shd w:val="clear" w:color="auto" w:fill="FFFFFF"/>
               </w:rPr>
-              <w:t>&lt;&lt;cs_{$size&gt;1}&gt;&gt; Defendant &lt;&lt;$</w:t>
-            </w:r>
-            <w:proofErr w:type="spellStart"/>
-            <w:r>
-              <w:rPr>
-                <w:rFonts w:ascii="GDSTransportWebsite" w:hAnsi="GDSTransportWebsite"/>
-                <w:b/>
-                <w:bCs/>
-                <w:color w:val="0A0A0A"/>
-                <w:shd w:val="clear" w:color="auto" w:fill="FFFFFF"/>
-              </w:rPr>
-              <w:t>itemnum</w:t>
-            </w:r>
-            <w:proofErr w:type="spellEnd"/>
-            <w:r>
-              <w:rPr>
-                <w:rFonts w:ascii="GDSTransportWebsite" w:hAnsi="GDSTransportWebsite"/>
-                <w:b/>
-                <w:bCs/>
-                <w:color w:val="0A0A0A"/>
-                <w:shd w:val="clear" w:color="auto" w:fill="FFFFFF"/>
-              </w:rPr>
-              <w:t>&gt;&gt;&lt;&lt;es_&gt;&gt;</w:t>
+              <w:t>&lt;&lt;cs_{$size&gt;1}&gt;&gt; Defendant &lt;&lt;$itemnum&gt;&gt;&lt;&lt;es_&gt;&gt;</w:t>
             </w:r>
           </w:p>
         </w:tc>
@@ -2327,23 +1725,7 @@
                 <w:rFonts w:ascii="GDSTransportWebsite" w:hAnsi="GDSTransportWebsite"/>
                 <w:color w:val="0A0A0A"/>
               </w:rPr>
-              <w:t>&lt;&lt;cs_{primaryAddress.AddressLine</w:t>
-            </w:r>
-            <w:proofErr w:type="gramStart"/>
-            <w:r>
-              <w:rPr>
-                <w:rFonts w:ascii="GDSTransportWebsite" w:hAnsi="GDSTransportWebsite"/>
-                <w:color w:val="0A0A0A"/>
-              </w:rPr>
-              <w:t>1!=</w:t>
-            </w:r>
-            <w:proofErr w:type="gramEnd"/>
-            <w:r>
-              <w:rPr>
-                <w:rFonts w:ascii="GDSTransportWebsite" w:hAnsi="GDSTransportWebsite"/>
-                <w:color w:val="0A0A0A"/>
-              </w:rPr>
-              <w:t>null}&gt;&gt;&lt;&lt;primaryAddress.AddressLine1&gt;&gt;&lt;&lt;es_&gt;&gt;&lt;&lt;cs_{!isBlank(primaryAddress.AddressLine2)}&gt;&gt;</w:t>
+              <w:t>&lt;&lt;cs_{primaryAddress.AddressLine1!=null}&gt;&gt;&lt;&lt;primaryAddress.AddressLine1&gt;&gt;&lt;&lt;es_&gt;&gt;&lt;&lt;cs_{!isBlank(primaryAddress.AddressLine2)}&gt;&gt;</w:t>
             </w:r>
           </w:p>
           <w:p>
@@ -2360,151 +1742,71 @@
                 <w:rFonts w:ascii="GDSTransportWebsite" w:hAnsi="GDSTransportWebsite"/>
                 <w:color w:val="0A0A0A"/>
               </w:rPr>
-              <w:t>&lt;&lt;primaryAddress.AddressLine2&gt;&gt;&lt;&lt;es_&gt;&gt;&lt;&lt;cs_</w:t>
-            </w:r>
-            <w:proofErr w:type="gramStart"/>
-            <w:r>
-              <w:rPr>
-                <w:rFonts w:ascii="GDSTransportWebsite" w:hAnsi="GDSTransportWebsite"/>
-                <w:color w:val="0A0A0A"/>
-              </w:rPr>
-              <w:t>{!isBlank</w:t>
-            </w:r>
-            <w:proofErr w:type="gramEnd"/>
-            <w:r>
-              <w:rPr>
-                <w:rFonts w:ascii="GDSTransportWebsite" w:hAnsi="GDSTransportWebsite"/>
-                <w:color w:val="0A0A0A"/>
-              </w:rPr>
-              <w:t>(primaryAddress.AddressLine3)}&gt;&gt;</w:t>
-            </w:r>
-          </w:p>
-          <w:p>
-            <w:pPr>
-              <w:spacing w:before="40" w:after="40"/>
-              <w:rPr>
-                <w:rFonts w:ascii="GDSTransportWebsite" w:hAnsi="GDSTransportWebsite"/>
-                <w:color w:val="0A0A0A"/>
-              </w:rPr>
-            </w:pPr>
-            <w:r>
-              <w:rPr>
-                <w:rFonts w:ascii="GDSTransportWebsite" w:hAnsi="GDSTransportWebsite"/>
-                <w:color w:val="0A0A0A"/>
-              </w:rPr>
-              <w:t>&lt;&lt;primaryAddress.AddressLine3&gt;&gt;&lt;&lt;es_&gt;&gt;&lt;&lt;cs_</w:t>
-            </w:r>
-            <w:proofErr w:type="gramStart"/>
-            <w:r>
-              <w:rPr>
-                <w:rFonts w:ascii="GDSTransportWebsite" w:hAnsi="GDSTransportWebsite"/>
-                <w:color w:val="0A0A0A"/>
-              </w:rPr>
-              <w:t>{!isBlank</w:t>
-            </w:r>
-            <w:proofErr w:type="gramEnd"/>
-            <w:r>
-              <w:rPr>
-                <w:rFonts w:ascii="GDSTransportWebsite" w:hAnsi="GDSTransportWebsite"/>
-                <w:color w:val="0A0A0A"/>
-              </w:rPr>
-              <w:t>(primaryAddress.PostTown)}&gt;&gt;</w:t>
-            </w:r>
-          </w:p>
-          <w:p>
-            <w:pPr>
-              <w:spacing w:before="40" w:after="40"/>
-              <w:rPr>
-                <w:rFonts w:ascii="GDSTransportWebsite" w:hAnsi="GDSTransportWebsite"/>
-                <w:color w:val="0A0A0A"/>
-              </w:rPr>
-            </w:pPr>
-            <w:r>
-              <w:rPr>
-                <w:rFonts w:ascii="GDSTransportWebsite" w:hAnsi="GDSTransportWebsite"/>
-                <w:color w:val="0A0A0A"/>
-              </w:rPr>
-              <w:t xml:space="preserve">&lt;&lt; </w:t>
-            </w:r>
-            <w:proofErr w:type="spellStart"/>
-            <w:r>
-              <w:rPr>
-                <w:rFonts w:ascii="GDSTransportWebsite" w:hAnsi="GDSTransportWebsite"/>
-                <w:color w:val="0A0A0A"/>
-              </w:rPr>
-              <w:t>primaryAddress.PostTown</w:t>
-            </w:r>
-            <w:proofErr w:type="spellEnd"/>
-            <w:r>
-              <w:rPr>
-                <w:rFonts w:ascii="GDSTransportWebsite" w:hAnsi="GDSTransportWebsite"/>
-                <w:color w:val="0A0A0A"/>
-              </w:rPr>
-              <w:t>&gt;&gt;&lt;&lt;es_&gt;&gt;</w:t>
-            </w:r>
-          </w:p>
-          <w:p>
-            <w:pPr>
-              <w:spacing w:before="40" w:after="40"/>
-              <w:rPr>
-                <w:rFonts w:ascii="GDSTransportWebsite" w:hAnsi="GDSTransportWebsite"/>
-                <w:color w:val="0A0A0A"/>
-              </w:rPr>
-            </w:pPr>
-            <w:r>
-              <w:rPr>
-                <w:rFonts w:ascii="GDSTransportWebsite" w:hAnsi="GDSTransportWebsite"/>
-                <w:color w:val="0A0A0A"/>
-              </w:rPr>
-              <w:t>&lt;&lt;primaryAddress.PostCode&gt;&gt;&lt;&lt;cs_</w:t>
-            </w:r>
-            <w:proofErr w:type="gramStart"/>
-            <w:r>
-              <w:rPr>
-                <w:rFonts w:ascii="GDSTransportWebsite" w:hAnsi="GDSTransportWebsite"/>
-                <w:color w:val="0A0A0A"/>
-              </w:rPr>
-              <w:t>{!isBlank</w:t>
-            </w:r>
-            <w:proofErr w:type="gramEnd"/>
-            <w:r>
-              <w:rPr>
-                <w:rFonts w:ascii="GDSTransportWebsite" w:hAnsi="GDSTransportWebsite"/>
-                <w:color w:val="0A0A0A"/>
-              </w:rPr>
-              <w:t>(primaryAddress.Country)}&gt;&gt;</w:t>
-            </w:r>
-          </w:p>
-          <w:p>
-            <w:pPr>
-              <w:spacing w:before="40" w:after="40"/>
-              <w:rPr>
-                <w:rFonts w:ascii="GDSTransportWebsite" w:hAnsi="GDSTransportWebsite"/>
-                <w:color w:val="0A0A0A"/>
-              </w:rPr>
-            </w:pPr>
-            <w:r>
-              <w:rPr>
-                <w:rFonts w:ascii="GDSTransportWebsite" w:hAnsi="GDSTransportWebsite"/>
-                <w:color w:val="0A0A0A"/>
-              </w:rPr>
-              <w:t xml:space="preserve">&lt;&lt; </w:t>
-            </w:r>
-            <w:proofErr w:type="spellStart"/>
-            <w:r>
-              <w:rPr>
-                <w:rFonts w:ascii="GDSTransportWebsite" w:hAnsi="GDSTransportWebsite"/>
-                <w:color w:val="0A0A0A"/>
-              </w:rPr>
-              <w:t>primaryAddress.Country</w:t>
-            </w:r>
-            <w:proofErr w:type="spellEnd"/>
-            <w:r>
-              <w:rPr>
-                <w:rFonts w:ascii="GDSTransportWebsite" w:hAnsi="GDSTransportWebsite"/>
-                <w:color w:val="0A0A0A"/>
-              </w:rPr>
-              <w:t>&gt;&gt;&lt;&lt;es_&gt;&gt;</w:t>
+              <w:t>&lt;&lt;primaryAddress.AddressLine2&gt;&gt;&lt;&lt;es_&gt;&gt;&lt;&lt;cs_{!isBlank(primaryAddress.AddressLine3)}&gt;&gt;</w:t>
+            </w:r>
+          </w:p>
+          <w:p>
+            <w:pPr>
+              <w:spacing w:before="40" w:after="40"/>
+              <w:rPr>
+                <w:rFonts w:ascii="GDSTransportWebsite" w:hAnsi="GDSTransportWebsite"/>
+                <w:color w:val="0A0A0A"/>
+              </w:rPr>
+            </w:pPr>
+            <w:r>
+              <w:rPr>
+                <w:rFonts w:ascii="GDSTransportWebsite" w:hAnsi="GDSTransportWebsite"/>
+                <w:color w:val="0A0A0A"/>
+              </w:rPr>
+              <w:t>&lt;&lt;primaryAddress.AddressLine3&gt;&gt;&lt;&lt;es_&gt;&gt;&lt;&lt;cs_{!isBlank(primaryAddress.PostTown)}&gt;&gt;</w:t>
+            </w:r>
+          </w:p>
+          <w:p>
+            <w:pPr>
+              <w:spacing w:before="40" w:after="40"/>
+              <w:rPr>
+                <w:rFonts w:ascii="GDSTransportWebsite" w:hAnsi="GDSTransportWebsite"/>
+                <w:color w:val="0A0A0A"/>
+              </w:rPr>
+            </w:pPr>
+            <w:r>
+              <w:rPr>
+                <w:rFonts w:ascii="GDSTransportWebsite" w:hAnsi="GDSTransportWebsite"/>
+                <w:color w:val="0A0A0A"/>
+              </w:rPr>
+              <w:t>&lt;&lt; primaryAddress.PostTown&gt;&gt;&lt;&lt;es_&gt;&gt;</w:t>
+            </w:r>
+          </w:p>
+          <w:p>
+            <w:pPr>
+              <w:spacing w:before="40" w:after="40"/>
+              <w:rPr>
+                <w:rFonts w:ascii="GDSTransportWebsite" w:hAnsi="GDSTransportWebsite"/>
+                <w:color w:val="0A0A0A"/>
+              </w:rPr>
+            </w:pPr>
+            <w:r>
+              <w:rPr>
+                <w:rFonts w:ascii="GDSTransportWebsite" w:hAnsi="GDSTransportWebsite"/>
+                <w:color w:val="0A0A0A"/>
+              </w:rPr>
+              <w:t>&lt;&lt;primaryAddress.PostCode&gt;&gt;&lt;&lt;cs_{!isBlank(primaryAddress.Country)}&gt;&gt;</w:t>
+            </w:r>
+          </w:p>
+          <w:p>
+            <w:pPr>
+              <w:spacing w:before="40" w:after="40"/>
+              <w:rPr>
+                <w:rFonts w:ascii="GDSTransportWebsite" w:hAnsi="GDSTransportWebsite"/>
+                <w:color w:val="0A0A0A"/>
+              </w:rPr>
+            </w:pPr>
+            <w:r>
+              <w:rPr>
+                <w:rFonts w:ascii="GDSTransportWebsite" w:hAnsi="GDSTransportWebsite"/>
+                <w:color w:val="0A0A0A"/>
+              </w:rPr>
+              <w:t>&lt;&lt; primaryAddress.Country&gt;&gt;&lt;&lt;es_&gt;&gt;</w:t>
             </w:r>
           </w:p>
           <w:p>
@@ -2591,25 +1893,8 @@
                 <w:rFonts w:ascii="GDSTransportWebsite" w:hAnsi="GDSTransportWebsite"/>
                 <w:color w:val="0A0A0A"/>
               </w:rPr>
-              <w:t>&lt;&lt;cs_{</w:t>
-            </w:r>
-            <w:proofErr w:type="spellStart"/>
-            <w:r>
-              <w:rPr>
-                <w:rFonts w:ascii="GDSTransportWebsite" w:hAnsi="GDSTransportWebsite"/>
-                <w:color w:val="0A0A0A"/>
-              </w:rPr>
-              <w:t>isBlank</w:t>
-            </w:r>
-            <w:proofErr w:type="spellEnd"/>
-            <w:r>
-              <w:rPr>
-                <w:rFonts w:ascii="GDSTransportWebsite" w:hAnsi="GDSTransportWebsite"/>
-                <w:color w:val="0A0A0A"/>
-              </w:rPr>
-              <w:t>(</w:t>
-            </w:r>
-            <w:proofErr w:type="spellStart"/>
+              <w:t>&lt;&lt;cs_{isBlank(</w:t>
+            </w:r>
             <w:r>
               <w:rPr>
                 <w:rFonts w:ascii="GDSTransportWebsite" w:hAnsi="GDSTransportWebsite"/>
@@ -2617,7 +1902,6 @@
               </w:rPr>
               <w:t>phoneNumber</w:t>
             </w:r>
-            <w:proofErr w:type="spellEnd"/>
             <w:r>
               <w:rPr>
                 <w:rFonts w:ascii="GDSTransportWebsite" w:hAnsi="GDSTransportWebsite"/>
@@ -2632,7 +1916,6 @@
               </w:rPr>
               <w:t xml:space="preserve"> </w:t>
             </w:r>
-            <w:proofErr w:type="spellStart"/>
             <w:r>
               <w:rPr>
                 <w:rFonts w:ascii="GDSTransportWebsite" w:hAnsi="GDSTransportWebsite"/>
@@ -2640,7 +1923,6 @@
               </w:rPr>
               <w:t>phoneNumber</w:t>
             </w:r>
-            <w:proofErr w:type="spellEnd"/>
             <w:r>
               <w:rPr>
                 <w:rFonts w:ascii="GDSTransportWebsite" w:hAnsi="GDSTransportWebsite"/>
@@ -2716,25 +1998,8 @@
                 <w:rFonts w:ascii="GDSTransportWebsite" w:hAnsi="GDSTransportWebsite"/>
                 <w:color w:val="0A0A0A"/>
               </w:rPr>
-              <w:t>&lt;&lt;cs_{</w:t>
-            </w:r>
-            <w:proofErr w:type="spellStart"/>
-            <w:r>
-              <w:rPr>
-                <w:rFonts w:ascii="GDSTransportWebsite" w:hAnsi="GDSTransportWebsite"/>
-                <w:color w:val="0A0A0A"/>
-              </w:rPr>
-              <w:t>isBlank</w:t>
-            </w:r>
-            <w:proofErr w:type="spellEnd"/>
-            <w:r>
-              <w:rPr>
-                <w:rFonts w:ascii="GDSTransportWebsite" w:hAnsi="GDSTransportWebsite"/>
-                <w:color w:val="0A0A0A"/>
-              </w:rPr>
-              <w:t>(</w:t>
-            </w:r>
-            <w:proofErr w:type="spellStart"/>
+              <w:t>&lt;&lt;cs_{isBlank(</w:t>
+            </w:r>
             <w:r>
               <w:rPr>
                 <w:rFonts w:ascii="GDSTransportWebsite" w:hAnsi="GDSTransportWebsite"/>
@@ -2742,7 +2007,6 @@
               </w:rPr>
               <w:t>emailAddress</w:t>
             </w:r>
-            <w:proofErr w:type="spellEnd"/>
             <w:r>
               <w:rPr>
                 <w:rFonts w:ascii="GDSTransportWebsite" w:hAnsi="GDSTransportWebsite"/>
@@ -2755,17 +2019,8 @@
                 <w:rFonts w:ascii="GDSTransportWebsite" w:hAnsi="GDSTransportWebsite"/>
                 <w:color w:val="0A0A0A"/>
               </w:rPr>
-              <w:t xml:space="preserve"> </w:t>
-            </w:r>
-            <w:proofErr w:type="spellStart"/>
-            <w:r>
-              <w:rPr>
-                <w:rFonts w:ascii="GDSTransportWebsite" w:hAnsi="GDSTransportWebsite"/>
-                <w:color w:val="0A0A0A"/>
-              </w:rPr>
-              <w:t>emailAddress</w:t>
-            </w:r>
-            <w:proofErr w:type="spellEnd"/>
+              <w:t xml:space="preserve"> emailAddress</w:t>
+            </w:r>
             <w:r>
               <w:rPr>
                 <w:rFonts w:ascii="GDSTransportWebsite" w:hAnsi="GDSTransportWebsite"/>
@@ -2823,29 +2078,7 @@
                 <w:color w:val="0A0A0A"/>
                 <w:shd w:val="clear" w:color="auto" w:fill="FFFFFF"/>
               </w:rPr>
-              <w:t>&lt;&lt;</w:t>
-            </w:r>
-            <w:proofErr w:type="spellStart"/>
-            <w:r>
-              <w:rPr>
-                <w:rFonts w:ascii="GDSTransportWebsite" w:hAnsi="GDSTransportWebsite"/>
-                <w:b/>
-                <w:bCs/>
-                <w:color w:val="0A0A0A"/>
-                <w:shd w:val="clear" w:color="auto" w:fill="FFFFFF"/>
-              </w:rPr>
-              <w:t>er_respondents</w:t>
-            </w:r>
-            <w:proofErr w:type="spellEnd"/>
-            <w:r>
-              <w:rPr>
-                <w:rFonts w:ascii="GDSTransportWebsite" w:hAnsi="GDSTransportWebsite"/>
-                <w:b/>
-                <w:bCs/>
-                <w:color w:val="0A0A0A"/>
-                <w:shd w:val="clear" w:color="auto" w:fill="FFFFFF"/>
-              </w:rPr>
-              <w:t>&gt;&gt;</w:t>
+              <w:t>&lt;&lt;er_respondents&gt;&gt;</w:t>
             </w:r>
           </w:p>
           <w:p>
@@ -2883,38 +2116,7 @@
           <w:sz w:val="36"/>
           <w:szCs w:val="36"/>
         </w:rPr>
-        <w:t>&lt;&lt;cs_{</w:t>
-      </w:r>
-      <w:proofErr w:type="spellStart"/>
-      <w:proofErr w:type="gramStart"/>
-      <w:r>
-        <w:rPr>
-          <w:rFonts w:ascii="GDSTransportWebsite" w:hAnsi="GDSTransportWebsite"/>
-          <w:color w:val="0A0A0A"/>
-          <w:sz w:val="36"/>
-          <w:szCs w:val="36"/>
-        </w:rPr>
-        <w:t>allocatedTrack</w:t>
-      </w:r>
-      <w:proofErr w:type="spellEnd"/>
-      <w:r>
-        <w:rPr>
-          <w:rFonts w:ascii="GDSTransportWebsite" w:hAnsi="GDSTransportWebsite"/>
-          <w:color w:val="0A0A0A"/>
-          <w:sz w:val="36"/>
-          <w:szCs w:val="36"/>
-        </w:rPr>
-        <w:t>!=</w:t>
-      </w:r>
-      <w:proofErr w:type="gramEnd"/>
-      <w:r>
-        <w:rPr>
-          <w:rFonts w:ascii="GDSTransportWebsite" w:hAnsi="GDSTransportWebsite"/>
-          <w:color w:val="0A0A0A"/>
-          <w:sz w:val="36"/>
-          <w:szCs w:val="36"/>
-        </w:rPr>
-        <w:t>'SMALL_CLAIM'}&gt;&gt;</w:t>
+        <w:t>&lt;&lt;cs_{allocatedTrack!='SMALL_CLAIM'}&gt;&gt;</w:t>
       </w:r>
     </w:p>
     <w:p>
@@ -3063,23 +2265,7 @@
                 <w:rFonts w:ascii="GDSTransportWebsite" w:hAnsi="GDSTransportWebsite"/>
                 <w:color w:val="0A0A0A"/>
               </w:rPr>
-              <w:t>&lt;&lt;</w:t>
-            </w:r>
-            <w:proofErr w:type="spellStart"/>
-            <w:r>
-              <w:rPr>
-                <w:rFonts w:ascii="GDSTransportWebsite" w:hAnsi="GDSTransportWebsite"/>
-                <w:color w:val="0A0A0A"/>
-              </w:rPr>
-              <w:t>fileDirectionsQuestionnaire.oneMonthStayRequested</w:t>
-            </w:r>
-            <w:proofErr w:type="spellEnd"/>
-            <w:r>
-              <w:rPr>
-                <w:rFonts w:ascii="GDSTransportWebsite" w:hAnsi="GDSTransportWebsite"/>
-                <w:color w:val="0A0A0A"/>
-              </w:rPr>
-              <w:t>&gt;&gt;</w:t>
+              <w:t>&lt;&lt;fileDirectionsQuestionnaire.oneMonthStayRequested&gt;&gt;</w:t>
             </w:r>
           </w:p>
         </w:tc>
@@ -3143,7 +2329,6 @@
         </w:rPr>
         <w:t>&lt;&lt;cs_{</w:t>
       </w:r>
-      <w:proofErr w:type="gramStart"/>
       <w:r>
         <w:rPr>
           <w:rFonts w:ascii="GDSTransportWebsite" w:hAnsi="GDSTransportWebsite"/>
@@ -3171,7 +2356,6 @@
         </w:rPr>
         <w:t>=</w:t>
       </w:r>
-      <w:proofErr w:type="gramEnd"/>
       <w:r>
         <w:rPr>
           <w:rFonts w:ascii="GDSTransportWebsite" w:hAnsi="GDSTransportWebsite"/>
@@ -3269,7 +2453,6 @@
               </w:rPr>
               <w:t>&lt;&lt;</w:t>
             </w:r>
-            <w:proofErr w:type="spellStart"/>
             <w:r>
               <w:rPr>
                 <w:rFonts w:ascii="GDSTransportWebsite" w:hAnsi="GDSTransportWebsite"/>
@@ -3284,7 +2467,6 @@
               </w:rPr>
               <w:t>isSubjectToFixedRecoverableCostRegime</w:t>
             </w:r>
-            <w:proofErr w:type="spellEnd"/>
             <w:r>
               <w:rPr>
                 <w:rFonts w:ascii="GDSTransportWebsite" w:hAnsi="GDSTransportWebsite"/>
@@ -3313,16 +2495,7 @@
           <w:color w:val="0A0A0A"/>
           <w:shd w:val="clear" w:color="auto" w:fill="FFFFFF"/>
         </w:rPr>
-        <w:t>&lt;&lt;cs</w:t>
-      </w:r>
-      <w:proofErr w:type="gramStart"/>
-      <w:r>
-        <w:rPr>
-          <w:rFonts w:ascii="GDSTransportWebsite" w:hAnsi="GDSTransportWebsite"/>
-          <w:color w:val="0A0A0A"/>
-          <w:shd w:val="clear" w:color="auto" w:fill="FFFFFF"/>
-        </w:rPr>
-        <w:t>_{</w:t>
+        <w:t>&lt;&lt;cs_{</w:t>
       </w:r>
       <w:r>
         <w:rPr>
@@ -3331,7 +2504,6 @@
         </w:rPr>
         <w:t xml:space="preserve"> </w:t>
       </w:r>
-      <w:proofErr w:type="spellStart"/>
       <w:r>
         <w:rPr>
           <w:rFonts w:ascii="GDSTransportWebsite" w:hAnsi="GDSTransportWebsite"/>
@@ -3346,8 +2518,6 @@
         </w:rPr>
         <w:t>isSubjectToFixedRecoverableCostRegime</w:t>
       </w:r>
-      <w:proofErr w:type="spellEnd"/>
-      <w:proofErr w:type="gramEnd"/>
       <w:r>
         <w:rPr>
           <w:rFonts w:ascii="GDSTransportWebsite" w:hAnsi="GDSTransportWebsite"/>
@@ -3436,15 +2606,7 @@
                 <w:rFonts w:ascii="GDSTransportWebsite" w:hAnsi="GDSTransportWebsite"/>
                 <w:color w:val="0A0A0A"/>
               </w:rPr>
-              <w:t>&lt;&lt;</w:t>
-            </w:r>
-            <w:proofErr w:type="spellStart"/>
-            <w:r>
-              <w:rPr>
-                <w:rFonts w:ascii="GDSTransportWebsite" w:hAnsi="GDSTransportWebsite"/>
-                <w:color w:val="0A0A0A"/>
-              </w:rPr>
-              <w:t>fixedRecoverableCosts.band</w:t>
+              <w:t>&lt;&lt;fixedRecoverableCosts.band</w:t>
             </w:r>
             <w:r>
               <w:rPr>
@@ -3453,7 +2615,6 @@
               </w:rPr>
               <w:t>Text</w:t>
             </w:r>
-            <w:proofErr w:type="spellEnd"/>
             <w:r>
               <w:rPr>
                 <w:rFonts w:ascii="GDSTransportWebsite" w:hAnsi="GDSTransportWebsite"/>
@@ -3523,15 +2684,7 @@
                 <w:rFonts w:ascii="GDSTransportWebsite" w:hAnsi="GDSTransportWebsite"/>
                 <w:color w:val="0A0A0A"/>
               </w:rPr>
-              <w:t>&lt;&lt;</w:t>
-            </w:r>
-            <w:proofErr w:type="spellStart"/>
-            <w:r>
-              <w:rPr>
-                <w:rFonts w:ascii="GDSTransportWebsite" w:hAnsi="GDSTransportWebsite"/>
-                <w:color w:val="0A0A0A"/>
-              </w:rPr>
-              <w:t>fixedRecoverableCosts.</w:t>
+              <w:t>&lt;&lt;fixedRecoverableCosts.</w:t>
             </w:r>
             <w:r>
               <w:rPr>
@@ -3540,7 +2693,6 @@
               </w:rPr>
               <w:t>complexityBandingAgreed</w:t>
             </w:r>
-            <w:proofErr w:type="spellEnd"/>
             <w:r>
               <w:rPr>
                 <w:rFonts w:ascii="GDSTransportWebsite" w:hAnsi="GDSTransportWebsite"/>
@@ -3740,27 +2892,8 @@
                 <w:rFonts w:ascii="GDSTransportWebsite" w:hAnsi="GDSTransportWebsite"/>
                 <w:color w:val="0A0A0A"/>
               </w:rPr>
-              <w:t>&lt;&lt;cs_{</w:t>
-            </w:r>
-            <w:proofErr w:type="spellStart"/>
-            <w:proofErr w:type="gramStart"/>
-            <w:r>
-              <w:rPr>
-                <w:rFonts w:ascii="GDSTransportWebsite" w:hAnsi="GDSTransportWebsite"/>
-                <w:color w:val="0A0A0A"/>
-              </w:rPr>
-              <w:t>isBlank</w:t>
-            </w:r>
-            <w:proofErr w:type="spellEnd"/>
-            <w:r>
-              <w:rPr>
-                <w:rFonts w:ascii="GDSTransportWebsite" w:hAnsi="GDSTransportWebsite"/>
-                <w:color w:val="0A0A0A"/>
-              </w:rPr>
-              <w:t>(</w:t>
-            </w:r>
-            <w:proofErr w:type="spellStart"/>
-            <w:proofErr w:type="gramEnd"/>
+              <w:t>&lt;&lt;cs_{isBlank(</w:t>
+            </w:r>
             <w:r>
               <w:rPr>
                 <w:rFonts w:ascii="GDSTransportWebsite" w:hAnsi="GDSTransportWebsite"/>
@@ -3768,7 +2901,6 @@
               </w:rPr>
               <w:t>fixedRecoverableCosts.reasons</w:t>
             </w:r>
-            <w:proofErr w:type="spellEnd"/>
             <w:r>
               <w:rPr>
                 <w:rFonts w:ascii="GDSTransportWebsite" w:hAnsi="GDSTransportWebsite"/>
@@ -3781,17 +2913,8 @@
                 <w:rFonts w:ascii="GDSTransportWebsite" w:hAnsi="GDSTransportWebsite"/>
                 <w:color w:val="0A0A0A"/>
               </w:rPr>
-              <w:t xml:space="preserve"> </w:t>
-            </w:r>
-            <w:proofErr w:type="spellStart"/>
-            <w:r>
-              <w:rPr>
-                <w:rFonts w:ascii="GDSTransportWebsite" w:hAnsi="GDSTransportWebsite"/>
-                <w:color w:val="0A0A0A"/>
-              </w:rPr>
-              <w:t>fixedRecoverableCosts.reasons</w:t>
-            </w:r>
-            <w:proofErr w:type="spellEnd"/>
+              <w:t xml:space="preserve"> fixedRecoverableCosts.reasons</w:t>
+            </w:r>
             <w:r>
               <w:rPr>
                 <w:rFonts w:ascii="GDSTransportWebsite" w:hAnsi="GDSTransportWebsite"/>
@@ -3864,7 +2987,6 @@
         </w:rPr>
         <w:t>&lt;&lt;cs_{</w:t>
       </w:r>
-      <w:proofErr w:type="spellStart"/>
       <w:r>
         <w:rPr>
           <w:rFonts w:ascii="GDSTransportWebsite" w:hAnsi="GDSTransportWebsite"/>
@@ -3872,9 +2994,8 @@
           <w:sz w:val="36"/>
           <w:szCs w:val="36"/>
         </w:rPr>
-        <w:t>allocatedTrack</w:t>
+        <w:t>a</w:t>
       </w:r>
-      <w:proofErr w:type="spellEnd"/>
       <w:r>
         <w:rPr>
           <w:rFonts w:ascii="GDSTransportWebsite" w:hAnsi="GDSTransportWebsite"/>
@@ -3882,7 +3003,43 @@
           <w:sz w:val="36"/>
           <w:szCs w:val="36"/>
         </w:rPr>
-        <w:t>='FAST_CLAIM'}&gt;&gt;</w:t>
+        <w:t>llocatedTrack!</w:t>
+      </w:r>
+      <w:r>
+        <w:rPr>
+          <w:rFonts w:ascii="GDSTransportWebsite" w:hAnsi="GDSTransportWebsite"/>
+          <w:color w:val="0A0A0A"/>
+          <w:sz w:val="36"/>
+          <w:szCs w:val="36"/>
+        </w:rPr>
+        <w:t>=</w:t>
+      </w:r>
+      <w:r>
+        <w:rPr>
+          <w:rFonts w:ascii="GDSTransportWebsite" w:hAnsi="GDSTransportWebsite"/>
+          <w:color w:val="0A0A0A"/>
+          <w:sz w:val="36"/>
+          <w:szCs w:val="36"/>
+        </w:rPr>
+        <w:t>'SMALL_CLAIM</w:t>
+      </w:r>
+      <w:r>
+        <w:rPr>
+          <w:rFonts w:ascii="GDSTransportWebsite" w:hAnsi="GDSTransportWebsite"/>
+          <w:color w:val="0A0A0A"/>
+          <w:sz w:val="36"/>
+          <w:szCs w:val="36"/>
+        </w:rPr>
+        <w:t>'</w:t>
+      </w:r>
+      <w:r>
+        <w:rPr>
+          <w:rFonts w:ascii="GDSTransportWebsite" w:hAnsi="GDSTransportWebsite"/>
+          <w:color w:val="0A0A0A"/>
+          <w:sz w:val="36"/>
+          <w:szCs w:val="36"/>
+        </w:rPr>
+        <w:t>}&gt;&gt;</w:t>
       </w:r>
     </w:p>
     <w:p>
@@ -3988,23 +3145,7 @@
                 <w:rFonts w:ascii="GDSTransportWebsite" w:hAnsi="GDSTransportWebsite"/>
                 <w:color w:val="0A0A0A"/>
               </w:rPr>
-              <w:t>&lt;&lt;</w:t>
-            </w:r>
-            <w:proofErr w:type="spellStart"/>
-            <w:r>
-              <w:rPr>
-                <w:rFonts w:ascii="GDSTransportWebsite" w:hAnsi="GDSTransportWebsite"/>
-                <w:color w:val="0A0A0A"/>
-              </w:rPr>
-              <w:t>disclosureOfElectronicDocuments.reachedAgreement</w:t>
-            </w:r>
-            <w:proofErr w:type="spellEnd"/>
-            <w:r>
-              <w:rPr>
-                <w:rFonts w:ascii="GDSTransportWebsite" w:hAnsi="GDSTransportWebsite"/>
-                <w:color w:val="0A0A0A"/>
-              </w:rPr>
-              <w:t>&gt;&gt;</w:t>
+              <w:t>&lt;&lt;disclosureOfElectronicDocuments.reachedAgreement&gt;&gt;</w:t>
             </w:r>
           </w:p>
         </w:tc>
@@ -4017,53 +3158,7 @@
           <w:color w:val="0A0A0A"/>
           <w:shd w:val="clear" w:color="auto" w:fill="FFFFFF"/>
         </w:rPr>
-        <w:t>&lt;&lt;cs</w:t>
-      </w:r>
-      <w:proofErr w:type="gramStart"/>
-      <w:r>
-        <w:rPr>
-          <w:rFonts w:ascii="GDSTransportWebsite" w:hAnsi="GDSTransportWebsite"/>
-          <w:color w:val="0A0A0A"/>
-          <w:shd w:val="clear" w:color="auto" w:fill="FFFFFF"/>
-        </w:rPr>
-        <w:t>_{</w:t>
-      </w:r>
-      <w:proofErr w:type="spellStart"/>
-      <w:proofErr w:type="gramEnd"/>
-      <w:r>
-        <w:rPr>
-          <w:rFonts w:ascii="GDSTransportWebsite" w:hAnsi="GDSTransportWebsite"/>
-          <w:color w:val="0A0A0A"/>
-          <w:shd w:val="clear" w:color="auto" w:fill="FFFFFF"/>
-        </w:rPr>
-        <w:t>disclosureOfElectronicDocuments.reachedAgreement</w:t>
-      </w:r>
-      <w:proofErr w:type="spellEnd"/>
-      <w:r>
-        <w:rPr>
-          <w:rFonts w:ascii="GDSTransportWebsite" w:hAnsi="GDSTransportWebsite"/>
-          <w:color w:val="0A0A0A"/>
-          <w:shd w:val="clear" w:color="auto" w:fill="FFFFFF"/>
-        </w:rPr>
-        <w:t xml:space="preserve">='No' &amp;&amp; </w:t>
-      </w:r>
-      <w:proofErr w:type="spellStart"/>
-      <w:r>
-        <w:rPr>
-          <w:rFonts w:ascii="GDSTransportWebsite" w:hAnsi="GDSTransportWebsite"/>
-          <w:color w:val="0A0A0A"/>
-          <w:shd w:val="clear" w:color="auto" w:fill="FFFFFF"/>
-        </w:rPr>
-        <w:t>disclosureOfElectronicDocuments.agreementLikely</w:t>
-      </w:r>
-      <w:proofErr w:type="spellEnd"/>
-      <w:r>
-        <w:rPr>
-          <w:rFonts w:ascii="GDSTransportWebsite" w:hAnsi="GDSTransportWebsite"/>
-          <w:color w:val="0A0A0A"/>
-          <w:shd w:val="clear" w:color="auto" w:fill="FFFFFF"/>
-        </w:rPr>
-        <w:t>='No' }&gt;&gt;</w:t>
+        <w:t>&lt;&lt;cs_{disclosureOfElectronicDocuments.reachedAgreement='No' &amp;&amp; disclosureOfElectronicDocuments.agreementLikely='No' }&gt;&gt;</w:t>
       </w:r>
     </w:p>
     <w:tbl>
@@ -4108,29 +3203,7 @@
                 <w:color w:val="0A0A0A"/>
                 <w:shd w:val="clear" w:color="auto" w:fill="FFFFFF"/>
               </w:rPr>
-              <w:t xml:space="preserve">Explain why </w:t>
-            </w:r>
-            <w:proofErr w:type="gramStart"/>
-            <w:r>
-              <w:rPr>
-                <w:rFonts w:ascii="GDSTransportWebsite" w:hAnsi="GDSTransportWebsite"/>
-                <w:b/>
-                <w:bCs/>
-                <w:color w:val="0A0A0A"/>
-                <w:shd w:val="clear" w:color="auto" w:fill="FFFFFF"/>
-              </w:rPr>
-              <w:t>not</w:t>
-            </w:r>
-            <w:proofErr w:type="gramEnd"/>
-            <w:r>
-              <w:rPr>
-                <w:rFonts w:ascii="GDSTransportWebsite" w:hAnsi="GDSTransportWebsite"/>
-                <w:b/>
-                <w:bCs/>
-                <w:color w:val="0A0A0A"/>
-                <w:shd w:val="clear" w:color="auto" w:fill="FFFFFF"/>
-              </w:rPr>
-              <w:t xml:space="preserve"> </w:t>
+              <w:t xml:space="preserve">Explain why not </w:t>
             </w:r>
           </w:p>
           <w:p>
@@ -4165,23 +3238,7 @@
                 <w:rFonts w:ascii="GDSTransportWebsite" w:hAnsi="GDSTransportWebsite"/>
                 <w:color w:val="0A0A0A"/>
               </w:rPr>
-              <w:t>&lt;&lt;</w:t>
-            </w:r>
-            <w:proofErr w:type="spellStart"/>
-            <w:r>
-              <w:rPr>
-                <w:rFonts w:ascii="GDSTransportWebsite" w:hAnsi="GDSTransportWebsite"/>
-                <w:color w:val="0A0A0A"/>
-              </w:rPr>
-              <w:t>disclosureOfElectronicDocuments.reasonForNoAgreement</w:t>
-            </w:r>
-            <w:proofErr w:type="spellEnd"/>
-            <w:r>
-              <w:rPr>
-                <w:rFonts w:ascii="GDSTransportWebsite" w:hAnsi="GDSTransportWebsite"/>
-                <w:color w:val="0A0A0A"/>
-              </w:rPr>
-              <w:t>&gt;&gt;</w:t>
+              <w:t>&lt;&lt;disclosureOfElectronicDocuments.reasonForNoAgreement&gt;&gt;</w:t>
             </w:r>
           </w:p>
         </w:tc>
@@ -4211,16 +3268,7 @@
           <w:color w:val="0A0A0A"/>
           <w:shd w:val="clear" w:color="auto" w:fill="FFFFFF"/>
         </w:rPr>
-        <w:t>&lt;&lt;cs_{</w:t>
-      </w:r>
-      <w:proofErr w:type="gramStart"/>
-      <w:r>
-        <w:rPr>
-          <w:rFonts w:ascii="GDSTransportWebsite" w:hAnsi="GDSTransportWebsite"/>
-          <w:color w:val="0A0A0A"/>
-          <w:shd w:val="clear" w:color="auto" w:fill="FFFFFF"/>
-        </w:rPr>
-        <w:t>disclosureOfNonElectronicDocuments</w:t>
+        <w:t>&lt;&lt;cs_{disclosureOfNonElectronicDocuments</w:t>
       </w:r>
       <w:r>
         <w:rPr>
@@ -4253,7 +3301,6 @@
         </w:rPr>
         <w:t>=</w:t>
       </w:r>
-      <w:proofErr w:type="gramEnd"/>
       <w:r>
         <w:rPr>
           <w:rFonts w:ascii="GDSTransportWebsite" w:hAnsi="GDSTransportWebsite"/>
@@ -4313,20 +3360,8 @@
                 <w:color w:val="0A0A0A"/>
                 <w:shd w:val="clear" w:color="auto" w:fill="FFFFFF"/>
               </w:rPr>
-              <w:t xml:space="preserve">Enter your preferred directions for </w:t>
-            </w:r>
-            <w:proofErr w:type="gramStart"/>
-            <w:r>
-              <w:rPr>
-                <w:rFonts w:ascii="GDSTransportWebsite" w:hAnsi="GDSTransportWebsite"/>
-                <w:b/>
-                <w:bCs/>
-                <w:color w:val="0A0A0A"/>
-                <w:shd w:val="clear" w:color="auto" w:fill="FFFFFF"/>
-              </w:rPr>
-              <w:t>disclosure</w:t>
-            </w:r>
-            <w:proofErr w:type="gramEnd"/>
+              <w:t>Enter your preferred directions for disclosure</w:t>
+            </w:r>
           </w:p>
           <w:p>
             <w:pPr>
@@ -4366,23 +3401,7 @@
                 <w:rFonts w:ascii="GDSTransportWebsite" w:hAnsi="GDSTransportWebsite"/>
                 <w:color w:val="0A0A0A"/>
               </w:rPr>
-              <w:t>&lt;&lt;</w:t>
-            </w:r>
-            <w:proofErr w:type="spellStart"/>
-            <w:r>
-              <w:rPr>
-                <w:rFonts w:ascii="GDSTransportWebsite" w:hAnsi="GDSTransportWebsite"/>
-                <w:color w:val="0A0A0A"/>
-              </w:rPr>
-              <w:t>disclosureOfNonElectronicDocuments.bespokeDirections</w:t>
-            </w:r>
-            <w:proofErr w:type="spellEnd"/>
-            <w:r>
-              <w:rPr>
-                <w:rFonts w:ascii="GDSTransportWebsite" w:hAnsi="GDSTransportWebsite"/>
-                <w:color w:val="0A0A0A"/>
-              </w:rPr>
-              <w:t>&gt;&gt;</w:t>
+              <w:t>&lt;&lt;disclosureOfNonElectronicDocuments.bespokeDirections&gt;&gt;</w:t>
             </w:r>
           </w:p>
         </w:tc>
@@ -4516,23 +3535,7 @@
                 <w:rFonts w:ascii="GDSTransportWebsite" w:hAnsi="GDSTransportWebsite"/>
                 <w:color w:val="0A0A0A"/>
               </w:rPr>
-              <w:t>&lt;&lt;</w:t>
-            </w:r>
-            <w:proofErr w:type="spellStart"/>
-            <w:r>
-              <w:rPr>
-                <w:rFonts w:ascii="GDSTransportWebsite" w:hAnsi="GDSTransportWebsite"/>
-                <w:color w:val="0A0A0A"/>
-              </w:rPr>
-              <w:t>disclosureReport.disclosureFormFiledAndServed</w:t>
-            </w:r>
-            <w:proofErr w:type="spellEnd"/>
-            <w:r>
-              <w:rPr>
-                <w:rFonts w:ascii="GDSTransportWebsite" w:hAnsi="GDSTransportWebsite"/>
-                <w:color w:val="0A0A0A"/>
-              </w:rPr>
-              <w:t>&gt;&gt;</w:t>
+              <w:t>&lt;&lt;disclosureReport.disclosureFormFiledAndServed&gt;&gt;</w:t>
             </w:r>
           </w:p>
         </w:tc>
@@ -4547,7 +3550,6 @@
         </w:rPr>
         <w:t>&lt;&lt;cs</w:t>
       </w:r>
-      <w:proofErr w:type="gramStart"/>
       <w:r>
         <w:rPr>
           <w:rFonts w:ascii="GDSTransportWebsite" w:hAnsi="GDSTransportWebsite"/>
@@ -4557,7 +3559,6 @@
         </w:rPr>
         <w:t>_{</w:t>
       </w:r>
-      <w:proofErr w:type="gramEnd"/>
       <w:r>
         <w:rPr>
           <w:rFonts w:ascii="GDSTransportWebsite" w:hAnsi="GDSTransportWebsite"/>
@@ -4566,7 +3567,6 @@
         </w:rPr>
         <w:t>'Yes'=</w:t>
       </w:r>
-      <w:proofErr w:type="spellStart"/>
       <w:r>
         <w:rPr>
           <w:rFonts w:ascii="GDSTransportWebsite" w:hAnsi="GDSTransportWebsite"/>
@@ -4574,7 +3574,6 @@
         </w:rPr>
         <w:t>disclosureReport.disclosureFormFiledAndServed</w:t>
       </w:r>
-      <w:proofErr w:type="spellEnd"/>
       <w:r>
         <w:rPr>
           <w:rFonts w:ascii="GDSTransportWebsite" w:hAnsi="GDSTransportWebsite"/>
@@ -4667,23 +3666,7 @@
                 <w:rFonts w:ascii="GDSTransportWebsite" w:hAnsi="GDSTransportWebsite"/>
                 <w:color w:val="0A0A0A"/>
               </w:rPr>
-              <w:t>&lt;&lt;</w:t>
-            </w:r>
-            <w:proofErr w:type="spellStart"/>
-            <w:r>
-              <w:rPr>
-                <w:rFonts w:ascii="GDSTransportWebsite" w:hAnsi="GDSTransportWebsite"/>
-                <w:color w:val="0A0A0A"/>
-              </w:rPr>
-              <w:t>disclosureReport.draftOrderNumber</w:t>
-            </w:r>
-            <w:proofErr w:type="spellEnd"/>
-            <w:r>
-              <w:rPr>
-                <w:rFonts w:ascii="GDSTransportWebsite" w:hAnsi="GDSTransportWebsite"/>
-                <w:color w:val="0A0A0A"/>
-              </w:rPr>
-              <w:t>&gt;&gt;</w:t>
+              <w:t>&lt;&lt;disclosureReport.draftOrderNumber&gt;&gt;</w:t>
             </w:r>
           </w:p>
         </w:tc>
@@ -4839,26 +3822,8 @@
                 <w:rFonts w:ascii="GDSTransportWebsite" w:hAnsi="GDSTransportWebsite"/>
                 <w:color w:val="0A0A0A"/>
               </w:rPr>
-              <w:t>&lt;&lt;cs_{</w:t>
-            </w:r>
-            <w:proofErr w:type="spellStart"/>
-            <w:r>
-              <w:rPr>
-                <w:rFonts w:ascii="GDSTransportWebsite" w:hAnsi="GDSTransportWebsite"/>
-                <w:color w:val="0A0A0A"/>
-              </w:rPr>
-              <w:t>isBlank</w:t>
-            </w:r>
-            <w:proofErr w:type="spellEnd"/>
-            <w:r>
-              <w:rPr>
-                <w:rFonts w:ascii="GDSTransportWebsite" w:hAnsi="GDSTransportWebsite"/>
-                <w:color w:val="0A0A0A"/>
-              </w:rPr>
-              <w:t>(</w:t>
-            </w:r>
-            <w:proofErr w:type="spellStart"/>
-            <w:proofErr w:type="gramStart"/>
+              <w:t>&lt;&lt;cs_{isBlank(</w:t>
+            </w:r>
             <w:r>
               <w:rPr>
                 <w:rFonts w:ascii="GDSTransportWebsite" w:hAnsi="GDSTransportWebsite"/>
@@ -4866,8 +3831,6 @@
               </w:rPr>
               <w:t>experts.expertRequired</w:t>
             </w:r>
-            <w:proofErr w:type="spellEnd"/>
-            <w:proofErr w:type="gramEnd"/>
             <w:r>
               <w:rPr>
                 <w:rFonts w:ascii="GDSTransportWebsite" w:hAnsi="GDSTransportWebsite"/>
@@ -4875,7 +3838,6 @@
               </w:rPr>
               <w:t>)}&gt;&gt;Not Provided&lt;&lt;else&gt;&gt;&lt;&lt;</w:t>
             </w:r>
-            <w:proofErr w:type="spellStart"/>
             <w:r>
               <w:rPr>
                 <w:rFonts w:ascii="GDSTransportWebsite" w:hAnsi="GDSTransportWebsite"/>
@@ -4883,7 +3845,6 @@
               </w:rPr>
               <w:t>experts.expertRequired</w:t>
             </w:r>
-            <w:proofErr w:type="spellEnd"/>
             <w:r>
               <w:rPr>
                 <w:rFonts w:ascii="GDSTransportWebsite" w:hAnsi="GDSTransportWebsite"/>
@@ -4902,27 +3863,7 @@
           <w:color w:val="0A0A0A"/>
           <w:shd w:val="clear" w:color="auto" w:fill="FFFFFF"/>
         </w:rPr>
-        <w:t>&lt;&lt;cs_{</w:t>
-      </w:r>
-      <w:proofErr w:type="spellStart"/>
-      <w:proofErr w:type="gramStart"/>
-      <w:r>
-        <w:rPr>
-          <w:rFonts w:ascii="GDSTransportWebsite" w:hAnsi="GDSTransportWebsite"/>
-          <w:color w:val="0A0A0A"/>
-          <w:shd w:val="clear" w:color="auto" w:fill="FFFFFF"/>
-        </w:rPr>
-        <w:t>experts.expertRequired</w:t>
-      </w:r>
-      <w:proofErr w:type="spellEnd"/>
-      <w:proofErr w:type="gramEnd"/>
-      <w:r>
-        <w:rPr>
-          <w:rFonts w:ascii="GDSTransportWebsite" w:hAnsi="GDSTransportWebsite"/>
-          <w:color w:val="0A0A0A"/>
-          <w:shd w:val="clear" w:color="auto" w:fill="FFFFFF"/>
-        </w:rPr>
-        <w:t>='Yes'}&gt;&gt;</w:t>
+        <w:t>&lt;&lt;cs_{experts.expertRequired='Yes'}&gt;&gt;</w:t>
       </w:r>
     </w:p>
     <w:tbl>
@@ -4968,29 +3909,7 @@
                 <w:color w:val="0A0A0A"/>
                 <w:shd w:val="clear" w:color="auto" w:fill="FFFFFF"/>
               </w:rPr>
-              <w:t xml:space="preserve">Have you already sent expert reports or </w:t>
-            </w:r>
-            <w:proofErr w:type="gramStart"/>
-            <w:r>
-              <w:rPr>
-                <w:rFonts w:ascii="GDSTransportWebsite" w:hAnsi="GDSTransportWebsite"/>
-                <w:b/>
-                <w:bCs/>
-                <w:color w:val="0A0A0A"/>
-                <w:shd w:val="clear" w:color="auto" w:fill="FFFFFF"/>
-              </w:rPr>
-              <w:t>similar to</w:t>
-            </w:r>
-            <w:proofErr w:type="gramEnd"/>
-            <w:r>
-              <w:rPr>
-                <w:rFonts w:ascii="GDSTransportWebsite" w:hAnsi="GDSTransportWebsite"/>
-                <w:b/>
-                <w:bCs/>
-                <w:color w:val="0A0A0A"/>
-                <w:shd w:val="clear" w:color="auto" w:fill="FFFFFF"/>
-              </w:rPr>
-              <w:t xml:space="preserve"> other parties?</w:t>
+              <w:t>Have you already sent expert reports or similar to other parties?</w:t>
             </w:r>
           </w:p>
           <w:p>
@@ -5025,26 +3944,8 @@
                 <w:rFonts w:ascii="GDSTransportWebsite" w:hAnsi="GDSTransportWebsite"/>
                 <w:color w:val="0A0A0A"/>
               </w:rPr>
-              <w:t>&lt;&lt;cs_{</w:t>
-            </w:r>
-            <w:proofErr w:type="spellStart"/>
-            <w:r>
-              <w:rPr>
-                <w:rFonts w:ascii="GDSTransportWebsite" w:hAnsi="GDSTransportWebsite"/>
-                <w:color w:val="0A0A0A"/>
-              </w:rPr>
-              <w:t>isBlank</w:t>
-            </w:r>
-            <w:proofErr w:type="spellEnd"/>
-            <w:r>
-              <w:rPr>
-                <w:rFonts w:ascii="GDSTransportWebsite" w:hAnsi="GDSTransportWebsite"/>
-                <w:color w:val="0A0A0A"/>
-              </w:rPr>
-              <w:t>(</w:t>
-            </w:r>
-            <w:proofErr w:type="spellStart"/>
-            <w:proofErr w:type="gramStart"/>
+              <w:t>&lt;&lt;cs_{isBlank(</w:t>
+            </w:r>
             <w:r>
               <w:rPr>
                 <w:rFonts w:ascii="GDSTransportWebsite" w:hAnsi="GDSTransportWebsite"/>
@@ -5052,8 +3953,6 @@
               </w:rPr>
               <w:t>experts.expertReportsSent</w:t>
             </w:r>
-            <w:proofErr w:type="spellEnd"/>
-            <w:proofErr w:type="gramEnd"/>
             <w:r>
               <w:rPr>
                 <w:rFonts w:ascii="GDSTransportWebsite" w:hAnsi="GDSTransportWebsite"/>
@@ -5061,7 +3960,6 @@
               </w:rPr>
               <w:t>)}&gt;&gt;Not Provided&lt;&lt;else&gt;&gt;&lt;&lt;</w:t>
             </w:r>
-            <w:proofErr w:type="spellStart"/>
             <w:r>
               <w:rPr>
                 <w:rFonts w:ascii="GDSTransportWebsite" w:hAnsi="GDSTransportWebsite"/>
@@ -5069,7 +3967,6 @@
               </w:rPr>
               <w:t>experts.expertReportsSent</w:t>
             </w:r>
-            <w:proofErr w:type="spellEnd"/>
             <w:r>
               <w:rPr>
                 <w:rFonts w:ascii="GDSTransportWebsite" w:hAnsi="GDSTransportWebsite"/>
@@ -5159,26 +4056,8 @@
                 <w:rFonts w:ascii="GDSTransportWebsite" w:hAnsi="GDSTransportWebsite"/>
                 <w:color w:val="0A0A0A"/>
               </w:rPr>
-              <w:t>&lt;&lt;cs_{</w:t>
-            </w:r>
-            <w:proofErr w:type="spellStart"/>
-            <w:r>
-              <w:rPr>
-                <w:rFonts w:ascii="GDSTransportWebsite" w:hAnsi="GDSTransportWebsite"/>
-                <w:color w:val="0A0A0A"/>
-              </w:rPr>
-              <w:t>isBlank</w:t>
-            </w:r>
-            <w:proofErr w:type="spellEnd"/>
-            <w:r>
-              <w:rPr>
-                <w:rFonts w:ascii="GDSTransportWebsite" w:hAnsi="GDSTransportWebsite"/>
-                <w:color w:val="0A0A0A"/>
-              </w:rPr>
-              <w:t>(</w:t>
-            </w:r>
-            <w:proofErr w:type="spellStart"/>
-            <w:proofErr w:type="gramStart"/>
+              <w:t>&lt;&lt;cs_{isBlank(</w:t>
+            </w:r>
             <w:r>
               <w:rPr>
                 <w:rFonts w:ascii="GDSTransportWebsite" w:hAnsi="GDSTransportWebsite"/>
@@ -5186,8 +4065,6 @@
               </w:rPr>
               <w:t>experts.jointExpertSuitable</w:t>
             </w:r>
-            <w:proofErr w:type="spellEnd"/>
-            <w:proofErr w:type="gramEnd"/>
             <w:r>
               <w:rPr>
                 <w:rFonts w:ascii="GDSTransportWebsite" w:hAnsi="GDSTransportWebsite"/>
@@ -5195,7 +4072,6 @@
               </w:rPr>
               <w:t>)}&gt;&gt;Not Provided&lt;&lt;else&gt;&gt;&lt;&lt;</w:t>
             </w:r>
-            <w:proofErr w:type="spellStart"/>
             <w:r>
               <w:rPr>
                 <w:rFonts w:ascii="GDSTransportWebsite" w:hAnsi="GDSTransportWebsite"/>
@@ -5203,7 +4079,6 @@
               </w:rPr>
               <w:t>experts.jointExpertSuitable</w:t>
             </w:r>
-            <w:proofErr w:type="spellEnd"/>
             <w:r>
               <w:rPr>
                 <w:rFonts w:ascii="GDSTransportWebsite" w:hAnsi="GDSTransportWebsite"/>
@@ -5248,35 +4123,7 @@
                 <w:color w:val="0A0A0A"/>
                 <w:shd w:val="clear" w:color="auto" w:fill="FFFFFF"/>
               </w:rPr>
-              <w:t>&lt;&lt;</w:t>
-            </w:r>
-            <w:proofErr w:type="spellStart"/>
-            <w:r>
-              <w:rPr>
-                <w:rFonts w:ascii="GDSTransportWebsite" w:hAnsi="GDSTransportWebsite"/>
-                <w:color w:val="0A0A0A"/>
-                <w:shd w:val="clear" w:color="auto" w:fill="FFFFFF"/>
-              </w:rPr>
-              <w:t>rr_</w:t>
-            </w:r>
-            <w:proofErr w:type="gramStart"/>
-            <w:r>
-              <w:rPr>
-                <w:rFonts w:ascii="GDSTransportWebsite" w:hAnsi="GDSTransportWebsite"/>
-                <w:color w:val="0A0A0A"/>
-                <w:shd w:val="clear" w:color="auto" w:fill="FFFFFF"/>
-              </w:rPr>
-              <w:t>experts.details</w:t>
-            </w:r>
-            <w:proofErr w:type="spellEnd"/>
-            <w:proofErr w:type="gramEnd"/>
-            <w:r>
-              <w:rPr>
-                <w:rFonts w:ascii="GDSTransportWebsite" w:hAnsi="GDSTransportWebsite"/>
-                <w:color w:val="0A0A0A"/>
-                <w:shd w:val="clear" w:color="auto" w:fill="FFFFFF"/>
-              </w:rPr>
-              <w:t>&gt;&gt;</w:t>
+              <w:t>&lt;&lt;rr_experts.details&gt;&gt;</w:t>
             </w:r>
           </w:p>
         </w:tc>
@@ -5310,23 +4157,7 @@
                 <w:rFonts w:ascii="GDSTransportWebsite" w:hAnsi="GDSTransportWebsite"/>
                 <w:color w:val="0A0A0A"/>
               </w:rPr>
-              <w:t>Expert &lt;&lt;$</w:t>
-            </w:r>
-            <w:proofErr w:type="spellStart"/>
-            <w:r>
-              <w:rPr>
-                <w:rFonts w:ascii="GDSTransportWebsite" w:hAnsi="GDSTransportWebsite"/>
-                <w:color w:val="0A0A0A"/>
-              </w:rPr>
-              <w:t>itemnum</w:t>
-            </w:r>
-            <w:proofErr w:type="spellEnd"/>
-            <w:r>
-              <w:rPr>
-                <w:rFonts w:ascii="GDSTransportWebsite" w:hAnsi="GDSTransportWebsite"/>
-                <w:color w:val="0A0A0A"/>
-              </w:rPr>
-              <w:t>&gt;&gt;</w:t>
+              <w:t>Expert &lt;&lt;$itemnum&gt;&gt;</w:t>
             </w:r>
           </w:p>
         </w:tc>
@@ -5404,25 +4235,8 @@
                 <w:rFonts w:ascii="GDSTransportWebsite" w:hAnsi="GDSTransportWebsite"/>
                 <w:color w:val="0A0A0A"/>
               </w:rPr>
-              <w:t>&lt;&lt;cs_{</w:t>
-            </w:r>
-            <w:proofErr w:type="spellStart"/>
-            <w:r>
-              <w:rPr>
-                <w:rFonts w:ascii="GDSTransportWebsite" w:hAnsi="GDSTransportWebsite"/>
-                <w:color w:val="0A0A0A"/>
-              </w:rPr>
-              <w:t>isBlank</w:t>
-            </w:r>
-            <w:proofErr w:type="spellEnd"/>
-            <w:r>
-              <w:rPr>
-                <w:rFonts w:ascii="GDSTransportWebsite" w:hAnsi="GDSTransportWebsite"/>
-                <w:color w:val="0A0A0A"/>
-              </w:rPr>
-              <w:t>(</w:t>
-            </w:r>
-            <w:proofErr w:type="spellStart"/>
+              <w:t>&lt;&lt;cs_{isBlank(</w:t>
+            </w:r>
             <w:r>
               <w:rPr>
                 <w:rFonts w:ascii="GDSTransportWebsite" w:hAnsi="GDSTransportWebsite"/>
@@ -5430,7 +4244,6 @@
               </w:rPr>
               <w:t>firstName</w:t>
             </w:r>
-            <w:proofErr w:type="spellEnd"/>
             <w:r>
               <w:rPr>
                 <w:rFonts w:ascii="GDSTransportWebsite" w:hAnsi="GDSTransportWebsite"/>
@@ -5438,7 +4251,6 @@
               </w:rPr>
               <w:t xml:space="preserve">)}&gt;&gt;Not Provided&lt;&lt;else&gt;&gt;&lt;&lt; </w:t>
             </w:r>
-            <w:proofErr w:type="spellStart"/>
             <w:r>
               <w:rPr>
                 <w:rFonts w:ascii="GDSTransportWebsite" w:hAnsi="GDSTransportWebsite"/>
@@ -5446,7 +4258,6 @@
               </w:rPr>
               <w:t>firstName</w:t>
             </w:r>
-            <w:proofErr w:type="spellEnd"/>
             <w:r>
               <w:rPr>
                 <w:rFonts w:ascii="GDSTransportWebsite" w:hAnsi="GDSTransportWebsite"/>
@@ -5466,23 +4277,7 @@
                 <w:rFonts w:ascii="GDSTransportWebsite" w:hAnsi="GDSTransportWebsite"/>
                 <w:color w:val="0A0A0A"/>
               </w:rPr>
-              <w:t>&lt;&lt;</w:t>
-            </w:r>
-            <w:proofErr w:type="spellStart"/>
-            <w:r>
-              <w:rPr>
-                <w:rFonts w:ascii="GDSTransportWebsite" w:hAnsi="GDSTransportWebsite"/>
-                <w:color w:val="0A0A0A"/>
-              </w:rPr>
-              <w:t>lastName</w:t>
-            </w:r>
-            <w:proofErr w:type="spellEnd"/>
-            <w:r>
-              <w:rPr>
-                <w:rFonts w:ascii="GDSTransportWebsite" w:hAnsi="GDSTransportWebsite"/>
-                <w:color w:val="0A0A0A"/>
-              </w:rPr>
-              <w:t>&gt;&gt;</w:t>
+              <w:t>&lt;&lt;lastName&gt;&gt;</w:t>
             </w:r>
             <w:r>
               <w:rPr>
@@ -5568,47 +4363,7 @@
                 <w:rFonts w:ascii="GDSTransportWebsite" w:hAnsi="GDSTransportWebsite"/>
                 <w:color w:val="0A0A0A"/>
               </w:rPr>
-              <w:t>&lt;&lt;cs_{</w:t>
-            </w:r>
-            <w:proofErr w:type="spellStart"/>
-            <w:r>
-              <w:rPr>
-                <w:rFonts w:ascii="GDSTransportWebsite" w:hAnsi="GDSTransportWebsite"/>
-                <w:color w:val="0A0A0A"/>
-              </w:rPr>
-              <w:t>isBlank</w:t>
-            </w:r>
-            <w:proofErr w:type="spellEnd"/>
-            <w:r>
-              <w:rPr>
-                <w:rFonts w:ascii="GDSTransportWebsite" w:hAnsi="GDSTransportWebsite"/>
-                <w:color w:val="0A0A0A"/>
-              </w:rPr>
-              <w:t>(</w:t>
-            </w:r>
-            <w:proofErr w:type="spellStart"/>
-            <w:r>
-              <w:rPr>
-                <w:rFonts w:ascii="GDSTransportWebsite" w:hAnsi="GDSTransportWebsite"/>
-                <w:color w:val="0A0A0A"/>
-              </w:rPr>
-              <w:t>phoneNumber</w:t>
-            </w:r>
-            <w:proofErr w:type="spellEnd"/>
-            <w:r>
-              <w:rPr>
-                <w:rFonts w:ascii="GDSTransportWebsite" w:hAnsi="GDSTransportWebsite"/>
-                <w:color w:val="0A0A0A"/>
-              </w:rPr>
-              <w:t>)}&gt;&gt;Not Provided&lt;&lt;else&gt;&gt;&lt;&lt;</w:t>
-            </w:r>
-            <w:proofErr w:type="spellStart"/>
-            <w:r>
-              <w:rPr>
-                <w:rFonts w:ascii="GDSTransportWebsite" w:hAnsi="GDSTransportWebsite"/>
-                <w:color w:val="0A0A0A"/>
-              </w:rPr>
-              <w:t>p</w:t>
+              <w:t>&lt;&lt;cs_{isBlank(phoneNumber)}&gt;&gt;Not Provided&lt;&lt;else&gt;&gt;&lt;&lt;p</w:t>
             </w:r>
             <w:r>
               <w:rPr>
@@ -5622,15 +4377,7 @@
                 <w:rFonts w:ascii="GDSTransportWebsite" w:hAnsi="GDSTransportWebsite"/>
                 <w:color w:val="0A0A0A"/>
               </w:rPr>
-              <w:t>oneNumber</w:t>
-            </w:r>
-            <w:proofErr w:type="spellEnd"/>
-            <w:r>
-              <w:rPr>
-                <w:rFonts w:ascii="GDSTransportWebsite" w:hAnsi="GDSTransportWebsite"/>
-                <w:color w:val="0A0A0A"/>
-              </w:rPr>
-              <w:t>&gt;&gt;&lt;&lt;es_&gt;&gt;</w:t>
+              <w:t>oneNumber&gt;&gt;&lt;&lt;es_&gt;&gt;</w:t>
             </w:r>
           </w:p>
           <w:p>
@@ -5704,55 +4451,7 @@
                 <w:rFonts w:ascii="GDSTransportWebsite" w:hAnsi="GDSTransportWebsite"/>
                 <w:color w:val="0A0A0A"/>
               </w:rPr>
-              <w:t>&lt;&lt;cs_{</w:t>
-            </w:r>
-            <w:proofErr w:type="spellStart"/>
-            <w:r>
-              <w:rPr>
-                <w:rFonts w:ascii="GDSTransportWebsite" w:hAnsi="GDSTransportWebsite"/>
-                <w:color w:val="0A0A0A"/>
-              </w:rPr>
-              <w:t>isBlank</w:t>
-            </w:r>
-            <w:proofErr w:type="spellEnd"/>
-            <w:r>
-              <w:rPr>
-                <w:rFonts w:ascii="GDSTransportWebsite" w:hAnsi="GDSTransportWebsite"/>
-                <w:color w:val="0A0A0A"/>
-              </w:rPr>
-              <w:t>(</w:t>
-            </w:r>
-            <w:proofErr w:type="spellStart"/>
-            <w:r>
-              <w:rPr>
-                <w:rFonts w:ascii="GDSTransportWebsite" w:hAnsi="GDSTransportWebsite"/>
-                <w:color w:val="0A0A0A"/>
-              </w:rPr>
-              <w:t>emailAddress</w:t>
-            </w:r>
-            <w:proofErr w:type="spellEnd"/>
-            <w:r>
-              <w:rPr>
-                <w:rFonts w:ascii="GDSTransportWebsite" w:hAnsi="GDSTransportWebsite"/>
-                <w:color w:val="0A0A0A"/>
-              </w:rPr>
-              <w:t>)}&gt;&gt;Not Provided&lt;&lt;else&gt;&gt;&lt;&lt;</w:t>
-            </w:r>
-            <w:proofErr w:type="spellStart"/>
-            <w:r>
-              <w:rPr>
-                <w:rFonts w:ascii="GDSTransportWebsite" w:hAnsi="GDSTransportWebsite"/>
-                <w:color w:val="0A0A0A"/>
-              </w:rPr>
-              <w:t>emailAddress</w:t>
-            </w:r>
-            <w:proofErr w:type="spellEnd"/>
-            <w:r>
-              <w:rPr>
-                <w:rFonts w:ascii="GDSTransportWebsite" w:hAnsi="GDSTransportWebsite"/>
-                <w:color w:val="0A0A0A"/>
-              </w:rPr>
-              <w:t>&gt;&gt;&lt;&lt;es_&gt;&gt;</w:t>
+              <w:t>&lt;&lt;cs_{isBlank(emailAddress)}&gt;&gt;Not Provided&lt;&lt;else&gt;&gt;&lt;&lt;emailAddress&gt;&gt;&lt;&lt;es_&gt;&gt;</w:t>
             </w:r>
           </w:p>
           <w:p>
@@ -5839,55 +4538,7 @@
                 <w:rFonts w:ascii="GDSTransportWebsite" w:hAnsi="GDSTransportWebsite"/>
                 <w:color w:val="0A0A0A"/>
               </w:rPr>
-              <w:t>&lt;&lt;cs_{</w:t>
-            </w:r>
-            <w:proofErr w:type="spellStart"/>
-            <w:r>
-              <w:rPr>
-                <w:rFonts w:ascii="GDSTransportWebsite" w:hAnsi="GDSTransportWebsite"/>
-                <w:color w:val="0A0A0A"/>
-              </w:rPr>
-              <w:t>isBlank</w:t>
-            </w:r>
-            <w:proofErr w:type="spellEnd"/>
-            <w:r>
-              <w:rPr>
-                <w:rFonts w:ascii="GDSTransportWebsite" w:hAnsi="GDSTransportWebsite"/>
-                <w:color w:val="0A0A0A"/>
-              </w:rPr>
-              <w:t>(</w:t>
-            </w:r>
-            <w:proofErr w:type="spellStart"/>
-            <w:r>
-              <w:rPr>
-                <w:rFonts w:ascii="GDSTransportWebsite" w:hAnsi="GDSTransportWebsite"/>
-                <w:color w:val="0A0A0A"/>
-              </w:rPr>
-              <w:t>fieldOfExpertise</w:t>
-            </w:r>
-            <w:proofErr w:type="spellEnd"/>
-            <w:r>
-              <w:rPr>
-                <w:rFonts w:ascii="GDSTransportWebsite" w:hAnsi="GDSTransportWebsite"/>
-                <w:color w:val="0A0A0A"/>
-              </w:rPr>
-              <w:t>)}&gt;&gt;Not Provided&lt;&lt;else&gt;&gt;&lt;&lt;</w:t>
-            </w:r>
-            <w:proofErr w:type="spellStart"/>
-            <w:r>
-              <w:rPr>
-                <w:rFonts w:ascii="GDSTransportWebsite" w:hAnsi="GDSTransportWebsite"/>
-                <w:color w:val="0A0A0A"/>
-              </w:rPr>
-              <w:t>fieldOfExpertise</w:t>
-            </w:r>
-            <w:proofErr w:type="spellEnd"/>
-            <w:r>
-              <w:rPr>
-                <w:rFonts w:ascii="GDSTransportWebsite" w:hAnsi="GDSTransportWebsite"/>
-                <w:color w:val="0A0A0A"/>
-              </w:rPr>
-              <w:t>&gt;&gt;&lt;&lt;es_&gt;&gt;</w:t>
+              <w:t>&lt;&lt;cs_{isBlank(fieldOfExpertise)}&gt;&gt;Not Provided&lt;&lt;else&gt;&gt;&lt;&lt;fieldOfExpertise&gt;&gt;&lt;&lt;es_&gt;&gt;</w:t>
             </w:r>
           </w:p>
           <w:p>
@@ -5937,20 +4588,8 @@
                 <w:color w:val="0A0A0A"/>
                 <w:shd w:val="clear" w:color="auto" w:fill="FFFFFF"/>
               </w:rPr>
-              <w:t xml:space="preserve">Why you need this </w:t>
-            </w:r>
-            <w:proofErr w:type="gramStart"/>
-            <w:r>
-              <w:rPr>
-                <w:rFonts w:ascii="GDSTransportWebsite" w:hAnsi="GDSTransportWebsite"/>
-                <w:b/>
-                <w:bCs/>
-                <w:color w:val="0A0A0A"/>
-                <w:shd w:val="clear" w:color="auto" w:fill="FFFFFF"/>
-              </w:rPr>
-              <w:t>expert</w:t>
-            </w:r>
-            <w:proofErr w:type="gramEnd"/>
+              <w:t>Why you need this expert</w:t>
+            </w:r>
           </w:p>
           <w:p>
             <w:pPr>
@@ -5989,55 +4628,7 @@
                 <w:rFonts w:ascii="GDSTransportWebsite" w:hAnsi="GDSTransportWebsite"/>
                 <w:color w:val="0A0A0A"/>
               </w:rPr>
-              <w:t>&lt;&lt;cs_{</w:t>
-            </w:r>
-            <w:proofErr w:type="spellStart"/>
-            <w:r>
-              <w:rPr>
-                <w:rFonts w:ascii="GDSTransportWebsite" w:hAnsi="GDSTransportWebsite"/>
-                <w:color w:val="0A0A0A"/>
-              </w:rPr>
-              <w:t>isBlank</w:t>
-            </w:r>
-            <w:proofErr w:type="spellEnd"/>
-            <w:r>
-              <w:rPr>
-                <w:rFonts w:ascii="GDSTransportWebsite" w:hAnsi="GDSTransportWebsite"/>
-                <w:color w:val="0A0A0A"/>
-              </w:rPr>
-              <w:t>(</w:t>
-            </w:r>
-            <w:proofErr w:type="spellStart"/>
-            <w:r>
-              <w:rPr>
-                <w:rFonts w:ascii="GDSTransportWebsite" w:hAnsi="GDSTransportWebsite"/>
-                <w:color w:val="0A0A0A"/>
-              </w:rPr>
-              <w:t>whyRequired</w:t>
-            </w:r>
-            <w:proofErr w:type="spellEnd"/>
-            <w:r>
-              <w:rPr>
-                <w:rFonts w:ascii="GDSTransportWebsite" w:hAnsi="GDSTransportWebsite"/>
-                <w:color w:val="0A0A0A"/>
-              </w:rPr>
-              <w:t>)}&gt;&gt;Not Provided&lt;&lt;else&gt;&gt;&lt;&lt;</w:t>
-            </w:r>
-            <w:proofErr w:type="spellStart"/>
-            <w:r>
-              <w:rPr>
-                <w:rFonts w:ascii="GDSTransportWebsite" w:hAnsi="GDSTransportWebsite"/>
-                <w:color w:val="0A0A0A"/>
-              </w:rPr>
-              <w:t>whyRequired</w:t>
-            </w:r>
-            <w:proofErr w:type="spellEnd"/>
-            <w:r>
-              <w:rPr>
-                <w:rFonts w:ascii="GDSTransportWebsite" w:hAnsi="GDSTransportWebsite"/>
-                <w:color w:val="0A0A0A"/>
-              </w:rPr>
-              <w:t>&gt;&gt;&lt;&lt;es_&gt;&gt;</w:t>
+              <w:t>&lt;&lt;cs_{isBlank(whyRequired)}&gt;&gt;Not Provided&lt;&lt;else&gt;&gt;&lt;&lt;whyRequired&gt;&gt;&lt;&lt;es_&gt;&gt;</w:t>
             </w:r>
           </w:p>
           <w:p>
@@ -6127,55 +4718,7 @@
                 <w:rFonts w:ascii="GDSTransportWebsite" w:hAnsi="GDSTransportWebsite"/>
                 <w:color w:val="0A0A0A"/>
               </w:rPr>
-              <w:t>&lt;&lt;cs_{</w:t>
-            </w:r>
-            <w:proofErr w:type="spellStart"/>
-            <w:r>
-              <w:rPr>
-                <w:rFonts w:ascii="GDSTransportWebsite" w:hAnsi="GDSTransportWebsite"/>
-                <w:color w:val="0A0A0A"/>
-              </w:rPr>
-              <w:t>isBlank</w:t>
-            </w:r>
-            <w:proofErr w:type="spellEnd"/>
-            <w:r>
-              <w:rPr>
-                <w:rFonts w:ascii="GDSTransportWebsite" w:hAnsi="GDSTransportWebsite"/>
-                <w:color w:val="0A0A0A"/>
-              </w:rPr>
-              <w:t>(</w:t>
-            </w:r>
-            <w:proofErr w:type="spellStart"/>
-            <w:r>
-              <w:rPr>
-                <w:rFonts w:ascii="GDSTransportWebsite" w:hAnsi="GDSTransportWebsite"/>
-                <w:color w:val="0A0A0A"/>
-              </w:rPr>
-              <w:t>formattedCost</w:t>
-            </w:r>
-            <w:proofErr w:type="spellEnd"/>
-            <w:r>
-              <w:rPr>
-                <w:rFonts w:ascii="GDSTransportWebsite" w:hAnsi="GDSTransportWebsite"/>
-                <w:color w:val="0A0A0A"/>
-              </w:rPr>
-              <w:t>)}&gt;&gt;Not Provided&lt;&lt;else&gt;&gt;&lt;&lt;</w:t>
-            </w:r>
-            <w:proofErr w:type="spellStart"/>
-            <w:r>
-              <w:rPr>
-                <w:rFonts w:ascii="GDSTransportWebsite" w:hAnsi="GDSTransportWebsite"/>
-                <w:color w:val="0A0A0A"/>
-              </w:rPr>
-              <w:t>formattedCost</w:t>
-            </w:r>
-            <w:proofErr w:type="spellEnd"/>
-            <w:r>
-              <w:rPr>
-                <w:rFonts w:ascii="GDSTransportWebsite" w:hAnsi="GDSTransportWebsite"/>
-                <w:color w:val="0A0A0A"/>
-              </w:rPr>
-              <w:t>&gt;&gt;&lt;&lt;es_&gt;&gt;</w:t>
+              <w:t>&lt;&lt;cs_{isBlank(formattedCost)}&gt;&gt;Not Provided&lt;&lt;else&gt;&gt;&lt;&lt;formattedCost&gt;&gt;&lt;&lt;es_&gt;&gt;</w:t>
             </w:r>
           </w:p>
           <w:p>
@@ -6220,35 +4763,7 @@
                 <w:color w:val="0A0A0A"/>
                 <w:shd w:val="clear" w:color="auto" w:fill="FFFFFF"/>
               </w:rPr>
-              <w:t>&lt;&lt;</w:t>
-            </w:r>
-            <w:proofErr w:type="spellStart"/>
-            <w:r>
-              <w:rPr>
-                <w:rFonts w:ascii="GDSTransportWebsite" w:hAnsi="GDSTransportWebsite"/>
-                <w:color w:val="0A0A0A"/>
-                <w:shd w:val="clear" w:color="auto" w:fill="FFFFFF"/>
-              </w:rPr>
-              <w:t>er_</w:t>
-            </w:r>
-            <w:proofErr w:type="gramStart"/>
-            <w:r>
-              <w:rPr>
-                <w:rFonts w:ascii="GDSTransportWebsite" w:hAnsi="GDSTransportWebsite"/>
-                <w:color w:val="0A0A0A"/>
-                <w:shd w:val="clear" w:color="auto" w:fill="FFFFFF"/>
-              </w:rPr>
-              <w:t>experts.details</w:t>
-            </w:r>
-            <w:proofErr w:type="spellEnd"/>
-            <w:proofErr w:type="gramEnd"/>
-            <w:r>
-              <w:rPr>
-                <w:rFonts w:ascii="GDSTransportWebsite" w:hAnsi="GDSTransportWebsite"/>
-                <w:color w:val="0A0A0A"/>
-                <w:shd w:val="clear" w:color="auto" w:fill="FFFFFF"/>
-              </w:rPr>
-              <w:t>&gt;&gt;</w:t>
+              <w:t>&lt;&lt;er_experts.details&gt;&gt;</w:t>
             </w:r>
           </w:p>
         </w:tc>
@@ -6379,25 +4894,7 @@
                 <w:rFonts w:ascii="GDSTransportWebsite" w:hAnsi="GDSTransportWebsite"/>
                 <w:color w:val="0A0A0A"/>
               </w:rPr>
-              <w:t>&lt;&lt;</w:t>
-            </w:r>
-            <w:proofErr w:type="spellStart"/>
-            <w:proofErr w:type="gramStart"/>
-            <w:r>
-              <w:rPr>
-                <w:rFonts w:ascii="GDSTransportWebsite" w:hAnsi="GDSTransportWebsite"/>
-                <w:color w:val="0A0A0A"/>
-              </w:rPr>
-              <w:t>witnesses.witnessesToAppear</w:t>
-            </w:r>
-            <w:proofErr w:type="spellEnd"/>
-            <w:proofErr w:type="gramEnd"/>
-            <w:r>
-              <w:rPr>
-                <w:rFonts w:ascii="GDSTransportWebsite" w:hAnsi="GDSTransportWebsite"/>
-                <w:color w:val="0A0A0A"/>
-              </w:rPr>
-              <w:t>&gt;&gt;</w:t>
+              <w:t>&lt;&lt;witnesses.witnessesToAppear&gt;&gt;</w:t>
             </w:r>
           </w:p>
         </w:tc>
@@ -6429,35 +4926,7 @@
                 <w:color w:val="0A0A0A"/>
                 <w:shd w:val="clear" w:color="auto" w:fill="FFFFFF"/>
               </w:rPr>
-              <w:t>&lt;&lt;</w:t>
-            </w:r>
-            <w:proofErr w:type="spellStart"/>
-            <w:r>
-              <w:rPr>
-                <w:rFonts w:ascii="GDSTransportWebsite" w:hAnsi="GDSTransportWebsite"/>
-                <w:color w:val="0A0A0A"/>
-                <w:shd w:val="clear" w:color="auto" w:fill="FFFFFF"/>
-              </w:rPr>
-              <w:t>rr_</w:t>
-            </w:r>
-            <w:proofErr w:type="gramStart"/>
-            <w:r>
-              <w:rPr>
-                <w:rFonts w:ascii="GDSTransportWebsite" w:hAnsi="GDSTransportWebsite"/>
-                <w:color w:val="0A0A0A"/>
-                <w:shd w:val="clear" w:color="auto" w:fill="FFFFFF"/>
-              </w:rPr>
-              <w:t>witnesses.details</w:t>
-            </w:r>
-            <w:proofErr w:type="spellEnd"/>
-            <w:proofErr w:type="gramEnd"/>
-            <w:r>
-              <w:rPr>
-                <w:rFonts w:ascii="GDSTransportWebsite" w:hAnsi="GDSTransportWebsite"/>
-                <w:color w:val="0A0A0A"/>
-                <w:shd w:val="clear" w:color="auto" w:fill="FFFFFF"/>
-              </w:rPr>
-              <w:t>&gt;&gt;</w:t>
+              <w:t>&lt;&lt;rr_witnesses.details&gt;&gt;</w:t>
             </w:r>
           </w:p>
         </w:tc>
@@ -6491,24 +4960,7 @@
                 <w:rFonts w:ascii="GDSTransportWebsite" w:hAnsi="GDSTransportWebsite"/>
                 <w:color w:val="0A0A0A"/>
               </w:rPr>
-              <w:lastRenderedPageBreak/>
-              <w:t>Witness &lt;&lt;$</w:t>
-            </w:r>
-            <w:proofErr w:type="spellStart"/>
-            <w:r>
-              <w:rPr>
-                <w:rFonts w:ascii="GDSTransportWebsite" w:hAnsi="GDSTransportWebsite"/>
-                <w:color w:val="0A0A0A"/>
-              </w:rPr>
-              <w:t>itemnum</w:t>
-            </w:r>
-            <w:proofErr w:type="spellEnd"/>
-            <w:r>
-              <w:rPr>
-                <w:rFonts w:ascii="GDSTransportWebsite" w:hAnsi="GDSTransportWebsite"/>
-                <w:color w:val="0A0A0A"/>
-              </w:rPr>
-              <w:t>&gt;&gt;</w:t>
+              <w:t>Witness &lt;&lt;$itemnum&gt;&gt;</w:t>
             </w:r>
           </w:p>
         </w:tc>
@@ -6574,71 +5026,7 @@
                 <w:rFonts w:ascii="GDSTransportWebsite" w:hAnsi="GDSTransportWebsite"/>
                 <w:color w:val="0A0A0A"/>
               </w:rPr>
-              <w:t>&lt;&lt;cs_{</w:t>
-            </w:r>
-            <w:proofErr w:type="spellStart"/>
-            <w:r>
-              <w:rPr>
-                <w:rFonts w:ascii="GDSTransportWebsite" w:hAnsi="GDSTransportWebsite"/>
-                <w:color w:val="0A0A0A"/>
-              </w:rPr>
-              <w:t>isBlank</w:t>
-            </w:r>
-            <w:proofErr w:type="spellEnd"/>
-            <w:r>
-              <w:rPr>
-                <w:rFonts w:ascii="GDSTransportWebsite" w:hAnsi="GDSTransportWebsite"/>
-                <w:color w:val="0A0A0A"/>
-              </w:rPr>
-              <w:t>(</w:t>
-            </w:r>
-            <w:proofErr w:type="spellStart"/>
-            <w:r>
-              <w:rPr>
-                <w:rFonts w:ascii="GDSTransportWebsite" w:hAnsi="GDSTransportWebsite"/>
-                <w:color w:val="0A0A0A"/>
-              </w:rPr>
-              <w:t>firstName</w:t>
-            </w:r>
-            <w:proofErr w:type="spellEnd"/>
-            <w:r>
-              <w:rPr>
-                <w:rFonts w:ascii="GDSTransportWebsite" w:hAnsi="GDSTransportWebsite"/>
-                <w:color w:val="0A0A0A"/>
-              </w:rPr>
-              <w:t>)}&gt;&gt;Not Provided&lt;&lt;else&gt;&gt;&lt;&lt;</w:t>
-            </w:r>
-            <w:proofErr w:type="spellStart"/>
-            <w:r>
-              <w:rPr>
-                <w:rFonts w:ascii="GDSTransportWebsite" w:hAnsi="GDSTransportWebsite"/>
-                <w:color w:val="0A0A0A"/>
-              </w:rPr>
-              <w:t>firstName</w:t>
-            </w:r>
-            <w:proofErr w:type="spellEnd"/>
-            <w:r>
-              <w:rPr>
-                <w:rFonts w:ascii="GDSTransportWebsite" w:hAnsi="GDSTransportWebsite"/>
-                <w:color w:val="0A0A0A"/>
-              </w:rPr>
-              <w:t>&gt;&gt; &lt;&lt;</w:t>
-            </w:r>
-            <w:proofErr w:type="spellStart"/>
-            <w:r>
-              <w:rPr>
-                <w:rFonts w:ascii="GDSTransportWebsite" w:hAnsi="GDSTransportWebsite"/>
-                <w:color w:val="0A0A0A"/>
-              </w:rPr>
-              <w:t>lastName</w:t>
-            </w:r>
-            <w:proofErr w:type="spellEnd"/>
-            <w:r>
-              <w:rPr>
-                <w:rFonts w:ascii="GDSTransportWebsite" w:hAnsi="GDSTransportWebsite"/>
-                <w:color w:val="0A0A0A"/>
-              </w:rPr>
-              <w:t>&gt;&gt;&lt;&lt;es_&gt;&gt;</w:t>
+              <w:t>&lt;&lt;cs_{isBlank(firstName)}&gt;&gt;Not Provided&lt;&lt;else&gt;&gt;&lt;&lt;firstName&gt;&gt; &lt;&lt;lastName&gt;&gt;&lt;&lt;es_&gt;&gt;</w:t>
             </w:r>
           </w:p>
           <w:p>
@@ -6688,6 +5076,7 @@
                 <w:color w:val="0A0A0A"/>
                 <w:shd w:val="clear" w:color="auto" w:fill="FFFFFF"/>
               </w:rPr>
+              <w:lastRenderedPageBreak/>
               <w:t>Phone number</w:t>
             </w:r>
           </w:p>
@@ -6715,25 +5104,8 @@
                 <w:rFonts w:ascii="GDSTransportWebsite" w:hAnsi="GDSTransportWebsite"/>
                 <w:color w:val="0A0A0A"/>
               </w:rPr>
-              <w:t>&lt;&lt;cs_{</w:t>
-            </w:r>
-            <w:proofErr w:type="spellStart"/>
-            <w:r>
-              <w:rPr>
-                <w:rFonts w:ascii="GDSTransportWebsite" w:hAnsi="GDSTransportWebsite"/>
-                <w:color w:val="0A0A0A"/>
-              </w:rPr>
-              <w:t>isBlank</w:t>
-            </w:r>
-            <w:proofErr w:type="spellEnd"/>
-            <w:r>
-              <w:rPr>
-                <w:rFonts w:ascii="GDSTransportWebsite" w:hAnsi="GDSTransportWebsite"/>
-                <w:color w:val="0A0A0A"/>
-              </w:rPr>
-              <w:t>(</w:t>
-            </w:r>
-            <w:proofErr w:type="spellStart"/>
+              <w:t>&lt;&lt;cs_{isBlank(</w:t>
+            </w:r>
             <w:r>
               <w:rPr>
                 <w:rFonts w:ascii="GDSTransportWebsite" w:hAnsi="GDSTransportWebsite"/>
@@ -6741,7 +5113,6 @@
               </w:rPr>
               <w:t>phoneNumber</w:t>
             </w:r>
-            <w:proofErr w:type="spellEnd"/>
             <w:r>
               <w:rPr>
                 <w:rFonts w:ascii="GDSTransportWebsite" w:hAnsi="GDSTransportWebsite"/>
@@ -6749,7 +5120,6 @@
               </w:rPr>
               <w:t>)}&gt;&gt;Not Provided&lt;&lt;else&gt;&gt;&lt;&lt;</w:t>
             </w:r>
-            <w:proofErr w:type="spellStart"/>
             <w:r>
               <w:rPr>
                 <w:rFonts w:ascii="GDSTransportWebsite" w:hAnsi="GDSTransportWebsite"/>
@@ -6757,7 +5127,6 @@
               </w:rPr>
               <w:t>phoneNumber</w:t>
             </w:r>
-            <w:proofErr w:type="spellEnd"/>
             <w:r>
               <w:rPr>
                 <w:rFonts w:ascii="GDSTransportWebsite" w:hAnsi="GDSTransportWebsite"/>
@@ -6837,55 +5206,7 @@
                 <w:rFonts w:ascii="GDSTransportWebsite" w:hAnsi="GDSTransportWebsite"/>
                 <w:color w:val="0A0A0A"/>
               </w:rPr>
-              <w:t>&lt;&lt;cs_{</w:t>
-            </w:r>
-            <w:proofErr w:type="spellStart"/>
-            <w:r>
-              <w:rPr>
-                <w:rFonts w:ascii="GDSTransportWebsite" w:hAnsi="GDSTransportWebsite"/>
-                <w:color w:val="0A0A0A"/>
-              </w:rPr>
-              <w:t>isBlank</w:t>
-            </w:r>
-            <w:proofErr w:type="spellEnd"/>
-            <w:r>
-              <w:rPr>
-                <w:rFonts w:ascii="GDSTransportWebsite" w:hAnsi="GDSTransportWebsite"/>
-                <w:color w:val="0A0A0A"/>
-              </w:rPr>
-              <w:t>(</w:t>
-            </w:r>
-            <w:proofErr w:type="spellStart"/>
-            <w:r>
-              <w:rPr>
-                <w:rFonts w:ascii="GDSTransportWebsite" w:hAnsi="GDSTransportWebsite"/>
-                <w:color w:val="0A0A0A"/>
-              </w:rPr>
-              <w:t>emailAddress</w:t>
-            </w:r>
-            <w:proofErr w:type="spellEnd"/>
-            <w:r>
-              <w:rPr>
-                <w:rFonts w:ascii="GDSTransportWebsite" w:hAnsi="GDSTransportWebsite"/>
-                <w:color w:val="0A0A0A"/>
-              </w:rPr>
-              <w:t>)}&gt;&gt;Not Provided&lt;&lt;else&gt;&gt;&lt;&lt;</w:t>
-            </w:r>
-            <w:proofErr w:type="spellStart"/>
-            <w:r>
-              <w:rPr>
-                <w:rFonts w:ascii="GDSTransportWebsite" w:hAnsi="GDSTransportWebsite"/>
-                <w:color w:val="0A0A0A"/>
-              </w:rPr>
-              <w:t>emailAddress</w:t>
-            </w:r>
-            <w:proofErr w:type="spellEnd"/>
-            <w:r>
-              <w:rPr>
-                <w:rFonts w:ascii="GDSTransportWebsite" w:hAnsi="GDSTransportWebsite"/>
-                <w:color w:val="0A0A0A"/>
-              </w:rPr>
-              <w:t>&gt;&gt;&lt;&lt;es_&gt;&gt;</w:t>
+              <w:t>&lt;&lt;cs_{isBlank(emailAddress)}&gt;&gt;Not Provided&lt;&lt;else&gt;&gt;&lt;&lt;emailAddress&gt;&gt;&lt;&lt;es_&gt;&gt;</w:t>
             </w:r>
           </w:p>
           <w:p>
@@ -6972,55 +5293,7 @@
                 <w:rFonts w:ascii="GDSTransportWebsite" w:hAnsi="GDSTransportWebsite"/>
                 <w:color w:val="0A0A0A"/>
               </w:rPr>
-              <w:t>&lt;&lt;cs_{</w:t>
-            </w:r>
-            <w:proofErr w:type="spellStart"/>
-            <w:r>
-              <w:rPr>
-                <w:rFonts w:ascii="GDSTransportWebsite" w:hAnsi="GDSTransportWebsite"/>
-                <w:color w:val="0A0A0A"/>
-              </w:rPr>
-              <w:t>isBlank</w:t>
-            </w:r>
-            <w:proofErr w:type="spellEnd"/>
-            <w:r>
-              <w:rPr>
-                <w:rFonts w:ascii="GDSTransportWebsite" w:hAnsi="GDSTransportWebsite"/>
-                <w:color w:val="0A0A0A"/>
-              </w:rPr>
-              <w:t>(</w:t>
-            </w:r>
-            <w:proofErr w:type="spellStart"/>
-            <w:r>
-              <w:rPr>
-                <w:rFonts w:ascii="GDSTransportWebsite" w:hAnsi="GDSTransportWebsite"/>
-                <w:color w:val="0A0A0A"/>
-              </w:rPr>
-              <w:t>reasonForWitness</w:t>
-            </w:r>
-            <w:proofErr w:type="spellEnd"/>
-            <w:r>
-              <w:rPr>
-                <w:rFonts w:ascii="GDSTransportWebsite" w:hAnsi="GDSTransportWebsite"/>
-                <w:color w:val="0A0A0A"/>
-              </w:rPr>
-              <w:t>)}&gt;&gt;Not Provided&lt;&lt;else&gt;&gt;&lt;&lt;</w:t>
-            </w:r>
-            <w:proofErr w:type="spellStart"/>
-            <w:r>
-              <w:rPr>
-                <w:rFonts w:ascii="GDSTransportWebsite" w:hAnsi="GDSTransportWebsite"/>
-                <w:color w:val="0A0A0A"/>
-              </w:rPr>
-              <w:t>reasonForWitness</w:t>
-            </w:r>
-            <w:proofErr w:type="spellEnd"/>
-            <w:r>
-              <w:rPr>
-                <w:rFonts w:ascii="GDSTransportWebsite" w:hAnsi="GDSTransportWebsite"/>
-                <w:color w:val="0A0A0A"/>
-              </w:rPr>
-              <w:t>&gt;&gt;&lt;&lt;es_&gt;&gt;</w:t>
+              <w:t>&lt;&lt;cs_{isBlank(reasonForWitness)}&gt;&gt;Not Provided&lt;&lt;else&gt;&gt;&lt;&lt;reasonForWitness&gt;&gt;&lt;&lt;es_&gt;&gt;</w:t>
             </w:r>
           </w:p>
           <w:p>
@@ -7065,35 +5338,7 @@
                 <w:color w:val="0A0A0A"/>
                 <w:shd w:val="clear" w:color="auto" w:fill="FFFFFF"/>
               </w:rPr>
-              <w:t>&lt;&lt;</w:t>
-            </w:r>
-            <w:proofErr w:type="spellStart"/>
-            <w:r>
-              <w:rPr>
-                <w:rFonts w:ascii="GDSTransportWebsite" w:hAnsi="GDSTransportWebsite"/>
-                <w:color w:val="0A0A0A"/>
-                <w:shd w:val="clear" w:color="auto" w:fill="FFFFFF"/>
-              </w:rPr>
-              <w:t>er_</w:t>
-            </w:r>
-            <w:proofErr w:type="gramStart"/>
-            <w:r>
-              <w:rPr>
-                <w:rFonts w:ascii="GDSTransportWebsite" w:hAnsi="GDSTransportWebsite"/>
-                <w:color w:val="0A0A0A"/>
-                <w:shd w:val="clear" w:color="auto" w:fill="FFFFFF"/>
-              </w:rPr>
-              <w:t>witnesses.details</w:t>
-            </w:r>
-            <w:proofErr w:type="spellEnd"/>
-            <w:proofErr w:type="gramEnd"/>
-            <w:r>
-              <w:rPr>
-                <w:rFonts w:ascii="GDSTransportWebsite" w:hAnsi="GDSTransportWebsite"/>
-                <w:color w:val="0A0A0A"/>
-                <w:shd w:val="clear" w:color="auto" w:fill="FFFFFF"/>
-              </w:rPr>
-              <w:t>&gt;&gt;</w:t>
+              <w:t>&lt;&lt;er_witnesses.details&gt;&gt;</w:t>
             </w:r>
           </w:p>
         </w:tc>
@@ -7209,23 +5454,7 @@
                 <w:rFonts w:ascii="GDSTransportWebsite" w:hAnsi="GDSTransportWebsite"/>
                 <w:color w:val="0A0A0A"/>
               </w:rPr>
-              <w:t>&lt;&lt;</w:t>
-            </w:r>
-            <w:proofErr w:type="spellStart"/>
-            <w:r>
-              <w:rPr>
-                <w:rFonts w:ascii="GDSTransportWebsite" w:hAnsi="GDSTransportWebsite"/>
-                <w:color w:val="0A0A0A"/>
-              </w:rPr>
-              <w:t>welshLanguageRequirements.court</w:t>
-            </w:r>
-            <w:proofErr w:type="spellEnd"/>
-            <w:r>
-              <w:rPr>
-                <w:rFonts w:ascii="GDSTransportWebsite" w:hAnsi="GDSTransportWebsite"/>
-                <w:color w:val="0A0A0A"/>
-              </w:rPr>
-              <w:t>&gt;&gt;</w:t>
+              <w:t>&lt;&lt;welshLanguageRequirements.court&gt;&gt;</w:t>
             </w:r>
           </w:p>
         </w:tc>
@@ -7292,23 +5521,7 @@
                 <w:rFonts w:ascii="GDSTransportWebsite" w:hAnsi="GDSTransportWebsite"/>
                 <w:color w:val="0A0A0A"/>
               </w:rPr>
-              <w:t>&lt;&lt;</w:t>
-            </w:r>
-            <w:proofErr w:type="spellStart"/>
-            <w:r>
-              <w:rPr>
-                <w:rFonts w:ascii="GDSTransportWebsite" w:hAnsi="GDSTransportWebsite"/>
-                <w:color w:val="0A0A0A"/>
-              </w:rPr>
-              <w:t>welshLanguageRequirements.documents</w:t>
-            </w:r>
-            <w:proofErr w:type="spellEnd"/>
-            <w:r>
-              <w:rPr>
-                <w:rFonts w:ascii="GDSTransportWebsite" w:hAnsi="GDSTransportWebsite"/>
-                <w:color w:val="0A0A0A"/>
-              </w:rPr>
-              <w:t>&gt;&gt;</w:t>
+              <w:t>&lt;&lt;welshLanguageRequirements.documents&gt;&gt;</w:t>
             </w:r>
           </w:p>
         </w:tc>
@@ -7429,25 +5642,7 @@
                 <w:rFonts w:ascii="GDSTransportWebsite" w:hAnsi="GDSTransportWebsite"/>
                 <w:color w:val="0A0A0A"/>
               </w:rPr>
-              <w:t>&lt;&lt;</w:t>
-            </w:r>
-            <w:proofErr w:type="spellStart"/>
-            <w:proofErr w:type="gramStart"/>
-            <w:r>
-              <w:rPr>
-                <w:rFonts w:ascii="GDSTransportWebsite" w:hAnsi="GDSTransportWebsite"/>
-                <w:color w:val="0A0A0A"/>
-              </w:rPr>
-              <w:t>hearing.unavailableDatesRequired</w:t>
-            </w:r>
-            <w:proofErr w:type="spellEnd"/>
-            <w:proofErr w:type="gramEnd"/>
-            <w:r>
-              <w:rPr>
-                <w:rFonts w:ascii="GDSTransportWebsite" w:hAnsi="GDSTransportWebsite"/>
-                <w:color w:val="0A0A0A"/>
-              </w:rPr>
-              <w:t>&gt;&gt;</w:t>
+              <w:t>&lt;&lt;hearing.unavailableDatesRequired&gt;&gt;</w:t>
             </w:r>
           </w:p>
         </w:tc>
@@ -7469,8 +5664,6 @@
         </w:rPr>
         <w:t>&lt;&lt;cs_{</w:t>
       </w:r>
-      <w:proofErr w:type="spellStart"/>
-      <w:proofErr w:type="gramStart"/>
       <w:r>
         <w:rPr>
           <w:rFonts w:ascii="GDSTransportWebsite" w:hAnsi="GDSTransportWebsite"/>
@@ -7484,17 +5677,7 @@
           <w:color w:val="0A0A0A"/>
           <w:shd w:val="clear" w:color="auto" w:fill="FFFFFF"/>
         </w:rPr>
-        <w:t>.unavailableDates.size</w:t>
-      </w:r>
-      <w:proofErr w:type="spellEnd"/>
-      <w:proofErr w:type="gramEnd"/>
-      <w:r>
-        <w:rPr>
-          <w:rFonts w:ascii="GDSTransportWebsite" w:hAnsi="GDSTransportWebsite"/>
-          <w:color w:val="0A0A0A"/>
-          <w:shd w:val="clear" w:color="auto" w:fill="FFFFFF"/>
-        </w:rPr>
-        <w:t>&gt;0}&gt;&gt;</w:t>
+        <w:t>.unavailableDates.size&gt;0}&gt;&gt;</w:t>
       </w:r>
     </w:p>
     <w:p>
@@ -7563,18 +5746,8 @@
                 <w:color w:val="0A0A0A"/>
                 <w:shd w:val="clear" w:color="auto" w:fill="FFFFFF"/>
               </w:rPr>
-              <w:t>&lt;&lt;</w:t>
-            </w:r>
-            <w:proofErr w:type="spellStart"/>
-            <w:r>
-              <w:rPr>
-                <w:rFonts w:ascii="GDSTransportWebsite" w:hAnsi="GDSTransportWebsite"/>
-                <w:color w:val="0A0A0A"/>
-                <w:shd w:val="clear" w:color="auto" w:fill="FFFFFF"/>
-              </w:rPr>
-              <w:t>rr_</w:t>
-            </w:r>
-            <w:proofErr w:type="gramStart"/>
+              <w:t>&lt;&lt;rr_</w:t>
+            </w:r>
             <w:r>
               <w:rPr>
                 <w:rFonts w:ascii="GDSTransportWebsite" w:hAnsi="GDSTransportWebsite"/>
@@ -7588,17 +5761,7 @@
                 <w:color w:val="0A0A0A"/>
                 <w:shd w:val="clear" w:color="auto" w:fill="FFFFFF"/>
               </w:rPr>
-              <w:t>.unavailableDates</w:t>
-            </w:r>
-            <w:proofErr w:type="spellEnd"/>
-            <w:proofErr w:type="gramEnd"/>
-            <w:r>
-              <w:rPr>
-                <w:rFonts w:ascii="GDSTransportWebsite" w:hAnsi="GDSTransportWebsite"/>
-                <w:color w:val="0A0A0A"/>
-                <w:shd w:val="clear" w:color="auto" w:fill="FFFFFF"/>
-              </w:rPr>
-              <w:t>&gt;&gt;</w:t>
+              <w:t>.unavailableDates&gt;&gt;</w:t>
             </w:r>
           </w:p>
         </w:tc>
@@ -7651,21 +5814,12 @@
               </w:rPr>
               <w:t>&lt;&lt;cs_{</w:t>
             </w:r>
-            <w:proofErr w:type="gramStart"/>
-            <w:r>
-              <w:rPr>
-                <w:rFonts w:ascii="GDSTransportWebsite" w:hAnsi="GDSTransportWebsite"/>
-                <w:color w:val="0A0A0A"/>
-              </w:rPr>
-              <w:t>date!=</w:t>
-            </w:r>
-            <w:proofErr w:type="gramEnd"/>
-            <w:r>
-              <w:rPr>
-                <w:rFonts w:ascii="GDSTransportWebsite" w:hAnsi="GDSTransportWebsite"/>
-                <w:color w:val="0A0A0A"/>
-              </w:rPr>
-              <w:t>null</w:t>
+            <w:r>
+              <w:rPr>
+                <w:rFonts w:ascii="GDSTransportWebsite" w:hAnsi="GDSTransportWebsite"/>
+                <w:color w:val="0A0A0A"/>
+              </w:rPr>
+              <w:t>date!=null</w:t>
             </w:r>
             <w:r>
               <w:rPr>
@@ -7689,64 +5843,7 @@
                 <w:rFonts w:ascii="GDSTransportWebsite" w:hAnsi="GDSTransportWebsite"/>
                 <w:color w:val="0A0A0A"/>
               </w:rPr>
-              <w:t>&lt;</w:t>
-            </w:r>
-            <w:proofErr w:type="gramStart"/>
-            <w:r>
-              <w:rPr>
-                <w:rFonts w:ascii="GDSTransportWebsite" w:hAnsi="GDSTransportWebsite"/>
-                <w:color w:val="0A0A0A"/>
-              </w:rPr>
-              <w:t>&lt;{</w:t>
-            </w:r>
-            <w:proofErr w:type="spellStart"/>
-            <w:proofErr w:type="gramEnd"/>
-            <w:r>
-              <w:rPr>
-                <w:rFonts w:ascii="GDSTransportWebsite" w:hAnsi="GDSTransportWebsite"/>
-                <w:color w:val="0A0A0A"/>
-              </w:rPr>
-              <w:t>dateFormat</w:t>
-            </w:r>
-            <w:proofErr w:type="spellEnd"/>
-            <w:r>
-              <w:rPr>
-                <w:rFonts w:ascii="GDSTransportWebsite" w:hAnsi="GDSTransportWebsite"/>
-                <w:color w:val="0A0A0A"/>
-              </w:rPr>
-              <w:t xml:space="preserve">(date, ‘d MMMM </w:t>
-            </w:r>
-            <w:proofErr w:type="spellStart"/>
-            <w:r>
-              <w:rPr>
-                <w:rFonts w:ascii="GDSTransportWebsite" w:hAnsi="GDSTransportWebsite"/>
-                <w:color w:val="0A0A0A"/>
-              </w:rPr>
-              <w:t>yyyy</w:t>
-            </w:r>
-            <w:proofErr w:type="spellEnd"/>
-            <w:r>
-              <w:rPr>
-                <w:rFonts w:ascii="GDSTransportWebsite" w:hAnsi="GDSTransportWebsite"/>
-                <w:color w:val="0A0A0A"/>
-              </w:rPr>
-              <w:t>’, ‘</w:t>
-            </w:r>
-            <w:proofErr w:type="spellStart"/>
-            <w:r>
-              <w:rPr>
-                <w:rFonts w:ascii="GDSTransportWebsite" w:hAnsi="GDSTransportWebsite"/>
-                <w:color w:val="0A0A0A"/>
-              </w:rPr>
-              <w:t>yyyy</w:t>
-            </w:r>
-            <w:proofErr w:type="spellEnd"/>
-            <w:r>
-              <w:rPr>
-                <w:rFonts w:ascii="GDSTransportWebsite" w:hAnsi="GDSTransportWebsite"/>
-                <w:color w:val="0A0A0A"/>
-              </w:rPr>
-              <w:t>-MM-dd’)}&gt;&gt;</w:t>
+              <w:t>&lt;&lt;{dateFormat(date, ‘d MMMM yyyy’, ‘yyyy-MM-dd’)}&gt;&gt;</w:t>
             </w:r>
           </w:p>
           <w:p>
@@ -7778,145 +5875,7 @@
                 <w:rFonts w:ascii="GDSTransportWebsite" w:hAnsi="GDSTransportWebsite"/>
                 <w:color w:val="0A0A0A"/>
               </w:rPr>
-              <w:lastRenderedPageBreak/>
-              <w:t>From &lt;</w:t>
-            </w:r>
-            <w:proofErr w:type="gramStart"/>
-            <w:r>
-              <w:rPr>
-                <w:rFonts w:ascii="GDSTransportWebsite" w:hAnsi="GDSTransportWebsite"/>
-                <w:color w:val="0A0A0A"/>
-              </w:rPr>
-              <w:t>&lt;{</w:t>
-            </w:r>
-            <w:proofErr w:type="spellStart"/>
-            <w:proofErr w:type="gramEnd"/>
-            <w:r>
-              <w:rPr>
-                <w:rFonts w:ascii="GDSTransportWebsite" w:hAnsi="GDSTransportWebsite"/>
-                <w:color w:val="0A0A0A"/>
-              </w:rPr>
-              <w:t>dateFormat</w:t>
-            </w:r>
-            <w:proofErr w:type="spellEnd"/>
-            <w:r>
-              <w:rPr>
-                <w:rFonts w:ascii="GDSTransportWebsite" w:hAnsi="GDSTransportWebsite"/>
-                <w:color w:val="0A0A0A"/>
-              </w:rPr>
-              <w:t>(</w:t>
-            </w:r>
-            <w:proofErr w:type="spellStart"/>
-            <w:r>
-              <w:rPr>
-                <w:rFonts w:ascii="GDSTransportWebsite" w:hAnsi="GDSTransportWebsite"/>
-                <w:color w:val="0A0A0A"/>
-              </w:rPr>
-              <w:t>fromDate</w:t>
-            </w:r>
-            <w:proofErr w:type="spellEnd"/>
-            <w:r>
-              <w:rPr>
-                <w:rFonts w:ascii="GDSTransportWebsite" w:hAnsi="GDSTransportWebsite"/>
-                <w:color w:val="0A0A0A"/>
-              </w:rPr>
-              <w:t xml:space="preserve">, ‘d MMMM </w:t>
-            </w:r>
-            <w:proofErr w:type="spellStart"/>
-            <w:r>
-              <w:rPr>
-                <w:rFonts w:ascii="GDSTransportWebsite" w:hAnsi="GDSTransportWebsite"/>
-                <w:color w:val="0A0A0A"/>
-              </w:rPr>
-              <w:t>yyyy</w:t>
-            </w:r>
-            <w:proofErr w:type="spellEnd"/>
-            <w:r>
-              <w:rPr>
-                <w:rFonts w:ascii="GDSTransportWebsite" w:hAnsi="GDSTransportWebsite"/>
-                <w:color w:val="0A0A0A"/>
-              </w:rPr>
-              <w:t>’, ‘</w:t>
-            </w:r>
-            <w:proofErr w:type="spellStart"/>
-            <w:r>
-              <w:rPr>
-                <w:rFonts w:ascii="GDSTransportWebsite" w:hAnsi="GDSTransportWebsite"/>
-                <w:color w:val="0A0A0A"/>
-              </w:rPr>
-              <w:t>yyyy</w:t>
-            </w:r>
-            <w:proofErr w:type="spellEnd"/>
-            <w:r>
-              <w:rPr>
-                <w:rFonts w:ascii="GDSTransportWebsite" w:hAnsi="GDSTransportWebsite"/>
-                <w:color w:val="0A0A0A"/>
-              </w:rPr>
-              <w:t>-MM-dd’)}&gt;&gt; to &lt;&lt;{</w:t>
-            </w:r>
-            <w:proofErr w:type="spellStart"/>
-            <w:r>
-              <w:rPr>
-                <w:rFonts w:ascii="GDSTransportWebsite" w:hAnsi="GDSTransportWebsite"/>
-                <w:color w:val="0A0A0A"/>
-              </w:rPr>
-              <w:t>dateFormat</w:t>
-            </w:r>
-            <w:proofErr w:type="spellEnd"/>
-            <w:r>
-              <w:rPr>
-                <w:rFonts w:ascii="GDSTransportWebsite" w:hAnsi="GDSTransportWebsite"/>
-                <w:color w:val="0A0A0A"/>
-              </w:rPr>
-              <w:t>(</w:t>
-            </w:r>
-            <w:proofErr w:type="spellStart"/>
-            <w:r>
-              <w:rPr>
-                <w:rFonts w:ascii="GDSTransportWebsite" w:hAnsi="GDSTransportWebsite"/>
-                <w:color w:val="0A0A0A"/>
-              </w:rPr>
-              <w:t>toDate</w:t>
-            </w:r>
-            <w:proofErr w:type="spellEnd"/>
-            <w:r>
-              <w:rPr>
-                <w:rFonts w:ascii="GDSTransportWebsite" w:hAnsi="GDSTransportWebsite"/>
-                <w:color w:val="0A0A0A"/>
-              </w:rPr>
-              <w:t xml:space="preserve">, ‘d MMMM </w:t>
-            </w:r>
-            <w:proofErr w:type="spellStart"/>
-            <w:r>
-              <w:rPr>
-                <w:rFonts w:ascii="GDSTransportWebsite" w:hAnsi="GDSTransportWebsite"/>
-                <w:color w:val="0A0A0A"/>
-              </w:rPr>
-              <w:t>yyyy</w:t>
-            </w:r>
-            <w:proofErr w:type="spellEnd"/>
-            <w:r>
-              <w:rPr>
-                <w:rFonts w:ascii="GDSTransportWebsite" w:hAnsi="GDSTransportWebsite"/>
-                <w:color w:val="0A0A0A"/>
-              </w:rPr>
-              <w:t>’, ‘</w:t>
-            </w:r>
-            <w:proofErr w:type="spellStart"/>
-            <w:r>
-              <w:rPr>
-                <w:rFonts w:ascii="GDSTransportWebsite" w:hAnsi="GDSTransportWebsite"/>
-                <w:color w:val="0A0A0A"/>
-              </w:rPr>
-              <w:t>yyyy</w:t>
-            </w:r>
-            <w:proofErr w:type="spellEnd"/>
-            <w:r>
-              <w:rPr>
-                <w:rFonts w:ascii="GDSTransportWebsite" w:hAnsi="GDSTransportWebsite"/>
-                <w:color w:val="0A0A0A"/>
-              </w:rPr>
-              <w:t>-MM-dd’)}&gt;&gt;</w:t>
+              <w:t>From &lt;&lt;{dateFormat(fromDate, ‘d MMMM yyyy’, ‘yyyy-MM-dd’)}&gt;&gt; to &lt;&lt;{dateFormat(toDate, ‘d MMMM yyyy’, ‘yyyy-MM-dd’)}&gt;&gt;</w:t>
             </w:r>
           </w:p>
           <w:p>
@@ -7971,19 +5930,8 @@
                 <w:color w:val="0A0A0A"/>
                 <w:shd w:val="clear" w:color="auto" w:fill="FFFFFF"/>
               </w:rPr>
-              <w:lastRenderedPageBreak/>
-              <w:t>&lt;&lt;</w:t>
-            </w:r>
-            <w:proofErr w:type="spellStart"/>
-            <w:r>
-              <w:rPr>
-                <w:rFonts w:ascii="GDSTransportWebsite" w:hAnsi="GDSTransportWebsite"/>
-                <w:color w:val="0A0A0A"/>
-                <w:shd w:val="clear" w:color="auto" w:fill="FFFFFF"/>
-              </w:rPr>
-              <w:t>er_</w:t>
-            </w:r>
-            <w:proofErr w:type="gramStart"/>
+              <w:t>&lt;&lt;er_</w:t>
+            </w:r>
             <w:r>
               <w:rPr>
                 <w:rFonts w:ascii="GDSTransportWebsite" w:hAnsi="GDSTransportWebsite"/>
@@ -7997,17 +5945,7 @@
                 <w:color w:val="0A0A0A"/>
                 <w:shd w:val="clear" w:color="auto" w:fill="FFFFFF"/>
               </w:rPr>
-              <w:t>.unavailableDates</w:t>
-            </w:r>
-            <w:proofErr w:type="spellEnd"/>
-            <w:proofErr w:type="gramEnd"/>
-            <w:r>
-              <w:rPr>
-                <w:rFonts w:ascii="GDSTransportWebsite" w:hAnsi="GDSTransportWebsite"/>
-                <w:color w:val="0A0A0A"/>
-                <w:shd w:val="clear" w:color="auto" w:fill="FFFFFF"/>
-              </w:rPr>
-              <w:t>&gt;&gt;</w:t>
+              <w:t>.unavailableDates&gt;&gt;</w:t>
             </w:r>
           </w:p>
         </w:tc>
@@ -8177,23 +6115,7 @@
                 <w:rFonts w:ascii="GDSTransportWebsite" w:hAnsi="GDSTransportWebsite"/>
                 <w:color w:val="0A0A0A"/>
               </w:rPr>
-              <w:t>&lt;&lt;</w:t>
-            </w:r>
-            <w:proofErr w:type="spellStart"/>
-            <w:r>
-              <w:rPr>
-                <w:rFonts w:ascii="GDSTransportWebsite" w:hAnsi="GDSTransportWebsite"/>
-                <w:color w:val="0A0A0A"/>
-              </w:rPr>
-              <w:t>requestedCourt.requestHearingAtSpecificCourt</w:t>
-            </w:r>
-            <w:proofErr w:type="spellEnd"/>
-            <w:r>
-              <w:rPr>
-                <w:rFonts w:ascii="GDSTransportWebsite" w:hAnsi="GDSTransportWebsite"/>
-                <w:color w:val="0A0A0A"/>
-              </w:rPr>
-              <w:t>&gt;&gt;</w:t>
+              <w:t>&lt;&lt;requestedCourt.requestHearingAtSpecificCourt&gt;&gt;</w:t>
             </w:r>
           </w:p>
           <w:p>
@@ -8229,21 +6151,7 @@
               <w:rPr>
                 <w:rFonts w:ascii="GDSTransportWebsite" w:hAnsi="GDSTransportWebsite" w:cs="Calibri"/>
               </w:rPr>
-              <w:t>&lt;&lt;</w:t>
-            </w:r>
-            <w:proofErr w:type="spellStart"/>
-            <w:r>
-              <w:rPr>
-                <w:rFonts w:ascii="GDSTransportWebsite" w:hAnsi="GDSTransportWebsite" w:cs="Calibri"/>
-              </w:rPr>
-              <w:t>requestedCourt.responseCourtName</w:t>
-            </w:r>
-            <w:proofErr w:type="spellEnd"/>
-            <w:r>
-              <w:rPr>
-                <w:rFonts w:ascii="GDSTransportWebsite" w:hAnsi="GDSTransportWebsite" w:cs="Calibri"/>
-              </w:rPr>
-              <w:t>&gt;&gt;</w:t>
+              <w:t>&lt;&lt;requestedCourt.responseCourtName&gt;&gt;</w:t>
             </w:r>
           </w:p>
         </w:tc>
@@ -8312,23 +6220,7 @@
                 <w:rFonts w:ascii="GDSTransportWebsite" w:hAnsi="GDSTransportWebsite"/>
                 <w:color w:val="0A0A0A"/>
               </w:rPr>
-              <w:t>&lt;&lt;</w:t>
-            </w:r>
-            <w:proofErr w:type="spellStart"/>
-            <w:r>
-              <w:rPr>
-                <w:rFonts w:ascii="GDSTransportWebsite" w:hAnsi="GDSTransportWebsite"/>
-                <w:color w:val="0A0A0A"/>
-              </w:rPr>
-              <w:t>requestedCourt.reasonForHearingAtSpecificCourt</w:t>
-            </w:r>
-            <w:proofErr w:type="spellEnd"/>
-            <w:r>
-              <w:rPr>
-                <w:rFonts w:ascii="GDSTransportWebsite" w:hAnsi="GDSTransportWebsite"/>
-                <w:color w:val="0A0A0A"/>
-              </w:rPr>
-              <w:t>&gt;&gt;</w:t>
+              <w:t>&lt;&lt;requestedCourt.reasonForHearingAtSpecificCourt&gt;&gt;</w:t>
             </w:r>
           </w:p>
         </w:tc>
@@ -8449,23 +6341,7 @@
                 <w:rFonts w:ascii="GDSTransportWebsite" w:hAnsi="GDSTransportWebsite"/>
                 <w:color w:val="0A0A0A"/>
               </w:rPr>
-              <w:t>&lt;&lt;</w:t>
-            </w:r>
-            <w:proofErr w:type="spellStart"/>
-            <w:r>
-              <w:rPr>
-                <w:rFonts w:ascii="GDSTransportWebsite" w:hAnsi="GDSTransportWebsite"/>
-                <w:color w:val="0A0A0A"/>
-              </w:rPr>
-              <w:t>vulnerabilityQuestions.vulnerabilityAdjustmentsRequired</w:t>
-            </w:r>
-            <w:proofErr w:type="spellEnd"/>
-            <w:r>
-              <w:rPr>
-                <w:rFonts w:ascii="GDSTransportWebsite" w:hAnsi="GDSTransportWebsite"/>
-                <w:color w:val="0A0A0A"/>
-              </w:rPr>
-              <w:t>&gt;&gt;</w:t>
+              <w:t>&lt;&lt;vulnerabilityQuestions.vulnerabilityAdjustmentsRequired&gt;&gt;</w:t>
             </w:r>
           </w:p>
           <w:p>
@@ -8560,23 +6436,7 @@
                 <w:rFonts w:ascii="GDSTransportWebsite" w:hAnsi="GDSTransportWebsite"/>
                 <w:color w:val="0A0A0A"/>
               </w:rPr>
-              <w:t>&lt;&lt;</w:t>
-            </w:r>
-            <w:proofErr w:type="spellStart"/>
-            <w:r>
-              <w:rPr>
-                <w:rFonts w:ascii="GDSTransportWebsite" w:hAnsi="GDSTransportWebsite"/>
-                <w:color w:val="0A0A0A"/>
-              </w:rPr>
-              <w:t>vulnerabilityQuestions.vulnerabilityAdjustments</w:t>
-            </w:r>
-            <w:proofErr w:type="spellEnd"/>
-            <w:r>
-              <w:rPr>
-                <w:rFonts w:ascii="GDSTransportWebsite" w:hAnsi="GDSTransportWebsite"/>
-                <w:color w:val="0A0A0A"/>
-              </w:rPr>
-              <w:t xml:space="preserve">&gt;&gt; </w:t>
+              <w:t xml:space="preserve">&lt;&lt;vulnerabilityQuestions.vulnerabilityAdjustments&gt;&gt; </w:t>
             </w:r>
           </w:p>
         </w:tc>
@@ -8642,26 +6502,8 @@
                 <w:rFonts w:ascii="GDSTransportWebsite" w:hAnsi="GDSTransportWebsite"/>
                 <w:color w:val="0A0A0A"/>
               </w:rPr>
-              <w:t>&lt;&lt;cs_{</w:t>
-            </w:r>
-            <w:proofErr w:type="spellStart"/>
-            <w:r>
-              <w:rPr>
-                <w:rFonts w:ascii="GDSTransportWebsite" w:hAnsi="GDSTransportWebsite"/>
-                <w:color w:val="0A0A0A"/>
-              </w:rPr>
-              <w:t>isBlank</w:t>
-            </w:r>
-            <w:proofErr w:type="spellEnd"/>
-            <w:r>
-              <w:rPr>
-                <w:rFonts w:ascii="GDSTransportWebsite" w:hAnsi="GDSTransportWebsite"/>
-                <w:color w:val="0A0A0A"/>
-              </w:rPr>
-              <w:t>(</w:t>
-            </w:r>
-            <w:proofErr w:type="spellStart"/>
-            <w:proofErr w:type="gramStart"/>
+              <w:t>&lt;&lt;cs_{isBlank(</w:t>
+            </w:r>
             <w:r>
               <w:rPr>
                 <w:rFonts w:ascii="GDSTransportWebsite" w:hAnsi="GDSTransportWebsite"/>
@@ -8676,8 +6518,6 @@
               </w:rPr>
               <w:t>supportRequirementsAdditional</w:t>
             </w:r>
-            <w:proofErr w:type="spellEnd"/>
-            <w:proofErr w:type="gramEnd"/>
             <w:r>
               <w:rPr>
                 <w:rFonts w:ascii="GDSTransportWebsite" w:hAnsi="GDSTransportWebsite"/>
@@ -8685,21 +6525,12 @@
               </w:rPr>
               <w:t>)}&gt;&gt;Not Provided&lt;&lt;else&gt;&gt;&lt;&lt;</w:t>
             </w:r>
-            <w:proofErr w:type="spellStart"/>
-            <w:r>
-              <w:rPr>
-                <w:rFonts w:ascii="GDSTransportWebsite" w:hAnsi="GDSTransportWebsite"/>
-                <w:color w:val="0A0A0A"/>
-              </w:rPr>
-              <w:t>support.supportRequirementsAdditional</w:t>
-            </w:r>
-            <w:proofErr w:type="spellEnd"/>
-            <w:r>
-              <w:rPr>
-                <w:rFonts w:ascii="GDSTransportWebsite" w:hAnsi="GDSTransportWebsite"/>
-                <w:color w:val="0A0A0A"/>
-              </w:rPr>
-              <w:t xml:space="preserve"> </w:t>
+            <w:r>
+              <w:rPr>
+                <w:rFonts w:ascii="GDSTransportWebsite" w:hAnsi="GDSTransportWebsite"/>
+                <w:color w:val="0A0A0A"/>
+              </w:rPr>
+              <w:t xml:space="preserve">support.supportRequirementsAdditional </w:t>
             </w:r>
             <w:r>
               <w:rPr>
@@ -8828,23 +6659,7 @@
                 <w:rFonts w:ascii="GDSTransportWebsite" w:hAnsi="GDSTransportWebsite"/>
                 <w:color w:val="0A0A0A"/>
               </w:rPr>
-              <w:t>&lt;&lt;</w:t>
-            </w:r>
-            <w:proofErr w:type="spellStart"/>
-            <w:r>
-              <w:rPr>
-                <w:rFonts w:ascii="GDSTransportWebsite" w:hAnsi="GDSTransportWebsite"/>
-                <w:color w:val="0A0A0A"/>
-              </w:rPr>
-              <w:t>furtherInformation.futureApplications</w:t>
-            </w:r>
-            <w:proofErr w:type="spellEnd"/>
-            <w:r>
-              <w:rPr>
-                <w:rFonts w:ascii="GDSTransportWebsite" w:hAnsi="GDSTransportWebsite"/>
-                <w:color w:val="0A0A0A"/>
-              </w:rPr>
-              <w:t>&gt;&gt;</w:t>
+              <w:t>&lt;&lt;furtherInformation.futureApplications&gt;&gt;</w:t>
             </w:r>
           </w:p>
         </w:tc>
@@ -8857,26 +6672,7 @@
           <w:color w:val="0A0A0A"/>
           <w:shd w:val="clear" w:color="auto" w:fill="FFFFFF"/>
         </w:rPr>
-        <w:lastRenderedPageBreak/>
-        <w:t>&lt;&lt;cs_{</w:t>
-      </w:r>
-      <w:proofErr w:type="spellStart"/>
-      <w:r>
-        <w:rPr>
-          <w:rFonts w:ascii="GDSTransportWebsite" w:hAnsi="GDSTransportWebsite"/>
-          <w:color w:val="0A0A0A"/>
-          <w:shd w:val="clear" w:color="auto" w:fill="FFFFFF"/>
-        </w:rPr>
-        <w:t>furthterInformation.futureApplications</w:t>
-      </w:r>
-      <w:proofErr w:type="spellEnd"/>
-      <w:r>
-        <w:rPr>
-          <w:rFonts w:ascii="GDSTransportWebsite" w:hAnsi="GDSTransportWebsite"/>
-          <w:color w:val="0A0A0A"/>
-          <w:shd w:val="clear" w:color="auto" w:fill="FFFFFF"/>
-        </w:rPr>
-        <w:t>='Yes'}&gt;&gt;</w:t>
+        <w:t>&lt;&lt;cs_{furthterInformation.futureApplications='Yes'}&gt;&gt;</w:t>
       </w:r>
     </w:p>
     <w:tbl>
@@ -8966,23 +6762,7 @@
                 <w:rFonts w:ascii="GDSTransportWebsite" w:hAnsi="GDSTransportWebsite"/>
                 <w:color w:val="0A0A0A"/>
               </w:rPr>
-              <w:t>&lt;&lt;</w:t>
-            </w:r>
-            <w:proofErr w:type="spellStart"/>
-            <w:r>
-              <w:rPr>
-                <w:rFonts w:ascii="GDSTransportWebsite" w:hAnsi="GDSTransportWebsite"/>
-                <w:color w:val="0A0A0A"/>
-              </w:rPr>
-              <w:t>furtherInformation.reasonForFutureApplications</w:t>
-            </w:r>
-            <w:proofErr w:type="spellEnd"/>
-            <w:r>
-              <w:rPr>
-                <w:rFonts w:ascii="GDSTransportWebsite" w:hAnsi="GDSTransportWebsite"/>
-                <w:color w:val="0A0A0A"/>
-              </w:rPr>
-              <w:t>&gt;&gt;</w:t>
+              <w:t>&lt;&lt;furtherInformation.reasonForFutureApplications&gt;&gt;</w:t>
             </w:r>
           </w:p>
         </w:tc>
@@ -9044,20 +6824,8 @@
                 <w:color w:val="0A0A0A"/>
                 <w:shd w:val="clear" w:color="auto" w:fill="FFFFFF"/>
               </w:rPr>
-              <w:t xml:space="preserve">Provide any other information that the judge may </w:t>
-            </w:r>
-            <w:proofErr w:type="gramStart"/>
-            <w:r>
-              <w:rPr>
-                <w:rFonts w:ascii="GDSTransportWebsite" w:hAnsi="GDSTransportWebsite"/>
-                <w:b/>
-                <w:bCs/>
-                <w:color w:val="0A0A0A"/>
-                <w:shd w:val="clear" w:color="auto" w:fill="FFFFFF"/>
-              </w:rPr>
-              <w:t>need</w:t>
-            </w:r>
-            <w:proofErr w:type="gramEnd"/>
+              <w:t>Provide any other information that the judge may need</w:t>
+            </w:r>
           </w:p>
           <w:p>
             <w:pPr>
@@ -9097,41 +6865,7 @@
                 <w:rFonts w:ascii="GDSTransportWebsite" w:hAnsi="GDSTransportWebsite"/>
                 <w:color w:val="0A0A0A"/>
               </w:rPr>
-              <w:t>&lt;&lt;cs_{</w:t>
-            </w:r>
-            <w:proofErr w:type="spellStart"/>
-            <w:proofErr w:type="gramStart"/>
-            <w:r>
-              <w:rPr>
-                <w:rFonts w:ascii="GDSTransportWebsite" w:hAnsi="GDSTransportWebsite"/>
-                <w:color w:val="0A0A0A"/>
-              </w:rPr>
-              <w:t>isBlank</w:t>
-            </w:r>
-            <w:proofErr w:type="spellEnd"/>
-            <w:r>
-              <w:rPr>
-                <w:rFonts w:ascii="GDSTransportWebsite" w:hAnsi="GDSTransportWebsite"/>
-                <w:color w:val="0A0A0A"/>
-              </w:rPr>
-              <w:t>(</w:t>
-            </w:r>
-            <w:proofErr w:type="spellStart"/>
-            <w:proofErr w:type="gramEnd"/>
-            <w:r>
-              <w:rPr>
-                <w:rFonts w:ascii="GDSTransportWebsite" w:hAnsi="GDSTransportWebsite"/>
-                <w:color w:val="0A0A0A"/>
-              </w:rPr>
-              <w:t>furtherInformation.otherInformationForJudge</w:t>
-            </w:r>
-            <w:proofErr w:type="spellEnd"/>
-            <w:r>
-              <w:rPr>
-                <w:rFonts w:ascii="GDSTransportWebsite" w:hAnsi="GDSTransportWebsite"/>
-                <w:color w:val="0A0A0A"/>
-              </w:rPr>
-              <w:t>)}&gt;&gt;Not Provided&lt;&lt;else&gt;&gt;&lt;&lt;furtherInformation.otherInformationForJudge&gt;&gt;&lt;&lt;es_&gt;&gt;</w:t>
+              <w:t>&lt;&lt;cs_{isBlank(furtherInformation.otherInformationForJudge)}&gt;&gt;Not Provided&lt;&lt;else&gt;&gt;&lt;&lt;furtherInformation.otherInformationForJudge&gt;&gt;&lt;&lt;es_&gt;&gt;</w:t>
             </w:r>
           </w:p>
         </w:tc>
@@ -9157,6 +6891,7 @@
           <w:sz w:val="36"/>
           <w:szCs w:val="36"/>
         </w:rPr>
+        <w:lastRenderedPageBreak/>
         <w:t>Statement of truth</w:t>
       </w:r>
     </w:p>
@@ -9406,23 +7141,7 @@
                 <w:rFonts w:ascii="GDSTransportWebsite" w:hAnsi="GDSTransportWebsite"/>
                 <w:color w:val="0A0A0A"/>
               </w:rPr>
-              <w:t>&lt;&lt;</w:t>
-            </w:r>
-            <w:proofErr w:type="spellStart"/>
-            <w:r>
-              <w:rPr>
-                <w:rFonts w:ascii="GDSTransportWebsite" w:hAnsi="GDSTransportWebsite"/>
-                <w:color w:val="0A0A0A"/>
-              </w:rPr>
-              <w:t>statementOfTruth.role</w:t>
-            </w:r>
-            <w:proofErr w:type="spellEnd"/>
-            <w:r>
-              <w:rPr>
-                <w:rFonts w:ascii="GDSTransportWebsite" w:hAnsi="GDSTransportWebsite"/>
-                <w:color w:val="0A0A0A"/>
-              </w:rPr>
-              <w:t>&gt;&gt;</w:t>
+              <w:t>&lt;&lt;statementOfTruth.role&gt;&gt;</w:t>
             </w:r>
           </w:p>
         </w:tc>
@@ -9451,7 +7170,7 @@
 </file>
 
 <file path=word/endnotes.xml><?xml version="1.0" encoding="utf-8"?>
-<w:endnotes xmlns:wpc="http://schemas.microsoft.com/office/word/2010/wordprocessingCanvas" xmlns:cx="http://schemas.microsoft.com/office/drawing/2014/chartex" xmlns:cx1="http://schemas.microsoft.com/office/drawing/2015/9/8/chartex" xmlns:cx2="http://schemas.microsoft.com/office/drawing/2015/10/21/chartex" xmlns:cx3="http://schemas.microsoft.com/office/drawing/2016/5/9/chartex" xmlns:cx4="http://schemas.microsoft.com/office/drawing/2016/5/10/chartex" xmlns:cx5="http://schemas.microsoft.com/office/drawing/2016/5/11/chartex" xmlns:cx6="http://schemas.microsoft.com/office/drawing/2016/5/12/chartex" xmlns:cx7="http://schemas.microsoft.com/office/drawing/2016/5/13/chartex" xmlns:cx8="http://schemas.microsoft.com/office/drawing/2016/5/14/chartex" xmlns:mc="http://schemas.openxmlformats.org/markup-compatibility/2006" xmlns:aink="http://schemas.microsoft.com/office/drawing/2016/ink" xmlns:am3d="http://schemas.microsoft.com/office/drawing/2017/model3d" xmlns:o="urn:schemas-microsoft-com:office:office" xmlns:oel="http://schemas.microsoft.com/office/2019/extlst" xmlns:r="http://schemas.openxmlformats.org/officeDocument/2006/relationships" xmlns:m="http://schemas.openxmlformats.org/officeDocument/2006/math" xmlns:v="urn:schemas-microsoft-com:vml" xmlns:wp14="http://schemas.microsoft.com/office/word/2010/wordprocessingDrawing" xmlns:wp="http://schemas.openxmlformats.org/drawingml/2006/wordprocessingDrawing" xmlns:w10="urn:schemas-microsoft-com:office:word" xmlns:w="http://schemas.openxmlformats.org/wordprocessingml/2006/main" xmlns:w14="http://schemas.microsoft.com/office/word/2010/wordml" xmlns:w15="http://schemas.microsoft.com/office/word/2012/wordml" xmlns:w16cex="http://schemas.microsoft.com/office/word/2018/wordml/cex" xmlns:w16cid="http://schemas.microsoft.com/office/word/2016/wordml/cid" xmlns:w16="http://schemas.microsoft.com/office/word/2018/wordml" xmlns:w16sdtdh="http://schemas.microsoft.com/office/word/2020/wordml/sdtdatahash" xmlns:w16se="http://schemas.microsoft.com/office/word/2015/wordml/symex" xmlns:wpg="http://schemas.microsoft.com/office/word/2010/wordprocessingGroup" xmlns:wpi="http://schemas.microsoft.com/office/word/2010/wordprocessingInk" xmlns:wne="http://schemas.microsoft.com/office/word/2006/wordml" xmlns:wps="http://schemas.microsoft.com/office/word/2010/wordprocessingShape" mc:Ignorable="w14 w15 w16se w16cid w16 w16cex w16sdtdh wp14">
+<w:endnotes xmlns:wpc="http://schemas.microsoft.com/office/word/2010/wordprocessingCanvas" xmlns:cx="http://schemas.microsoft.com/office/drawing/2014/chartex" xmlns:cx1="http://schemas.microsoft.com/office/drawing/2015/9/8/chartex" xmlns:cx2="http://schemas.microsoft.com/office/drawing/2015/10/21/chartex" xmlns:cx3="http://schemas.microsoft.com/office/drawing/2016/5/9/chartex" xmlns:cx4="http://schemas.microsoft.com/office/drawing/2016/5/10/chartex" xmlns:cx5="http://schemas.microsoft.com/office/drawing/2016/5/11/chartex" xmlns:cx6="http://schemas.microsoft.com/office/drawing/2016/5/12/chartex" xmlns:cx7="http://schemas.microsoft.com/office/drawing/2016/5/13/chartex" xmlns:cx8="http://schemas.microsoft.com/office/drawing/2016/5/14/chartex" xmlns:mc="http://schemas.openxmlformats.org/markup-compatibility/2006" xmlns:aink="http://schemas.microsoft.com/office/drawing/2016/ink" xmlns:am3d="http://schemas.microsoft.com/office/drawing/2017/model3d" xmlns:o="urn:schemas-microsoft-com:office:office" xmlns:oel="http://schemas.microsoft.com/office/2019/extlst" xmlns:r="http://schemas.openxmlformats.org/officeDocument/2006/relationships" xmlns:m="http://schemas.openxmlformats.org/officeDocument/2006/math" xmlns:v="urn:schemas-microsoft-com:vml" xmlns:wp14="http://schemas.microsoft.com/office/word/2010/wordprocessingDrawing" xmlns:wp="http://schemas.openxmlformats.org/drawingml/2006/wordprocessingDrawing" xmlns:w10="urn:schemas-microsoft-com:office:word" xmlns:w="http://schemas.openxmlformats.org/wordprocessingml/2006/main" xmlns:w14="http://schemas.microsoft.com/office/word/2010/wordml" xmlns:w15="http://schemas.microsoft.com/office/word/2012/wordml" xmlns:w16cex="http://schemas.microsoft.com/office/word/2018/wordml/cex" xmlns:w16cid="http://schemas.microsoft.com/office/word/2016/wordml/cid" xmlns:w16="http://schemas.microsoft.com/office/word/2018/wordml" xmlns:w16du="http://schemas.microsoft.com/office/word/2023/wordml/word16du" xmlns:w16sdtdh="http://schemas.microsoft.com/office/word/2020/wordml/sdtdatahash" xmlns:w16se="http://schemas.microsoft.com/office/word/2015/wordml/symex" xmlns:wpg="http://schemas.microsoft.com/office/word/2010/wordprocessingGroup" xmlns:wpi="http://schemas.microsoft.com/office/word/2010/wordprocessingInk" xmlns:wne="http://schemas.microsoft.com/office/word/2006/wordml" xmlns:wps="http://schemas.microsoft.com/office/word/2010/wordprocessingShape" mc:Ignorable="w14 w15 w16se w16cid w16 w16cex w16sdtdh w16du wp14">
   <w:endnote w:type="separator" w:id="-1">
     <w:p>
       <w:r>
@@ -9470,7 +7189,7 @@
 </file>
 
 <file path=word/footer1.xml><?xml version="1.0" encoding="utf-8"?>
-<w:ftr xmlns:wpc="http://schemas.microsoft.com/office/word/2010/wordprocessingCanvas" xmlns:cx="http://schemas.microsoft.com/office/drawing/2014/chartex" xmlns:cx1="http://schemas.microsoft.com/office/drawing/2015/9/8/chartex" xmlns:cx2="http://schemas.microsoft.com/office/drawing/2015/10/21/chartex" xmlns:cx3="http://schemas.microsoft.com/office/drawing/2016/5/9/chartex" xmlns:cx4="http://schemas.microsoft.com/office/drawing/2016/5/10/chartex" xmlns:cx5="http://schemas.microsoft.com/office/drawing/2016/5/11/chartex" xmlns:cx6="http://schemas.microsoft.com/office/drawing/2016/5/12/chartex" xmlns:cx7="http://schemas.microsoft.com/office/drawing/2016/5/13/chartex" xmlns:cx8="http://schemas.microsoft.com/office/drawing/2016/5/14/chartex" xmlns:mc="http://schemas.openxmlformats.org/markup-compatibility/2006" xmlns:aink="http://schemas.microsoft.com/office/drawing/2016/ink" xmlns:am3d="http://schemas.microsoft.com/office/drawing/2017/model3d" xmlns:o="urn:schemas-microsoft-com:office:office" xmlns:oel="http://schemas.microsoft.com/office/2019/extlst" xmlns:r="http://schemas.openxmlformats.org/officeDocument/2006/relationships" xmlns:m="http://schemas.openxmlformats.org/officeDocument/2006/math" xmlns:v="urn:schemas-microsoft-com:vml" xmlns:wp14="http://schemas.microsoft.com/office/word/2010/wordprocessingDrawing" xmlns:wp="http://schemas.openxmlformats.org/drawingml/2006/wordprocessingDrawing" xmlns:w10="urn:schemas-microsoft-com:office:word" xmlns:w="http://schemas.openxmlformats.org/wordprocessingml/2006/main" xmlns:w14="http://schemas.microsoft.com/office/word/2010/wordml" xmlns:w15="http://schemas.microsoft.com/office/word/2012/wordml" xmlns:w16cex="http://schemas.microsoft.com/office/word/2018/wordml/cex" xmlns:w16cid="http://schemas.microsoft.com/office/word/2016/wordml/cid" xmlns:w16="http://schemas.microsoft.com/office/word/2018/wordml" xmlns:w16sdtdh="http://schemas.microsoft.com/office/word/2020/wordml/sdtdatahash" xmlns:w16se="http://schemas.microsoft.com/office/word/2015/wordml/symex" xmlns:wpg="http://schemas.microsoft.com/office/word/2010/wordprocessingGroup" xmlns:wpi="http://schemas.microsoft.com/office/word/2010/wordprocessingInk" xmlns:wne="http://schemas.microsoft.com/office/word/2006/wordml" xmlns:wps="http://schemas.microsoft.com/office/word/2010/wordprocessingShape" mc:Ignorable="w14 w15 w16se w16cid w16 w16cex w16sdtdh wp14">
+<w:ftr xmlns:wpc="http://schemas.microsoft.com/office/word/2010/wordprocessingCanvas" xmlns:cx="http://schemas.microsoft.com/office/drawing/2014/chartex" xmlns:cx1="http://schemas.microsoft.com/office/drawing/2015/9/8/chartex" xmlns:cx2="http://schemas.microsoft.com/office/drawing/2015/10/21/chartex" xmlns:cx3="http://schemas.microsoft.com/office/drawing/2016/5/9/chartex" xmlns:cx4="http://schemas.microsoft.com/office/drawing/2016/5/10/chartex" xmlns:cx5="http://schemas.microsoft.com/office/drawing/2016/5/11/chartex" xmlns:cx6="http://schemas.microsoft.com/office/drawing/2016/5/12/chartex" xmlns:cx7="http://schemas.microsoft.com/office/drawing/2016/5/13/chartex" xmlns:cx8="http://schemas.microsoft.com/office/drawing/2016/5/14/chartex" xmlns:mc="http://schemas.openxmlformats.org/markup-compatibility/2006" xmlns:aink="http://schemas.microsoft.com/office/drawing/2016/ink" xmlns:am3d="http://schemas.microsoft.com/office/drawing/2017/model3d" xmlns:o="urn:schemas-microsoft-com:office:office" xmlns:oel="http://schemas.microsoft.com/office/2019/extlst" xmlns:r="http://schemas.openxmlformats.org/officeDocument/2006/relationships" xmlns:m="http://schemas.openxmlformats.org/officeDocument/2006/math" xmlns:v="urn:schemas-microsoft-com:vml" xmlns:wp14="http://schemas.microsoft.com/office/word/2010/wordprocessingDrawing" xmlns:wp="http://schemas.openxmlformats.org/drawingml/2006/wordprocessingDrawing" xmlns:w10="urn:schemas-microsoft-com:office:word" xmlns:w="http://schemas.openxmlformats.org/wordprocessingml/2006/main" xmlns:w14="http://schemas.microsoft.com/office/word/2010/wordml" xmlns:w15="http://schemas.microsoft.com/office/word/2012/wordml" xmlns:w16cex="http://schemas.microsoft.com/office/word/2018/wordml/cex" xmlns:w16cid="http://schemas.microsoft.com/office/word/2016/wordml/cid" xmlns:w16="http://schemas.microsoft.com/office/word/2018/wordml" xmlns:w16du="http://schemas.microsoft.com/office/word/2023/wordml/word16du" xmlns:w16sdtdh="http://schemas.microsoft.com/office/word/2020/wordml/sdtdatahash" xmlns:w16se="http://schemas.microsoft.com/office/word/2015/wordml/symex" xmlns:wpg="http://schemas.microsoft.com/office/word/2010/wordprocessingGroup" xmlns:wpi="http://schemas.microsoft.com/office/word/2010/wordprocessingInk" xmlns:wne="http://schemas.microsoft.com/office/word/2006/wordml" xmlns:wps="http://schemas.microsoft.com/office/word/2010/wordprocessingShape" mc:Ignorable="w14 w15 w16se w16cid w16 w16cex w16sdtdh w16du wp14">
   <w:p>
     <w:pPr>
       <w:pStyle w:val="Footer"/>
@@ -9480,7 +7199,7 @@
 </file>
 
 <file path=word/footer2.xml><?xml version="1.0" encoding="utf-8"?>
-<w:ftr xmlns:wpc="http://schemas.microsoft.com/office/word/2010/wordprocessingCanvas" xmlns:cx="http://schemas.microsoft.com/office/drawing/2014/chartex" xmlns:cx1="http://schemas.microsoft.com/office/drawing/2015/9/8/chartex" xmlns:cx2="http://schemas.microsoft.com/office/drawing/2015/10/21/chartex" xmlns:cx3="http://schemas.microsoft.com/office/drawing/2016/5/9/chartex" xmlns:cx4="http://schemas.microsoft.com/office/drawing/2016/5/10/chartex" xmlns:cx5="http://schemas.microsoft.com/office/drawing/2016/5/11/chartex" xmlns:cx6="http://schemas.microsoft.com/office/drawing/2016/5/12/chartex" xmlns:cx7="http://schemas.microsoft.com/office/drawing/2016/5/13/chartex" xmlns:cx8="http://schemas.microsoft.com/office/drawing/2016/5/14/chartex" xmlns:mc="http://schemas.openxmlformats.org/markup-compatibility/2006" xmlns:aink="http://schemas.microsoft.com/office/drawing/2016/ink" xmlns:am3d="http://schemas.microsoft.com/office/drawing/2017/model3d" xmlns:o="urn:schemas-microsoft-com:office:office" xmlns:oel="http://schemas.microsoft.com/office/2019/extlst" xmlns:r="http://schemas.openxmlformats.org/officeDocument/2006/relationships" xmlns:m="http://schemas.openxmlformats.org/officeDocument/2006/math" xmlns:v="urn:schemas-microsoft-com:vml" xmlns:wp14="http://schemas.microsoft.com/office/word/2010/wordprocessingDrawing" xmlns:wp="http://schemas.openxmlformats.org/drawingml/2006/wordprocessingDrawing" xmlns:w10="urn:schemas-microsoft-com:office:word" xmlns:w="http://schemas.openxmlformats.org/wordprocessingml/2006/main" xmlns:w14="http://schemas.microsoft.com/office/word/2010/wordml" xmlns:w15="http://schemas.microsoft.com/office/word/2012/wordml" xmlns:w16cex="http://schemas.microsoft.com/office/word/2018/wordml/cex" xmlns:w16cid="http://schemas.microsoft.com/office/word/2016/wordml/cid" xmlns:w16="http://schemas.microsoft.com/office/word/2018/wordml" xmlns:w16sdtdh="http://schemas.microsoft.com/office/word/2020/wordml/sdtdatahash" xmlns:w16se="http://schemas.microsoft.com/office/word/2015/wordml/symex" xmlns:wpg="http://schemas.microsoft.com/office/word/2010/wordprocessingGroup" xmlns:wpi="http://schemas.microsoft.com/office/word/2010/wordprocessingInk" xmlns:wne="http://schemas.microsoft.com/office/word/2006/wordml" xmlns:wps="http://schemas.microsoft.com/office/word/2010/wordprocessingShape" mc:Ignorable="w14 w15 w16se w16cid w16 w16cex w16sdtdh wp14">
+<w:ftr xmlns:wpc="http://schemas.microsoft.com/office/word/2010/wordprocessingCanvas" xmlns:cx="http://schemas.microsoft.com/office/drawing/2014/chartex" xmlns:cx1="http://schemas.microsoft.com/office/drawing/2015/9/8/chartex" xmlns:cx2="http://schemas.microsoft.com/office/drawing/2015/10/21/chartex" xmlns:cx3="http://schemas.microsoft.com/office/drawing/2016/5/9/chartex" xmlns:cx4="http://schemas.microsoft.com/office/drawing/2016/5/10/chartex" xmlns:cx5="http://schemas.microsoft.com/office/drawing/2016/5/11/chartex" xmlns:cx6="http://schemas.microsoft.com/office/drawing/2016/5/12/chartex" xmlns:cx7="http://schemas.microsoft.com/office/drawing/2016/5/13/chartex" xmlns:cx8="http://schemas.microsoft.com/office/drawing/2016/5/14/chartex" xmlns:mc="http://schemas.openxmlformats.org/markup-compatibility/2006" xmlns:aink="http://schemas.microsoft.com/office/drawing/2016/ink" xmlns:am3d="http://schemas.microsoft.com/office/drawing/2017/model3d" xmlns:o="urn:schemas-microsoft-com:office:office" xmlns:oel="http://schemas.microsoft.com/office/2019/extlst" xmlns:r="http://schemas.openxmlformats.org/officeDocument/2006/relationships" xmlns:m="http://schemas.openxmlformats.org/officeDocument/2006/math" xmlns:v="urn:schemas-microsoft-com:vml" xmlns:wp14="http://schemas.microsoft.com/office/word/2010/wordprocessingDrawing" xmlns:wp="http://schemas.openxmlformats.org/drawingml/2006/wordprocessingDrawing" xmlns:w10="urn:schemas-microsoft-com:office:word" xmlns:w="http://schemas.openxmlformats.org/wordprocessingml/2006/main" xmlns:w14="http://schemas.microsoft.com/office/word/2010/wordml" xmlns:w15="http://schemas.microsoft.com/office/word/2012/wordml" xmlns:w16cex="http://schemas.microsoft.com/office/word/2018/wordml/cex" xmlns:w16cid="http://schemas.microsoft.com/office/word/2016/wordml/cid" xmlns:w16="http://schemas.microsoft.com/office/word/2018/wordml" xmlns:w16du="http://schemas.microsoft.com/office/word/2023/wordml/word16du" xmlns:w16sdtdh="http://schemas.microsoft.com/office/word/2020/wordml/sdtdatahash" xmlns:w16se="http://schemas.microsoft.com/office/word/2015/wordml/symex" xmlns:wpg="http://schemas.microsoft.com/office/word/2010/wordprocessingGroup" xmlns:wpi="http://schemas.microsoft.com/office/word/2010/wordprocessingInk" xmlns:wne="http://schemas.microsoft.com/office/word/2006/wordml" xmlns:wps="http://schemas.microsoft.com/office/word/2010/wordprocessingShape" mc:Ignorable="w14 w15 w16se w16cid w16 w16cex w16sdtdh w16du wp14">
   <w:tbl>
     <w:tblPr>
       <w:tblStyle w:val="TableGrid"/>
@@ -9678,7 +7397,7 @@
 </file>
 
 <file path=word/footer3.xml><?xml version="1.0" encoding="utf-8"?>
-<w:ftr xmlns:wpc="http://schemas.microsoft.com/office/word/2010/wordprocessingCanvas" xmlns:cx="http://schemas.microsoft.com/office/drawing/2014/chartex" xmlns:cx1="http://schemas.microsoft.com/office/drawing/2015/9/8/chartex" xmlns:cx2="http://schemas.microsoft.com/office/drawing/2015/10/21/chartex" xmlns:cx3="http://schemas.microsoft.com/office/drawing/2016/5/9/chartex" xmlns:cx4="http://schemas.microsoft.com/office/drawing/2016/5/10/chartex" xmlns:cx5="http://schemas.microsoft.com/office/drawing/2016/5/11/chartex" xmlns:cx6="http://schemas.microsoft.com/office/drawing/2016/5/12/chartex" xmlns:cx7="http://schemas.microsoft.com/office/drawing/2016/5/13/chartex" xmlns:cx8="http://schemas.microsoft.com/office/drawing/2016/5/14/chartex" xmlns:mc="http://schemas.openxmlformats.org/markup-compatibility/2006" xmlns:aink="http://schemas.microsoft.com/office/drawing/2016/ink" xmlns:am3d="http://schemas.microsoft.com/office/drawing/2017/model3d" xmlns:o="urn:schemas-microsoft-com:office:office" xmlns:oel="http://schemas.microsoft.com/office/2019/extlst" xmlns:r="http://schemas.openxmlformats.org/officeDocument/2006/relationships" xmlns:m="http://schemas.openxmlformats.org/officeDocument/2006/math" xmlns:v="urn:schemas-microsoft-com:vml" xmlns:wp14="http://schemas.microsoft.com/office/word/2010/wordprocessingDrawing" xmlns:wp="http://schemas.openxmlformats.org/drawingml/2006/wordprocessingDrawing" xmlns:w10="urn:schemas-microsoft-com:office:word" xmlns:w="http://schemas.openxmlformats.org/wordprocessingml/2006/main" xmlns:w14="http://schemas.microsoft.com/office/word/2010/wordml" xmlns:w15="http://schemas.microsoft.com/office/word/2012/wordml" xmlns:w16cex="http://schemas.microsoft.com/office/word/2018/wordml/cex" xmlns:w16cid="http://schemas.microsoft.com/office/word/2016/wordml/cid" xmlns:w16="http://schemas.microsoft.com/office/word/2018/wordml" xmlns:w16sdtdh="http://schemas.microsoft.com/office/word/2020/wordml/sdtdatahash" xmlns:w16se="http://schemas.microsoft.com/office/word/2015/wordml/symex" xmlns:wpg="http://schemas.microsoft.com/office/word/2010/wordprocessingGroup" xmlns:wpi="http://schemas.microsoft.com/office/word/2010/wordprocessingInk" xmlns:wne="http://schemas.microsoft.com/office/word/2006/wordml" xmlns:wps="http://schemas.microsoft.com/office/word/2010/wordprocessingShape" mc:Ignorable="w14 w15 w16se w16cid w16 w16cex w16sdtdh wp14">
+<w:ftr xmlns:wpc="http://schemas.microsoft.com/office/word/2010/wordprocessingCanvas" xmlns:cx="http://schemas.microsoft.com/office/drawing/2014/chartex" xmlns:cx1="http://schemas.microsoft.com/office/drawing/2015/9/8/chartex" xmlns:cx2="http://schemas.microsoft.com/office/drawing/2015/10/21/chartex" xmlns:cx3="http://schemas.microsoft.com/office/drawing/2016/5/9/chartex" xmlns:cx4="http://schemas.microsoft.com/office/drawing/2016/5/10/chartex" xmlns:cx5="http://schemas.microsoft.com/office/drawing/2016/5/11/chartex" xmlns:cx6="http://schemas.microsoft.com/office/drawing/2016/5/12/chartex" xmlns:cx7="http://schemas.microsoft.com/office/drawing/2016/5/13/chartex" xmlns:cx8="http://schemas.microsoft.com/office/drawing/2016/5/14/chartex" xmlns:mc="http://schemas.openxmlformats.org/markup-compatibility/2006" xmlns:aink="http://schemas.microsoft.com/office/drawing/2016/ink" xmlns:am3d="http://schemas.microsoft.com/office/drawing/2017/model3d" xmlns:o="urn:schemas-microsoft-com:office:office" xmlns:oel="http://schemas.microsoft.com/office/2019/extlst" xmlns:r="http://schemas.openxmlformats.org/officeDocument/2006/relationships" xmlns:m="http://schemas.openxmlformats.org/officeDocument/2006/math" xmlns:v="urn:schemas-microsoft-com:vml" xmlns:wp14="http://schemas.microsoft.com/office/word/2010/wordprocessingDrawing" xmlns:wp="http://schemas.openxmlformats.org/drawingml/2006/wordprocessingDrawing" xmlns:w10="urn:schemas-microsoft-com:office:word" xmlns:w="http://schemas.openxmlformats.org/wordprocessingml/2006/main" xmlns:w14="http://schemas.microsoft.com/office/word/2010/wordml" xmlns:w15="http://schemas.microsoft.com/office/word/2012/wordml" xmlns:w16cex="http://schemas.microsoft.com/office/word/2018/wordml/cex" xmlns:w16cid="http://schemas.microsoft.com/office/word/2016/wordml/cid" xmlns:w16="http://schemas.microsoft.com/office/word/2018/wordml" xmlns:w16du="http://schemas.microsoft.com/office/word/2023/wordml/word16du" xmlns:w16sdtdh="http://schemas.microsoft.com/office/word/2020/wordml/sdtdatahash" xmlns:w16se="http://schemas.microsoft.com/office/word/2015/wordml/symex" xmlns:wpg="http://schemas.microsoft.com/office/word/2010/wordprocessingGroup" xmlns:wpi="http://schemas.microsoft.com/office/word/2010/wordprocessingInk" xmlns:wne="http://schemas.microsoft.com/office/word/2006/wordml" xmlns:wps="http://schemas.microsoft.com/office/word/2010/wordprocessingShape" mc:Ignorable="w14 w15 w16se w16cid w16 w16cex w16sdtdh w16du wp14">
   <w:p>
     <w:pPr>
       <w:pStyle w:val="Footer"/>
@@ -9688,7 +7407,7 @@
 </file>
 
 <file path=word/footnotes.xml><?xml version="1.0" encoding="utf-8"?>
-<w:footnotes xmlns:wpc="http://schemas.microsoft.com/office/word/2010/wordprocessingCanvas" xmlns:cx="http://schemas.microsoft.com/office/drawing/2014/chartex" xmlns:cx1="http://schemas.microsoft.com/office/drawing/2015/9/8/chartex" xmlns:cx2="http://schemas.microsoft.com/office/drawing/2015/10/21/chartex" xmlns:cx3="http://schemas.microsoft.com/office/drawing/2016/5/9/chartex" xmlns:cx4="http://schemas.microsoft.com/office/drawing/2016/5/10/chartex" xmlns:cx5="http://schemas.microsoft.com/office/drawing/2016/5/11/chartex" xmlns:cx6="http://schemas.microsoft.com/office/drawing/2016/5/12/chartex" xmlns:cx7="http://schemas.microsoft.com/office/drawing/2016/5/13/chartex" xmlns:cx8="http://schemas.microsoft.com/office/drawing/2016/5/14/chartex" xmlns:mc="http://schemas.openxmlformats.org/markup-compatibility/2006" xmlns:aink="http://schemas.microsoft.com/office/drawing/2016/ink" xmlns:am3d="http://schemas.microsoft.com/office/drawing/2017/model3d" xmlns:o="urn:schemas-microsoft-com:office:office" xmlns:oel="http://schemas.microsoft.com/office/2019/extlst" xmlns:r="http://schemas.openxmlformats.org/officeDocument/2006/relationships" xmlns:m="http://schemas.openxmlformats.org/officeDocument/2006/math" xmlns:v="urn:schemas-microsoft-com:vml" xmlns:wp14="http://schemas.microsoft.com/office/word/2010/wordprocessingDrawing" xmlns:wp="http://schemas.openxmlformats.org/drawingml/2006/wordprocessingDrawing" xmlns:w10="urn:schemas-microsoft-com:office:word" xmlns:w="http://schemas.openxmlformats.org/wordprocessingml/2006/main" xmlns:w14="http://schemas.microsoft.com/office/word/2010/wordml" xmlns:w15="http://schemas.microsoft.com/office/word/2012/wordml" xmlns:w16cex="http://schemas.microsoft.com/office/word/2018/wordml/cex" xmlns:w16cid="http://schemas.microsoft.com/office/word/2016/wordml/cid" xmlns:w16="http://schemas.microsoft.com/office/word/2018/wordml" xmlns:w16sdtdh="http://schemas.microsoft.com/office/word/2020/wordml/sdtdatahash" xmlns:w16se="http://schemas.microsoft.com/office/word/2015/wordml/symex" xmlns:wpg="http://schemas.microsoft.com/office/word/2010/wordprocessingGroup" xmlns:wpi="http://schemas.microsoft.com/office/word/2010/wordprocessingInk" xmlns:wne="http://schemas.microsoft.com/office/word/2006/wordml" xmlns:wps="http://schemas.microsoft.com/office/word/2010/wordprocessingShape" mc:Ignorable="w14 w15 w16se w16cid w16 w16cex w16sdtdh wp14">
+<w:footnotes xmlns:wpc="http://schemas.microsoft.com/office/word/2010/wordprocessingCanvas" xmlns:cx="http://schemas.microsoft.com/office/drawing/2014/chartex" xmlns:cx1="http://schemas.microsoft.com/office/drawing/2015/9/8/chartex" xmlns:cx2="http://schemas.microsoft.com/office/drawing/2015/10/21/chartex" xmlns:cx3="http://schemas.microsoft.com/office/drawing/2016/5/9/chartex" xmlns:cx4="http://schemas.microsoft.com/office/drawing/2016/5/10/chartex" xmlns:cx5="http://schemas.microsoft.com/office/drawing/2016/5/11/chartex" xmlns:cx6="http://schemas.microsoft.com/office/drawing/2016/5/12/chartex" xmlns:cx7="http://schemas.microsoft.com/office/drawing/2016/5/13/chartex" xmlns:cx8="http://schemas.microsoft.com/office/drawing/2016/5/14/chartex" xmlns:mc="http://schemas.openxmlformats.org/markup-compatibility/2006" xmlns:aink="http://schemas.microsoft.com/office/drawing/2016/ink" xmlns:am3d="http://schemas.microsoft.com/office/drawing/2017/model3d" xmlns:o="urn:schemas-microsoft-com:office:office" xmlns:oel="http://schemas.microsoft.com/office/2019/extlst" xmlns:r="http://schemas.openxmlformats.org/officeDocument/2006/relationships" xmlns:m="http://schemas.openxmlformats.org/officeDocument/2006/math" xmlns:v="urn:schemas-microsoft-com:vml" xmlns:wp14="http://schemas.microsoft.com/office/word/2010/wordprocessingDrawing" xmlns:wp="http://schemas.openxmlformats.org/drawingml/2006/wordprocessingDrawing" xmlns:w10="urn:schemas-microsoft-com:office:word" xmlns:w="http://schemas.openxmlformats.org/wordprocessingml/2006/main" xmlns:w14="http://schemas.microsoft.com/office/word/2010/wordml" xmlns:w15="http://schemas.microsoft.com/office/word/2012/wordml" xmlns:w16cex="http://schemas.microsoft.com/office/word/2018/wordml/cex" xmlns:w16cid="http://schemas.microsoft.com/office/word/2016/wordml/cid" xmlns:w16="http://schemas.microsoft.com/office/word/2018/wordml" xmlns:w16du="http://schemas.microsoft.com/office/word/2023/wordml/word16du" xmlns:w16sdtdh="http://schemas.microsoft.com/office/word/2020/wordml/sdtdatahash" xmlns:w16se="http://schemas.microsoft.com/office/word/2015/wordml/symex" xmlns:wpg="http://schemas.microsoft.com/office/word/2010/wordprocessingGroup" xmlns:wpi="http://schemas.microsoft.com/office/word/2010/wordprocessingInk" xmlns:wne="http://schemas.microsoft.com/office/word/2006/wordml" xmlns:wps="http://schemas.microsoft.com/office/word/2010/wordprocessingShape" mc:Ignorable="w14 w15 w16se w16cid w16 w16cex w16sdtdh w16du wp14">
   <w:footnote w:type="separator" w:id="-1">
     <w:p>
       <w:r>
@@ -9707,7 +7426,7 @@
 </file>
 
 <file path=word/header1.xml><?xml version="1.0" encoding="utf-8"?>
-<w:hdr xmlns:wpc="http://schemas.microsoft.com/office/word/2010/wordprocessingCanvas" xmlns:cx="http://schemas.microsoft.com/office/drawing/2014/chartex" xmlns:cx1="http://schemas.microsoft.com/office/drawing/2015/9/8/chartex" xmlns:cx2="http://schemas.microsoft.com/office/drawing/2015/10/21/chartex" xmlns:cx3="http://schemas.microsoft.com/office/drawing/2016/5/9/chartex" xmlns:cx4="http://schemas.microsoft.com/office/drawing/2016/5/10/chartex" xmlns:cx5="http://schemas.microsoft.com/office/drawing/2016/5/11/chartex" xmlns:cx6="http://schemas.microsoft.com/office/drawing/2016/5/12/chartex" xmlns:cx7="http://schemas.microsoft.com/office/drawing/2016/5/13/chartex" xmlns:cx8="http://schemas.microsoft.com/office/drawing/2016/5/14/chartex" xmlns:mc="http://schemas.openxmlformats.org/markup-compatibility/2006" xmlns:aink="http://schemas.microsoft.com/office/drawing/2016/ink" xmlns:am3d="http://schemas.microsoft.com/office/drawing/2017/model3d" xmlns:o="urn:schemas-microsoft-com:office:office" xmlns:oel="http://schemas.microsoft.com/office/2019/extlst" xmlns:r="http://schemas.openxmlformats.org/officeDocument/2006/relationships" xmlns:m="http://schemas.openxmlformats.org/officeDocument/2006/math" xmlns:v="urn:schemas-microsoft-com:vml" xmlns:wp14="http://schemas.microsoft.com/office/word/2010/wordprocessingDrawing" xmlns:wp="http://schemas.openxmlformats.org/drawingml/2006/wordprocessingDrawing" xmlns:w10="urn:schemas-microsoft-com:office:word" xmlns:w="http://schemas.openxmlformats.org/wordprocessingml/2006/main" xmlns:w14="http://schemas.microsoft.com/office/word/2010/wordml" xmlns:w15="http://schemas.microsoft.com/office/word/2012/wordml" xmlns:w16cex="http://schemas.microsoft.com/office/word/2018/wordml/cex" xmlns:w16cid="http://schemas.microsoft.com/office/word/2016/wordml/cid" xmlns:w16="http://schemas.microsoft.com/office/word/2018/wordml" xmlns:w16sdtdh="http://schemas.microsoft.com/office/word/2020/wordml/sdtdatahash" xmlns:w16se="http://schemas.microsoft.com/office/word/2015/wordml/symex" xmlns:wpg="http://schemas.microsoft.com/office/word/2010/wordprocessingGroup" xmlns:wpi="http://schemas.microsoft.com/office/word/2010/wordprocessingInk" xmlns:wne="http://schemas.microsoft.com/office/word/2006/wordml" xmlns:wps="http://schemas.microsoft.com/office/word/2010/wordprocessingShape" mc:Ignorable="w14 w15 w16se w16cid w16 w16cex w16sdtdh wp14">
+<w:hdr xmlns:wpc="http://schemas.microsoft.com/office/word/2010/wordprocessingCanvas" xmlns:cx="http://schemas.microsoft.com/office/drawing/2014/chartex" xmlns:cx1="http://schemas.microsoft.com/office/drawing/2015/9/8/chartex" xmlns:cx2="http://schemas.microsoft.com/office/drawing/2015/10/21/chartex" xmlns:cx3="http://schemas.microsoft.com/office/drawing/2016/5/9/chartex" xmlns:cx4="http://schemas.microsoft.com/office/drawing/2016/5/10/chartex" xmlns:cx5="http://schemas.microsoft.com/office/drawing/2016/5/11/chartex" xmlns:cx6="http://schemas.microsoft.com/office/drawing/2016/5/12/chartex" xmlns:cx7="http://schemas.microsoft.com/office/drawing/2016/5/13/chartex" xmlns:cx8="http://schemas.microsoft.com/office/drawing/2016/5/14/chartex" xmlns:mc="http://schemas.openxmlformats.org/markup-compatibility/2006" xmlns:aink="http://schemas.microsoft.com/office/drawing/2016/ink" xmlns:am3d="http://schemas.microsoft.com/office/drawing/2017/model3d" xmlns:o="urn:schemas-microsoft-com:office:office" xmlns:oel="http://schemas.microsoft.com/office/2019/extlst" xmlns:r="http://schemas.openxmlformats.org/officeDocument/2006/relationships" xmlns:m="http://schemas.openxmlformats.org/officeDocument/2006/math" xmlns:v="urn:schemas-microsoft-com:vml" xmlns:wp14="http://schemas.microsoft.com/office/word/2010/wordprocessingDrawing" xmlns:wp="http://schemas.openxmlformats.org/drawingml/2006/wordprocessingDrawing" xmlns:w10="urn:schemas-microsoft-com:office:word" xmlns:w="http://schemas.openxmlformats.org/wordprocessingml/2006/main" xmlns:w14="http://schemas.microsoft.com/office/word/2010/wordml" xmlns:w15="http://schemas.microsoft.com/office/word/2012/wordml" xmlns:w16cex="http://schemas.microsoft.com/office/word/2018/wordml/cex" xmlns:w16cid="http://schemas.microsoft.com/office/word/2016/wordml/cid" xmlns:w16="http://schemas.microsoft.com/office/word/2018/wordml" xmlns:w16du="http://schemas.microsoft.com/office/word/2023/wordml/word16du" xmlns:w16sdtdh="http://schemas.microsoft.com/office/word/2020/wordml/sdtdatahash" xmlns:w16se="http://schemas.microsoft.com/office/word/2015/wordml/symex" xmlns:wpg="http://schemas.microsoft.com/office/word/2010/wordprocessingGroup" xmlns:wpi="http://schemas.microsoft.com/office/word/2010/wordprocessingInk" xmlns:wne="http://schemas.microsoft.com/office/word/2006/wordml" xmlns:wps="http://schemas.microsoft.com/office/word/2010/wordprocessingShape" mc:Ignorable="w14 w15 w16se w16cid w16 w16cex w16sdtdh w16du wp14">
   <w:p>
     <w:pPr>
       <w:pStyle w:val="Header"/>
@@ -9717,7 +7436,7 @@
 </file>
 
 <file path=word/header2.xml><?xml version="1.0" encoding="utf-8"?>
-<w:hdr xmlns:wpc="http://schemas.microsoft.com/office/word/2010/wordprocessingCanvas" xmlns:cx="http://schemas.microsoft.com/office/drawing/2014/chartex" xmlns:cx1="http://schemas.microsoft.com/office/drawing/2015/9/8/chartex" xmlns:cx2="http://schemas.microsoft.com/office/drawing/2015/10/21/chartex" xmlns:cx3="http://schemas.microsoft.com/office/drawing/2016/5/9/chartex" xmlns:cx4="http://schemas.microsoft.com/office/drawing/2016/5/10/chartex" xmlns:cx5="http://schemas.microsoft.com/office/drawing/2016/5/11/chartex" xmlns:cx6="http://schemas.microsoft.com/office/drawing/2016/5/12/chartex" xmlns:cx7="http://schemas.microsoft.com/office/drawing/2016/5/13/chartex" xmlns:cx8="http://schemas.microsoft.com/office/drawing/2016/5/14/chartex" xmlns:mc="http://schemas.openxmlformats.org/markup-compatibility/2006" xmlns:aink="http://schemas.microsoft.com/office/drawing/2016/ink" xmlns:am3d="http://schemas.microsoft.com/office/drawing/2017/model3d" xmlns:o="urn:schemas-microsoft-com:office:office" xmlns:oel="http://schemas.microsoft.com/office/2019/extlst" xmlns:r="http://schemas.openxmlformats.org/officeDocument/2006/relationships" xmlns:m="http://schemas.openxmlformats.org/officeDocument/2006/math" xmlns:v="urn:schemas-microsoft-com:vml" xmlns:wp14="http://schemas.microsoft.com/office/word/2010/wordprocessingDrawing" xmlns:wp="http://schemas.openxmlformats.org/drawingml/2006/wordprocessingDrawing" xmlns:w10="urn:schemas-microsoft-com:office:word" xmlns:w="http://schemas.openxmlformats.org/wordprocessingml/2006/main" xmlns:w14="http://schemas.microsoft.com/office/word/2010/wordml" xmlns:w15="http://schemas.microsoft.com/office/word/2012/wordml" xmlns:w16cex="http://schemas.microsoft.com/office/word/2018/wordml/cex" xmlns:w16cid="http://schemas.microsoft.com/office/word/2016/wordml/cid" xmlns:w16="http://schemas.microsoft.com/office/word/2018/wordml" xmlns:w16sdtdh="http://schemas.microsoft.com/office/word/2020/wordml/sdtdatahash" xmlns:w16se="http://schemas.microsoft.com/office/word/2015/wordml/symex" xmlns:wpg="http://schemas.microsoft.com/office/word/2010/wordprocessingGroup" xmlns:wpi="http://schemas.microsoft.com/office/word/2010/wordprocessingInk" xmlns:wne="http://schemas.microsoft.com/office/word/2006/wordml" xmlns:wps="http://schemas.microsoft.com/office/word/2010/wordprocessingShape" mc:Ignorable="w14 w15 w16se w16cid w16 w16cex w16sdtdh wp14">
+<w:hdr xmlns:wpc="http://schemas.microsoft.com/office/word/2010/wordprocessingCanvas" xmlns:cx="http://schemas.microsoft.com/office/drawing/2014/chartex" xmlns:cx1="http://schemas.microsoft.com/office/drawing/2015/9/8/chartex" xmlns:cx2="http://schemas.microsoft.com/office/drawing/2015/10/21/chartex" xmlns:cx3="http://schemas.microsoft.com/office/drawing/2016/5/9/chartex" xmlns:cx4="http://schemas.microsoft.com/office/drawing/2016/5/10/chartex" xmlns:cx5="http://schemas.microsoft.com/office/drawing/2016/5/11/chartex" xmlns:cx6="http://schemas.microsoft.com/office/drawing/2016/5/12/chartex" xmlns:cx7="http://schemas.microsoft.com/office/drawing/2016/5/13/chartex" xmlns:cx8="http://schemas.microsoft.com/office/drawing/2016/5/14/chartex" xmlns:mc="http://schemas.openxmlformats.org/markup-compatibility/2006" xmlns:aink="http://schemas.microsoft.com/office/drawing/2016/ink" xmlns:am3d="http://schemas.microsoft.com/office/drawing/2017/model3d" xmlns:o="urn:schemas-microsoft-com:office:office" xmlns:oel="http://schemas.microsoft.com/office/2019/extlst" xmlns:r="http://schemas.openxmlformats.org/officeDocument/2006/relationships" xmlns:m="http://schemas.openxmlformats.org/officeDocument/2006/math" xmlns:v="urn:schemas-microsoft-com:vml" xmlns:wp14="http://schemas.microsoft.com/office/word/2010/wordprocessingDrawing" xmlns:wp="http://schemas.openxmlformats.org/drawingml/2006/wordprocessingDrawing" xmlns:w10="urn:schemas-microsoft-com:office:word" xmlns:w="http://schemas.openxmlformats.org/wordprocessingml/2006/main" xmlns:w14="http://schemas.microsoft.com/office/word/2010/wordml" xmlns:w15="http://schemas.microsoft.com/office/word/2012/wordml" xmlns:w16cex="http://schemas.microsoft.com/office/word/2018/wordml/cex" xmlns:w16cid="http://schemas.microsoft.com/office/word/2016/wordml/cid" xmlns:w16="http://schemas.microsoft.com/office/word/2018/wordml" xmlns:w16du="http://schemas.microsoft.com/office/word/2023/wordml/word16du" xmlns:w16sdtdh="http://schemas.microsoft.com/office/word/2020/wordml/sdtdatahash" xmlns:w16se="http://schemas.microsoft.com/office/word/2015/wordml/symex" xmlns:wpg="http://schemas.microsoft.com/office/word/2010/wordprocessingGroup" xmlns:wpi="http://schemas.microsoft.com/office/word/2010/wordprocessingInk" xmlns:wne="http://schemas.microsoft.com/office/word/2006/wordml" xmlns:wps="http://schemas.microsoft.com/office/word/2010/wordprocessingShape" mc:Ignorable="w14 w15 w16se w16cid w16 w16cex w16sdtdh w16du wp14">
   <w:p>
     <w:pPr>
       <w:pStyle w:val="Header"/>
@@ -9727,7 +7446,7 @@
 </file>
 
 <file path=word/header3.xml><?xml version="1.0" encoding="utf-8"?>
-<w:hdr xmlns:wpc="http://schemas.microsoft.com/office/word/2010/wordprocessingCanvas" xmlns:cx="http://schemas.microsoft.com/office/drawing/2014/chartex" xmlns:cx1="http://schemas.microsoft.com/office/drawing/2015/9/8/chartex" xmlns:cx2="http://schemas.microsoft.com/office/drawing/2015/10/21/chartex" xmlns:cx3="http://schemas.microsoft.com/office/drawing/2016/5/9/chartex" xmlns:cx4="http://schemas.microsoft.com/office/drawing/2016/5/10/chartex" xmlns:cx5="http://schemas.microsoft.com/office/drawing/2016/5/11/chartex" xmlns:cx6="http://schemas.microsoft.com/office/drawing/2016/5/12/chartex" xmlns:cx7="http://schemas.microsoft.com/office/drawing/2016/5/13/chartex" xmlns:cx8="http://schemas.microsoft.com/office/drawing/2016/5/14/chartex" xmlns:mc="http://schemas.openxmlformats.org/markup-compatibility/2006" xmlns:aink="http://schemas.microsoft.com/office/drawing/2016/ink" xmlns:am3d="http://schemas.microsoft.com/office/drawing/2017/model3d" xmlns:o="urn:schemas-microsoft-com:office:office" xmlns:oel="http://schemas.microsoft.com/office/2019/extlst" xmlns:r="http://schemas.openxmlformats.org/officeDocument/2006/relationships" xmlns:m="http://schemas.openxmlformats.org/officeDocument/2006/math" xmlns:v="urn:schemas-microsoft-com:vml" xmlns:wp14="http://schemas.microsoft.com/office/word/2010/wordprocessingDrawing" xmlns:wp="http://schemas.openxmlformats.org/drawingml/2006/wordprocessingDrawing" xmlns:w10="urn:schemas-microsoft-com:office:word" xmlns:w="http://schemas.openxmlformats.org/wordprocessingml/2006/main" xmlns:w14="http://schemas.microsoft.com/office/word/2010/wordml" xmlns:w15="http://schemas.microsoft.com/office/word/2012/wordml" xmlns:w16cex="http://schemas.microsoft.com/office/word/2018/wordml/cex" xmlns:w16cid="http://schemas.microsoft.com/office/word/2016/wordml/cid" xmlns:w16="http://schemas.microsoft.com/office/word/2018/wordml" xmlns:w16sdtdh="http://schemas.microsoft.com/office/word/2020/wordml/sdtdatahash" xmlns:w16se="http://schemas.microsoft.com/office/word/2015/wordml/symex" xmlns:wpg="http://schemas.microsoft.com/office/word/2010/wordprocessingGroup" xmlns:wpi="http://schemas.microsoft.com/office/word/2010/wordprocessingInk" xmlns:wne="http://schemas.microsoft.com/office/word/2006/wordml" xmlns:wps="http://schemas.microsoft.com/office/word/2010/wordprocessingShape" mc:Ignorable="w14 w15 w16se w16cid w16 w16cex w16sdtdh wp14">
+<w:hdr xmlns:wpc="http://schemas.microsoft.com/office/word/2010/wordprocessingCanvas" xmlns:cx="http://schemas.microsoft.com/office/drawing/2014/chartex" xmlns:cx1="http://schemas.microsoft.com/office/drawing/2015/9/8/chartex" xmlns:cx2="http://schemas.microsoft.com/office/drawing/2015/10/21/chartex" xmlns:cx3="http://schemas.microsoft.com/office/drawing/2016/5/9/chartex" xmlns:cx4="http://schemas.microsoft.com/office/drawing/2016/5/10/chartex" xmlns:cx5="http://schemas.microsoft.com/office/drawing/2016/5/11/chartex" xmlns:cx6="http://schemas.microsoft.com/office/drawing/2016/5/12/chartex" xmlns:cx7="http://schemas.microsoft.com/office/drawing/2016/5/13/chartex" xmlns:cx8="http://schemas.microsoft.com/office/drawing/2016/5/14/chartex" xmlns:mc="http://schemas.openxmlformats.org/markup-compatibility/2006" xmlns:aink="http://schemas.microsoft.com/office/drawing/2016/ink" xmlns:am3d="http://schemas.microsoft.com/office/drawing/2017/model3d" xmlns:o="urn:schemas-microsoft-com:office:office" xmlns:oel="http://schemas.microsoft.com/office/2019/extlst" xmlns:r="http://schemas.openxmlformats.org/officeDocument/2006/relationships" xmlns:m="http://schemas.openxmlformats.org/officeDocument/2006/math" xmlns:v="urn:schemas-microsoft-com:vml" xmlns:wp14="http://schemas.microsoft.com/office/word/2010/wordprocessingDrawing" xmlns:wp="http://schemas.openxmlformats.org/drawingml/2006/wordprocessingDrawing" xmlns:w10="urn:schemas-microsoft-com:office:word" xmlns:w="http://schemas.openxmlformats.org/wordprocessingml/2006/main" xmlns:w14="http://schemas.microsoft.com/office/word/2010/wordml" xmlns:w15="http://schemas.microsoft.com/office/word/2012/wordml" xmlns:w16cex="http://schemas.microsoft.com/office/word/2018/wordml/cex" xmlns:w16cid="http://schemas.microsoft.com/office/word/2016/wordml/cid" xmlns:w16="http://schemas.microsoft.com/office/word/2018/wordml" xmlns:w16du="http://schemas.microsoft.com/office/word/2023/wordml/word16du" xmlns:w16sdtdh="http://schemas.microsoft.com/office/word/2020/wordml/sdtdatahash" xmlns:w16se="http://schemas.microsoft.com/office/word/2015/wordml/symex" xmlns:wpg="http://schemas.microsoft.com/office/word/2010/wordprocessingGroup" xmlns:wpi="http://schemas.microsoft.com/office/word/2010/wordprocessingInk" xmlns:wne="http://schemas.microsoft.com/office/word/2006/wordml" xmlns:wps="http://schemas.microsoft.com/office/word/2010/wordprocessingShape" mc:Ignorable="w14 w15 w16se w16cid w16 w16cex w16sdtdh w16du wp14">
   <w:p>
     <w:pPr>
       <w:pStyle w:val="Header"/>
@@ -9737,7 +7456,7 @@
 </file>
 
 <file path=word/numbering.xml><?xml version="1.0" encoding="utf-8"?>
-<w:numbering xmlns:wpc="http://schemas.microsoft.com/office/word/2010/wordprocessingCanvas" xmlns:cx="http://schemas.microsoft.com/office/drawing/2014/chartex" xmlns:cx1="http://schemas.microsoft.com/office/drawing/2015/9/8/chartex" xmlns:cx2="http://schemas.microsoft.com/office/drawing/2015/10/21/chartex" xmlns:cx3="http://schemas.microsoft.com/office/drawing/2016/5/9/chartex" xmlns:cx4="http://schemas.microsoft.com/office/drawing/2016/5/10/chartex" xmlns:cx5="http://schemas.microsoft.com/office/drawing/2016/5/11/chartex" xmlns:cx6="http://schemas.microsoft.com/office/drawing/2016/5/12/chartex" xmlns:cx7="http://schemas.microsoft.com/office/drawing/2016/5/13/chartex" xmlns:cx8="http://schemas.microsoft.com/office/drawing/2016/5/14/chartex" xmlns:mc="http://schemas.openxmlformats.org/markup-compatibility/2006" xmlns:aink="http://schemas.microsoft.com/office/drawing/2016/ink" xmlns:am3d="http://schemas.microsoft.com/office/drawing/2017/model3d" xmlns:o="urn:schemas-microsoft-com:office:office" xmlns:oel="http://schemas.microsoft.com/office/2019/extlst" xmlns:r="http://schemas.openxmlformats.org/officeDocument/2006/relationships" xmlns:m="http://schemas.openxmlformats.org/officeDocument/2006/math" xmlns:v="urn:schemas-microsoft-com:vml" xmlns:wp14="http://schemas.microsoft.com/office/word/2010/wordprocessingDrawing" xmlns:wp="http://schemas.openxmlformats.org/drawingml/2006/wordprocessingDrawing" xmlns:w10="urn:schemas-microsoft-com:office:word" xmlns:w="http://schemas.openxmlformats.org/wordprocessingml/2006/main" xmlns:w14="http://schemas.microsoft.com/office/word/2010/wordml" xmlns:w15="http://schemas.microsoft.com/office/word/2012/wordml" xmlns:w16cex="http://schemas.microsoft.com/office/word/2018/wordml/cex" xmlns:w16cid="http://schemas.microsoft.com/office/word/2016/wordml/cid" xmlns:w16="http://schemas.microsoft.com/office/word/2018/wordml" xmlns:w16sdtdh="http://schemas.microsoft.com/office/word/2020/wordml/sdtdatahash" xmlns:w16se="http://schemas.microsoft.com/office/word/2015/wordml/symex" xmlns:wpg="http://schemas.microsoft.com/office/word/2010/wordprocessingGroup" xmlns:wpi="http://schemas.microsoft.com/office/word/2010/wordprocessingInk" xmlns:wne="http://schemas.microsoft.com/office/word/2006/wordml" xmlns:wps="http://schemas.microsoft.com/office/word/2010/wordprocessingShape" mc:Ignorable="w14 w15 w16se w16cid w16 w16cex w16sdtdh wp14">
+<w:numbering xmlns:wpc="http://schemas.microsoft.com/office/word/2010/wordprocessingCanvas" xmlns:cx="http://schemas.microsoft.com/office/drawing/2014/chartex" xmlns:cx1="http://schemas.microsoft.com/office/drawing/2015/9/8/chartex" xmlns:cx2="http://schemas.microsoft.com/office/drawing/2015/10/21/chartex" xmlns:cx3="http://schemas.microsoft.com/office/drawing/2016/5/9/chartex" xmlns:cx4="http://schemas.microsoft.com/office/drawing/2016/5/10/chartex" xmlns:cx5="http://schemas.microsoft.com/office/drawing/2016/5/11/chartex" xmlns:cx6="http://schemas.microsoft.com/office/drawing/2016/5/12/chartex" xmlns:cx7="http://schemas.microsoft.com/office/drawing/2016/5/13/chartex" xmlns:cx8="http://schemas.microsoft.com/office/drawing/2016/5/14/chartex" xmlns:mc="http://schemas.openxmlformats.org/markup-compatibility/2006" xmlns:aink="http://schemas.microsoft.com/office/drawing/2016/ink" xmlns:am3d="http://schemas.microsoft.com/office/drawing/2017/model3d" xmlns:o="urn:schemas-microsoft-com:office:office" xmlns:oel="http://schemas.microsoft.com/office/2019/extlst" xmlns:r="http://schemas.openxmlformats.org/officeDocument/2006/relationships" xmlns:m="http://schemas.openxmlformats.org/officeDocument/2006/math" xmlns:v="urn:schemas-microsoft-com:vml" xmlns:wp14="http://schemas.microsoft.com/office/word/2010/wordprocessingDrawing" xmlns:wp="http://schemas.openxmlformats.org/drawingml/2006/wordprocessingDrawing" xmlns:w10="urn:schemas-microsoft-com:office:word" xmlns:w="http://schemas.openxmlformats.org/wordprocessingml/2006/main" xmlns:w14="http://schemas.microsoft.com/office/word/2010/wordml" xmlns:w15="http://schemas.microsoft.com/office/word/2012/wordml" xmlns:w16cex="http://schemas.microsoft.com/office/word/2018/wordml/cex" xmlns:w16cid="http://schemas.microsoft.com/office/word/2016/wordml/cid" xmlns:w16="http://schemas.microsoft.com/office/word/2018/wordml" xmlns:w16du="http://schemas.microsoft.com/office/word/2023/wordml/word16du" xmlns:w16sdtdh="http://schemas.microsoft.com/office/word/2020/wordml/sdtdatahash" xmlns:w16se="http://schemas.microsoft.com/office/word/2015/wordml/symex" xmlns:wpg="http://schemas.microsoft.com/office/word/2010/wordprocessingGroup" xmlns:wpi="http://schemas.microsoft.com/office/word/2010/wordprocessingInk" xmlns:wne="http://schemas.microsoft.com/office/word/2006/wordml" xmlns:wps="http://schemas.microsoft.com/office/word/2010/wordprocessingShape" mc:Ignorable="w14 w15 w16se w16cid w16 w16cex w16sdtdh w16du wp14">
   <w:abstractNum w:abstractNumId="0" w15:restartNumberingAfterBreak="0">
     <w:nsid w:val="526E7C46"/>
     <w:multiLevelType w:val="multilevel"/>
@@ -9867,7 +7586,7 @@
 </file>
 
 <file path=word/styles.xml><?xml version="1.0" encoding="utf-8"?>
-<w:styles xmlns:mc="http://schemas.openxmlformats.org/markup-compatibility/2006" xmlns:r="http://schemas.openxmlformats.org/officeDocument/2006/relationships" xmlns:w="http://schemas.openxmlformats.org/wordprocessingml/2006/main" xmlns:w14="http://schemas.microsoft.com/office/word/2010/wordml" xmlns:w15="http://schemas.microsoft.com/office/word/2012/wordml" xmlns:w16cex="http://schemas.microsoft.com/office/word/2018/wordml/cex" xmlns:w16cid="http://schemas.microsoft.com/office/word/2016/wordml/cid" xmlns:w16="http://schemas.microsoft.com/office/word/2018/wordml" xmlns:w16sdtdh="http://schemas.microsoft.com/office/word/2020/wordml/sdtdatahash" xmlns:w16se="http://schemas.microsoft.com/office/word/2015/wordml/symex" mc:Ignorable="w14 w15 w16se w16cid w16 w16cex w16sdtdh">
+<w:styles xmlns:mc="http://schemas.openxmlformats.org/markup-compatibility/2006" xmlns:r="http://schemas.openxmlformats.org/officeDocument/2006/relationships" xmlns:w="http://schemas.openxmlformats.org/wordprocessingml/2006/main" xmlns:w14="http://schemas.microsoft.com/office/word/2010/wordml" xmlns:w15="http://schemas.microsoft.com/office/word/2012/wordml" xmlns:w16cex="http://schemas.microsoft.com/office/word/2018/wordml/cex" xmlns:w16cid="http://schemas.microsoft.com/office/word/2016/wordml/cid" xmlns:w16="http://schemas.microsoft.com/office/word/2018/wordml" xmlns:w16du="http://schemas.microsoft.com/office/word/2023/wordml/word16du" xmlns:w16sdtdh="http://schemas.microsoft.com/office/word/2020/wordml/sdtdatahash" xmlns:w16se="http://schemas.microsoft.com/office/word/2015/wordml/symex" mc:Ignorable="w14 w15 w16se w16cid w16 w16cex w16sdtdh w16du">
   <w:docDefaults>
     <w:rPrDefault>
       <w:rPr>

</xml_diff>

<commit_message>
Determination without hearing screen and document changes
</commit_message>
<xml_diff>
--- a/docker/docmosis/templates/CV-SPC-HRN-ENG-01359.docx
+++ b/docker/docmosis/templates/CV-SPC-HRN-ENG-01359.docx
@@ -1,6 +1,6 @@
 
 <file path=word/document.xml><?xml version="1.0" encoding="utf-8"?>
-<w:document xmlns:wpc="http://schemas.microsoft.com/office/word/2010/wordprocessingCanvas" xmlns:cx="http://schemas.microsoft.com/office/drawing/2014/chartex" xmlns:cx1="http://schemas.microsoft.com/office/drawing/2015/9/8/chartex" xmlns:cx2="http://schemas.microsoft.com/office/drawing/2015/10/21/chartex" xmlns:cx3="http://schemas.microsoft.com/office/drawing/2016/5/9/chartex" xmlns:cx4="http://schemas.microsoft.com/office/drawing/2016/5/10/chartex" xmlns:cx5="http://schemas.microsoft.com/office/drawing/2016/5/11/chartex" xmlns:cx6="http://schemas.microsoft.com/office/drawing/2016/5/12/chartex" xmlns:cx7="http://schemas.microsoft.com/office/drawing/2016/5/13/chartex" xmlns:cx8="http://schemas.microsoft.com/office/drawing/2016/5/14/chartex" xmlns:mc="http://schemas.openxmlformats.org/markup-compatibility/2006" xmlns:aink="http://schemas.microsoft.com/office/drawing/2016/ink" xmlns:am3d="http://schemas.microsoft.com/office/drawing/2017/model3d" xmlns:o="urn:schemas-microsoft-com:office:office" xmlns:oel="http://schemas.microsoft.com/office/2019/extlst" xmlns:r="http://schemas.openxmlformats.org/officeDocument/2006/relationships" xmlns:m="http://schemas.openxmlformats.org/officeDocument/2006/math" xmlns:v="urn:schemas-microsoft-com:vml" xmlns:wp14="http://schemas.microsoft.com/office/word/2010/wordprocessingDrawing" xmlns:wp="http://schemas.openxmlformats.org/drawingml/2006/wordprocessingDrawing" xmlns:w10="urn:schemas-microsoft-com:office:word" xmlns:w="http://schemas.openxmlformats.org/wordprocessingml/2006/main" xmlns:w14="http://schemas.microsoft.com/office/word/2010/wordml" xmlns:w15="http://schemas.microsoft.com/office/word/2012/wordml" xmlns:w16cex="http://schemas.microsoft.com/office/word/2018/wordml/cex" xmlns:w16cid="http://schemas.microsoft.com/office/word/2016/wordml/cid" xmlns:w16="http://schemas.microsoft.com/office/word/2018/wordml" xmlns:w16du="http://schemas.microsoft.com/office/word/2023/wordml/word16du" xmlns:w16sdtdh="http://schemas.microsoft.com/office/word/2020/wordml/sdtdatahash" xmlns:w16se="http://schemas.microsoft.com/office/word/2015/wordml/symex" xmlns:wpg="http://schemas.microsoft.com/office/word/2010/wordprocessingGroup" xmlns:wpi="http://schemas.microsoft.com/office/word/2010/wordprocessingInk" xmlns:wne="http://schemas.microsoft.com/office/word/2006/wordml" xmlns:wps="http://schemas.microsoft.com/office/word/2010/wordprocessingShape" mc:Ignorable="w14 w15 w16se w16cid w16 w16cex w16sdtdh w16du wp14">
+<w:document xmlns:wpc="http://schemas.microsoft.com/office/word/2010/wordprocessingCanvas" xmlns:cx="http://schemas.microsoft.com/office/drawing/2014/chartex" xmlns:cx1="http://schemas.microsoft.com/office/drawing/2015/9/8/chartex" xmlns:cx2="http://schemas.microsoft.com/office/drawing/2015/10/21/chartex" xmlns:cx3="http://schemas.microsoft.com/office/drawing/2016/5/9/chartex" xmlns:cx4="http://schemas.microsoft.com/office/drawing/2016/5/10/chartex" xmlns:cx5="http://schemas.microsoft.com/office/drawing/2016/5/11/chartex" xmlns:cx6="http://schemas.microsoft.com/office/drawing/2016/5/12/chartex" xmlns:cx7="http://schemas.microsoft.com/office/drawing/2016/5/13/chartex" xmlns:cx8="http://schemas.microsoft.com/office/drawing/2016/5/14/chartex" xmlns:mc="http://schemas.openxmlformats.org/markup-compatibility/2006" xmlns:aink="http://schemas.microsoft.com/office/drawing/2016/ink" xmlns:am3d="http://schemas.microsoft.com/office/drawing/2017/model3d" xmlns:o="urn:schemas-microsoft-com:office:office" xmlns:oel="http://schemas.microsoft.com/office/2019/extlst" xmlns:r="http://schemas.openxmlformats.org/officeDocument/2006/relationships" xmlns:m="http://schemas.openxmlformats.org/officeDocument/2006/math" xmlns:v="urn:schemas-microsoft-com:vml" xmlns:wp14="http://schemas.microsoft.com/office/word/2010/wordprocessingDrawing" xmlns:wp="http://schemas.openxmlformats.org/drawingml/2006/wordprocessingDrawing" xmlns:w10="urn:schemas-microsoft-com:office:word" xmlns:w="http://schemas.openxmlformats.org/wordprocessingml/2006/main" xmlns:w14="http://schemas.microsoft.com/office/word/2010/wordml" xmlns:w15="http://schemas.microsoft.com/office/word/2012/wordml" xmlns:w16cex="http://schemas.microsoft.com/office/word/2018/wordml/cex" xmlns:w16cid="http://schemas.microsoft.com/office/word/2016/wordml/cid" xmlns:w16="http://schemas.microsoft.com/office/word/2018/wordml" xmlns:w16du="http://schemas.microsoft.com/office/word/2023/wordml/word16du" xmlns:w16sdtdh="http://schemas.microsoft.com/office/word/2020/wordml/sdtdatahash" xmlns:w16sdtfl="http://schemas.microsoft.com/office/word/2024/wordml/sdtformatlock" xmlns:w16se="http://schemas.microsoft.com/office/word/2015/wordml/symex" xmlns:wpg="http://schemas.microsoft.com/office/word/2010/wordprocessingGroup" xmlns:wpi="http://schemas.microsoft.com/office/word/2010/wordprocessingInk" xmlns:wne="http://schemas.microsoft.com/office/word/2006/wordml" xmlns:wps="http://schemas.microsoft.com/office/word/2010/wordprocessingShape" mc:Ignorable="w14 w15 w16se w16cid w16 w16cex w16sdtdh w16sdtfl w16du wp14">
   <w:body>
     <w:p>
       <w:pPr>
@@ -129,7 +129,27 @@
                 <w:sz w:val="28"/>
                 <w:szCs w:val="28"/>
               </w:rPr>
-              <w:t>Claim number: &lt;&lt;referenceNumber&gt;&gt;</w:t>
+              <w:t>Claim number: &lt;&lt;</w:t>
+            </w:r>
+            <w:proofErr w:type="spellStart"/>
+            <w:r>
+              <w:rPr>
+                <w:rFonts w:ascii="GDSTransportWebsite" w:hAnsi="GDSTransportWebsite"/>
+                <w:color w:val="60686D"/>
+                <w:sz w:val="28"/>
+                <w:szCs w:val="28"/>
+              </w:rPr>
+              <w:t>referenceNumber</w:t>
+            </w:r>
+            <w:proofErr w:type="spellEnd"/>
+            <w:r>
+              <w:rPr>
+                <w:rFonts w:ascii="GDSTransportWebsite" w:hAnsi="GDSTransportWebsite"/>
+                <w:color w:val="60686D"/>
+                <w:sz w:val="28"/>
+                <w:szCs w:val="28"/>
+              </w:rPr>
+              <w:t>&gt;&gt;</w:t>
             </w:r>
           </w:p>
         </w:tc>
@@ -240,7 +260,27 @@
                 <w:sz w:val="28"/>
                 <w:szCs w:val="28"/>
               </w:rPr>
-              <w:t>Case name: &lt;&lt;caseName&gt;&gt;</w:t>
+              <w:t>Case name: &lt;&lt;</w:t>
+            </w:r>
+            <w:proofErr w:type="spellStart"/>
+            <w:r>
+              <w:rPr>
+                <w:rFonts w:ascii="GDSTransportWebsite" w:hAnsi="GDSTransportWebsite"/>
+                <w:color w:val="60686D"/>
+                <w:sz w:val="28"/>
+                <w:szCs w:val="28"/>
+              </w:rPr>
+              <w:t>caseName</w:t>
+            </w:r>
+            <w:proofErr w:type="spellEnd"/>
+            <w:r>
+              <w:rPr>
+                <w:rFonts w:ascii="GDSTransportWebsite" w:hAnsi="GDSTransportWebsite"/>
+                <w:color w:val="60686D"/>
+                <w:sz w:val="28"/>
+                <w:szCs w:val="28"/>
+              </w:rPr>
+              <w:t>&gt;&gt;</w:t>
             </w:r>
           </w:p>
         </w:tc>
@@ -404,7 +444,98 @@
                 <w:sz w:val="20"/>
                 <w:szCs w:val="20"/>
               </w:rPr>
-              <w:t>Received: &lt;&lt;{dateFormat(submittedOn, ‘d MMMM yyyy’, ‘dd-MM-yyyy’)}&gt;&gt;</w:t>
+              <w:t>Received: &lt;</w:t>
+            </w:r>
+            <w:proofErr w:type="gramStart"/>
+            <w:r>
+              <w:rPr>
+                <w:rFonts w:ascii="GDSTransportWebsite" w:eastAsia="Times New Roman" w:hAnsi="GDSTransportWebsite" w:cs="Times New Roman"/>
+                <w:color w:val="60686D"/>
+                <w:sz w:val="20"/>
+                <w:szCs w:val="20"/>
+              </w:rPr>
+              <w:t>&lt;{</w:t>
+            </w:r>
+            <w:proofErr w:type="spellStart"/>
+            <w:proofErr w:type="gramEnd"/>
+            <w:r>
+              <w:rPr>
+                <w:rFonts w:ascii="GDSTransportWebsite" w:eastAsia="Times New Roman" w:hAnsi="GDSTransportWebsite" w:cs="Times New Roman"/>
+                <w:color w:val="60686D"/>
+                <w:sz w:val="20"/>
+                <w:szCs w:val="20"/>
+              </w:rPr>
+              <w:t>dateFormat</w:t>
+            </w:r>
+            <w:proofErr w:type="spellEnd"/>
+            <w:r>
+              <w:rPr>
+                <w:rFonts w:ascii="GDSTransportWebsite" w:eastAsia="Times New Roman" w:hAnsi="GDSTransportWebsite" w:cs="Times New Roman"/>
+                <w:color w:val="60686D"/>
+                <w:sz w:val="20"/>
+                <w:szCs w:val="20"/>
+              </w:rPr>
+              <w:t>(</w:t>
+            </w:r>
+            <w:proofErr w:type="spellStart"/>
+            <w:r>
+              <w:rPr>
+                <w:rFonts w:ascii="GDSTransportWebsite" w:eastAsia="Times New Roman" w:hAnsi="GDSTransportWebsite" w:cs="Times New Roman"/>
+                <w:color w:val="60686D"/>
+                <w:sz w:val="20"/>
+                <w:szCs w:val="20"/>
+              </w:rPr>
+              <w:t>submittedOn</w:t>
+            </w:r>
+            <w:proofErr w:type="spellEnd"/>
+            <w:r>
+              <w:rPr>
+                <w:rFonts w:ascii="GDSTransportWebsite" w:eastAsia="Times New Roman" w:hAnsi="GDSTransportWebsite" w:cs="Times New Roman"/>
+                <w:color w:val="60686D"/>
+                <w:sz w:val="20"/>
+                <w:szCs w:val="20"/>
+              </w:rPr>
+              <w:t xml:space="preserve">, ‘d MMMM </w:t>
+            </w:r>
+            <w:proofErr w:type="spellStart"/>
+            <w:r>
+              <w:rPr>
+                <w:rFonts w:ascii="GDSTransportWebsite" w:eastAsia="Times New Roman" w:hAnsi="GDSTransportWebsite" w:cs="Times New Roman"/>
+                <w:color w:val="60686D"/>
+                <w:sz w:val="20"/>
+                <w:szCs w:val="20"/>
+              </w:rPr>
+              <w:t>yyyy</w:t>
+            </w:r>
+            <w:proofErr w:type="spellEnd"/>
+            <w:r>
+              <w:rPr>
+                <w:rFonts w:ascii="GDSTransportWebsite" w:eastAsia="Times New Roman" w:hAnsi="GDSTransportWebsite" w:cs="Times New Roman"/>
+                <w:color w:val="60686D"/>
+                <w:sz w:val="20"/>
+                <w:szCs w:val="20"/>
+              </w:rPr>
+              <w:t>’, ‘dd-MM-</w:t>
+            </w:r>
+            <w:proofErr w:type="spellStart"/>
+            <w:r>
+              <w:rPr>
+                <w:rFonts w:ascii="GDSTransportWebsite" w:eastAsia="Times New Roman" w:hAnsi="GDSTransportWebsite" w:cs="Times New Roman"/>
+                <w:color w:val="60686D"/>
+                <w:sz w:val="20"/>
+                <w:szCs w:val="20"/>
+              </w:rPr>
+              <w:t>yyyy</w:t>
+            </w:r>
+            <w:proofErr w:type="spellEnd"/>
+            <w:r>
+              <w:rPr>
+                <w:rFonts w:ascii="GDSTransportWebsite" w:eastAsia="Times New Roman" w:hAnsi="GDSTransportWebsite" w:cs="Times New Roman"/>
+                <w:color w:val="60686D"/>
+                <w:sz w:val="20"/>
+                <w:szCs w:val="20"/>
+              </w:rPr>
+              <w:t>’)}&gt;&gt;</w:t>
             </w:r>
           </w:p>
         </w:tc>
@@ -471,7 +602,29 @@
                 <w:color w:val="0A0A0A"/>
                 <w:shd w:val="clear" w:color="auto" w:fill="FFFFFF"/>
               </w:rPr>
-              <w:t>&lt;&lt;rr_applicants&gt;&gt;</w:t>
+              <w:t>&lt;&lt;</w:t>
+            </w:r>
+            <w:proofErr w:type="spellStart"/>
+            <w:r>
+              <w:rPr>
+                <w:rFonts w:ascii="GDSTransportWebsite" w:hAnsi="GDSTransportWebsite"/>
+                <w:b/>
+                <w:bCs/>
+                <w:color w:val="0A0A0A"/>
+                <w:shd w:val="clear" w:color="auto" w:fill="FFFFFF"/>
+              </w:rPr>
+              <w:t>rr_applicants</w:t>
+            </w:r>
+            <w:proofErr w:type="spellEnd"/>
+            <w:r>
+              <w:rPr>
+                <w:rFonts w:ascii="GDSTransportWebsite" w:hAnsi="GDSTransportWebsite"/>
+                <w:b/>
+                <w:bCs/>
+                <w:color w:val="0A0A0A"/>
+                <w:shd w:val="clear" w:color="auto" w:fill="FFFFFF"/>
+              </w:rPr>
+              <w:t>&gt;&gt;</w:t>
             </w:r>
           </w:p>
         </w:tc>
@@ -504,7 +657,29 @@
                 <w:color w:val="0A0A0A"/>
                 <w:shd w:val="clear" w:color="auto" w:fill="FFFFFF"/>
               </w:rPr>
-              <w:t>&lt;&lt;cs_{$size&gt;1}&gt;&gt; Claimant &lt;&lt;$itemnum&gt;&gt;&lt;&lt;es_&gt;&gt;</w:t>
+              <w:t>&lt;&lt;cs_{$size&gt;1}&gt;&gt; Claimant &lt;&lt;$</w:t>
+            </w:r>
+            <w:proofErr w:type="spellStart"/>
+            <w:r>
+              <w:rPr>
+                <w:rFonts w:ascii="GDSTransportWebsite" w:hAnsi="GDSTransportWebsite"/>
+                <w:b/>
+                <w:bCs/>
+                <w:color w:val="0A0A0A"/>
+                <w:shd w:val="clear" w:color="auto" w:fill="FFFFFF"/>
+              </w:rPr>
+              <w:t>itemnum</w:t>
+            </w:r>
+            <w:proofErr w:type="spellEnd"/>
+            <w:r>
+              <w:rPr>
+                <w:rFonts w:ascii="GDSTransportWebsite" w:hAnsi="GDSTransportWebsite"/>
+                <w:b/>
+                <w:bCs/>
+                <w:color w:val="0A0A0A"/>
+                <w:shd w:val="clear" w:color="auto" w:fill="FFFFFF"/>
+              </w:rPr>
+              <w:t>&gt;&gt;&lt;&lt;es_&gt;&gt;</w:t>
             </w:r>
           </w:p>
         </w:tc>
@@ -601,7 +776,23 @@
                 <w:rFonts w:ascii="GDSTransportWebsite" w:hAnsi="GDSTransportWebsite"/>
                 <w:color w:val="0A0A0A"/>
               </w:rPr>
-              <w:t>&lt;&lt;cs_{primaryAddress.AddressLine1!=null}&gt;&gt;&lt;&lt;primaryAddress.AddressLine1&gt;&gt;&lt;&lt;es_&gt;&gt;&lt;&lt;cs_{!isBlank(primaryAddress.AddressLine2)}&gt;&gt;</w:t>
+              <w:t>&lt;&lt;cs_{primaryAddress.AddressLine</w:t>
+            </w:r>
+            <w:proofErr w:type="gramStart"/>
+            <w:r>
+              <w:rPr>
+                <w:rFonts w:ascii="GDSTransportWebsite" w:hAnsi="GDSTransportWebsite"/>
+                <w:color w:val="0A0A0A"/>
+              </w:rPr>
+              <w:t>1!=</w:t>
+            </w:r>
+            <w:proofErr w:type="gramEnd"/>
+            <w:r>
+              <w:rPr>
+                <w:rFonts w:ascii="GDSTransportWebsite" w:hAnsi="GDSTransportWebsite"/>
+                <w:color w:val="0A0A0A"/>
+              </w:rPr>
+              <w:t>null}&gt;&gt;&lt;&lt;primaryAddress.AddressLine1&gt;&gt;&lt;&lt;es_&gt;&gt;&lt;&lt;cs_{!isBlank(primaryAddress.AddressLine2)}&gt;&gt;</w:t>
             </w:r>
           </w:p>
           <w:p>
@@ -619,7 +810,23 @@
                 <w:rFonts w:ascii="GDSTransportWebsite" w:hAnsi="GDSTransportWebsite"/>
                 <w:color w:val="0A0A0A"/>
               </w:rPr>
-              <w:t>&lt;&lt;primaryAddress.AddressLine2&gt;&gt;&lt;&lt;es_&gt;&gt;&lt;&lt;cs_{!isBlank(primaryAddress.AddressLine3)}&gt;&gt;</w:t>
+              <w:t>&lt;&lt;primaryAddress.AddressLine2&gt;&gt;&lt;&lt;es_&gt;&gt;&lt;&lt;cs_</w:t>
+            </w:r>
+            <w:proofErr w:type="gramStart"/>
+            <w:r>
+              <w:rPr>
+                <w:rFonts w:ascii="GDSTransportWebsite" w:hAnsi="GDSTransportWebsite"/>
+                <w:color w:val="0A0A0A"/>
+              </w:rPr>
+              <w:t>{!isBlank</w:t>
+            </w:r>
+            <w:proofErr w:type="gramEnd"/>
+            <w:r>
+              <w:rPr>
+                <w:rFonts w:ascii="GDSTransportWebsite" w:hAnsi="GDSTransportWebsite"/>
+                <w:color w:val="0A0A0A"/>
+              </w:rPr>
+              <w:t>(primaryAddress.AddressLine3)}&gt;&gt;</w:t>
             </w:r>
           </w:p>
           <w:p>
@@ -636,7 +843,23 @@
                 <w:rFonts w:ascii="GDSTransportWebsite" w:hAnsi="GDSTransportWebsite"/>
                 <w:color w:val="0A0A0A"/>
               </w:rPr>
-              <w:t>&lt;&lt;primaryAddress.AddressLine3&gt;&gt;&lt;&lt;es_&gt;&gt;&lt;&lt;cs_{!isBlank(primaryAddress.PostTown)}&gt;&gt;</w:t>
+              <w:t>&lt;&lt;primaryAddress.AddressLine3&gt;&gt;&lt;&lt;es_&gt;&gt;&lt;&lt;cs_</w:t>
+            </w:r>
+            <w:proofErr w:type="gramStart"/>
+            <w:r>
+              <w:rPr>
+                <w:rFonts w:ascii="GDSTransportWebsite" w:hAnsi="GDSTransportWebsite"/>
+                <w:color w:val="0A0A0A"/>
+              </w:rPr>
+              <w:t>{!isBlank</w:t>
+            </w:r>
+            <w:proofErr w:type="gramEnd"/>
+            <w:r>
+              <w:rPr>
+                <w:rFonts w:ascii="GDSTransportWebsite" w:hAnsi="GDSTransportWebsite"/>
+                <w:color w:val="0A0A0A"/>
+              </w:rPr>
+              <w:t>(primaryAddress.PostTown)}&gt;&gt;</w:t>
             </w:r>
           </w:p>
           <w:p>
@@ -653,7 +876,23 @@
                 <w:rFonts w:ascii="GDSTransportWebsite" w:hAnsi="GDSTransportWebsite"/>
                 <w:color w:val="0A0A0A"/>
               </w:rPr>
-              <w:t>&lt;&lt; primaryAddress.PostTown&gt;&gt;&lt;&lt;es_&gt;&gt;</w:t>
+              <w:t xml:space="preserve">&lt;&lt; </w:t>
+            </w:r>
+            <w:proofErr w:type="spellStart"/>
+            <w:r>
+              <w:rPr>
+                <w:rFonts w:ascii="GDSTransportWebsite" w:hAnsi="GDSTransportWebsite"/>
+                <w:color w:val="0A0A0A"/>
+              </w:rPr>
+              <w:t>primaryAddress.PostTown</w:t>
+            </w:r>
+            <w:proofErr w:type="spellEnd"/>
+            <w:r>
+              <w:rPr>
+                <w:rFonts w:ascii="GDSTransportWebsite" w:hAnsi="GDSTransportWebsite"/>
+                <w:color w:val="0A0A0A"/>
+              </w:rPr>
+              <w:t>&gt;&gt;&lt;&lt;es_&gt;&gt;</w:t>
             </w:r>
           </w:p>
           <w:p>
@@ -670,7 +909,23 @@
                 <w:rFonts w:ascii="GDSTransportWebsite" w:hAnsi="GDSTransportWebsite"/>
                 <w:color w:val="0A0A0A"/>
               </w:rPr>
-              <w:t>&lt;&lt; primaryAddress.PostCode&gt;&gt;&lt;&lt;cs_{!isBlank(primaryAddress.Country)}&gt;&gt;</w:t>
+              <w:t>&lt;&lt; primaryAddress.PostCode&gt;&gt;&lt;&lt;cs_</w:t>
+            </w:r>
+            <w:proofErr w:type="gramStart"/>
+            <w:r>
+              <w:rPr>
+                <w:rFonts w:ascii="GDSTransportWebsite" w:hAnsi="GDSTransportWebsite"/>
+                <w:color w:val="0A0A0A"/>
+              </w:rPr>
+              <w:t>{!isBlank</w:t>
+            </w:r>
+            <w:proofErr w:type="gramEnd"/>
+            <w:r>
+              <w:rPr>
+                <w:rFonts w:ascii="GDSTransportWebsite" w:hAnsi="GDSTransportWebsite"/>
+                <w:color w:val="0A0A0A"/>
+              </w:rPr>
+              <w:t>(primaryAddress.Country)}&gt;&gt;</w:t>
             </w:r>
           </w:p>
           <w:p>
@@ -688,7 +943,23 @@
                 <w:rFonts w:ascii="GDSTransportWebsite" w:hAnsi="GDSTransportWebsite"/>
                 <w:color w:val="0A0A0A"/>
               </w:rPr>
-              <w:t>&lt;&lt; primaryAddress.Country&gt;&gt;&lt;&lt;es_&gt;&gt;</w:t>
+              <w:t xml:space="preserve">&lt;&lt; </w:t>
+            </w:r>
+            <w:proofErr w:type="spellStart"/>
+            <w:r>
+              <w:rPr>
+                <w:rFonts w:ascii="GDSTransportWebsite" w:hAnsi="GDSTransportWebsite"/>
+                <w:color w:val="0A0A0A"/>
+              </w:rPr>
+              <w:t>primaryAddress.Country</w:t>
+            </w:r>
+            <w:proofErr w:type="spellEnd"/>
+            <w:r>
+              <w:rPr>
+                <w:rFonts w:ascii="GDSTransportWebsite" w:hAnsi="GDSTransportWebsite"/>
+                <w:color w:val="0A0A0A"/>
+              </w:rPr>
+              <w:t>&gt;&gt;&lt;&lt;es_&gt;&gt;</w:t>
             </w:r>
           </w:p>
         </w:tc>
@@ -753,7 +1024,23 @@
                 <w:rFonts w:ascii="GDSTransportWebsite" w:hAnsi="GDSTransportWebsite"/>
                 <w:color w:val="0A0A0A"/>
               </w:rPr>
-              <w:t>&lt;&lt;dateOfBirth&gt;&gt;</w:t>
+              <w:t>&lt;&lt;</w:t>
+            </w:r>
+            <w:proofErr w:type="spellStart"/>
+            <w:r>
+              <w:rPr>
+                <w:rFonts w:ascii="GDSTransportWebsite" w:hAnsi="GDSTransportWebsite"/>
+                <w:color w:val="0A0A0A"/>
+              </w:rPr>
+              <w:t>dateOfBirth</w:t>
+            </w:r>
+            <w:proofErr w:type="spellEnd"/>
+            <w:r>
+              <w:rPr>
+                <w:rFonts w:ascii="GDSTransportWebsite" w:hAnsi="GDSTransportWebsite"/>
+                <w:color w:val="0A0A0A"/>
+              </w:rPr>
+              <w:t>&gt;&gt;</w:t>
             </w:r>
           </w:p>
           <w:p>
@@ -851,8 +1138,25 @@
                 <w:rFonts w:ascii="GDSTransportWebsite" w:hAnsi="GDSTransportWebsite"/>
                 <w:color w:val="0A0A0A"/>
               </w:rPr>
-              <w:t>&lt;&lt;cs_{isBlank(</w:t>
-            </w:r>
+              <w:t>&lt;&lt;cs_{</w:t>
+            </w:r>
+            <w:proofErr w:type="spellStart"/>
+            <w:r>
+              <w:rPr>
+                <w:rFonts w:ascii="GDSTransportWebsite" w:hAnsi="GDSTransportWebsite"/>
+                <w:color w:val="0A0A0A"/>
+              </w:rPr>
+              <w:t>isBlank</w:t>
+            </w:r>
+            <w:proofErr w:type="spellEnd"/>
+            <w:r>
+              <w:rPr>
+                <w:rFonts w:ascii="GDSTransportWebsite" w:hAnsi="GDSTransportWebsite"/>
+                <w:color w:val="0A0A0A"/>
+              </w:rPr>
+              <w:t>(</w:t>
+            </w:r>
+            <w:proofErr w:type="spellStart"/>
             <w:r>
               <w:rPr>
                 <w:rFonts w:ascii="GDSTransportWebsite" w:hAnsi="GDSTransportWebsite"/>
@@ -860,6 +1164,7 @@
               </w:rPr>
               <w:t>phoneNumber</w:t>
             </w:r>
+            <w:proofErr w:type="spellEnd"/>
             <w:r>
               <w:rPr>
                 <w:rFonts w:ascii="GDSTransportWebsite" w:hAnsi="GDSTransportWebsite"/>
@@ -872,7 +1177,23 @@
                 <w:rFonts w:ascii="GDSTransportWebsite" w:hAnsi="GDSTransportWebsite"/>
                 <w:color w:val="0A0A0A"/>
               </w:rPr>
-              <w:t xml:space="preserve"> phoneNumber </w:t>
+              <w:t xml:space="preserve"> </w:t>
+            </w:r>
+            <w:proofErr w:type="spellStart"/>
+            <w:r>
+              <w:rPr>
+                <w:rFonts w:ascii="GDSTransportWebsite" w:hAnsi="GDSTransportWebsite"/>
+                <w:color w:val="0A0A0A"/>
+              </w:rPr>
+              <w:t>phoneNumber</w:t>
+            </w:r>
+            <w:proofErr w:type="spellEnd"/>
+            <w:r>
+              <w:rPr>
+                <w:rFonts w:ascii="GDSTransportWebsite" w:hAnsi="GDSTransportWebsite"/>
+                <w:color w:val="0A0A0A"/>
+              </w:rPr>
+              <w:t xml:space="preserve"> </w:t>
             </w:r>
             <w:r>
               <w:rPr>
@@ -956,8 +1277,25 @@
                 <w:rFonts w:ascii="GDSTransportWebsite" w:hAnsi="GDSTransportWebsite"/>
                 <w:color w:val="0A0A0A"/>
               </w:rPr>
-              <w:t>&lt;&lt;cs_{isBlank(</w:t>
-            </w:r>
+              <w:t>&lt;&lt;cs_{</w:t>
+            </w:r>
+            <w:proofErr w:type="spellStart"/>
+            <w:r>
+              <w:rPr>
+                <w:rFonts w:ascii="GDSTransportWebsite" w:hAnsi="GDSTransportWebsite"/>
+                <w:color w:val="0A0A0A"/>
+              </w:rPr>
+              <w:t>isBlank</w:t>
+            </w:r>
+            <w:proofErr w:type="spellEnd"/>
+            <w:r>
+              <w:rPr>
+                <w:rFonts w:ascii="GDSTransportWebsite" w:hAnsi="GDSTransportWebsite"/>
+                <w:color w:val="0A0A0A"/>
+              </w:rPr>
+              <w:t>(</w:t>
+            </w:r>
+            <w:proofErr w:type="spellStart"/>
             <w:r>
               <w:rPr>
                 <w:rFonts w:ascii="GDSTransportWebsite" w:hAnsi="GDSTransportWebsite"/>
@@ -965,6 +1303,7 @@
               </w:rPr>
               <w:t>emailAddress</w:t>
             </w:r>
+            <w:proofErr w:type="spellEnd"/>
             <w:r>
               <w:rPr>
                 <w:rFonts w:ascii="GDSTransportWebsite" w:hAnsi="GDSTransportWebsite"/>
@@ -977,8 +1316,17 @@
                 <w:rFonts w:ascii="GDSTransportWebsite" w:hAnsi="GDSTransportWebsite"/>
                 <w:color w:val="0A0A0A"/>
               </w:rPr>
-              <w:t xml:space="preserve"> emailAddress</w:t>
-            </w:r>
+              <w:t xml:space="preserve"> </w:t>
+            </w:r>
+            <w:proofErr w:type="spellStart"/>
+            <w:r>
+              <w:rPr>
+                <w:rFonts w:ascii="GDSTransportWebsite" w:hAnsi="GDSTransportWebsite"/>
+                <w:color w:val="0A0A0A"/>
+              </w:rPr>
+              <w:t>emailAddress</w:t>
+            </w:r>
+            <w:proofErr w:type="spellEnd"/>
             <w:r>
               <w:rPr>
                 <w:rFonts w:ascii="GDSTransportWebsite" w:hAnsi="GDSTransportWebsite"/>
@@ -1080,7 +1428,25 @@
                 <w:rFonts w:ascii="GDSTransportWebsite" w:hAnsi="GDSTransportWebsite"/>
                 <w:color w:val="0A0A0A"/>
               </w:rPr>
-              <w:t>&lt;&lt;representative.contactName&gt;&gt;</w:t>
+              <w:t>&lt;&lt;</w:t>
+            </w:r>
+            <w:proofErr w:type="spellStart"/>
+            <w:proofErr w:type="gramStart"/>
+            <w:r>
+              <w:rPr>
+                <w:rFonts w:ascii="GDSTransportWebsite" w:hAnsi="GDSTransportWebsite"/>
+                <w:color w:val="0A0A0A"/>
+              </w:rPr>
+              <w:t>representative.contactName</w:t>
+            </w:r>
+            <w:proofErr w:type="spellEnd"/>
+            <w:proofErr w:type="gramEnd"/>
+            <w:r>
+              <w:rPr>
+                <w:rFonts w:ascii="GDSTransportWebsite" w:hAnsi="GDSTransportWebsite"/>
+                <w:color w:val="0A0A0A"/>
+              </w:rPr>
+              <w:t>&gt;&gt;</w:t>
             </w:r>
           </w:p>
         </w:tc>
@@ -1114,8 +1480,20 @@
                 <w:shd w:val="clear" w:color="auto" w:fill="FFFFFF"/>
               </w:rPr>
               <w:lastRenderedPageBreak/>
-              <w:t>&lt;&lt;legalRepHeading</w:t>
-            </w:r>
+              <w:t>&lt;&lt;</w:t>
+            </w:r>
+            <w:proofErr w:type="spellStart"/>
+            <w:r>
+              <w:rPr>
+                <w:rFonts w:ascii="GDSTransportWebsite" w:hAnsi="GDSTransportWebsite"/>
+                <w:b/>
+                <w:bCs/>
+                <w:color w:val="0A0A0A"/>
+                <w:shd w:val="clear" w:color="auto" w:fill="FFFFFF"/>
+              </w:rPr>
+              <w:t>legalRepHeading</w:t>
+            </w:r>
+            <w:proofErr w:type="spellEnd"/>
             <w:r>
               <w:rPr>
                 <w:rFonts w:ascii="GDSTransportWebsite" w:hAnsi="GDSTransportWebsite"/>
@@ -1148,7 +1526,25 @@
                 <w:rFonts w:ascii="GDSTransportWebsite" w:hAnsi="GDSTransportWebsite"/>
                 <w:color w:val="0A0A0A"/>
               </w:rPr>
-              <w:t>&lt;&lt;representative.organisationName&gt;&gt;</w:t>
+              <w:t>&lt;&lt;</w:t>
+            </w:r>
+            <w:proofErr w:type="spellStart"/>
+            <w:proofErr w:type="gramStart"/>
+            <w:r>
+              <w:rPr>
+                <w:rFonts w:ascii="GDSTransportWebsite" w:hAnsi="GDSTransportWebsite"/>
+                <w:color w:val="0A0A0A"/>
+              </w:rPr>
+              <w:t>representative.organisationName</w:t>
+            </w:r>
+            <w:proofErr w:type="spellEnd"/>
+            <w:proofErr w:type="gramEnd"/>
+            <w:r>
+              <w:rPr>
+                <w:rFonts w:ascii="GDSTransportWebsite" w:hAnsi="GDSTransportWebsite"/>
+                <w:color w:val="0A0A0A"/>
+              </w:rPr>
+              <w:t>&gt;&gt;</w:t>
             </w:r>
           </w:p>
         </w:tc>
@@ -1200,7 +1596,23 @@
                 <w:rFonts w:ascii="GDSTransportWebsite" w:hAnsi="GDSTransportWebsite"/>
                 <w:color w:val="0A0A0A"/>
               </w:rPr>
-              <w:t>&lt;&lt;cs_{!isBlank(representative.serviceAddress.AddressLine1)}&gt;&gt;&lt;&lt;representative.serviceAddress.AddressLine1&gt;&gt;&lt;&lt;es_&gt;&gt;&lt;&lt;cs_{!isBlank(representative.serviceAddress.AddressLine2)}&gt;&gt;</w:t>
+              <w:t>&lt;&lt;cs_</w:t>
+            </w:r>
+            <w:proofErr w:type="gramStart"/>
+            <w:r>
+              <w:rPr>
+                <w:rFonts w:ascii="GDSTransportWebsite" w:hAnsi="GDSTransportWebsite"/>
+                <w:color w:val="0A0A0A"/>
+              </w:rPr>
+              <w:t>{!isBlank</w:t>
+            </w:r>
+            <w:proofErr w:type="gramEnd"/>
+            <w:r>
+              <w:rPr>
+                <w:rFonts w:ascii="GDSTransportWebsite" w:hAnsi="GDSTransportWebsite"/>
+                <w:color w:val="0A0A0A"/>
+              </w:rPr>
+              <w:t>(representative.serviceAddress.AddressLine1)}&gt;&gt;&lt;&lt;representative.serviceAddress.AddressLine1&gt;&gt;&lt;&lt;es_&gt;&gt;&lt;&lt;cs_{!isBlank(representative.serviceAddress.AddressLine2)}&gt;&gt;</w:t>
             </w:r>
           </w:p>
           <w:p>
@@ -1217,7 +1629,23 @@
                 <w:rFonts w:ascii="GDSTransportWebsite" w:hAnsi="GDSTransportWebsite"/>
                 <w:color w:val="0A0A0A"/>
               </w:rPr>
-              <w:t>&lt;&lt;representative.serviceAddress.AddressLine2&gt;&gt;&lt;&lt;es_&gt;&gt;&lt;&lt;cs_{!isBlank(representative.serviceAddress.AddressLine3)}&gt;&gt;</w:t>
+              <w:t>&lt;&lt;</w:t>
+            </w:r>
+            <w:proofErr w:type="gramStart"/>
+            <w:r>
+              <w:rPr>
+                <w:rFonts w:ascii="GDSTransportWebsite" w:hAnsi="GDSTransportWebsite"/>
+                <w:color w:val="0A0A0A"/>
+              </w:rPr>
+              <w:t>representative.serviceAddress.AddressLine</w:t>
+            </w:r>
+            <w:proofErr w:type="gramEnd"/>
+            <w:r>
+              <w:rPr>
+                <w:rFonts w:ascii="GDSTransportWebsite" w:hAnsi="GDSTransportWebsite"/>
+                <w:color w:val="0A0A0A"/>
+              </w:rPr>
+              <w:t>2&gt;&gt;&lt;&lt;es_&gt;&gt;&lt;&lt;cs_{!isBlank(representative.serviceAddress.AddressLine3)}&gt;&gt;</w:t>
             </w:r>
           </w:p>
           <w:p>
@@ -1234,7 +1662,23 @@
                 <w:rFonts w:ascii="GDSTransportWebsite" w:hAnsi="GDSTransportWebsite"/>
                 <w:color w:val="0A0A0A"/>
               </w:rPr>
-              <w:t>&lt;&lt;representative.serviceAddress.AddressLine3&gt;&gt;&lt;&lt;es_&gt;&gt;&lt;&lt;cs_{!isBlank(representative.serviceAddress.PostTown)}&gt;&gt;</w:t>
+              <w:t>&lt;&lt;</w:t>
+            </w:r>
+            <w:proofErr w:type="gramStart"/>
+            <w:r>
+              <w:rPr>
+                <w:rFonts w:ascii="GDSTransportWebsite" w:hAnsi="GDSTransportWebsite"/>
+                <w:color w:val="0A0A0A"/>
+              </w:rPr>
+              <w:t>representative.serviceAddress.AddressLine</w:t>
+            </w:r>
+            <w:proofErr w:type="gramEnd"/>
+            <w:r>
+              <w:rPr>
+                <w:rFonts w:ascii="GDSTransportWebsite" w:hAnsi="GDSTransportWebsite"/>
+                <w:color w:val="0A0A0A"/>
+              </w:rPr>
+              <w:t>3&gt;&gt;&lt;&lt;es_&gt;&gt;&lt;&lt;cs_{!isBlank(representative.serviceAddress.PostTown)}&gt;&gt;</w:t>
             </w:r>
           </w:p>
           <w:p>
@@ -1251,7 +1695,25 @@
                 <w:rFonts w:ascii="GDSTransportWebsite" w:hAnsi="GDSTransportWebsite"/>
                 <w:color w:val="0A0A0A"/>
               </w:rPr>
-              <w:t>&lt;&lt;representative.serviceAddress.PostTown&gt;&gt;&lt;&lt;es_&gt;&gt;</w:t>
+              <w:t>&lt;&lt;</w:t>
+            </w:r>
+            <w:proofErr w:type="spellStart"/>
+            <w:proofErr w:type="gramStart"/>
+            <w:r>
+              <w:rPr>
+                <w:rFonts w:ascii="GDSTransportWebsite" w:hAnsi="GDSTransportWebsite"/>
+                <w:color w:val="0A0A0A"/>
+              </w:rPr>
+              <w:t>representative.serviceAddress.PostTown</w:t>
+            </w:r>
+            <w:proofErr w:type="spellEnd"/>
+            <w:proofErr w:type="gramEnd"/>
+            <w:r>
+              <w:rPr>
+                <w:rFonts w:ascii="GDSTransportWebsite" w:hAnsi="GDSTransportWebsite"/>
+                <w:color w:val="0A0A0A"/>
+              </w:rPr>
+              <w:t>&gt;&gt;&lt;&lt;es_&gt;&gt;</w:t>
             </w:r>
           </w:p>
           <w:p>
@@ -1268,7 +1730,23 @@
                 <w:rFonts w:ascii="GDSTransportWebsite" w:hAnsi="GDSTransportWebsite"/>
                 <w:color w:val="0A0A0A"/>
               </w:rPr>
-              <w:t>&lt;&lt;representative.serviceAddress.PostCode&gt;&gt;&lt;&lt;cs_{!isBlank(representative.serviceAddress.Country)}&gt;&gt;</w:t>
+              <w:t>&lt;&lt;</w:t>
+            </w:r>
+            <w:proofErr w:type="gramStart"/>
+            <w:r>
+              <w:rPr>
+                <w:rFonts w:ascii="GDSTransportWebsite" w:hAnsi="GDSTransportWebsite"/>
+                <w:color w:val="0A0A0A"/>
+              </w:rPr>
+              <w:t>representative.serviceAddress.PostCode</w:t>
+            </w:r>
+            <w:proofErr w:type="gramEnd"/>
+            <w:r>
+              <w:rPr>
+                <w:rFonts w:ascii="GDSTransportWebsite" w:hAnsi="GDSTransportWebsite"/>
+                <w:color w:val="0A0A0A"/>
+              </w:rPr>
+              <w:t>&gt;&gt;&lt;&lt;cs_{!isBlank(representative.serviceAddress.Country)}&gt;&gt;</w:t>
             </w:r>
           </w:p>
           <w:p>
@@ -1287,7 +1765,25 @@
                 <w:rFonts w:ascii="GDSTransportWebsite" w:hAnsi="GDSTransportWebsite"/>
                 <w:color w:val="0A0A0A"/>
               </w:rPr>
-              <w:t>&lt;&lt;representative.serviceAddress.Country&gt;&gt;&lt;&lt;es_&gt;&gt;</w:t>
+              <w:t>&lt;&lt;</w:t>
+            </w:r>
+            <w:proofErr w:type="spellStart"/>
+            <w:proofErr w:type="gramStart"/>
+            <w:r>
+              <w:rPr>
+                <w:rFonts w:ascii="GDSTransportWebsite" w:hAnsi="GDSTransportWebsite"/>
+                <w:color w:val="0A0A0A"/>
+              </w:rPr>
+              <w:t>representative.serviceAddress.Country</w:t>
+            </w:r>
+            <w:proofErr w:type="spellEnd"/>
+            <w:proofErr w:type="gramEnd"/>
+            <w:r>
+              <w:rPr>
+                <w:rFonts w:ascii="GDSTransportWebsite" w:hAnsi="GDSTransportWebsite"/>
+                <w:color w:val="0A0A0A"/>
+              </w:rPr>
+              <w:t>&gt;&gt;&lt;&lt;es_&gt;&gt;</w:t>
             </w:r>
           </w:p>
         </w:tc>
@@ -1345,7 +1841,25 @@
                 <w:rFonts w:ascii="GDSTransportWebsite" w:hAnsi="GDSTransportWebsite"/>
                 <w:color w:val="0A0A0A"/>
               </w:rPr>
-              <w:t>&lt;&lt; representative.phoneNumber&gt;&gt;</w:t>
+              <w:t xml:space="preserve">&lt;&lt; </w:t>
+            </w:r>
+            <w:proofErr w:type="spellStart"/>
+            <w:proofErr w:type="gramStart"/>
+            <w:r>
+              <w:rPr>
+                <w:rFonts w:ascii="GDSTransportWebsite" w:hAnsi="GDSTransportWebsite"/>
+                <w:color w:val="0A0A0A"/>
+              </w:rPr>
+              <w:t>representative.phoneNumber</w:t>
+            </w:r>
+            <w:proofErr w:type="spellEnd"/>
+            <w:proofErr w:type="gramEnd"/>
+            <w:r>
+              <w:rPr>
+                <w:rFonts w:ascii="GDSTransportWebsite" w:hAnsi="GDSTransportWebsite"/>
+                <w:color w:val="0A0A0A"/>
+              </w:rPr>
+              <w:t>&gt;&gt;</w:t>
             </w:r>
           </w:p>
         </w:tc>
@@ -1403,7 +1917,25 @@
                 <w:rFonts w:ascii="GDSTransportWebsite" w:hAnsi="GDSTransportWebsite"/>
                 <w:color w:val="0A0A0A"/>
               </w:rPr>
-              <w:t>&lt;&lt;representative.dxAddress&gt;&gt;</w:t>
+              <w:t>&lt;&lt;</w:t>
+            </w:r>
+            <w:proofErr w:type="spellStart"/>
+            <w:proofErr w:type="gramStart"/>
+            <w:r>
+              <w:rPr>
+                <w:rFonts w:ascii="GDSTransportWebsite" w:hAnsi="GDSTransportWebsite"/>
+                <w:color w:val="0A0A0A"/>
+              </w:rPr>
+              <w:t>representative.dxAddress</w:t>
+            </w:r>
+            <w:proofErr w:type="spellEnd"/>
+            <w:proofErr w:type="gramEnd"/>
+            <w:r>
+              <w:rPr>
+                <w:rFonts w:ascii="GDSTransportWebsite" w:hAnsi="GDSTransportWebsite"/>
+                <w:color w:val="0A0A0A"/>
+              </w:rPr>
+              <w:t>&gt;&gt;</w:t>
             </w:r>
           </w:p>
         </w:tc>
@@ -1461,7 +1993,25 @@
                 <w:rFonts w:ascii="GDSTransportWebsite" w:hAnsi="GDSTransportWebsite"/>
                 <w:color w:val="0A0A0A"/>
               </w:rPr>
-              <w:t>&lt;&lt;representative.emailAddress&gt;&gt;</w:t>
+              <w:t>&lt;&lt;</w:t>
+            </w:r>
+            <w:proofErr w:type="spellStart"/>
+            <w:proofErr w:type="gramStart"/>
+            <w:r>
+              <w:rPr>
+                <w:rFonts w:ascii="GDSTransportWebsite" w:hAnsi="GDSTransportWebsite"/>
+                <w:color w:val="0A0A0A"/>
+              </w:rPr>
+              <w:t>representative.emailAddress</w:t>
+            </w:r>
+            <w:proofErr w:type="spellEnd"/>
+            <w:proofErr w:type="gramEnd"/>
+            <w:r>
+              <w:rPr>
+                <w:rFonts w:ascii="GDSTransportWebsite" w:hAnsi="GDSTransportWebsite"/>
+                <w:color w:val="0A0A0A"/>
+              </w:rPr>
+              <w:t>&gt;&gt;</w:t>
             </w:r>
           </w:p>
         </w:tc>
@@ -1494,7 +2044,27 @@
                 <w:bCs/>
                 <w:color w:val="0A0A0A"/>
               </w:rPr>
-              <w:t>&lt;&lt;er_applicants&gt;&gt;</w:t>
+              <w:t>&lt;&lt;</w:t>
+            </w:r>
+            <w:proofErr w:type="spellStart"/>
+            <w:r>
+              <w:rPr>
+                <w:rFonts w:ascii="GDSTransportWebsite" w:hAnsi="GDSTransportWebsite"/>
+                <w:b/>
+                <w:bCs/>
+                <w:color w:val="0A0A0A"/>
+              </w:rPr>
+              <w:t>er_applicants</w:t>
+            </w:r>
+            <w:proofErr w:type="spellEnd"/>
+            <w:r>
+              <w:rPr>
+                <w:rFonts w:ascii="GDSTransportWebsite" w:hAnsi="GDSTransportWebsite"/>
+                <w:b/>
+                <w:bCs/>
+                <w:color w:val="0A0A0A"/>
+              </w:rPr>
+              <w:t>&gt;&gt;</w:t>
             </w:r>
           </w:p>
         </w:tc>
@@ -1568,7 +2138,29 @@
                 <w:color w:val="0A0A0A"/>
                 <w:shd w:val="clear" w:color="auto" w:fill="FFFFFF"/>
               </w:rPr>
-              <w:t>&lt;&lt;rr_respondents&gt;&gt;</w:t>
+              <w:t>&lt;&lt;</w:t>
+            </w:r>
+            <w:proofErr w:type="spellStart"/>
+            <w:r>
+              <w:rPr>
+                <w:rFonts w:ascii="GDSTransportWebsite" w:hAnsi="GDSTransportWebsite"/>
+                <w:b/>
+                <w:bCs/>
+                <w:color w:val="0A0A0A"/>
+                <w:shd w:val="clear" w:color="auto" w:fill="FFFFFF"/>
+              </w:rPr>
+              <w:t>rr_respondents</w:t>
+            </w:r>
+            <w:proofErr w:type="spellEnd"/>
+            <w:r>
+              <w:rPr>
+                <w:rFonts w:ascii="GDSTransportWebsite" w:hAnsi="GDSTransportWebsite"/>
+                <w:b/>
+                <w:bCs/>
+                <w:color w:val="0A0A0A"/>
+                <w:shd w:val="clear" w:color="auto" w:fill="FFFFFF"/>
+              </w:rPr>
+              <w:t>&gt;&gt;</w:t>
             </w:r>
           </w:p>
         </w:tc>
@@ -1608,7 +2200,29 @@
                 <w:color w:val="0A0A0A"/>
                 <w:shd w:val="clear" w:color="auto" w:fill="FFFFFF"/>
               </w:rPr>
-              <w:t>&lt;&lt;cs_{$size&gt;1}&gt;&gt; Defendant &lt;&lt;$itemnum&gt;&gt;&lt;&lt;es_&gt;&gt;</w:t>
+              <w:t>&lt;&lt;cs_{$size&gt;1}&gt;&gt; Defendant &lt;&lt;$</w:t>
+            </w:r>
+            <w:proofErr w:type="spellStart"/>
+            <w:r>
+              <w:rPr>
+                <w:rFonts w:ascii="GDSTransportWebsite" w:hAnsi="GDSTransportWebsite"/>
+                <w:b/>
+                <w:bCs/>
+                <w:color w:val="0A0A0A"/>
+                <w:shd w:val="clear" w:color="auto" w:fill="FFFFFF"/>
+              </w:rPr>
+              <w:t>itemnum</w:t>
+            </w:r>
+            <w:proofErr w:type="spellEnd"/>
+            <w:r>
+              <w:rPr>
+                <w:rFonts w:ascii="GDSTransportWebsite" w:hAnsi="GDSTransportWebsite"/>
+                <w:b/>
+                <w:bCs/>
+                <w:color w:val="0A0A0A"/>
+                <w:shd w:val="clear" w:color="auto" w:fill="FFFFFF"/>
+              </w:rPr>
+              <w:t>&gt;&gt;&lt;&lt;es_&gt;&gt;</w:t>
             </w:r>
           </w:p>
         </w:tc>
@@ -1725,7 +2339,23 @@
                 <w:rFonts w:ascii="GDSTransportWebsite" w:hAnsi="GDSTransportWebsite"/>
                 <w:color w:val="0A0A0A"/>
               </w:rPr>
-              <w:t>&lt;&lt;cs_{primaryAddress.AddressLine1!=null}&gt;&gt;&lt;&lt;primaryAddress.AddressLine1&gt;&gt;&lt;&lt;es_&gt;&gt;&lt;&lt;cs_{!isBlank(primaryAddress.AddressLine2)}&gt;&gt;</w:t>
+              <w:t>&lt;&lt;cs_{primaryAddress.AddressLine</w:t>
+            </w:r>
+            <w:proofErr w:type="gramStart"/>
+            <w:r>
+              <w:rPr>
+                <w:rFonts w:ascii="GDSTransportWebsite" w:hAnsi="GDSTransportWebsite"/>
+                <w:color w:val="0A0A0A"/>
+              </w:rPr>
+              <w:t>1!=</w:t>
+            </w:r>
+            <w:proofErr w:type="gramEnd"/>
+            <w:r>
+              <w:rPr>
+                <w:rFonts w:ascii="GDSTransportWebsite" w:hAnsi="GDSTransportWebsite"/>
+                <w:color w:val="0A0A0A"/>
+              </w:rPr>
+              <w:t>null}&gt;&gt;&lt;&lt;primaryAddress.AddressLine1&gt;&gt;&lt;&lt;es_&gt;&gt;&lt;&lt;cs_{!isBlank(primaryAddress.AddressLine2)}&gt;&gt;</w:t>
             </w:r>
           </w:p>
           <w:p>
@@ -1742,71 +2372,151 @@
                 <w:rFonts w:ascii="GDSTransportWebsite" w:hAnsi="GDSTransportWebsite"/>
                 <w:color w:val="0A0A0A"/>
               </w:rPr>
-              <w:t>&lt;&lt;primaryAddress.AddressLine2&gt;&gt;&lt;&lt;es_&gt;&gt;&lt;&lt;cs_{!isBlank(primaryAddress.AddressLine3)}&gt;&gt;</w:t>
-            </w:r>
-          </w:p>
-          <w:p>
-            <w:pPr>
-              <w:spacing w:before="40" w:after="40"/>
-              <w:rPr>
-                <w:rFonts w:ascii="GDSTransportWebsite" w:hAnsi="GDSTransportWebsite"/>
-                <w:color w:val="0A0A0A"/>
-              </w:rPr>
-            </w:pPr>
-            <w:r>
-              <w:rPr>
-                <w:rFonts w:ascii="GDSTransportWebsite" w:hAnsi="GDSTransportWebsite"/>
-                <w:color w:val="0A0A0A"/>
-              </w:rPr>
-              <w:t>&lt;&lt;primaryAddress.AddressLine3&gt;&gt;&lt;&lt;es_&gt;&gt;&lt;&lt;cs_{!isBlank(primaryAddress.PostTown)}&gt;&gt;</w:t>
-            </w:r>
-          </w:p>
-          <w:p>
-            <w:pPr>
-              <w:spacing w:before="40" w:after="40"/>
-              <w:rPr>
-                <w:rFonts w:ascii="GDSTransportWebsite" w:hAnsi="GDSTransportWebsite"/>
-                <w:color w:val="0A0A0A"/>
-              </w:rPr>
-            </w:pPr>
-            <w:r>
-              <w:rPr>
-                <w:rFonts w:ascii="GDSTransportWebsite" w:hAnsi="GDSTransportWebsite"/>
-                <w:color w:val="0A0A0A"/>
-              </w:rPr>
-              <w:t>&lt;&lt; primaryAddress.PostTown&gt;&gt;&lt;&lt;es_&gt;&gt;</w:t>
-            </w:r>
-          </w:p>
-          <w:p>
-            <w:pPr>
-              <w:spacing w:before="40" w:after="40"/>
-              <w:rPr>
-                <w:rFonts w:ascii="GDSTransportWebsite" w:hAnsi="GDSTransportWebsite"/>
-                <w:color w:val="0A0A0A"/>
-              </w:rPr>
-            </w:pPr>
-            <w:r>
-              <w:rPr>
-                <w:rFonts w:ascii="GDSTransportWebsite" w:hAnsi="GDSTransportWebsite"/>
-                <w:color w:val="0A0A0A"/>
-              </w:rPr>
-              <w:t>&lt;&lt;primaryAddress.PostCode&gt;&gt;&lt;&lt;cs_{!isBlank(primaryAddress.Country)}&gt;&gt;</w:t>
-            </w:r>
-          </w:p>
-          <w:p>
-            <w:pPr>
-              <w:spacing w:before="40" w:after="40"/>
-              <w:rPr>
-                <w:rFonts w:ascii="GDSTransportWebsite" w:hAnsi="GDSTransportWebsite"/>
-                <w:color w:val="0A0A0A"/>
-              </w:rPr>
-            </w:pPr>
-            <w:r>
-              <w:rPr>
-                <w:rFonts w:ascii="GDSTransportWebsite" w:hAnsi="GDSTransportWebsite"/>
-                <w:color w:val="0A0A0A"/>
-              </w:rPr>
-              <w:t>&lt;&lt; primaryAddress.Country&gt;&gt;&lt;&lt;es_&gt;&gt;</w:t>
+              <w:t>&lt;&lt;primaryAddress.AddressLine2&gt;&gt;&lt;&lt;es_&gt;&gt;&lt;&lt;cs_</w:t>
+            </w:r>
+            <w:proofErr w:type="gramStart"/>
+            <w:r>
+              <w:rPr>
+                <w:rFonts w:ascii="GDSTransportWebsite" w:hAnsi="GDSTransportWebsite"/>
+                <w:color w:val="0A0A0A"/>
+              </w:rPr>
+              <w:t>{!isBlank</w:t>
+            </w:r>
+            <w:proofErr w:type="gramEnd"/>
+            <w:r>
+              <w:rPr>
+                <w:rFonts w:ascii="GDSTransportWebsite" w:hAnsi="GDSTransportWebsite"/>
+                <w:color w:val="0A0A0A"/>
+              </w:rPr>
+              <w:t>(primaryAddress.AddressLine3)}&gt;&gt;</w:t>
+            </w:r>
+          </w:p>
+          <w:p>
+            <w:pPr>
+              <w:spacing w:before="40" w:after="40"/>
+              <w:rPr>
+                <w:rFonts w:ascii="GDSTransportWebsite" w:hAnsi="GDSTransportWebsite"/>
+                <w:color w:val="0A0A0A"/>
+              </w:rPr>
+            </w:pPr>
+            <w:r>
+              <w:rPr>
+                <w:rFonts w:ascii="GDSTransportWebsite" w:hAnsi="GDSTransportWebsite"/>
+                <w:color w:val="0A0A0A"/>
+              </w:rPr>
+              <w:t>&lt;&lt;primaryAddress.AddressLine3&gt;&gt;&lt;&lt;es_&gt;&gt;&lt;&lt;cs_</w:t>
+            </w:r>
+            <w:proofErr w:type="gramStart"/>
+            <w:r>
+              <w:rPr>
+                <w:rFonts w:ascii="GDSTransportWebsite" w:hAnsi="GDSTransportWebsite"/>
+                <w:color w:val="0A0A0A"/>
+              </w:rPr>
+              <w:t>{!isBlank</w:t>
+            </w:r>
+            <w:proofErr w:type="gramEnd"/>
+            <w:r>
+              <w:rPr>
+                <w:rFonts w:ascii="GDSTransportWebsite" w:hAnsi="GDSTransportWebsite"/>
+                <w:color w:val="0A0A0A"/>
+              </w:rPr>
+              <w:t>(primaryAddress.PostTown)}&gt;&gt;</w:t>
+            </w:r>
+          </w:p>
+          <w:p>
+            <w:pPr>
+              <w:spacing w:before="40" w:after="40"/>
+              <w:rPr>
+                <w:rFonts w:ascii="GDSTransportWebsite" w:hAnsi="GDSTransportWebsite"/>
+                <w:color w:val="0A0A0A"/>
+              </w:rPr>
+            </w:pPr>
+            <w:r>
+              <w:rPr>
+                <w:rFonts w:ascii="GDSTransportWebsite" w:hAnsi="GDSTransportWebsite"/>
+                <w:color w:val="0A0A0A"/>
+              </w:rPr>
+              <w:t xml:space="preserve">&lt;&lt; </w:t>
+            </w:r>
+            <w:proofErr w:type="spellStart"/>
+            <w:r>
+              <w:rPr>
+                <w:rFonts w:ascii="GDSTransportWebsite" w:hAnsi="GDSTransportWebsite"/>
+                <w:color w:val="0A0A0A"/>
+              </w:rPr>
+              <w:t>primaryAddress.PostTown</w:t>
+            </w:r>
+            <w:proofErr w:type="spellEnd"/>
+            <w:r>
+              <w:rPr>
+                <w:rFonts w:ascii="GDSTransportWebsite" w:hAnsi="GDSTransportWebsite"/>
+                <w:color w:val="0A0A0A"/>
+              </w:rPr>
+              <w:t>&gt;&gt;&lt;&lt;es_&gt;&gt;</w:t>
+            </w:r>
+          </w:p>
+          <w:p>
+            <w:pPr>
+              <w:spacing w:before="40" w:after="40"/>
+              <w:rPr>
+                <w:rFonts w:ascii="GDSTransportWebsite" w:hAnsi="GDSTransportWebsite"/>
+                <w:color w:val="0A0A0A"/>
+              </w:rPr>
+            </w:pPr>
+            <w:r>
+              <w:rPr>
+                <w:rFonts w:ascii="GDSTransportWebsite" w:hAnsi="GDSTransportWebsite"/>
+                <w:color w:val="0A0A0A"/>
+              </w:rPr>
+              <w:t>&lt;&lt;primaryAddress.PostCode&gt;&gt;&lt;&lt;cs_</w:t>
+            </w:r>
+            <w:proofErr w:type="gramStart"/>
+            <w:r>
+              <w:rPr>
+                <w:rFonts w:ascii="GDSTransportWebsite" w:hAnsi="GDSTransportWebsite"/>
+                <w:color w:val="0A0A0A"/>
+              </w:rPr>
+              <w:t>{!isBlank</w:t>
+            </w:r>
+            <w:proofErr w:type="gramEnd"/>
+            <w:r>
+              <w:rPr>
+                <w:rFonts w:ascii="GDSTransportWebsite" w:hAnsi="GDSTransportWebsite"/>
+                <w:color w:val="0A0A0A"/>
+              </w:rPr>
+              <w:t>(primaryAddress.Country)}&gt;&gt;</w:t>
+            </w:r>
+          </w:p>
+          <w:p>
+            <w:pPr>
+              <w:spacing w:before="40" w:after="40"/>
+              <w:rPr>
+                <w:rFonts w:ascii="GDSTransportWebsite" w:hAnsi="GDSTransportWebsite"/>
+                <w:color w:val="0A0A0A"/>
+              </w:rPr>
+            </w:pPr>
+            <w:r>
+              <w:rPr>
+                <w:rFonts w:ascii="GDSTransportWebsite" w:hAnsi="GDSTransportWebsite"/>
+                <w:color w:val="0A0A0A"/>
+              </w:rPr>
+              <w:t xml:space="preserve">&lt;&lt; </w:t>
+            </w:r>
+            <w:proofErr w:type="spellStart"/>
+            <w:r>
+              <w:rPr>
+                <w:rFonts w:ascii="GDSTransportWebsite" w:hAnsi="GDSTransportWebsite"/>
+                <w:color w:val="0A0A0A"/>
+              </w:rPr>
+              <w:t>primaryAddress.Country</w:t>
+            </w:r>
+            <w:proofErr w:type="spellEnd"/>
+            <w:r>
+              <w:rPr>
+                <w:rFonts w:ascii="GDSTransportWebsite" w:hAnsi="GDSTransportWebsite"/>
+                <w:color w:val="0A0A0A"/>
+              </w:rPr>
+              <w:t>&gt;&gt;&lt;&lt;es_&gt;&gt;</w:t>
             </w:r>
           </w:p>
           <w:p>
@@ -1893,8 +2603,25 @@
                 <w:rFonts w:ascii="GDSTransportWebsite" w:hAnsi="GDSTransportWebsite"/>
                 <w:color w:val="0A0A0A"/>
               </w:rPr>
-              <w:t>&lt;&lt;cs_{isBlank(</w:t>
-            </w:r>
+              <w:t>&lt;&lt;cs_{</w:t>
+            </w:r>
+            <w:proofErr w:type="spellStart"/>
+            <w:r>
+              <w:rPr>
+                <w:rFonts w:ascii="GDSTransportWebsite" w:hAnsi="GDSTransportWebsite"/>
+                <w:color w:val="0A0A0A"/>
+              </w:rPr>
+              <w:t>isBlank</w:t>
+            </w:r>
+            <w:proofErr w:type="spellEnd"/>
+            <w:r>
+              <w:rPr>
+                <w:rFonts w:ascii="GDSTransportWebsite" w:hAnsi="GDSTransportWebsite"/>
+                <w:color w:val="0A0A0A"/>
+              </w:rPr>
+              <w:t>(</w:t>
+            </w:r>
+            <w:proofErr w:type="spellStart"/>
             <w:r>
               <w:rPr>
                 <w:rFonts w:ascii="GDSTransportWebsite" w:hAnsi="GDSTransportWebsite"/>
@@ -1902,6 +2629,7 @@
               </w:rPr>
               <w:t>phoneNumber</w:t>
             </w:r>
+            <w:proofErr w:type="spellEnd"/>
             <w:r>
               <w:rPr>
                 <w:rFonts w:ascii="GDSTransportWebsite" w:hAnsi="GDSTransportWebsite"/>
@@ -1916,6 +2644,7 @@
               </w:rPr>
               <w:t xml:space="preserve"> </w:t>
             </w:r>
+            <w:proofErr w:type="spellStart"/>
             <w:r>
               <w:rPr>
                 <w:rFonts w:ascii="GDSTransportWebsite" w:hAnsi="GDSTransportWebsite"/>
@@ -1923,6 +2652,7 @@
               </w:rPr>
               <w:t>phoneNumber</w:t>
             </w:r>
+            <w:proofErr w:type="spellEnd"/>
             <w:r>
               <w:rPr>
                 <w:rFonts w:ascii="GDSTransportWebsite" w:hAnsi="GDSTransportWebsite"/>
@@ -1998,8 +2728,25 @@
                 <w:rFonts w:ascii="GDSTransportWebsite" w:hAnsi="GDSTransportWebsite"/>
                 <w:color w:val="0A0A0A"/>
               </w:rPr>
-              <w:t>&lt;&lt;cs_{isBlank(</w:t>
-            </w:r>
+              <w:t>&lt;&lt;cs_{</w:t>
+            </w:r>
+            <w:proofErr w:type="spellStart"/>
+            <w:r>
+              <w:rPr>
+                <w:rFonts w:ascii="GDSTransportWebsite" w:hAnsi="GDSTransportWebsite"/>
+                <w:color w:val="0A0A0A"/>
+              </w:rPr>
+              <w:t>isBlank</w:t>
+            </w:r>
+            <w:proofErr w:type="spellEnd"/>
+            <w:r>
+              <w:rPr>
+                <w:rFonts w:ascii="GDSTransportWebsite" w:hAnsi="GDSTransportWebsite"/>
+                <w:color w:val="0A0A0A"/>
+              </w:rPr>
+              <w:t>(</w:t>
+            </w:r>
+            <w:proofErr w:type="spellStart"/>
             <w:r>
               <w:rPr>
                 <w:rFonts w:ascii="GDSTransportWebsite" w:hAnsi="GDSTransportWebsite"/>
@@ -2007,6 +2754,7 @@
               </w:rPr>
               <w:t>emailAddress</w:t>
             </w:r>
+            <w:proofErr w:type="spellEnd"/>
             <w:r>
               <w:rPr>
                 <w:rFonts w:ascii="GDSTransportWebsite" w:hAnsi="GDSTransportWebsite"/>
@@ -2019,8 +2767,17 @@
                 <w:rFonts w:ascii="GDSTransportWebsite" w:hAnsi="GDSTransportWebsite"/>
                 <w:color w:val="0A0A0A"/>
               </w:rPr>
-              <w:t xml:space="preserve"> emailAddress</w:t>
-            </w:r>
+              <w:t xml:space="preserve"> </w:t>
+            </w:r>
+            <w:proofErr w:type="spellStart"/>
+            <w:r>
+              <w:rPr>
+                <w:rFonts w:ascii="GDSTransportWebsite" w:hAnsi="GDSTransportWebsite"/>
+                <w:color w:val="0A0A0A"/>
+              </w:rPr>
+              <w:t>emailAddress</w:t>
+            </w:r>
+            <w:proofErr w:type="spellEnd"/>
             <w:r>
               <w:rPr>
                 <w:rFonts w:ascii="GDSTransportWebsite" w:hAnsi="GDSTransportWebsite"/>
@@ -2078,7 +2835,29 @@
                 <w:color w:val="0A0A0A"/>
                 <w:shd w:val="clear" w:color="auto" w:fill="FFFFFF"/>
               </w:rPr>
-              <w:t>&lt;&lt;er_respondents&gt;&gt;</w:t>
+              <w:t>&lt;&lt;</w:t>
+            </w:r>
+            <w:proofErr w:type="spellStart"/>
+            <w:r>
+              <w:rPr>
+                <w:rFonts w:ascii="GDSTransportWebsite" w:hAnsi="GDSTransportWebsite"/>
+                <w:b/>
+                <w:bCs/>
+                <w:color w:val="0A0A0A"/>
+                <w:shd w:val="clear" w:color="auto" w:fill="FFFFFF"/>
+              </w:rPr>
+              <w:t>er_respondents</w:t>
+            </w:r>
+            <w:proofErr w:type="spellEnd"/>
+            <w:r>
+              <w:rPr>
+                <w:rFonts w:ascii="GDSTransportWebsite" w:hAnsi="GDSTransportWebsite"/>
+                <w:b/>
+                <w:bCs/>
+                <w:color w:val="0A0A0A"/>
+                <w:shd w:val="clear" w:color="auto" w:fill="FFFFFF"/>
+              </w:rPr>
+              <w:t>&gt;&gt;</w:t>
             </w:r>
           </w:p>
           <w:p>
@@ -2116,7 +2895,38 @@
           <w:sz w:val="36"/>
           <w:szCs w:val="36"/>
         </w:rPr>
-        <w:t>&lt;&lt;cs_{allocatedTrack!='SMALL_CLAIM'}&gt;&gt;</w:t>
+        <w:t>&lt;&lt;cs_{</w:t>
+      </w:r>
+      <w:proofErr w:type="spellStart"/>
+      <w:proofErr w:type="gramStart"/>
+      <w:r>
+        <w:rPr>
+          <w:rFonts w:ascii="GDSTransportWebsite" w:hAnsi="GDSTransportWebsite"/>
+          <w:color w:val="0A0A0A"/>
+          <w:sz w:val="36"/>
+          <w:szCs w:val="36"/>
+        </w:rPr>
+        <w:t>allocatedTrack</w:t>
+      </w:r>
+      <w:proofErr w:type="spellEnd"/>
+      <w:r>
+        <w:rPr>
+          <w:rFonts w:ascii="GDSTransportWebsite" w:hAnsi="GDSTransportWebsite"/>
+          <w:color w:val="0A0A0A"/>
+          <w:sz w:val="36"/>
+          <w:szCs w:val="36"/>
+        </w:rPr>
+        <w:t>!=</w:t>
+      </w:r>
+      <w:proofErr w:type="gramEnd"/>
+      <w:r>
+        <w:rPr>
+          <w:rFonts w:ascii="GDSTransportWebsite" w:hAnsi="GDSTransportWebsite"/>
+          <w:color w:val="0A0A0A"/>
+          <w:sz w:val="36"/>
+          <w:szCs w:val="36"/>
+        </w:rPr>
+        <w:t>'SMALL_CLAIM'}&gt;&gt;</w:t>
       </w:r>
     </w:p>
     <w:p>
@@ -2265,7 +3075,23 @@
                 <w:rFonts w:ascii="GDSTransportWebsite" w:hAnsi="GDSTransportWebsite"/>
                 <w:color w:val="0A0A0A"/>
               </w:rPr>
-              <w:t>&lt;&lt;fileDirectionsQuestionnaire.oneMonthStayRequested&gt;&gt;</w:t>
+              <w:t>&lt;&lt;</w:t>
+            </w:r>
+            <w:proofErr w:type="spellStart"/>
+            <w:r>
+              <w:rPr>
+                <w:rFonts w:ascii="GDSTransportWebsite" w:hAnsi="GDSTransportWebsite"/>
+                <w:color w:val="0A0A0A"/>
+              </w:rPr>
+              <w:t>fileDirectionsQuestionnaire.oneMonthStayRequested</w:t>
+            </w:r>
+            <w:proofErr w:type="spellEnd"/>
+            <w:r>
+              <w:rPr>
+                <w:rFonts w:ascii="GDSTransportWebsite" w:hAnsi="GDSTransportWebsite"/>
+                <w:color w:val="0A0A0A"/>
+              </w:rPr>
+              <w:t>&gt;&gt;</w:t>
             </w:r>
           </w:p>
         </w:tc>
@@ -2329,6 +3155,7 @@
         </w:rPr>
         <w:t>&lt;&lt;cs_{</w:t>
       </w:r>
+      <w:proofErr w:type="gramStart"/>
       <w:r>
         <w:rPr>
           <w:rFonts w:ascii="GDSTransportWebsite" w:hAnsi="GDSTransportWebsite"/>
@@ -2356,6 +3183,7 @@
         </w:rPr>
         <w:t>=</w:t>
       </w:r>
+      <w:proofErr w:type="gramEnd"/>
       <w:r>
         <w:rPr>
           <w:rFonts w:ascii="GDSTransportWebsite" w:hAnsi="GDSTransportWebsite"/>
@@ -2453,6 +3281,7 @@
               </w:rPr>
               <w:t>&lt;&lt;</w:t>
             </w:r>
+            <w:proofErr w:type="spellStart"/>
             <w:r>
               <w:rPr>
                 <w:rFonts w:ascii="GDSTransportWebsite" w:hAnsi="GDSTransportWebsite"/>
@@ -2467,6 +3296,7 @@
               </w:rPr>
               <w:t>isSubjectToFixedRecoverableCostRegime</w:t>
             </w:r>
+            <w:proofErr w:type="spellEnd"/>
             <w:r>
               <w:rPr>
                 <w:rFonts w:ascii="GDSTransportWebsite" w:hAnsi="GDSTransportWebsite"/>
@@ -2495,7 +3325,16 @@
           <w:color w:val="0A0A0A"/>
           <w:shd w:val="clear" w:color="auto" w:fill="FFFFFF"/>
         </w:rPr>
-        <w:t>&lt;&lt;cs_{</w:t>
+        <w:t>&lt;&lt;cs</w:t>
+      </w:r>
+      <w:proofErr w:type="gramStart"/>
+      <w:r>
+        <w:rPr>
+          <w:rFonts w:ascii="GDSTransportWebsite" w:hAnsi="GDSTransportWebsite"/>
+          <w:color w:val="0A0A0A"/>
+          <w:shd w:val="clear" w:color="auto" w:fill="FFFFFF"/>
+        </w:rPr>
+        <w:t>_{</w:t>
       </w:r>
       <w:r>
         <w:rPr>
@@ -2504,6 +3343,7 @@
         </w:rPr>
         <w:t xml:space="preserve"> </w:t>
       </w:r>
+      <w:proofErr w:type="spellStart"/>
       <w:r>
         <w:rPr>
           <w:rFonts w:ascii="GDSTransportWebsite" w:hAnsi="GDSTransportWebsite"/>
@@ -2518,6 +3358,8 @@
         </w:rPr>
         <w:t>isSubjectToFixedRecoverableCostRegime</w:t>
       </w:r>
+      <w:proofErr w:type="spellEnd"/>
+      <w:proofErr w:type="gramEnd"/>
       <w:r>
         <w:rPr>
           <w:rFonts w:ascii="GDSTransportWebsite" w:hAnsi="GDSTransportWebsite"/>
@@ -2606,7 +3448,15 @@
                 <w:rFonts w:ascii="GDSTransportWebsite" w:hAnsi="GDSTransportWebsite"/>
                 <w:color w:val="0A0A0A"/>
               </w:rPr>
-              <w:t>&lt;&lt;fixedRecoverableCosts.band</w:t>
+              <w:t>&lt;&lt;</w:t>
+            </w:r>
+            <w:proofErr w:type="spellStart"/>
+            <w:r>
+              <w:rPr>
+                <w:rFonts w:ascii="GDSTransportWebsite" w:hAnsi="GDSTransportWebsite"/>
+                <w:color w:val="0A0A0A"/>
+              </w:rPr>
+              <w:t>fixedRecoverableCosts.band</w:t>
             </w:r>
             <w:r>
               <w:rPr>
@@ -2615,6 +3465,7 @@
               </w:rPr>
               <w:t>Text</w:t>
             </w:r>
+            <w:proofErr w:type="spellEnd"/>
             <w:r>
               <w:rPr>
                 <w:rFonts w:ascii="GDSTransportWebsite" w:hAnsi="GDSTransportWebsite"/>
@@ -2684,7 +3535,15 @@
                 <w:rFonts w:ascii="GDSTransportWebsite" w:hAnsi="GDSTransportWebsite"/>
                 <w:color w:val="0A0A0A"/>
               </w:rPr>
-              <w:t>&lt;&lt;fixedRecoverableCosts.</w:t>
+              <w:t>&lt;&lt;</w:t>
+            </w:r>
+            <w:proofErr w:type="spellStart"/>
+            <w:r>
+              <w:rPr>
+                <w:rFonts w:ascii="GDSTransportWebsite" w:hAnsi="GDSTransportWebsite"/>
+                <w:color w:val="0A0A0A"/>
+              </w:rPr>
+              <w:t>fixedRecoverableCosts.</w:t>
             </w:r>
             <w:r>
               <w:rPr>
@@ -2693,6 +3552,7 @@
               </w:rPr>
               <w:t>complexityBandingAgreed</w:t>
             </w:r>
+            <w:proofErr w:type="spellEnd"/>
             <w:r>
               <w:rPr>
                 <w:rFonts w:ascii="GDSTransportWebsite" w:hAnsi="GDSTransportWebsite"/>
@@ -2892,8 +3752,27 @@
                 <w:rFonts w:ascii="GDSTransportWebsite" w:hAnsi="GDSTransportWebsite"/>
                 <w:color w:val="0A0A0A"/>
               </w:rPr>
-              <w:t>&lt;&lt;cs_{isBlank(</w:t>
-            </w:r>
+              <w:t>&lt;&lt;cs_{</w:t>
+            </w:r>
+            <w:proofErr w:type="spellStart"/>
+            <w:proofErr w:type="gramStart"/>
+            <w:r>
+              <w:rPr>
+                <w:rFonts w:ascii="GDSTransportWebsite" w:hAnsi="GDSTransportWebsite"/>
+                <w:color w:val="0A0A0A"/>
+              </w:rPr>
+              <w:t>isBlank</w:t>
+            </w:r>
+            <w:proofErr w:type="spellEnd"/>
+            <w:r>
+              <w:rPr>
+                <w:rFonts w:ascii="GDSTransportWebsite" w:hAnsi="GDSTransportWebsite"/>
+                <w:color w:val="0A0A0A"/>
+              </w:rPr>
+              <w:t>(</w:t>
+            </w:r>
+            <w:proofErr w:type="spellStart"/>
+            <w:proofErr w:type="gramEnd"/>
             <w:r>
               <w:rPr>
                 <w:rFonts w:ascii="GDSTransportWebsite" w:hAnsi="GDSTransportWebsite"/>
@@ -2901,6 +3780,7 @@
               </w:rPr>
               <w:t>fixedRecoverableCosts.reasons</w:t>
             </w:r>
+            <w:proofErr w:type="spellEnd"/>
             <w:r>
               <w:rPr>
                 <w:rFonts w:ascii="GDSTransportWebsite" w:hAnsi="GDSTransportWebsite"/>
@@ -2913,8 +3793,17 @@
                 <w:rFonts w:ascii="GDSTransportWebsite" w:hAnsi="GDSTransportWebsite"/>
                 <w:color w:val="0A0A0A"/>
               </w:rPr>
-              <w:t xml:space="preserve"> fixedRecoverableCosts.reasons</w:t>
-            </w:r>
+              <w:t xml:space="preserve"> </w:t>
+            </w:r>
+            <w:proofErr w:type="spellStart"/>
+            <w:r>
+              <w:rPr>
+                <w:rFonts w:ascii="GDSTransportWebsite" w:hAnsi="GDSTransportWebsite"/>
+                <w:color w:val="0A0A0A"/>
+              </w:rPr>
+              <w:t>fixedRecoverableCosts.reasons</w:t>
+            </w:r>
+            <w:proofErr w:type="spellEnd"/>
             <w:r>
               <w:rPr>
                 <w:rFonts w:ascii="GDSTransportWebsite" w:hAnsi="GDSTransportWebsite"/>
@@ -2987,6 +3876,8 @@
         </w:rPr>
         <w:t>&lt;&lt;cs_{</w:t>
       </w:r>
+      <w:proofErr w:type="spellStart"/>
+      <w:proofErr w:type="gramStart"/>
       <w:r>
         <w:rPr>
           <w:rFonts w:ascii="GDSTransportWebsite" w:hAnsi="GDSTransportWebsite"/>
@@ -3003,7 +3894,17 @@
           <w:sz w:val="36"/>
           <w:szCs w:val="36"/>
         </w:rPr>
-        <w:t>llocatedTrack!</w:t>
+        <w:t>llocatedTrack</w:t>
+      </w:r>
+      <w:proofErr w:type="spellEnd"/>
+      <w:r>
+        <w:rPr>
+          <w:rFonts w:ascii="GDSTransportWebsite" w:hAnsi="GDSTransportWebsite"/>
+          <w:color w:val="0A0A0A"/>
+          <w:sz w:val="36"/>
+          <w:szCs w:val="36"/>
+        </w:rPr>
+        <w:t>!</w:t>
       </w:r>
       <w:r>
         <w:rPr>
@@ -3014,6 +3915,7 @@
         </w:rPr>
         <w:t>=</w:t>
       </w:r>
+      <w:proofErr w:type="gramEnd"/>
       <w:r>
         <w:rPr>
           <w:rFonts w:ascii="GDSTransportWebsite" w:hAnsi="GDSTransportWebsite"/>
@@ -3145,7 +4047,23 @@
                 <w:rFonts w:ascii="GDSTransportWebsite" w:hAnsi="GDSTransportWebsite"/>
                 <w:color w:val="0A0A0A"/>
               </w:rPr>
-              <w:t>&lt;&lt;disclosureOfElectronicDocuments.reachedAgreement&gt;&gt;</w:t>
+              <w:t>&lt;&lt;</w:t>
+            </w:r>
+            <w:proofErr w:type="spellStart"/>
+            <w:r>
+              <w:rPr>
+                <w:rFonts w:ascii="GDSTransportWebsite" w:hAnsi="GDSTransportWebsite"/>
+                <w:color w:val="0A0A0A"/>
+              </w:rPr>
+              <w:t>disclosureOfElectronicDocuments.reachedAgreement</w:t>
+            </w:r>
+            <w:proofErr w:type="spellEnd"/>
+            <w:r>
+              <w:rPr>
+                <w:rFonts w:ascii="GDSTransportWebsite" w:hAnsi="GDSTransportWebsite"/>
+                <w:color w:val="0A0A0A"/>
+              </w:rPr>
+              <w:t>&gt;&gt;</w:t>
             </w:r>
           </w:p>
         </w:tc>
@@ -3158,7 +4076,53 @@
           <w:color w:val="0A0A0A"/>
           <w:shd w:val="clear" w:color="auto" w:fill="FFFFFF"/>
         </w:rPr>
-        <w:t>&lt;&lt;cs_{disclosureOfElectronicDocuments.reachedAgreement='No' &amp;&amp; disclosureOfElectronicDocuments.agreementLikely='No' }&gt;&gt;</w:t>
+        <w:t>&lt;&lt;cs</w:t>
+      </w:r>
+      <w:proofErr w:type="gramStart"/>
+      <w:r>
+        <w:rPr>
+          <w:rFonts w:ascii="GDSTransportWebsite" w:hAnsi="GDSTransportWebsite"/>
+          <w:color w:val="0A0A0A"/>
+          <w:shd w:val="clear" w:color="auto" w:fill="FFFFFF"/>
+        </w:rPr>
+        <w:t>_{</w:t>
+      </w:r>
+      <w:proofErr w:type="spellStart"/>
+      <w:proofErr w:type="gramEnd"/>
+      <w:r>
+        <w:rPr>
+          <w:rFonts w:ascii="GDSTransportWebsite" w:hAnsi="GDSTransportWebsite"/>
+          <w:color w:val="0A0A0A"/>
+          <w:shd w:val="clear" w:color="auto" w:fill="FFFFFF"/>
+        </w:rPr>
+        <w:t>disclosureOfElectronicDocuments.reachedAgreement</w:t>
+      </w:r>
+      <w:proofErr w:type="spellEnd"/>
+      <w:r>
+        <w:rPr>
+          <w:rFonts w:ascii="GDSTransportWebsite" w:hAnsi="GDSTransportWebsite"/>
+          <w:color w:val="0A0A0A"/>
+          <w:shd w:val="clear" w:color="auto" w:fill="FFFFFF"/>
+        </w:rPr>
+        <w:t xml:space="preserve">='No' &amp;&amp; </w:t>
+      </w:r>
+      <w:proofErr w:type="spellStart"/>
+      <w:r>
+        <w:rPr>
+          <w:rFonts w:ascii="GDSTransportWebsite" w:hAnsi="GDSTransportWebsite"/>
+          <w:color w:val="0A0A0A"/>
+          <w:shd w:val="clear" w:color="auto" w:fill="FFFFFF"/>
+        </w:rPr>
+        <w:t>disclosureOfElectronicDocuments.agreementLikely</w:t>
+      </w:r>
+      <w:proofErr w:type="spellEnd"/>
+      <w:r>
+        <w:rPr>
+          <w:rFonts w:ascii="GDSTransportWebsite" w:hAnsi="GDSTransportWebsite"/>
+          <w:color w:val="0A0A0A"/>
+          <w:shd w:val="clear" w:color="auto" w:fill="FFFFFF"/>
+        </w:rPr>
+        <w:t>='No' }&gt;&gt;</w:t>
       </w:r>
     </w:p>
     <w:tbl>
@@ -3238,7 +4202,23 @@
                 <w:rFonts w:ascii="GDSTransportWebsite" w:hAnsi="GDSTransportWebsite"/>
                 <w:color w:val="0A0A0A"/>
               </w:rPr>
-              <w:t>&lt;&lt;disclosureOfElectronicDocuments.reasonForNoAgreement&gt;&gt;</w:t>
+              <w:t>&lt;&lt;</w:t>
+            </w:r>
+            <w:proofErr w:type="spellStart"/>
+            <w:r>
+              <w:rPr>
+                <w:rFonts w:ascii="GDSTransportWebsite" w:hAnsi="GDSTransportWebsite"/>
+                <w:color w:val="0A0A0A"/>
+              </w:rPr>
+              <w:t>disclosureOfElectronicDocuments.reasonForNoAgreement</w:t>
+            </w:r>
+            <w:proofErr w:type="spellEnd"/>
+            <w:r>
+              <w:rPr>
+                <w:rFonts w:ascii="GDSTransportWebsite" w:hAnsi="GDSTransportWebsite"/>
+                <w:color w:val="0A0A0A"/>
+              </w:rPr>
+              <w:t>&gt;&gt;</w:t>
             </w:r>
           </w:p>
         </w:tc>
@@ -3268,7 +4248,16 @@
           <w:color w:val="0A0A0A"/>
           <w:shd w:val="clear" w:color="auto" w:fill="FFFFFF"/>
         </w:rPr>
-        <w:t>&lt;&lt;cs_{disclosureOfNonElectronicDocuments</w:t>
+        <w:t>&lt;&lt;cs_{</w:t>
+      </w:r>
+      <w:proofErr w:type="gramStart"/>
+      <w:r>
+        <w:rPr>
+          <w:rFonts w:ascii="GDSTransportWebsite" w:hAnsi="GDSTransportWebsite"/>
+          <w:color w:val="0A0A0A"/>
+          <w:shd w:val="clear" w:color="auto" w:fill="FFFFFF"/>
+        </w:rPr>
+        <w:t>disclosureOfNonElectronicDocuments</w:t>
       </w:r>
       <w:r>
         <w:rPr>
@@ -3301,6 +4290,7 @@
         </w:rPr>
         <w:t>=</w:t>
       </w:r>
+      <w:proofErr w:type="gramEnd"/>
       <w:r>
         <w:rPr>
           <w:rFonts w:ascii="GDSTransportWebsite" w:hAnsi="GDSTransportWebsite"/>
@@ -3401,7 +4391,23 @@
                 <w:rFonts w:ascii="GDSTransportWebsite" w:hAnsi="GDSTransportWebsite"/>
                 <w:color w:val="0A0A0A"/>
               </w:rPr>
-              <w:t>&lt;&lt;disclosureOfNonElectronicDocuments.bespokeDirections&gt;&gt;</w:t>
+              <w:t>&lt;&lt;</w:t>
+            </w:r>
+            <w:proofErr w:type="spellStart"/>
+            <w:r>
+              <w:rPr>
+                <w:rFonts w:ascii="GDSTransportWebsite" w:hAnsi="GDSTransportWebsite"/>
+                <w:color w:val="0A0A0A"/>
+              </w:rPr>
+              <w:t>disclosureOfNonElectronicDocuments.bespokeDirections</w:t>
+            </w:r>
+            <w:proofErr w:type="spellEnd"/>
+            <w:r>
+              <w:rPr>
+                <w:rFonts w:ascii="GDSTransportWebsite" w:hAnsi="GDSTransportWebsite"/>
+                <w:color w:val="0A0A0A"/>
+              </w:rPr>
+              <w:t>&gt;&gt;</w:t>
             </w:r>
           </w:p>
         </w:tc>
@@ -3535,7 +4541,23 @@
                 <w:rFonts w:ascii="GDSTransportWebsite" w:hAnsi="GDSTransportWebsite"/>
                 <w:color w:val="0A0A0A"/>
               </w:rPr>
-              <w:t>&lt;&lt;disclosureReport.disclosureFormFiledAndServed&gt;&gt;</w:t>
+              <w:t>&lt;&lt;</w:t>
+            </w:r>
+            <w:proofErr w:type="spellStart"/>
+            <w:r>
+              <w:rPr>
+                <w:rFonts w:ascii="GDSTransportWebsite" w:hAnsi="GDSTransportWebsite"/>
+                <w:color w:val="0A0A0A"/>
+              </w:rPr>
+              <w:t>disclosureReport.disclosureFormFiledAndServed</w:t>
+            </w:r>
+            <w:proofErr w:type="spellEnd"/>
+            <w:r>
+              <w:rPr>
+                <w:rFonts w:ascii="GDSTransportWebsite" w:hAnsi="GDSTransportWebsite"/>
+                <w:color w:val="0A0A0A"/>
+              </w:rPr>
+              <w:t>&gt;&gt;</w:t>
             </w:r>
           </w:p>
         </w:tc>
@@ -3550,6 +4572,7 @@
         </w:rPr>
         <w:t>&lt;&lt;cs</w:t>
       </w:r>
+      <w:proofErr w:type="gramStart"/>
       <w:r>
         <w:rPr>
           <w:rFonts w:ascii="GDSTransportWebsite" w:hAnsi="GDSTransportWebsite"/>
@@ -3559,6 +4582,7 @@
         </w:rPr>
         <w:t>_{</w:t>
       </w:r>
+      <w:proofErr w:type="gramEnd"/>
       <w:r>
         <w:rPr>
           <w:rFonts w:ascii="GDSTransportWebsite" w:hAnsi="GDSTransportWebsite"/>
@@ -3567,6 +4591,7 @@
         </w:rPr>
         <w:t>'Yes'=</w:t>
       </w:r>
+      <w:proofErr w:type="spellStart"/>
       <w:r>
         <w:rPr>
           <w:rFonts w:ascii="GDSTransportWebsite" w:hAnsi="GDSTransportWebsite"/>
@@ -3574,6 +4599,7 @@
         </w:rPr>
         <w:t>disclosureReport.disclosureFormFiledAndServed</w:t>
       </w:r>
+      <w:proofErr w:type="spellEnd"/>
       <w:r>
         <w:rPr>
           <w:rFonts w:ascii="GDSTransportWebsite" w:hAnsi="GDSTransportWebsite"/>
@@ -3666,7 +4692,23 @@
                 <w:rFonts w:ascii="GDSTransportWebsite" w:hAnsi="GDSTransportWebsite"/>
                 <w:color w:val="0A0A0A"/>
               </w:rPr>
-              <w:t>&lt;&lt;disclosureReport.draftOrderNumber&gt;&gt;</w:t>
+              <w:t>&lt;&lt;</w:t>
+            </w:r>
+            <w:proofErr w:type="spellStart"/>
+            <w:r>
+              <w:rPr>
+                <w:rFonts w:ascii="GDSTransportWebsite" w:hAnsi="GDSTransportWebsite"/>
+                <w:color w:val="0A0A0A"/>
+              </w:rPr>
+              <w:t>disclosureReport.draftOrderNumber</w:t>
+            </w:r>
+            <w:proofErr w:type="spellEnd"/>
+            <w:r>
+              <w:rPr>
+                <w:rFonts w:ascii="GDSTransportWebsite" w:hAnsi="GDSTransportWebsite"/>
+                <w:color w:val="0A0A0A"/>
+              </w:rPr>
+              <w:t>&gt;&gt;</w:t>
             </w:r>
           </w:p>
         </w:tc>
@@ -3713,6 +4755,411 @@
           <w:color w:val="0A0A0A"/>
           <w:sz w:val="36"/>
           <w:szCs w:val="36"/>
+        </w:rPr>
+        <w:t>&lt;&lt;es_&gt;&gt;</w:t>
+      </w:r>
+    </w:p>
+    <w:p>
+      <w:pPr>
+        <w:pBdr>
+          <w:bottom w:val="single" w:sz="4" w:space="1" w:color="000000"/>
+        </w:pBdr>
+        <w:spacing w:before="120" w:after="120"/>
+        <w:rPr>
+          <w:rFonts w:ascii="GDSTransportWebsite" w:hAnsi="GDSTransportWebsite"/>
+          <w:color w:val="0A0A0A"/>
+          <w:sz w:val="36"/>
+          <w:szCs w:val="36"/>
+        </w:rPr>
+      </w:pPr>
+      <w:r>
+        <w:rPr>
+          <w:rFonts w:ascii="GDSTransportWebsite" w:hAnsi="GDSTransportWebsite"/>
+          <w:color w:val="0A0A0A"/>
+          <w:sz w:val="36"/>
+          <w:szCs w:val="36"/>
+        </w:rPr>
+        <w:t>&lt;&lt;cs_{</w:t>
+      </w:r>
+      <w:proofErr w:type="spellStart"/>
+      <w:r>
+        <w:rPr>
+          <w:rFonts w:ascii="GDSTransportWebsite" w:hAnsi="GDSTransportWebsite"/>
+          <w:color w:val="0A0A0A"/>
+          <w:sz w:val="36"/>
+          <w:szCs w:val="36"/>
+        </w:rPr>
+        <w:t>a</w:t>
+      </w:r>
+      <w:r>
+        <w:rPr>
+          <w:rFonts w:ascii="GDSTransportWebsite" w:hAnsi="GDSTransportWebsite"/>
+          <w:color w:val="0A0A0A"/>
+          <w:sz w:val="36"/>
+          <w:szCs w:val="36"/>
+        </w:rPr>
+        <w:t>llocatedTrack</w:t>
+      </w:r>
+      <w:proofErr w:type="spellEnd"/>
+      <w:r>
+        <w:rPr>
+          <w:rFonts w:ascii="GDSTransportWebsite" w:hAnsi="GDSTransportWebsite"/>
+          <w:color w:val="0A0A0A"/>
+          <w:sz w:val="36"/>
+          <w:szCs w:val="36"/>
+        </w:rPr>
+        <w:t>=</w:t>
+      </w:r>
+      <w:r>
+        <w:rPr>
+          <w:rFonts w:ascii="GDSTransportWebsite" w:hAnsi="GDSTransportWebsite"/>
+          <w:color w:val="0A0A0A"/>
+          <w:sz w:val="36"/>
+          <w:szCs w:val="36"/>
+        </w:rPr>
+        <w:t>'SMALL_CLAIM</w:t>
+      </w:r>
+      <w:r>
+        <w:rPr>
+          <w:rFonts w:ascii="GDSTransportWebsite" w:hAnsi="GDSTransportWebsite"/>
+          <w:color w:val="0A0A0A"/>
+          <w:sz w:val="36"/>
+          <w:szCs w:val="36"/>
+        </w:rPr>
+        <w:t>'</w:t>
+      </w:r>
+      <w:r>
+        <w:rPr>
+          <w:rFonts w:ascii="GDSTransportWebsite" w:hAnsi="GDSTransportWebsite"/>
+          <w:color w:val="0A0A0A"/>
+          <w:sz w:val="36"/>
+          <w:szCs w:val="36"/>
+        </w:rPr>
+        <w:t>}&gt;&gt;</w:t>
+      </w:r>
+    </w:p>
+    <w:p>
+      <w:pPr>
+        <w:pBdr>
+          <w:bottom w:val="single" w:sz="4" w:space="1" w:color="000000"/>
+        </w:pBdr>
+        <w:spacing w:before="120" w:after="120"/>
+        <w:rPr>
+          <w:rFonts w:ascii="GDSTransportWebsite" w:hAnsi="GDSTransportWebsite"/>
+          <w:color w:val="0A0A0A"/>
+          <w:sz w:val="36"/>
+          <w:szCs w:val="36"/>
+        </w:rPr>
+      </w:pPr>
+      <w:r>
+        <w:rPr>
+          <w:rFonts w:ascii="GDSTransportWebsite" w:hAnsi="GDSTransportWebsite"/>
+          <w:color w:val="0A0A0A"/>
+          <w:sz w:val="36"/>
+          <w:szCs w:val="36"/>
+        </w:rPr>
+        <w:lastRenderedPageBreak/>
+        <w:t>About Hearing</w:t>
+      </w:r>
+    </w:p>
+    <w:tbl>
+      <w:tblPr>
+        <w:tblStyle w:val="TableGrid"/>
+        <w:tblW w:w="10065" w:type="dxa"/>
+        <w:tblLayout w:type="fixed"/>
+        <w:tblLook w:val="04A0" w:firstRow="1" w:lastRow="0" w:firstColumn="1" w:lastColumn="0" w:noHBand="0" w:noVBand="1"/>
+      </w:tblPr>
+      <w:tblGrid>
+        <w:gridCol w:w="3541"/>
+        <w:gridCol w:w="6524"/>
+      </w:tblGrid>
+      <w:tr>
+        <w:trPr>
+          <w:trHeight w:val="680"/>
+        </w:trPr>
+        <w:tc>
+          <w:tcPr>
+            <w:tcW w:w="3539" w:type="dxa"/>
+            <w:tcBorders>
+              <w:top w:val="nil"/>
+              <w:left w:val="nil"/>
+              <w:bottom w:val="nil"/>
+              <w:right w:val="nil"/>
+            </w:tcBorders>
+          </w:tcPr>
+          <w:p>
+            <w:pPr>
+              <w:pStyle w:val="NormalWeb"/>
+              <w:spacing w:before="40" w:after="40"/>
+              <w:rPr>
+                <w:rFonts w:ascii="GDSTransportWebsite" w:hAnsi="GDSTransportWebsite"/>
+                <w:b/>
+                <w:bCs/>
+              </w:rPr>
+            </w:pPr>
+            <w:r>
+              <w:rPr>
+                <w:rFonts w:ascii="GDSTransportWebsite" w:hAnsi="GDSTransportWebsite"/>
+                <w:b/>
+                <w:bCs/>
+              </w:rPr>
+              <w:t xml:space="preserve">Do you consider that this claim is suitable for determination without a hearing i.e. by a Judge reading and considering the case papers, witness statements and other documents filed by the parties, </w:t>
+            </w:r>
+            <w:proofErr w:type="gramStart"/>
+            <w:r>
+              <w:rPr>
+                <w:rFonts w:ascii="GDSTransportWebsite" w:hAnsi="GDSTransportWebsite"/>
+                <w:b/>
+                <w:bCs/>
+              </w:rPr>
+              <w:t>making a decision</w:t>
+            </w:r>
+            <w:proofErr w:type="gramEnd"/>
+            <w:r>
+              <w:rPr>
+                <w:rFonts w:ascii="GDSTransportWebsite" w:hAnsi="GDSTransportWebsite"/>
+                <w:b/>
+                <w:bCs/>
+              </w:rPr>
+              <w:t xml:space="preserve">, and giving a note of reasons for that decision? </w:t>
+            </w:r>
+          </w:p>
+          <w:p>
+            <w:pPr>
+              <w:pStyle w:val="NormalWeb"/>
+              <w:spacing w:before="40" w:after="40"/>
+              <w:rPr>
+                <w:rFonts w:ascii="GDSTransportWebsite" w:hAnsi="GDSTransportWebsite"/>
+                <w:b/>
+                <w:bCs/>
+              </w:rPr>
+            </w:pPr>
+          </w:p>
+        </w:tc>
+        <w:tc>
+          <w:tcPr>
+            <w:tcW w:w="6520" w:type="dxa"/>
+            <w:tcBorders>
+              <w:top w:val="nil"/>
+              <w:left w:val="nil"/>
+              <w:bottom w:val="nil"/>
+              <w:right w:val="nil"/>
+            </w:tcBorders>
+            <w:hideMark/>
+          </w:tcPr>
+          <w:p>
+            <w:pPr>
+              <w:spacing w:before="40" w:after="40"/>
+              <w:rPr>
+                <w:rFonts w:ascii="GDSTransportWebsite" w:hAnsi="GDSTransportWebsite"/>
+                <w:color w:val="0A0A0A"/>
+              </w:rPr>
+            </w:pPr>
+            <w:r>
+              <w:rPr>
+                <w:rFonts w:ascii="GDSTransportWebsite" w:hAnsi="GDSTransportWebsite"/>
+                <w:color w:val="0A0A0A"/>
+              </w:rPr>
+              <w:t>&lt;&lt;</w:t>
+            </w:r>
+            <w:proofErr w:type="spellStart"/>
+            <w:r>
+              <w:rPr>
+                <w:rFonts w:ascii="GDSTransportWebsite" w:hAnsi="GDSTransportWebsite"/>
+                <w:color w:val="0A0A0A"/>
+              </w:rPr>
+              <w:t>deterWithoutHearingYesNo</w:t>
+            </w:r>
+            <w:proofErr w:type="spellEnd"/>
+            <w:r>
+              <w:rPr>
+                <w:rFonts w:ascii="GDSTransportWebsite" w:hAnsi="GDSTransportWebsite"/>
+                <w:color w:val="0A0A0A"/>
+              </w:rPr>
+              <w:t>&gt;&gt;</w:t>
+            </w:r>
+          </w:p>
+        </w:tc>
+      </w:tr>
+    </w:tbl>
+    <w:p>
+      <w:r>
+        <w:rPr>
+          <w:rFonts w:ascii="GDSTransportWebsite" w:hAnsi="GDSTransportWebsite"/>
+          <w:color w:val="0A0A0A"/>
+          <w:shd w:val="clear" w:color="auto" w:fill="FFFFFF"/>
+        </w:rPr>
+        <w:t>&lt;&lt;cs</w:t>
+      </w:r>
+      <w:proofErr w:type="gramStart"/>
+      <w:r>
+        <w:rPr>
+          <w:rFonts w:ascii="GDSTransportWebsite" w:hAnsi="GDSTransportWebsite"/>
+          <w:color w:val="0A0A0A"/>
+          <w:shd w:val="clear" w:color="auto" w:fill="FFFFFF"/>
+        </w:rPr>
+        <w:t>_{</w:t>
+      </w:r>
+      <w:proofErr w:type="spellStart"/>
+      <w:proofErr w:type="gramEnd"/>
+      <w:r>
+        <w:rPr>
+          <w:rFonts w:ascii="GDSTransportWebsite" w:hAnsi="GDSTransportWebsite"/>
+          <w:color w:val="0A0A0A"/>
+        </w:rPr>
+        <w:t>deterWithoutHearingYesNo</w:t>
+      </w:r>
+      <w:proofErr w:type="spellEnd"/>
+      <w:r>
+        <w:rPr>
+          <w:rFonts w:ascii="GDSTransportWebsite" w:hAnsi="GDSTransportWebsite"/>
+          <w:color w:val="0A0A0A"/>
+          <w:shd w:val="clear" w:color="auto" w:fill="FFFFFF"/>
+        </w:rPr>
+        <w:t xml:space="preserve"> </w:t>
+      </w:r>
+      <w:r>
+        <w:rPr>
+          <w:rFonts w:ascii="GDSTransportWebsite" w:hAnsi="GDSTransportWebsite"/>
+          <w:color w:val="0A0A0A"/>
+          <w:shd w:val="clear" w:color="auto" w:fill="FFFFFF"/>
+        </w:rPr>
+        <w:t>='No'}&gt;&gt;</w:t>
+      </w:r>
+    </w:p>
+    <w:tbl>
+      <w:tblPr>
+        <w:tblStyle w:val="TableGrid"/>
+        <w:tblW w:w="10065" w:type="dxa"/>
+        <w:tblLayout w:type="fixed"/>
+        <w:tblLook w:val="04A0" w:firstRow="1" w:lastRow="0" w:firstColumn="1" w:lastColumn="0" w:noHBand="0" w:noVBand="1"/>
+      </w:tblPr>
+      <w:tblGrid>
+        <w:gridCol w:w="3541"/>
+        <w:gridCol w:w="6524"/>
+      </w:tblGrid>
+      <w:tr>
+        <w:tc>
+          <w:tcPr>
+            <w:tcW w:w="3539" w:type="dxa"/>
+            <w:tcBorders>
+              <w:top w:val="nil"/>
+              <w:left w:val="nil"/>
+              <w:bottom w:val="nil"/>
+              <w:right w:val="nil"/>
+            </w:tcBorders>
+          </w:tcPr>
+          <w:p>
+            <w:pPr>
+              <w:pStyle w:val="NormalWeb"/>
+              <w:spacing w:before="40" w:beforeAutospacing="0" w:after="40" w:afterAutospacing="0"/>
+              <w:rPr>
+                <w:rFonts w:ascii="GDSTransportWebsite" w:hAnsi="GDSTransportWebsite"/>
+                <w:b/>
+                <w:bCs/>
+                <w:color w:val="0A0A0A"/>
+                <w:shd w:val="clear" w:color="auto" w:fill="FFFFFF"/>
+              </w:rPr>
+            </w:pPr>
+            <w:r>
+              <w:rPr>
+                <w:rFonts w:ascii="GDSTransportWebsite" w:hAnsi="GDSTransportWebsite"/>
+                <w:b/>
+                <w:bCs/>
+                <w:color w:val="0A0A0A"/>
+                <w:shd w:val="clear" w:color="auto" w:fill="FFFFFF"/>
+              </w:rPr>
+              <w:t>If not, please state why</w:t>
+            </w:r>
+          </w:p>
+          <w:p>
+            <w:pPr>
+              <w:pStyle w:val="NormalWeb"/>
+              <w:spacing w:before="40" w:beforeAutospacing="0" w:after="40" w:afterAutospacing="0"/>
+            </w:pPr>
+          </w:p>
+        </w:tc>
+        <w:tc>
+          <w:tcPr>
+            <w:tcW w:w="6520" w:type="dxa"/>
+            <w:tcBorders>
+              <w:top w:val="nil"/>
+              <w:left w:val="nil"/>
+              <w:bottom w:val="nil"/>
+              <w:right w:val="nil"/>
+            </w:tcBorders>
+            <w:hideMark/>
+          </w:tcPr>
+          <w:p>
+            <w:pPr>
+              <w:spacing w:before="40" w:after="40"/>
+              <w:rPr>
+                <w:rFonts w:ascii="GDSTransportWebsite" w:hAnsi="GDSTransportWebsite"/>
+                <w:color w:val="0A0A0A"/>
+              </w:rPr>
+            </w:pPr>
+            <w:r>
+              <w:rPr>
+                <w:rFonts w:ascii="GDSTransportWebsite" w:hAnsi="GDSTransportWebsite"/>
+                <w:color w:val="0A0A0A"/>
+              </w:rPr>
+              <w:t>&lt;&lt;</w:t>
+            </w:r>
+            <w:proofErr w:type="spellStart"/>
+            <w:r>
+              <w:rPr>
+                <w:rFonts w:ascii="GDSTransportWebsite" w:hAnsi="GDSTransportWebsite"/>
+                <w:color w:val="0A0A0A"/>
+              </w:rPr>
+              <w:t>deterWithoutHearingWhyNot</w:t>
+            </w:r>
+            <w:proofErr w:type="spellEnd"/>
+            <w:r>
+              <w:rPr>
+                <w:rFonts w:ascii="GDSTransportWebsite" w:hAnsi="GDSTransportWebsite"/>
+                <w:color w:val="0A0A0A"/>
+              </w:rPr>
+              <w:t>&gt;&gt;</w:t>
+            </w:r>
+          </w:p>
+        </w:tc>
+      </w:tr>
+    </w:tbl>
+    <w:p>
+      <w:pPr>
+        <w:rPr>
+          <w:rFonts w:ascii="GDSTransportWebsite" w:hAnsi="GDSTransportWebsite"/>
+          <w:color w:val="0A0A0A"/>
+          <w:shd w:val="clear" w:color="auto" w:fill="FFFFFF"/>
+        </w:rPr>
+      </w:pPr>
+      <w:r>
+        <w:rPr>
+          <w:rFonts w:ascii="GDSTransportWebsite" w:hAnsi="GDSTransportWebsite"/>
+          <w:color w:val="0A0A0A"/>
+          <w:shd w:val="clear" w:color="auto" w:fill="FFFFFF"/>
+        </w:rPr>
+        <w:t>&lt;&lt;es_&gt;&gt;</w:t>
+      </w:r>
+    </w:p>
+    <w:p>
+      <w:pPr>
+        <w:pBdr>
+          <w:bottom w:val="single" w:sz="4" w:space="1" w:color="000000"/>
+        </w:pBdr>
+        <w:spacing w:before="120" w:after="120"/>
+        <w:rPr>
+          <w:rFonts w:ascii="GDSTransportWebsite" w:hAnsi="GDSTransportWebsite"/>
+          <w:color w:val="0A0A0A"/>
+          <w:sz w:val="36"/>
+          <w:szCs w:val="36"/>
+        </w:rPr>
+      </w:pPr>
+      <w:r>
+        <w:rPr>
+          <w:rFonts w:ascii="GDSTransportWebsite" w:hAnsi="GDSTransportWebsite"/>
+          <w:color w:val="0A0A0A"/>
+          <w:shd w:val="clear" w:color="auto" w:fill="FFFFFF"/>
         </w:rPr>
         <w:t>&lt;&lt;es_&gt;&gt;</w:t>
       </w:r>
@@ -3786,7 +5233,6 @@
                 <w:color w:val="0A0A0A"/>
                 <w:shd w:val="clear" w:color="auto" w:fill="FFFFFF"/>
               </w:rPr>
-              <w:lastRenderedPageBreak/>
               <w:t>Do you want to use an expert?</w:t>
             </w:r>
           </w:p>
@@ -3822,8 +5268,26 @@
                 <w:rFonts w:ascii="GDSTransportWebsite" w:hAnsi="GDSTransportWebsite"/>
                 <w:color w:val="0A0A0A"/>
               </w:rPr>
-              <w:t>&lt;&lt;cs_{isBlank(</w:t>
-            </w:r>
+              <w:t>&lt;&lt;cs_{</w:t>
+            </w:r>
+            <w:proofErr w:type="spellStart"/>
+            <w:r>
+              <w:rPr>
+                <w:rFonts w:ascii="GDSTransportWebsite" w:hAnsi="GDSTransportWebsite"/>
+                <w:color w:val="0A0A0A"/>
+              </w:rPr>
+              <w:t>isBlank</w:t>
+            </w:r>
+            <w:proofErr w:type="spellEnd"/>
+            <w:r>
+              <w:rPr>
+                <w:rFonts w:ascii="GDSTransportWebsite" w:hAnsi="GDSTransportWebsite"/>
+                <w:color w:val="0A0A0A"/>
+              </w:rPr>
+              <w:t>(</w:t>
+            </w:r>
+            <w:proofErr w:type="spellStart"/>
+            <w:proofErr w:type="gramStart"/>
             <w:r>
               <w:rPr>
                 <w:rFonts w:ascii="GDSTransportWebsite" w:hAnsi="GDSTransportWebsite"/>
@@ -3831,6 +5295,8 @@
               </w:rPr>
               <w:t>experts.expertRequired</w:t>
             </w:r>
+            <w:proofErr w:type="spellEnd"/>
+            <w:proofErr w:type="gramEnd"/>
             <w:r>
               <w:rPr>
                 <w:rFonts w:ascii="GDSTransportWebsite" w:hAnsi="GDSTransportWebsite"/>
@@ -3838,6 +5304,7 @@
               </w:rPr>
               <w:t>)}&gt;&gt;Not Provided&lt;&lt;else&gt;&gt;&lt;&lt;</w:t>
             </w:r>
+            <w:proofErr w:type="spellStart"/>
             <w:r>
               <w:rPr>
                 <w:rFonts w:ascii="GDSTransportWebsite" w:hAnsi="GDSTransportWebsite"/>
@@ -3845,6 +5312,7 @@
               </w:rPr>
               <w:t>experts.expertRequired</w:t>
             </w:r>
+            <w:proofErr w:type="spellEnd"/>
             <w:r>
               <w:rPr>
                 <w:rFonts w:ascii="GDSTransportWebsite" w:hAnsi="GDSTransportWebsite"/>
@@ -3863,7 +5331,27 @@
           <w:color w:val="0A0A0A"/>
           <w:shd w:val="clear" w:color="auto" w:fill="FFFFFF"/>
         </w:rPr>
-        <w:t>&lt;&lt;cs_{experts.expertRequired='Yes'}&gt;&gt;</w:t>
+        <w:t>&lt;&lt;cs_{</w:t>
+      </w:r>
+      <w:proofErr w:type="spellStart"/>
+      <w:proofErr w:type="gramStart"/>
+      <w:r>
+        <w:rPr>
+          <w:rFonts w:ascii="GDSTransportWebsite" w:hAnsi="GDSTransportWebsite"/>
+          <w:color w:val="0A0A0A"/>
+          <w:shd w:val="clear" w:color="auto" w:fill="FFFFFF"/>
+        </w:rPr>
+        <w:t>experts.expertRequired</w:t>
+      </w:r>
+      <w:proofErr w:type="spellEnd"/>
+      <w:proofErr w:type="gramEnd"/>
+      <w:r>
+        <w:rPr>
+          <w:rFonts w:ascii="GDSTransportWebsite" w:hAnsi="GDSTransportWebsite"/>
+          <w:color w:val="0A0A0A"/>
+          <w:shd w:val="clear" w:color="auto" w:fill="FFFFFF"/>
+        </w:rPr>
+        <w:t>='Yes'}&gt;&gt;</w:t>
       </w:r>
     </w:p>
     <w:tbl>
@@ -3909,7 +5397,29 @@
                 <w:color w:val="0A0A0A"/>
                 <w:shd w:val="clear" w:color="auto" w:fill="FFFFFF"/>
               </w:rPr>
-              <w:t>Have you already sent expert reports or similar to other parties?</w:t>
+              <w:t xml:space="preserve">Have you already sent expert reports or </w:t>
+            </w:r>
+            <w:proofErr w:type="gramStart"/>
+            <w:r>
+              <w:rPr>
+                <w:rFonts w:ascii="GDSTransportWebsite" w:hAnsi="GDSTransportWebsite"/>
+                <w:b/>
+                <w:bCs/>
+                <w:color w:val="0A0A0A"/>
+                <w:shd w:val="clear" w:color="auto" w:fill="FFFFFF"/>
+              </w:rPr>
+              <w:t>similar to</w:t>
+            </w:r>
+            <w:proofErr w:type="gramEnd"/>
+            <w:r>
+              <w:rPr>
+                <w:rFonts w:ascii="GDSTransportWebsite" w:hAnsi="GDSTransportWebsite"/>
+                <w:b/>
+                <w:bCs/>
+                <w:color w:val="0A0A0A"/>
+                <w:shd w:val="clear" w:color="auto" w:fill="FFFFFF"/>
+              </w:rPr>
+              <w:t xml:space="preserve"> other parties?</w:t>
             </w:r>
           </w:p>
           <w:p>
@@ -3944,8 +5454,26 @@
                 <w:rFonts w:ascii="GDSTransportWebsite" w:hAnsi="GDSTransportWebsite"/>
                 <w:color w:val="0A0A0A"/>
               </w:rPr>
-              <w:t>&lt;&lt;cs_{isBlank(</w:t>
-            </w:r>
+              <w:t>&lt;&lt;cs_{</w:t>
+            </w:r>
+            <w:proofErr w:type="spellStart"/>
+            <w:r>
+              <w:rPr>
+                <w:rFonts w:ascii="GDSTransportWebsite" w:hAnsi="GDSTransportWebsite"/>
+                <w:color w:val="0A0A0A"/>
+              </w:rPr>
+              <w:t>isBlank</w:t>
+            </w:r>
+            <w:proofErr w:type="spellEnd"/>
+            <w:r>
+              <w:rPr>
+                <w:rFonts w:ascii="GDSTransportWebsite" w:hAnsi="GDSTransportWebsite"/>
+                <w:color w:val="0A0A0A"/>
+              </w:rPr>
+              <w:t>(</w:t>
+            </w:r>
+            <w:proofErr w:type="spellStart"/>
+            <w:proofErr w:type="gramStart"/>
             <w:r>
               <w:rPr>
                 <w:rFonts w:ascii="GDSTransportWebsite" w:hAnsi="GDSTransportWebsite"/>
@@ -3953,6 +5481,8 @@
               </w:rPr>
               <w:t>experts.expertReportsSent</w:t>
             </w:r>
+            <w:proofErr w:type="spellEnd"/>
+            <w:proofErr w:type="gramEnd"/>
             <w:r>
               <w:rPr>
                 <w:rFonts w:ascii="GDSTransportWebsite" w:hAnsi="GDSTransportWebsite"/>
@@ -3960,6 +5490,7 @@
               </w:rPr>
               <w:t>)}&gt;&gt;Not Provided&lt;&lt;else&gt;&gt;&lt;&lt;</w:t>
             </w:r>
+            <w:proofErr w:type="spellStart"/>
             <w:r>
               <w:rPr>
                 <w:rFonts w:ascii="GDSTransportWebsite" w:hAnsi="GDSTransportWebsite"/>
@@ -3967,6 +5498,7 @@
               </w:rPr>
               <w:t>experts.expertReportsSent</w:t>
             </w:r>
+            <w:proofErr w:type="spellEnd"/>
             <w:r>
               <w:rPr>
                 <w:rFonts w:ascii="GDSTransportWebsite" w:hAnsi="GDSTransportWebsite"/>
@@ -4056,8 +5588,26 @@
                 <w:rFonts w:ascii="GDSTransportWebsite" w:hAnsi="GDSTransportWebsite"/>
                 <w:color w:val="0A0A0A"/>
               </w:rPr>
-              <w:t>&lt;&lt;cs_{isBlank(</w:t>
-            </w:r>
+              <w:t>&lt;&lt;cs_{</w:t>
+            </w:r>
+            <w:proofErr w:type="spellStart"/>
+            <w:r>
+              <w:rPr>
+                <w:rFonts w:ascii="GDSTransportWebsite" w:hAnsi="GDSTransportWebsite"/>
+                <w:color w:val="0A0A0A"/>
+              </w:rPr>
+              <w:t>isBlank</w:t>
+            </w:r>
+            <w:proofErr w:type="spellEnd"/>
+            <w:r>
+              <w:rPr>
+                <w:rFonts w:ascii="GDSTransportWebsite" w:hAnsi="GDSTransportWebsite"/>
+                <w:color w:val="0A0A0A"/>
+              </w:rPr>
+              <w:t>(</w:t>
+            </w:r>
+            <w:proofErr w:type="spellStart"/>
+            <w:proofErr w:type="gramStart"/>
             <w:r>
               <w:rPr>
                 <w:rFonts w:ascii="GDSTransportWebsite" w:hAnsi="GDSTransportWebsite"/>
@@ -4065,6 +5615,8 @@
               </w:rPr>
               <w:t>experts.jointExpertSuitable</w:t>
             </w:r>
+            <w:proofErr w:type="spellEnd"/>
+            <w:proofErr w:type="gramEnd"/>
             <w:r>
               <w:rPr>
                 <w:rFonts w:ascii="GDSTransportWebsite" w:hAnsi="GDSTransportWebsite"/>
@@ -4072,6 +5624,7 @@
               </w:rPr>
               <w:t>)}&gt;&gt;Not Provided&lt;&lt;else&gt;&gt;&lt;&lt;</w:t>
             </w:r>
+            <w:proofErr w:type="spellStart"/>
             <w:r>
               <w:rPr>
                 <w:rFonts w:ascii="GDSTransportWebsite" w:hAnsi="GDSTransportWebsite"/>
@@ -4079,6 +5632,7 @@
               </w:rPr>
               <w:t>experts.jointExpertSuitable</w:t>
             </w:r>
+            <w:proofErr w:type="spellEnd"/>
             <w:r>
               <w:rPr>
                 <w:rFonts w:ascii="GDSTransportWebsite" w:hAnsi="GDSTransportWebsite"/>
@@ -4123,7 +5677,35 @@
                 <w:color w:val="0A0A0A"/>
                 <w:shd w:val="clear" w:color="auto" w:fill="FFFFFF"/>
               </w:rPr>
-              <w:t>&lt;&lt;rr_experts.details&gt;&gt;</w:t>
+              <w:t>&lt;&lt;</w:t>
+            </w:r>
+            <w:proofErr w:type="spellStart"/>
+            <w:r>
+              <w:rPr>
+                <w:rFonts w:ascii="GDSTransportWebsite" w:hAnsi="GDSTransportWebsite"/>
+                <w:color w:val="0A0A0A"/>
+                <w:shd w:val="clear" w:color="auto" w:fill="FFFFFF"/>
+              </w:rPr>
+              <w:t>rr_</w:t>
+            </w:r>
+            <w:proofErr w:type="gramStart"/>
+            <w:r>
+              <w:rPr>
+                <w:rFonts w:ascii="GDSTransportWebsite" w:hAnsi="GDSTransportWebsite"/>
+                <w:color w:val="0A0A0A"/>
+                <w:shd w:val="clear" w:color="auto" w:fill="FFFFFF"/>
+              </w:rPr>
+              <w:t>experts.details</w:t>
+            </w:r>
+            <w:proofErr w:type="spellEnd"/>
+            <w:proofErr w:type="gramEnd"/>
+            <w:r>
+              <w:rPr>
+                <w:rFonts w:ascii="GDSTransportWebsite" w:hAnsi="GDSTransportWebsite"/>
+                <w:color w:val="0A0A0A"/>
+                <w:shd w:val="clear" w:color="auto" w:fill="FFFFFF"/>
+              </w:rPr>
+              <w:t>&gt;&gt;</w:t>
             </w:r>
           </w:p>
         </w:tc>
@@ -4157,7 +5739,23 @@
                 <w:rFonts w:ascii="GDSTransportWebsite" w:hAnsi="GDSTransportWebsite"/>
                 <w:color w:val="0A0A0A"/>
               </w:rPr>
-              <w:t>Expert &lt;&lt;$itemnum&gt;&gt;</w:t>
+              <w:t>Expert &lt;&lt;$</w:t>
+            </w:r>
+            <w:proofErr w:type="spellStart"/>
+            <w:r>
+              <w:rPr>
+                <w:rFonts w:ascii="GDSTransportWebsite" w:hAnsi="GDSTransportWebsite"/>
+                <w:color w:val="0A0A0A"/>
+              </w:rPr>
+              <w:t>itemnum</w:t>
+            </w:r>
+            <w:proofErr w:type="spellEnd"/>
+            <w:r>
+              <w:rPr>
+                <w:rFonts w:ascii="GDSTransportWebsite" w:hAnsi="GDSTransportWebsite"/>
+                <w:color w:val="0A0A0A"/>
+              </w:rPr>
+              <w:t>&gt;&gt;</w:t>
             </w:r>
           </w:p>
         </w:tc>
@@ -4235,8 +5833,25 @@
                 <w:rFonts w:ascii="GDSTransportWebsite" w:hAnsi="GDSTransportWebsite"/>
                 <w:color w:val="0A0A0A"/>
               </w:rPr>
-              <w:t>&lt;&lt;cs_{isBlank(</w:t>
-            </w:r>
+              <w:t>&lt;&lt;cs_{</w:t>
+            </w:r>
+            <w:proofErr w:type="spellStart"/>
+            <w:r>
+              <w:rPr>
+                <w:rFonts w:ascii="GDSTransportWebsite" w:hAnsi="GDSTransportWebsite"/>
+                <w:color w:val="0A0A0A"/>
+              </w:rPr>
+              <w:t>isBlank</w:t>
+            </w:r>
+            <w:proofErr w:type="spellEnd"/>
+            <w:r>
+              <w:rPr>
+                <w:rFonts w:ascii="GDSTransportWebsite" w:hAnsi="GDSTransportWebsite"/>
+                <w:color w:val="0A0A0A"/>
+              </w:rPr>
+              <w:t>(</w:t>
+            </w:r>
+            <w:proofErr w:type="spellStart"/>
             <w:r>
               <w:rPr>
                 <w:rFonts w:ascii="GDSTransportWebsite" w:hAnsi="GDSTransportWebsite"/>
@@ -4244,6 +5859,7 @@
               </w:rPr>
               <w:t>firstName</w:t>
             </w:r>
+            <w:proofErr w:type="spellEnd"/>
             <w:r>
               <w:rPr>
                 <w:rFonts w:ascii="GDSTransportWebsite" w:hAnsi="GDSTransportWebsite"/>
@@ -4251,6 +5867,7 @@
               </w:rPr>
               <w:t xml:space="preserve">)}&gt;&gt;Not Provided&lt;&lt;else&gt;&gt;&lt;&lt; </w:t>
             </w:r>
+            <w:proofErr w:type="spellStart"/>
             <w:r>
               <w:rPr>
                 <w:rFonts w:ascii="GDSTransportWebsite" w:hAnsi="GDSTransportWebsite"/>
@@ -4258,6 +5875,7 @@
               </w:rPr>
               <w:t>firstName</w:t>
             </w:r>
+            <w:proofErr w:type="spellEnd"/>
             <w:r>
               <w:rPr>
                 <w:rFonts w:ascii="GDSTransportWebsite" w:hAnsi="GDSTransportWebsite"/>
@@ -4277,7 +5895,23 @@
                 <w:rFonts w:ascii="GDSTransportWebsite" w:hAnsi="GDSTransportWebsite"/>
                 <w:color w:val="0A0A0A"/>
               </w:rPr>
-              <w:t>&lt;&lt;lastName&gt;&gt;</w:t>
+              <w:t>&lt;&lt;</w:t>
+            </w:r>
+            <w:proofErr w:type="spellStart"/>
+            <w:r>
+              <w:rPr>
+                <w:rFonts w:ascii="GDSTransportWebsite" w:hAnsi="GDSTransportWebsite"/>
+                <w:color w:val="0A0A0A"/>
+              </w:rPr>
+              <w:t>lastName</w:t>
+            </w:r>
+            <w:proofErr w:type="spellEnd"/>
+            <w:r>
+              <w:rPr>
+                <w:rFonts w:ascii="GDSTransportWebsite" w:hAnsi="GDSTransportWebsite"/>
+                <w:color w:val="0A0A0A"/>
+              </w:rPr>
+              <w:t>&gt;&gt;</w:t>
             </w:r>
             <w:r>
               <w:rPr>
@@ -4363,7 +5997,47 @@
                 <w:rFonts w:ascii="GDSTransportWebsite" w:hAnsi="GDSTransportWebsite"/>
                 <w:color w:val="0A0A0A"/>
               </w:rPr>
-              <w:t>&lt;&lt;cs_{isBlank(phoneNumber)}&gt;&gt;Not Provided&lt;&lt;else&gt;&gt;&lt;&lt;p</w:t>
+              <w:t>&lt;&lt;cs_{</w:t>
+            </w:r>
+            <w:proofErr w:type="spellStart"/>
+            <w:r>
+              <w:rPr>
+                <w:rFonts w:ascii="GDSTransportWebsite" w:hAnsi="GDSTransportWebsite"/>
+                <w:color w:val="0A0A0A"/>
+              </w:rPr>
+              <w:t>isBlank</w:t>
+            </w:r>
+            <w:proofErr w:type="spellEnd"/>
+            <w:r>
+              <w:rPr>
+                <w:rFonts w:ascii="GDSTransportWebsite" w:hAnsi="GDSTransportWebsite"/>
+                <w:color w:val="0A0A0A"/>
+              </w:rPr>
+              <w:t>(</w:t>
+            </w:r>
+            <w:proofErr w:type="spellStart"/>
+            <w:r>
+              <w:rPr>
+                <w:rFonts w:ascii="GDSTransportWebsite" w:hAnsi="GDSTransportWebsite"/>
+                <w:color w:val="0A0A0A"/>
+              </w:rPr>
+              <w:t>phoneNumber</w:t>
+            </w:r>
+            <w:proofErr w:type="spellEnd"/>
+            <w:r>
+              <w:rPr>
+                <w:rFonts w:ascii="GDSTransportWebsite" w:hAnsi="GDSTransportWebsite"/>
+                <w:color w:val="0A0A0A"/>
+              </w:rPr>
+              <w:t>)}&gt;&gt;Not Provided&lt;&lt;else&gt;&gt;&lt;&lt;</w:t>
+            </w:r>
+            <w:proofErr w:type="spellStart"/>
+            <w:r>
+              <w:rPr>
+                <w:rFonts w:ascii="GDSTransportWebsite" w:hAnsi="GDSTransportWebsite"/>
+                <w:color w:val="0A0A0A"/>
+              </w:rPr>
+              <w:t>p</w:t>
             </w:r>
             <w:r>
               <w:rPr>
@@ -4377,7 +6051,15 @@
                 <w:rFonts w:ascii="GDSTransportWebsite" w:hAnsi="GDSTransportWebsite"/>
                 <w:color w:val="0A0A0A"/>
               </w:rPr>
-              <w:t>oneNumber&gt;&gt;&lt;&lt;es_&gt;&gt;</w:t>
+              <w:t>oneNumber</w:t>
+            </w:r>
+            <w:proofErr w:type="spellEnd"/>
+            <w:r>
+              <w:rPr>
+                <w:rFonts w:ascii="GDSTransportWebsite" w:hAnsi="GDSTransportWebsite"/>
+                <w:color w:val="0A0A0A"/>
+              </w:rPr>
+              <w:t>&gt;&gt;&lt;&lt;es_&gt;&gt;</w:t>
             </w:r>
           </w:p>
           <w:p>
@@ -4451,7 +6133,55 @@
                 <w:rFonts w:ascii="GDSTransportWebsite" w:hAnsi="GDSTransportWebsite"/>
                 <w:color w:val="0A0A0A"/>
               </w:rPr>
-              <w:t>&lt;&lt;cs_{isBlank(emailAddress)}&gt;&gt;Not Provided&lt;&lt;else&gt;&gt;&lt;&lt;emailAddress&gt;&gt;&lt;&lt;es_&gt;&gt;</w:t>
+              <w:t>&lt;&lt;cs_{</w:t>
+            </w:r>
+            <w:proofErr w:type="spellStart"/>
+            <w:r>
+              <w:rPr>
+                <w:rFonts w:ascii="GDSTransportWebsite" w:hAnsi="GDSTransportWebsite"/>
+                <w:color w:val="0A0A0A"/>
+              </w:rPr>
+              <w:t>isBlank</w:t>
+            </w:r>
+            <w:proofErr w:type="spellEnd"/>
+            <w:r>
+              <w:rPr>
+                <w:rFonts w:ascii="GDSTransportWebsite" w:hAnsi="GDSTransportWebsite"/>
+                <w:color w:val="0A0A0A"/>
+              </w:rPr>
+              <w:t>(</w:t>
+            </w:r>
+            <w:proofErr w:type="spellStart"/>
+            <w:r>
+              <w:rPr>
+                <w:rFonts w:ascii="GDSTransportWebsite" w:hAnsi="GDSTransportWebsite"/>
+                <w:color w:val="0A0A0A"/>
+              </w:rPr>
+              <w:t>emailAddress</w:t>
+            </w:r>
+            <w:proofErr w:type="spellEnd"/>
+            <w:r>
+              <w:rPr>
+                <w:rFonts w:ascii="GDSTransportWebsite" w:hAnsi="GDSTransportWebsite"/>
+                <w:color w:val="0A0A0A"/>
+              </w:rPr>
+              <w:t>)}&gt;&gt;Not Provided&lt;&lt;else&gt;&gt;&lt;&lt;</w:t>
+            </w:r>
+            <w:proofErr w:type="spellStart"/>
+            <w:r>
+              <w:rPr>
+                <w:rFonts w:ascii="GDSTransportWebsite" w:hAnsi="GDSTransportWebsite"/>
+                <w:color w:val="0A0A0A"/>
+              </w:rPr>
+              <w:t>emailAddress</w:t>
+            </w:r>
+            <w:proofErr w:type="spellEnd"/>
+            <w:r>
+              <w:rPr>
+                <w:rFonts w:ascii="GDSTransportWebsite" w:hAnsi="GDSTransportWebsite"/>
+                <w:color w:val="0A0A0A"/>
+              </w:rPr>
+              <w:t>&gt;&gt;&lt;&lt;es_&gt;&gt;</w:t>
             </w:r>
           </w:p>
           <w:p>
@@ -4498,6 +6228,7 @@
                 <w:color w:val="0A0A0A"/>
                 <w:shd w:val="clear" w:color="auto" w:fill="FFFFFF"/>
               </w:rPr>
+              <w:lastRenderedPageBreak/>
               <w:t>Field of expertise</w:t>
             </w:r>
           </w:p>
@@ -4538,7 +6269,55 @@
                 <w:rFonts w:ascii="GDSTransportWebsite" w:hAnsi="GDSTransportWebsite"/>
                 <w:color w:val="0A0A0A"/>
               </w:rPr>
-              <w:t>&lt;&lt;cs_{isBlank(fieldOfExpertise)}&gt;&gt;Not Provided&lt;&lt;else&gt;&gt;&lt;&lt;fieldOfExpertise&gt;&gt;&lt;&lt;es_&gt;&gt;</w:t>
+              <w:t>&lt;&lt;cs_{</w:t>
+            </w:r>
+            <w:proofErr w:type="spellStart"/>
+            <w:r>
+              <w:rPr>
+                <w:rFonts w:ascii="GDSTransportWebsite" w:hAnsi="GDSTransportWebsite"/>
+                <w:color w:val="0A0A0A"/>
+              </w:rPr>
+              <w:t>isBlank</w:t>
+            </w:r>
+            <w:proofErr w:type="spellEnd"/>
+            <w:r>
+              <w:rPr>
+                <w:rFonts w:ascii="GDSTransportWebsite" w:hAnsi="GDSTransportWebsite"/>
+                <w:color w:val="0A0A0A"/>
+              </w:rPr>
+              <w:t>(</w:t>
+            </w:r>
+            <w:proofErr w:type="spellStart"/>
+            <w:r>
+              <w:rPr>
+                <w:rFonts w:ascii="GDSTransportWebsite" w:hAnsi="GDSTransportWebsite"/>
+                <w:color w:val="0A0A0A"/>
+              </w:rPr>
+              <w:t>fieldOfExpertise</w:t>
+            </w:r>
+            <w:proofErr w:type="spellEnd"/>
+            <w:r>
+              <w:rPr>
+                <w:rFonts w:ascii="GDSTransportWebsite" w:hAnsi="GDSTransportWebsite"/>
+                <w:color w:val="0A0A0A"/>
+              </w:rPr>
+              <w:t>)}&gt;&gt;Not Provided&lt;&lt;else&gt;&gt;&lt;&lt;</w:t>
+            </w:r>
+            <w:proofErr w:type="spellStart"/>
+            <w:r>
+              <w:rPr>
+                <w:rFonts w:ascii="GDSTransportWebsite" w:hAnsi="GDSTransportWebsite"/>
+                <w:color w:val="0A0A0A"/>
+              </w:rPr>
+              <w:t>fieldOfExpertise</w:t>
+            </w:r>
+            <w:proofErr w:type="spellEnd"/>
+            <w:r>
+              <w:rPr>
+                <w:rFonts w:ascii="GDSTransportWebsite" w:hAnsi="GDSTransportWebsite"/>
+                <w:color w:val="0A0A0A"/>
+              </w:rPr>
+              <w:t>&gt;&gt;&lt;&lt;es_&gt;&gt;</w:t>
             </w:r>
           </w:p>
           <w:p>
@@ -4628,7 +6407,55 @@
                 <w:rFonts w:ascii="GDSTransportWebsite" w:hAnsi="GDSTransportWebsite"/>
                 <w:color w:val="0A0A0A"/>
               </w:rPr>
-              <w:t>&lt;&lt;cs_{isBlank(whyRequired)}&gt;&gt;Not Provided&lt;&lt;else&gt;&gt;&lt;&lt;whyRequired&gt;&gt;&lt;&lt;es_&gt;&gt;</w:t>
+              <w:t>&lt;&lt;cs_{</w:t>
+            </w:r>
+            <w:proofErr w:type="spellStart"/>
+            <w:r>
+              <w:rPr>
+                <w:rFonts w:ascii="GDSTransportWebsite" w:hAnsi="GDSTransportWebsite"/>
+                <w:color w:val="0A0A0A"/>
+              </w:rPr>
+              <w:t>isBlank</w:t>
+            </w:r>
+            <w:proofErr w:type="spellEnd"/>
+            <w:r>
+              <w:rPr>
+                <w:rFonts w:ascii="GDSTransportWebsite" w:hAnsi="GDSTransportWebsite"/>
+                <w:color w:val="0A0A0A"/>
+              </w:rPr>
+              <w:t>(</w:t>
+            </w:r>
+            <w:proofErr w:type="spellStart"/>
+            <w:r>
+              <w:rPr>
+                <w:rFonts w:ascii="GDSTransportWebsite" w:hAnsi="GDSTransportWebsite"/>
+                <w:color w:val="0A0A0A"/>
+              </w:rPr>
+              <w:t>whyRequired</w:t>
+            </w:r>
+            <w:proofErr w:type="spellEnd"/>
+            <w:r>
+              <w:rPr>
+                <w:rFonts w:ascii="GDSTransportWebsite" w:hAnsi="GDSTransportWebsite"/>
+                <w:color w:val="0A0A0A"/>
+              </w:rPr>
+              <w:t>)}&gt;&gt;Not Provided&lt;&lt;else&gt;&gt;&lt;&lt;</w:t>
+            </w:r>
+            <w:proofErr w:type="spellStart"/>
+            <w:r>
+              <w:rPr>
+                <w:rFonts w:ascii="GDSTransportWebsite" w:hAnsi="GDSTransportWebsite"/>
+                <w:color w:val="0A0A0A"/>
+              </w:rPr>
+              <w:t>whyRequired</w:t>
+            </w:r>
+            <w:proofErr w:type="spellEnd"/>
+            <w:r>
+              <w:rPr>
+                <w:rFonts w:ascii="GDSTransportWebsite" w:hAnsi="GDSTransportWebsite"/>
+                <w:color w:val="0A0A0A"/>
+              </w:rPr>
+              <w:t>&gt;&gt;&lt;&lt;es_&gt;&gt;</w:t>
             </w:r>
           </w:p>
           <w:p>
@@ -4718,7 +6545,55 @@
                 <w:rFonts w:ascii="GDSTransportWebsite" w:hAnsi="GDSTransportWebsite"/>
                 <w:color w:val="0A0A0A"/>
               </w:rPr>
-              <w:t>&lt;&lt;cs_{isBlank(formattedCost)}&gt;&gt;Not Provided&lt;&lt;else&gt;&gt;&lt;&lt;formattedCost&gt;&gt;&lt;&lt;es_&gt;&gt;</w:t>
+              <w:t>&lt;&lt;cs_{</w:t>
+            </w:r>
+            <w:proofErr w:type="spellStart"/>
+            <w:r>
+              <w:rPr>
+                <w:rFonts w:ascii="GDSTransportWebsite" w:hAnsi="GDSTransportWebsite"/>
+                <w:color w:val="0A0A0A"/>
+              </w:rPr>
+              <w:t>isBlank</w:t>
+            </w:r>
+            <w:proofErr w:type="spellEnd"/>
+            <w:r>
+              <w:rPr>
+                <w:rFonts w:ascii="GDSTransportWebsite" w:hAnsi="GDSTransportWebsite"/>
+                <w:color w:val="0A0A0A"/>
+              </w:rPr>
+              <w:t>(</w:t>
+            </w:r>
+            <w:proofErr w:type="spellStart"/>
+            <w:r>
+              <w:rPr>
+                <w:rFonts w:ascii="GDSTransportWebsite" w:hAnsi="GDSTransportWebsite"/>
+                <w:color w:val="0A0A0A"/>
+              </w:rPr>
+              <w:t>formattedCost</w:t>
+            </w:r>
+            <w:proofErr w:type="spellEnd"/>
+            <w:r>
+              <w:rPr>
+                <w:rFonts w:ascii="GDSTransportWebsite" w:hAnsi="GDSTransportWebsite"/>
+                <w:color w:val="0A0A0A"/>
+              </w:rPr>
+              <w:t>)}&gt;&gt;Not Provided&lt;&lt;else&gt;&gt;&lt;&lt;</w:t>
+            </w:r>
+            <w:proofErr w:type="spellStart"/>
+            <w:r>
+              <w:rPr>
+                <w:rFonts w:ascii="GDSTransportWebsite" w:hAnsi="GDSTransportWebsite"/>
+                <w:color w:val="0A0A0A"/>
+              </w:rPr>
+              <w:t>formattedCost</w:t>
+            </w:r>
+            <w:proofErr w:type="spellEnd"/>
+            <w:r>
+              <w:rPr>
+                <w:rFonts w:ascii="GDSTransportWebsite" w:hAnsi="GDSTransportWebsite"/>
+                <w:color w:val="0A0A0A"/>
+              </w:rPr>
+              <w:t>&gt;&gt;&lt;&lt;es_&gt;&gt;</w:t>
             </w:r>
           </w:p>
           <w:p>
@@ -4763,7 +6638,35 @@
                 <w:color w:val="0A0A0A"/>
                 <w:shd w:val="clear" w:color="auto" w:fill="FFFFFF"/>
               </w:rPr>
-              <w:t>&lt;&lt;er_experts.details&gt;&gt;</w:t>
+              <w:t>&lt;&lt;</w:t>
+            </w:r>
+            <w:proofErr w:type="spellStart"/>
+            <w:r>
+              <w:rPr>
+                <w:rFonts w:ascii="GDSTransportWebsite" w:hAnsi="GDSTransportWebsite"/>
+                <w:color w:val="0A0A0A"/>
+                <w:shd w:val="clear" w:color="auto" w:fill="FFFFFF"/>
+              </w:rPr>
+              <w:t>er_</w:t>
+            </w:r>
+            <w:proofErr w:type="gramStart"/>
+            <w:r>
+              <w:rPr>
+                <w:rFonts w:ascii="GDSTransportWebsite" w:hAnsi="GDSTransportWebsite"/>
+                <w:color w:val="0A0A0A"/>
+                <w:shd w:val="clear" w:color="auto" w:fill="FFFFFF"/>
+              </w:rPr>
+              <w:t>experts.details</w:t>
+            </w:r>
+            <w:proofErr w:type="spellEnd"/>
+            <w:proofErr w:type="gramEnd"/>
+            <w:r>
+              <w:rPr>
+                <w:rFonts w:ascii="GDSTransportWebsite" w:hAnsi="GDSTransportWebsite"/>
+                <w:color w:val="0A0A0A"/>
+                <w:shd w:val="clear" w:color="auto" w:fill="FFFFFF"/>
+              </w:rPr>
+              <w:t>&gt;&gt;</w:t>
             </w:r>
           </w:p>
         </w:tc>
@@ -4894,7 +6797,25 @@
                 <w:rFonts w:ascii="GDSTransportWebsite" w:hAnsi="GDSTransportWebsite"/>
                 <w:color w:val="0A0A0A"/>
               </w:rPr>
-              <w:t>&lt;&lt;witnesses.witnessesToAppear&gt;&gt;</w:t>
+              <w:t>&lt;&lt;</w:t>
+            </w:r>
+            <w:proofErr w:type="spellStart"/>
+            <w:proofErr w:type="gramStart"/>
+            <w:r>
+              <w:rPr>
+                <w:rFonts w:ascii="GDSTransportWebsite" w:hAnsi="GDSTransportWebsite"/>
+                <w:color w:val="0A0A0A"/>
+              </w:rPr>
+              <w:t>witnesses.witnessesToAppear</w:t>
+            </w:r>
+            <w:proofErr w:type="spellEnd"/>
+            <w:proofErr w:type="gramEnd"/>
+            <w:r>
+              <w:rPr>
+                <w:rFonts w:ascii="GDSTransportWebsite" w:hAnsi="GDSTransportWebsite"/>
+                <w:color w:val="0A0A0A"/>
+              </w:rPr>
+              <w:t>&gt;&gt;</w:t>
             </w:r>
           </w:p>
         </w:tc>
@@ -4926,7 +6847,35 @@
                 <w:color w:val="0A0A0A"/>
                 <w:shd w:val="clear" w:color="auto" w:fill="FFFFFF"/>
               </w:rPr>
-              <w:t>&lt;&lt;rr_witnesses.details&gt;&gt;</w:t>
+              <w:t>&lt;&lt;</w:t>
+            </w:r>
+            <w:proofErr w:type="spellStart"/>
+            <w:r>
+              <w:rPr>
+                <w:rFonts w:ascii="GDSTransportWebsite" w:hAnsi="GDSTransportWebsite"/>
+                <w:color w:val="0A0A0A"/>
+                <w:shd w:val="clear" w:color="auto" w:fill="FFFFFF"/>
+              </w:rPr>
+              <w:t>rr_</w:t>
+            </w:r>
+            <w:proofErr w:type="gramStart"/>
+            <w:r>
+              <w:rPr>
+                <w:rFonts w:ascii="GDSTransportWebsite" w:hAnsi="GDSTransportWebsite"/>
+                <w:color w:val="0A0A0A"/>
+                <w:shd w:val="clear" w:color="auto" w:fill="FFFFFF"/>
+              </w:rPr>
+              <w:t>witnesses.details</w:t>
+            </w:r>
+            <w:proofErr w:type="spellEnd"/>
+            <w:proofErr w:type="gramEnd"/>
+            <w:r>
+              <w:rPr>
+                <w:rFonts w:ascii="GDSTransportWebsite" w:hAnsi="GDSTransportWebsite"/>
+                <w:color w:val="0A0A0A"/>
+                <w:shd w:val="clear" w:color="auto" w:fill="FFFFFF"/>
+              </w:rPr>
+              <w:t>&gt;&gt;</w:t>
             </w:r>
           </w:p>
         </w:tc>
@@ -4960,7 +6909,23 @@
                 <w:rFonts w:ascii="GDSTransportWebsite" w:hAnsi="GDSTransportWebsite"/>
                 <w:color w:val="0A0A0A"/>
               </w:rPr>
-              <w:t>Witness &lt;&lt;$itemnum&gt;&gt;</w:t>
+              <w:t>Witness &lt;&lt;$</w:t>
+            </w:r>
+            <w:proofErr w:type="spellStart"/>
+            <w:r>
+              <w:rPr>
+                <w:rFonts w:ascii="GDSTransportWebsite" w:hAnsi="GDSTransportWebsite"/>
+                <w:color w:val="0A0A0A"/>
+              </w:rPr>
+              <w:t>itemnum</w:t>
+            </w:r>
+            <w:proofErr w:type="spellEnd"/>
+            <w:r>
+              <w:rPr>
+                <w:rFonts w:ascii="GDSTransportWebsite" w:hAnsi="GDSTransportWebsite"/>
+                <w:color w:val="0A0A0A"/>
+              </w:rPr>
+              <w:t>&gt;&gt;</w:t>
             </w:r>
           </w:p>
         </w:tc>
@@ -5026,7 +6991,71 @@
                 <w:rFonts w:ascii="GDSTransportWebsite" w:hAnsi="GDSTransportWebsite"/>
                 <w:color w:val="0A0A0A"/>
               </w:rPr>
-              <w:t>&lt;&lt;cs_{isBlank(firstName)}&gt;&gt;Not Provided&lt;&lt;else&gt;&gt;&lt;&lt;firstName&gt;&gt; &lt;&lt;lastName&gt;&gt;&lt;&lt;es_&gt;&gt;</w:t>
+              <w:t>&lt;&lt;cs_{</w:t>
+            </w:r>
+            <w:proofErr w:type="spellStart"/>
+            <w:r>
+              <w:rPr>
+                <w:rFonts w:ascii="GDSTransportWebsite" w:hAnsi="GDSTransportWebsite"/>
+                <w:color w:val="0A0A0A"/>
+              </w:rPr>
+              <w:t>isBlank</w:t>
+            </w:r>
+            <w:proofErr w:type="spellEnd"/>
+            <w:r>
+              <w:rPr>
+                <w:rFonts w:ascii="GDSTransportWebsite" w:hAnsi="GDSTransportWebsite"/>
+                <w:color w:val="0A0A0A"/>
+              </w:rPr>
+              <w:t>(</w:t>
+            </w:r>
+            <w:proofErr w:type="spellStart"/>
+            <w:r>
+              <w:rPr>
+                <w:rFonts w:ascii="GDSTransportWebsite" w:hAnsi="GDSTransportWebsite"/>
+                <w:color w:val="0A0A0A"/>
+              </w:rPr>
+              <w:t>firstName</w:t>
+            </w:r>
+            <w:proofErr w:type="spellEnd"/>
+            <w:r>
+              <w:rPr>
+                <w:rFonts w:ascii="GDSTransportWebsite" w:hAnsi="GDSTransportWebsite"/>
+                <w:color w:val="0A0A0A"/>
+              </w:rPr>
+              <w:t>)}&gt;&gt;Not Provided&lt;&lt;else&gt;&gt;&lt;&lt;</w:t>
+            </w:r>
+            <w:proofErr w:type="spellStart"/>
+            <w:r>
+              <w:rPr>
+                <w:rFonts w:ascii="GDSTransportWebsite" w:hAnsi="GDSTransportWebsite"/>
+                <w:color w:val="0A0A0A"/>
+              </w:rPr>
+              <w:t>firstName</w:t>
+            </w:r>
+            <w:proofErr w:type="spellEnd"/>
+            <w:r>
+              <w:rPr>
+                <w:rFonts w:ascii="GDSTransportWebsite" w:hAnsi="GDSTransportWebsite"/>
+                <w:color w:val="0A0A0A"/>
+              </w:rPr>
+              <w:t>&gt;&gt; &lt;&lt;</w:t>
+            </w:r>
+            <w:proofErr w:type="spellStart"/>
+            <w:r>
+              <w:rPr>
+                <w:rFonts w:ascii="GDSTransportWebsite" w:hAnsi="GDSTransportWebsite"/>
+                <w:color w:val="0A0A0A"/>
+              </w:rPr>
+              <w:t>lastName</w:t>
+            </w:r>
+            <w:proofErr w:type="spellEnd"/>
+            <w:r>
+              <w:rPr>
+                <w:rFonts w:ascii="GDSTransportWebsite" w:hAnsi="GDSTransportWebsite"/>
+                <w:color w:val="0A0A0A"/>
+              </w:rPr>
+              <w:t>&gt;&gt;&lt;&lt;es_&gt;&gt;</w:t>
             </w:r>
           </w:p>
           <w:p>
@@ -5076,7 +7105,6 @@
                 <w:color w:val="0A0A0A"/>
                 <w:shd w:val="clear" w:color="auto" w:fill="FFFFFF"/>
               </w:rPr>
-              <w:lastRenderedPageBreak/>
               <w:t>Phone number</w:t>
             </w:r>
           </w:p>
@@ -5104,8 +7132,25 @@
                 <w:rFonts w:ascii="GDSTransportWebsite" w:hAnsi="GDSTransportWebsite"/>
                 <w:color w:val="0A0A0A"/>
               </w:rPr>
-              <w:t>&lt;&lt;cs_{isBlank(</w:t>
-            </w:r>
+              <w:t>&lt;&lt;cs_{</w:t>
+            </w:r>
+            <w:proofErr w:type="spellStart"/>
+            <w:r>
+              <w:rPr>
+                <w:rFonts w:ascii="GDSTransportWebsite" w:hAnsi="GDSTransportWebsite"/>
+                <w:color w:val="0A0A0A"/>
+              </w:rPr>
+              <w:t>isBlank</w:t>
+            </w:r>
+            <w:proofErr w:type="spellEnd"/>
+            <w:r>
+              <w:rPr>
+                <w:rFonts w:ascii="GDSTransportWebsite" w:hAnsi="GDSTransportWebsite"/>
+                <w:color w:val="0A0A0A"/>
+              </w:rPr>
+              <w:t>(</w:t>
+            </w:r>
+            <w:proofErr w:type="spellStart"/>
             <w:r>
               <w:rPr>
                 <w:rFonts w:ascii="GDSTransportWebsite" w:hAnsi="GDSTransportWebsite"/>
@@ -5113,6 +7158,7 @@
               </w:rPr>
               <w:t>phoneNumber</w:t>
             </w:r>
+            <w:proofErr w:type="spellEnd"/>
             <w:r>
               <w:rPr>
                 <w:rFonts w:ascii="GDSTransportWebsite" w:hAnsi="GDSTransportWebsite"/>
@@ -5120,6 +7166,7 @@
               </w:rPr>
               <w:t>)}&gt;&gt;Not Provided&lt;&lt;else&gt;&gt;&lt;&lt;</w:t>
             </w:r>
+            <w:proofErr w:type="spellStart"/>
             <w:r>
               <w:rPr>
                 <w:rFonts w:ascii="GDSTransportWebsite" w:hAnsi="GDSTransportWebsite"/>
@@ -5127,6 +7174,7 @@
               </w:rPr>
               <w:t>phoneNumber</w:t>
             </w:r>
+            <w:proofErr w:type="spellEnd"/>
             <w:r>
               <w:rPr>
                 <w:rFonts w:ascii="GDSTransportWebsite" w:hAnsi="GDSTransportWebsite"/>
@@ -5206,7 +7254,55 @@
                 <w:rFonts w:ascii="GDSTransportWebsite" w:hAnsi="GDSTransportWebsite"/>
                 <w:color w:val="0A0A0A"/>
               </w:rPr>
-              <w:t>&lt;&lt;cs_{isBlank(emailAddress)}&gt;&gt;Not Provided&lt;&lt;else&gt;&gt;&lt;&lt;emailAddress&gt;&gt;&lt;&lt;es_&gt;&gt;</w:t>
+              <w:t>&lt;&lt;cs_{</w:t>
+            </w:r>
+            <w:proofErr w:type="spellStart"/>
+            <w:r>
+              <w:rPr>
+                <w:rFonts w:ascii="GDSTransportWebsite" w:hAnsi="GDSTransportWebsite"/>
+                <w:color w:val="0A0A0A"/>
+              </w:rPr>
+              <w:t>isBlank</w:t>
+            </w:r>
+            <w:proofErr w:type="spellEnd"/>
+            <w:r>
+              <w:rPr>
+                <w:rFonts w:ascii="GDSTransportWebsite" w:hAnsi="GDSTransportWebsite"/>
+                <w:color w:val="0A0A0A"/>
+              </w:rPr>
+              <w:t>(</w:t>
+            </w:r>
+            <w:proofErr w:type="spellStart"/>
+            <w:r>
+              <w:rPr>
+                <w:rFonts w:ascii="GDSTransportWebsite" w:hAnsi="GDSTransportWebsite"/>
+                <w:color w:val="0A0A0A"/>
+              </w:rPr>
+              <w:t>emailAddress</w:t>
+            </w:r>
+            <w:proofErr w:type="spellEnd"/>
+            <w:r>
+              <w:rPr>
+                <w:rFonts w:ascii="GDSTransportWebsite" w:hAnsi="GDSTransportWebsite"/>
+                <w:color w:val="0A0A0A"/>
+              </w:rPr>
+              <w:t>)}&gt;&gt;Not Provided&lt;&lt;else&gt;&gt;&lt;&lt;</w:t>
+            </w:r>
+            <w:proofErr w:type="spellStart"/>
+            <w:r>
+              <w:rPr>
+                <w:rFonts w:ascii="GDSTransportWebsite" w:hAnsi="GDSTransportWebsite"/>
+                <w:color w:val="0A0A0A"/>
+              </w:rPr>
+              <w:t>emailAddress</w:t>
+            </w:r>
+            <w:proofErr w:type="spellEnd"/>
+            <w:r>
+              <w:rPr>
+                <w:rFonts w:ascii="GDSTransportWebsite" w:hAnsi="GDSTransportWebsite"/>
+                <w:color w:val="0A0A0A"/>
+              </w:rPr>
+              <w:t>&gt;&gt;&lt;&lt;es_&gt;&gt;</w:t>
             </w:r>
           </w:p>
           <w:p>
@@ -5293,7 +7389,55 @@
                 <w:rFonts w:ascii="GDSTransportWebsite" w:hAnsi="GDSTransportWebsite"/>
                 <w:color w:val="0A0A0A"/>
               </w:rPr>
-              <w:t>&lt;&lt;cs_{isBlank(reasonForWitness)}&gt;&gt;Not Provided&lt;&lt;else&gt;&gt;&lt;&lt;reasonForWitness&gt;&gt;&lt;&lt;es_&gt;&gt;</w:t>
+              <w:t>&lt;&lt;cs_{</w:t>
+            </w:r>
+            <w:proofErr w:type="spellStart"/>
+            <w:r>
+              <w:rPr>
+                <w:rFonts w:ascii="GDSTransportWebsite" w:hAnsi="GDSTransportWebsite"/>
+                <w:color w:val="0A0A0A"/>
+              </w:rPr>
+              <w:t>isBlank</w:t>
+            </w:r>
+            <w:proofErr w:type="spellEnd"/>
+            <w:r>
+              <w:rPr>
+                <w:rFonts w:ascii="GDSTransportWebsite" w:hAnsi="GDSTransportWebsite"/>
+                <w:color w:val="0A0A0A"/>
+              </w:rPr>
+              <w:t>(</w:t>
+            </w:r>
+            <w:proofErr w:type="spellStart"/>
+            <w:r>
+              <w:rPr>
+                <w:rFonts w:ascii="GDSTransportWebsite" w:hAnsi="GDSTransportWebsite"/>
+                <w:color w:val="0A0A0A"/>
+              </w:rPr>
+              <w:t>reasonForWitness</w:t>
+            </w:r>
+            <w:proofErr w:type="spellEnd"/>
+            <w:r>
+              <w:rPr>
+                <w:rFonts w:ascii="GDSTransportWebsite" w:hAnsi="GDSTransportWebsite"/>
+                <w:color w:val="0A0A0A"/>
+              </w:rPr>
+              <w:t>)}&gt;&gt;Not Provided&lt;&lt;else&gt;&gt;&lt;&lt;</w:t>
+            </w:r>
+            <w:proofErr w:type="spellStart"/>
+            <w:r>
+              <w:rPr>
+                <w:rFonts w:ascii="GDSTransportWebsite" w:hAnsi="GDSTransportWebsite"/>
+                <w:color w:val="0A0A0A"/>
+              </w:rPr>
+              <w:t>reasonForWitness</w:t>
+            </w:r>
+            <w:proofErr w:type="spellEnd"/>
+            <w:r>
+              <w:rPr>
+                <w:rFonts w:ascii="GDSTransportWebsite" w:hAnsi="GDSTransportWebsite"/>
+                <w:color w:val="0A0A0A"/>
+              </w:rPr>
+              <w:t>&gt;&gt;&lt;&lt;es_&gt;&gt;</w:t>
             </w:r>
           </w:p>
           <w:p>
@@ -5338,7 +7482,35 @@
                 <w:color w:val="0A0A0A"/>
                 <w:shd w:val="clear" w:color="auto" w:fill="FFFFFF"/>
               </w:rPr>
-              <w:t>&lt;&lt;er_witnesses.details&gt;&gt;</w:t>
+              <w:t>&lt;&lt;</w:t>
+            </w:r>
+            <w:proofErr w:type="spellStart"/>
+            <w:r>
+              <w:rPr>
+                <w:rFonts w:ascii="GDSTransportWebsite" w:hAnsi="GDSTransportWebsite"/>
+                <w:color w:val="0A0A0A"/>
+                <w:shd w:val="clear" w:color="auto" w:fill="FFFFFF"/>
+              </w:rPr>
+              <w:t>er_</w:t>
+            </w:r>
+            <w:proofErr w:type="gramStart"/>
+            <w:r>
+              <w:rPr>
+                <w:rFonts w:ascii="GDSTransportWebsite" w:hAnsi="GDSTransportWebsite"/>
+                <w:color w:val="0A0A0A"/>
+                <w:shd w:val="clear" w:color="auto" w:fill="FFFFFF"/>
+              </w:rPr>
+              <w:t>witnesses.details</w:t>
+            </w:r>
+            <w:proofErr w:type="spellEnd"/>
+            <w:proofErr w:type="gramEnd"/>
+            <w:r>
+              <w:rPr>
+                <w:rFonts w:ascii="GDSTransportWebsite" w:hAnsi="GDSTransportWebsite"/>
+                <w:color w:val="0A0A0A"/>
+                <w:shd w:val="clear" w:color="auto" w:fill="FFFFFF"/>
+              </w:rPr>
+              <w:t>&gt;&gt;</w:t>
             </w:r>
           </w:p>
         </w:tc>
@@ -5454,7 +7626,23 @@
                 <w:rFonts w:ascii="GDSTransportWebsite" w:hAnsi="GDSTransportWebsite"/>
                 <w:color w:val="0A0A0A"/>
               </w:rPr>
-              <w:t>&lt;&lt;welshLanguageRequirements.court&gt;&gt;</w:t>
+              <w:t>&lt;&lt;</w:t>
+            </w:r>
+            <w:proofErr w:type="spellStart"/>
+            <w:r>
+              <w:rPr>
+                <w:rFonts w:ascii="GDSTransportWebsite" w:hAnsi="GDSTransportWebsite"/>
+                <w:color w:val="0A0A0A"/>
+              </w:rPr>
+              <w:t>welshLanguageRequirements.court</w:t>
+            </w:r>
+            <w:proofErr w:type="spellEnd"/>
+            <w:r>
+              <w:rPr>
+                <w:rFonts w:ascii="GDSTransportWebsite" w:hAnsi="GDSTransportWebsite"/>
+                <w:color w:val="0A0A0A"/>
+              </w:rPr>
+              <w:t>&gt;&gt;</w:t>
             </w:r>
           </w:p>
         </w:tc>
@@ -5521,7 +7709,23 @@
                 <w:rFonts w:ascii="GDSTransportWebsite" w:hAnsi="GDSTransportWebsite"/>
                 <w:color w:val="0A0A0A"/>
               </w:rPr>
-              <w:t>&lt;&lt;welshLanguageRequirements.documents&gt;&gt;</w:t>
+              <w:t>&lt;&lt;</w:t>
+            </w:r>
+            <w:proofErr w:type="spellStart"/>
+            <w:r>
+              <w:rPr>
+                <w:rFonts w:ascii="GDSTransportWebsite" w:hAnsi="GDSTransportWebsite"/>
+                <w:color w:val="0A0A0A"/>
+              </w:rPr>
+              <w:t>welshLanguageRequirements.documents</w:t>
+            </w:r>
+            <w:proofErr w:type="spellEnd"/>
+            <w:r>
+              <w:rPr>
+                <w:rFonts w:ascii="GDSTransportWebsite" w:hAnsi="GDSTransportWebsite"/>
+                <w:color w:val="0A0A0A"/>
+              </w:rPr>
+              <w:t>&gt;&gt;</w:t>
             </w:r>
           </w:p>
         </w:tc>
@@ -5607,6 +7811,7 @@
                 <w:color w:val="0A0A0A"/>
                 <w:shd w:val="clear" w:color="auto" w:fill="FFFFFF"/>
               </w:rPr>
+              <w:lastRenderedPageBreak/>
               <w:t>Are there any days within the next 12 months when you, your client, an expert or a witness couldn’t attend a hearing?</w:t>
             </w:r>
           </w:p>
@@ -5642,7 +7847,25 @@
                 <w:rFonts w:ascii="GDSTransportWebsite" w:hAnsi="GDSTransportWebsite"/>
                 <w:color w:val="0A0A0A"/>
               </w:rPr>
-              <w:t>&lt;&lt;hearing.unavailableDatesRequired&gt;&gt;</w:t>
+              <w:t>&lt;&lt;</w:t>
+            </w:r>
+            <w:proofErr w:type="spellStart"/>
+            <w:proofErr w:type="gramStart"/>
+            <w:r>
+              <w:rPr>
+                <w:rFonts w:ascii="GDSTransportWebsite" w:hAnsi="GDSTransportWebsite"/>
+                <w:color w:val="0A0A0A"/>
+              </w:rPr>
+              <w:t>hearing.unavailableDatesRequired</w:t>
+            </w:r>
+            <w:proofErr w:type="spellEnd"/>
+            <w:proofErr w:type="gramEnd"/>
+            <w:r>
+              <w:rPr>
+                <w:rFonts w:ascii="GDSTransportWebsite" w:hAnsi="GDSTransportWebsite"/>
+                <w:color w:val="0A0A0A"/>
+              </w:rPr>
+              <w:t>&gt;&gt;</w:t>
             </w:r>
           </w:p>
         </w:tc>
@@ -5664,6 +7887,8 @@
         </w:rPr>
         <w:t>&lt;&lt;cs_{</w:t>
       </w:r>
+      <w:proofErr w:type="spellStart"/>
+      <w:proofErr w:type="gramStart"/>
       <w:r>
         <w:rPr>
           <w:rFonts w:ascii="GDSTransportWebsite" w:hAnsi="GDSTransportWebsite"/>
@@ -5677,7 +7902,17 @@
           <w:color w:val="0A0A0A"/>
           <w:shd w:val="clear" w:color="auto" w:fill="FFFFFF"/>
         </w:rPr>
-        <w:t>.unavailableDates.size&gt;0}&gt;&gt;</w:t>
+        <w:t>.unavailableDates.size</w:t>
+      </w:r>
+      <w:proofErr w:type="spellEnd"/>
+      <w:proofErr w:type="gramEnd"/>
+      <w:r>
+        <w:rPr>
+          <w:rFonts w:ascii="GDSTransportWebsite" w:hAnsi="GDSTransportWebsite"/>
+          <w:color w:val="0A0A0A"/>
+          <w:shd w:val="clear" w:color="auto" w:fill="FFFFFF"/>
+        </w:rPr>
+        <w:t>&gt;0}&gt;&gt;</w:t>
       </w:r>
     </w:p>
     <w:p>
@@ -5746,8 +7981,18 @@
                 <w:color w:val="0A0A0A"/>
                 <w:shd w:val="clear" w:color="auto" w:fill="FFFFFF"/>
               </w:rPr>
-              <w:t>&lt;&lt;rr_</w:t>
-            </w:r>
+              <w:t>&lt;&lt;</w:t>
+            </w:r>
+            <w:proofErr w:type="spellStart"/>
+            <w:r>
+              <w:rPr>
+                <w:rFonts w:ascii="GDSTransportWebsite" w:hAnsi="GDSTransportWebsite"/>
+                <w:color w:val="0A0A0A"/>
+                <w:shd w:val="clear" w:color="auto" w:fill="FFFFFF"/>
+              </w:rPr>
+              <w:t>rr_</w:t>
+            </w:r>
+            <w:proofErr w:type="gramStart"/>
             <w:r>
               <w:rPr>
                 <w:rFonts w:ascii="GDSTransportWebsite" w:hAnsi="GDSTransportWebsite"/>
@@ -5761,7 +8006,17 @@
                 <w:color w:val="0A0A0A"/>
                 <w:shd w:val="clear" w:color="auto" w:fill="FFFFFF"/>
               </w:rPr>
-              <w:t>.unavailableDates&gt;&gt;</w:t>
+              <w:t>.unavailableDates</w:t>
+            </w:r>
+            <w:proofErr w:type="spellEnd"/>
+            <w:proofErr w:type="gramEnd"/>
+            <w:r>
+              <w:rPr>
+                <w:rFonts w:ascii="GDSTransportWebsite" w:hAnsi="GDSTransportWebsite"/>
+                <w:color w:val="0A0A0A"/>
+                <w:shd w:val="clear" w:color="auto" w:fill="FFFFFF"/>
+              </w:rPr>
+              <w:t>&gt;&gt;</w:t>
             </w:r>
           </w:p>
         </w:tc>
@@ -5814,12 +8069,21 @@
               </w:rPr>
               <w:t>&lt;&lt;cs_{</w:t>
             </w:r>
-            <w:r>
-              <w:rPr>
-                <w:rFonts w:ascii="GDSTransportWebsite" w:hAnsi="GDSTransportWebsite"/>
-                <w:color w:val="0A0A0A"/>
-              </w:rPr>
-              <w:t>date!=null</w:t>
+            <w:proofErr w:type="gramStart"/>
+            <w:r>
+              <w:rPr>
+                <w:rFonts w:ascii="GDSTransportWebsite" w:hAnsi="GDSTransportWebsite"/>
+                <w:color w:val="0A0A0A"/>
+              </w:rPr>
+              <w:t>date!=</w:t>
+            </w:r>
+            <w:proofErr w:type="gramEnd"/>
+            <w:r>
+              <w:rPr>
+                <w:rFonts w:ascii="GDSTransportWebsite" w:hAnsi="GDSTransportWebsite"/>
+                <w:color w:val="0A0A0A"/>
+              </w:rPr>
+              <w:t>null</w:t>
             </w:r>
             <w:r>
               <w:rPr>
@@ -5843,7 +8107,64 @@
                 <w:rFonts w:ascii="GDSTransportWebsite" w:hAnsi="GDSTransportWebsite"/>
                 <w:color w:val="0A0A0A"/>
               </w:rPr>
-              <w:t>&lt;&lt;{dateFormat(date, ‘d MMMM yyyy’, ‘yyyy-MM-dd’)}&gt;&gt;</w:t>
+              <w:t>&lt;</w:t>
+            </w:r>
+            <w:proofErr w:type="gramStart"/>
+            <w:r>
+              <w:rPr>
+                <w:rFonts w:ascii="GDSTransportWebsite" w:hAnsi="GDSTransportWebsite"/>
+                <w:color w:val="0A0A0A"/>
+              </w:rPr>
+              <w:t>&lt;{</w:t>
+            </w:r>
+            <w:proofErr w:type="spellStart"/>
+            <w:proofErr w:type="gramEnd"/>
+            <w:r>
+              <w:rPr>
+                <w:rFonts w:ascii="GDSTransportWebsite" w:hAnsi="GDSTransportWebsite"/>
+                <w:color w:val="0A0A0A"/>
+              </w:rPr>
+              <w:t>dateFormat</w:t>
+            </w:r>
+            <w:proofErr w:type="spellEnd"/>
+            <w:r>
+              <w:rPr>
+                <w:rFonts w:ascii="GDSTransportWebsite" w:hAnsi="GDSTransportWebsite"/>
+                <w:color w:val="0A0A0A"/>
+              </w:rPr>
+              <w:t xml:space="preserve">(date, ‘d MMMM </w:t>
+            </w:r>
+            <w:proofErr w:type="spellStart"/>
+            <w:r>
+              <w:rPr>
+                <w:rFonts w:ascii="GDSTransportWebsite" w:hAnsi="GDSTransportWebsite"/>
+                <w:color w:val="0A0A0A"/>
+              </w:rPr>
+              <w:t>yyyy</w:t>
+            </w:r>
+            <w:proofErr w:type="spellEnd"/>
+            <w:r>
+              <w:rPr>
+                <w:rFonts w:ascii="GDSTransportWebsite" w:hAnsi="GDSTransportWebsite"/>
+                <w:color w:val="0A0A0A"/>
+              </w:rPr>
+              <w:t>’, ‘</w:t>
+            </w:r>
+            <w:proofErr w:type="spellStart"/>
+            <w:r>
+              <w:rPr>
+                <w:rFonts w:ascii="GDSTransportWebsite" w:hAnsi="GDSTransportWebsite"/>
+                <w:color w:val="0A0A0A"/>
+              </w:rPr>
+              <w:t>yyyy</w:t>
+            </w:r>
+            <w:proofErr w:type="spellEnd"/>
+            <w:r>
+              <w:rPr>
+                <w:rFonts w:ascii="GDSTransportWebsite" w:hAnsi="GDSTransportWebsite"/>
+                <w:color w:val="0A0A0A"/>
+              </w:rPr>
+              <w:t>-MM-dd’)}&gt;&gt;</w:t>
             </w:r>
           </w:p>
           <w:p>
@@ -5875,7 +8196,144 @@
                 <w:rFonts w:ascii="GDSTransportWebsite" w:hAnsi="GDSTransportWebsite"/>
                 <w:color w:val="0A0A0A"/>
               </w:rPr>
-              <w:t>From &lt;&lt;{dateFormat(fromDate, ‘d MMMM yyyy’, ‘yyyy-MM-dd’)}&gt;&gt; to &lt;&lt;{dateFormat(toDate, ‘d MMMM yyyy’, ‘yyyy-MM-dd’)}&gt;&gt;</w:t>
+              <w:t>From &lt;</w:t>
+            </w:r>
+            <w:proofErr w:type="gramStart"/>
+            <w:r>
+              <w:rPr>
+                <w:rFonts w:ascii="GDSTransportWebsite" w:hAnsi="GDSTransportWebsite"/>
+                <w:color w:val="0A0A0A"/>
+              </w:rPr>
+              <w:t>&lt;{</w:t>
+            </w:r>
+            <w:proofErr w:type="spellStart"/>
+            <w:proofErr w:type="gramEnd"/>
+            <w:r>
+              <w:rPr>
+                <w:rFonts w:ascii="GDSTransportWebsite" w:hAnsi="GDSTransportWebsite"/>
+                <w:color w:val="0A0A0A"/>
+              </w:rPr>
+              <w:t>dateFormat</w:t>
+            </w:r>
+            <w:proofErr w:type="spellEnd"/>
+            <w:r>
+              <w:rPr>
+                <w:rFonts w:ascii="GDSTransportWebsite" w:hAnsi="GDSTransportWebsite"/>
+                <w:color w:val="0A0A0A"/>
+              </w:rPr>
+              <w:t>(</w:t>
+            </w:r>
+            <w:proofErr w:type="spellStart"/>
+            <w:r>
+              <w:rPr>
+                <w:rFonts w:ascii="GDSTransportWebsite" w:hAnsi="GDSTransportWebsite"/>
+                <w:color w:val="0A0A0A"/>
+              </w:rPr>
+              <w:t>fromDate</w:t>
+            </w:r>
+            <w:proofErr w:type="spellEnd"/>
+            <w:r>
+              <w:rPr>
+                <w:rFonts w:ascii="GDSTransportWebsite" w:hAnsi="GDSTransportWebsite"/>
+                <w:color w:val="0A0A0A"/>
+              </w:rPr>
+              <w:t xml:space="preserve">, ‘d MMMM </w:t>
+            </w:r>
+            <w:proofErr w:type="spellStart"/>
+            <w:r>
+              <w:rPr>
+                <w:rFonts w:ascii="GDSTransportWebsite" w:hAnsi="GDSTransportWebsite"/>
+                <w:color w:val="0A0A0A"/>
+              </w:rPr>
+              <w:t>yyyy</w:t>
+            </w:r>
+            <w:proofErr w:type="spellEnd"/>
+            <w:r>
+              <w:rPr>
+                <w:rFonts w:ascii="GDSTransportWebsite" w:hAnsi="GDSTransportWebsite"/>
+                <w:color w:val="0A0A0A"/>
+              </w:rPr>
+              <w:t>’, ‘</w:t>
+            </w:r>
+            <w:proofErr w:type="spellStart"/>
+            <w:r>
+              <w:rPr>
+                <w:rFonts w:ascii="GDSTransportWebsite" w:hAnsi="GDSTransportWebsite"/>
+                <w:color w:val="0A0A0A"/>
+              </w:rPr>
+              <w:t>yyyy</w:t>
+            </w:r>
+            <w:proofErr w:type="spellEnd"/>
+            <w:r>
+              <w:rPr>
+                <w:rFonts w:ascii="GDSTransportWebsite" w:hAnsi="GDSTransportWebsite"/>
+                <w:color w:val="0A0A0A"/>
+              </w:rPr>
+              <w:t>-MM-dd’)}&gt;&gt; to &lt;&lt;{</w:t>
+            </w:r>
+            <w:proofErr w:type="spellStart"/>
+            <w:r>
+              <w:rPr>
+                <w:rFonts w:ascii="GDSTransportWebsite" w:hAnsi="GDSTransportWebsite"/>
+                <w:color w:val="0A0A0A"/>
+              </w:rPr>
+              <w:t>dateFormat</w:t>
+            </w:r>
+            <w:proofErr w:type="spellEnd"/>
+            <w:r>
+              <w:rPr>
+                <w:rFonts w:ascii="GDSTransportWebsite" w:hAnsi="GDSTransportWebsite"/>
+                <w:color w:val="0A0A0A"/>
+              </w:rPr>
+              <w:t>(</w:t>
+            </w:r>
+            <w:proofErr w:type="spellStart"/>
+            <w:r>
+              <w:rPr>
+                <w:rFonts w:ascii="GDSTransportWebsite" w:hAnsi="GDSTransportWebsite"/>
+                <w:color w:val="0A0A0A"/>
+              </w:rPr>
+              <w:t>toDate</w:t>
+            </w:r>
+            <w:proofErr w:type="spellEnd"/>
+            <w:r>
+              <w:rPr>
+                <w:rFonts w:ascii="GDSTransportWebsite" w:hAnsi="GDSTransportWebsite"/>
+                <w:color w:val="0A0A0A"/>
+              </w:rPr>
+              <w:t xml:space="preserve">, ‘d MMMM </w:t>
+            </w:r>
+            <w:proofErr w:type="spellStart"/>
+            <w:r>
+              <w:rPr>
+                <w:rFonts w:ascii="GDSTransportWebsite" w:hAnsi="GDSTransportWebsite"/>
+                <w:color w:val="0A0A0A"/>
+              </w:rPr>
+              <w:t>yyyy</w:t>
+            </w:r>
+            <w:proofErr w:type="spellEnd"/>
+            <w:r>
+              <w:rPr>
+                <w:rFonts w:ascii="GDSTransportWebsite" w:hAnsi="GDSTransportWebsite"/>
+                <w:color w:val="0A0A0A"/>
+              </w:rPr>
+              <w:t>’, ‘</w:t>
+            </w:r>
+            <w:proofErr w:type="spellStart"/>
+            <w:r>
+              <w:rPr>
+                <w:rFonts w:ascii="GDSTransportWebsite" w:hAnsi="GDSTransportWebsite"/>
+                <w:color w:val="0A0A0A"/>
+              </w:rPr>
+              <w:t>yyyy</w:t>
+            </w:r>
+            <w:proofErr w:type="spellEnd"/>
+            <w:r>
+              <w:rPr>
+                <w:rFonts w:ascii="GDSTransportWebsite" w:hAnsi="GDSTransportWebsite"/>
+                <w:color w:val="0A0A0A"/>
+              </w:rPr>
+              <w:t>-MM-dd’)}&gt;&gt;</w:t>
             </w:r>
           </w:p>
           <w:p>
@@ -5930,8 +8388,18 @@
                 <w:color w:val="0A0A0A"/>
                 <w:shd w:val="clear" w:color="auto" w:fill="FFFFFF"/>
               </w:rPr>
-              <w:t>&lt;&lt;er_</w:t>
-            </w:r>
+              <w:t>&lt;&lt;</w:t>
+            </w:r>
+            <w:proofErr w:type="spellStart"/>
+            <w:r>
+              <w:rPr>
+                <w:rFonts w:ascii="GDSTransportWebsite" w:hAnsi="GDSTransportWebsite"/>
+                <w:color w:val="0A0A0A"/>
+                <w:shd w:val="clear" w:color="auto" w:fill="FFFFFF"/>
+              </w:rPr>
+              <w:t>er_</w:t>
+            </w:r>
+            <w:proofErr w:type="gramStart"/>
             <w:r>
               <w:rPr>
                 <w:rFonts w:ascii="GDSTransportWebsite" w:hAnsi="GDSTransportWebsite"/>
@@ -5945,7 +8413,17 @@
                 <w:color w:val="0A0A0A"/>
                 <w:shd w:val="clear" w:color="auto" w:fill="FFFFFF"/>
               </w:rPr>
-              <w:t>.unavailableDates&gt;&gt;</w:t>
+              <w:t>.unavailableDates</w:t>
+            </w:r>
+            <w:proofErr w:type="spellEnd"/>
+            <w:proofErr w:type="gramEnd"/>
+            <w:r>
+              <w:rPr>
+                <w:rFonts w:ascii="GDSTransportWebsite" w:hAnsi="GDSTransportWebsite"/>
+                <w:color w:val="0A0A0A"/>
+                <w:shd w:val="clear" w:color="auto" w:fill="FFFFFF"/>
+              </w:rPr>
+              <w:t>&gt;&gt;</w:t>
             </w:r>
           </w:p>
         </w:tc>
@@ -6115,7 +8593,23 @@
                 <w:rFonts w:ascii="GDSTransportWebsite" w:hAnsi="GDSTransportWebsite"/>
                 <w:color w:val="0A0A0A"/>
               </w:rPr>
-              <w:t>&lt;&lt;requestedCourt.requestHearingAtSpecificCourt&gt;&gt;</w:t>
+              <w:t>&lt;&lt;</w:t>
+            </w:r>
+            <w:proofErr w:type="spellStart"/>
+            <w:r>
+              <w:rPr>
+                <w:rFonts w:ascii="GDSTransportWebsite" w:hAnsi="GDSTransportWebsite"/>
+                <w:color w:val="0A0A0A"/>
+              </w:rPr>
+              <w:t>requestedCourt.requestHearingAtSpecificCourt</w:t>
+            </w:r>
+            <w:proofErr w:type="spellEnd"/>
+            <w:r>
+              <w:rPr>
+                <w:rFonts w:ascii="GDSTransportWebsite" w:hAnsi="GDSTransportWebsite"/>
+                <w:color w:val="0A0A0A"/>
+              </w:rPr>
+              <w:t>&gt;&gt;</w:t>
             </w:r>
           </w:p>
           <w:p>
@@ -6151,7 +8645,21 @@
               <w:rPr>
                 <w:rFonts w:ascii="GDSTransportWebsite" w:hAnsi="GDSTransportWebsite" w:cs="Calibri"/>
               </w:rPr>
-              <w:t>&lt;&lt;requestedCourt.responseCourtName&gt;&gt;</w:t>
+              <w:t>&lt;&lt;</w:t>
+            </w:r>
+            <w:proofErr w:type="spellStart"/>
+            <w:r>
+              <w:rPr>
+                <w:rFonts w:ascii="GDSTransportWebsite" w:hAnsi="GDSTransportWebsite" w:cs="Calibri"/>
+              </w:rPr>
+              <w:t>requestedCourt.responseCourtName</w:t>
+            </w:r>
+            <w:proofErr w:type="spellEnd"/>
+            <w:r>
+              <w:rPr>
+                <w:rFonts w:ascii="GDSTransportWebsite" w:hAnsi="GDSTransportWebsite" w:cs="Calibri"/>
+              </w:rPr>
+              <w:t>&gt;&gt;</w:t>
             </w:r>
           </w:p>
         </w:tc>
@@ -6220,7 +8728,23 @@
                 <w:rFonts w:ascii="GDSTransportWebsite" w:hAnsi="GDSTransportWebsite"/>
                 <w:color w:val="0A0A0A"/>
               </w:rPr>
-              <w:t>&lt;&lt;requestedCourt.reasonForHearingAtSpecificCourt&gt;&gt;</w:t>
+              <w:t>&lt;&lt;</w:t>
+            </w:r>
+            <w:proofErr w:type="spellStart"/>
+            <w:r>
+              <w:rPr>
+                <w:rFonts w:ascii="GDSTransportWebsite" w:hAnsi="GDSTransportWebsite"/>
+                <w:color w:val="0A0A0A"/>
+              </w:rPr>
+              <w:t>requestedCourt.reasonForHearingAtSpecificCourt</w:t>
+            </w:r>
+            <w:proofErr w:type="spellEnd"/>
+            <w:r>
+              <w:rPr>
+                <w:rFonts w:ascii="GDSTransportWebsite" w:hAnsi="GDSTransportWebsite"/>
+                <w:color w:val="0A0A0A"/>
+              </w:rPr>
+              <w:t>&gt;&gt;</w:t>
             </w:r>
           </w:p>
         </w:tc>
@@ -6341,7 +8865,23 @@
                 <w:rFonts w:ascii="GDSTransportWebsite" w:hAnsi="GDSTransportWebsite"/>
                 <w:color w:val="0A0A0A"/>
               </w:rPr>
-              <w:t>&lt;&lt;vulnerabilityQuestions.vulnerabilityAdjustmentsRequired&gt;&gt;</w:t>
+              <w:t>&lt;&lt;</w:t>
+            </w:r>
+            <w:proofErr w:type="spellStart"/>
+            <w:r>
+              <w:rPr>
+                <w:rFonts w:ascii="GDSTransportWebsite" w:hAnsi="GDSTransportWebsite"/>
+                <w:color w:val="0A0A0A"/>
+              </w:rPr>
+              <w:t>vulnerabilityQuestions.vulnerabilityAdjustmentsRequired</w:t>
+            </w:r>
+            <w:proofErr w:type="spellEnd"/>
+            <w:r>
+              <w:rPr>
+                <w:rFonts w:ascii="GDSTransportWebsite" w:hAnsi="GDSTransportWebsite"/>
+                <w:color w:val="0A0A0A"/>
+              </w:rPr>
+              <w:t>&gt;&gt;</w:t>
             </w:r>
           </w:p>
           <w:p>
@@ -6413,7 +8953,18 @@
                 <w:color w:val="0A0A0A"/>
                 <w:shd w:val="clear" w:color="auto" w:fill="FFFFFF"/>
               </w:rPr>
-              <w:t>How are you or the witness vulnerable and what support or adjustments do you want the court to consider?</w:t>
+              <w:t xml:space="preserve">How are you or the witness vulnerable and what support </w:t>
+            </w:r>
+            <w:r>
+              <w:rPr>
+                <w:rFonts w:ascii="GDSTransportWebsite" w:hAnsi="GDSTransportWebsite"/>
+                <w:b/>
+                <w:bCs/>
+                <w:color w:val="0A0A0A"/>
+                <w:shd w:val="clear" w:color="auto" w:fill="FFFFFF"/>
+              </w:rPr>
+              <w:lastRenderedPageBreak/>
+              <w:t>or adjustments do you want the court to consider?</w:t>
             </w:r>
           </w:p>
         </w:tc>
@@ -6436,7 +8987,24 @@
                 <w:rFonts w:ascii="GDSTransportWebsite" w:hAnsi="GDSTransportWebsite"/>
                 <w:color w:val="0A0A0A"/>
               </w:rPr>
-              <w:t xml:space="preserve">&lt;&lt;vulnerabilityQuestions.vulnerabilityAdjustments&gt;&gt; </w:t>
+              <w:lastRenderedPageBreak/>
+              <w:t>&lt;&lt;</w:t>
+            </w:r>
+            <w:proofErr w:type="spellStart"/>
+            <w:r>
+              <w:rPr>
+                <w:rFonts w:ascii="GDSTransportWebsite" w:hAnsi="GDSTransportWebsite"/>
+                <w:color w:val="0A0A0A"/>
+              </w:rPr>
+              <w:t>vulnerabilityQuestions.vulnerabilityAdjustments</w:t>
+            </w:r>
+            <w:proofErr w:type="spellEnd"/>
+            <w:r>
+              <w:rPr>
+                <w:rFonts w:ascii="GDSTransportWebsite" w:hAnsi="GDSTransportWebsite"/>
+                <w:color w:val="0A0A0A"/>
+              </w:rPr>
+              <w:t xml:space="preserve">&gt;&gt; </w:t>
             </w:r>
           </w:p>
         </w:tc>
@@ -6502,8 +9070,26 @@
                 <w:rFonts w:ascii="GDSTransportWebsite" w:hAnsi="GDSTransportWebsite"/>
                 <w:color w:val="0A0A0A"/>
               </w:rPr>
-              <w:t>&lt;&lt;cs_{isBlank(</w:t>
-            </w:r>
+              <w:t>&lt;&lt;cs_{</w:t>
+            </w:r>
+            <w:proofErr w:type="spellStart"/>
+            <w:r>
+              <w:rPr>
+                <w:rFonts w:ascii="GDSTransportWebsite" w:hAnsi="GDSTransportWebsite"/>
+                <w:color w:val="0A0A0A"/>
+              </w:rPr>
+              <w:t>isBlank</w:t>
+            </w:r>
+            <w:proofErr w:type="spellEnd"/>
+            <w:r>
+              <w:rPr>
+                <w:rFonts w:ascii="GDSTransportWebsite" w:hAnsi="GDSTransportWebsite"/>
+                <w:color w:val="0A0A0A"/>
+              </w:rPr>
+              <w:t>(</w:t>
+            </w:r>
+            <w:proofErr w:type="spellStart"/>
+            <w:proofErr w:type="gramStart"/>
             <w:r>
               <w:rPr>
                 <w:rFonts w:ascii="GDSTransportWebsite" w:hAnsi="GDSTransportWebsite"/>
@@ -6518,6 +9104,8 @@
               </w:rPr>
               <w:t>supportRequirementsAdditional</w:t>
             </w:r>
+            <w:proofErr w:type="spellEnd"/>
+            <w:proofErr w:type="gramEnd"/>
             <w:r>
               <w:rPr>
                 <w:rFonts w:ascii="GDSTransportWebsite" w:hAnsi="GDSTransportWebsite"/>
@@ -6525,12 +9113,21 @@
               </w:rPr>
               <w:t>)}&gt;&gt;Not Provided&lt;&lt;else&gt;&gt;&lt;&lt;</w:t>
             </w:r>
-            <w:r>
-              <w:rPr>
-                <w:rFonts w:ascii="GDSTransportWebsite" w:hAnsi="GDSTransportWebsite"/>
-                <w:color w:val="0A0A0A"/>
-              </w:rPr>
-              <w:t xml:space="preserve">support.supportRequirementsAdditional </w:t>
+            <w:proofErr w:type="spellStart"/>
+            <w:r>
+              <w:rPr>
+                <w:rFonts w:ascii="GDSTransportWebsite" w:hAnsi="GDSTransportWebsite"/>
+                <w:color w:val="0A0A0A"/>
+              </w:rPr>
+              <w:t>support.supportRequirementsAdditional</w:t>
+            </w:r>
+            <w:proofErr w:type="spellEnd"/>
+            <w:r>
+              <w:rPr>
+                <w:rFonts w:ascii="GDSTransportWebsite" w:hAnsi="GDSTransportWebsite"/>
+                <w:color w:val="0A0A0A"/>
+              </w:rPr>
+              <w:t xml:space="preserve"> </w:t>
             </w:r>
             <w:r>
               <w:rPr>
@@ -6659,7 +9256,23 @@
                 <w:rFonts w:ascii="GDSTransportWebsite" w:hAnsi="GDSTransportWebsite"/>
                 <w:color w:val="0A0A0A"/>
               </w:rPr>
-              <w:t>&lt;&lt;furtherInformation.futureApplications&gt;&gt;</w:t>
+              <w:t>&lt;&lt;</w:t>
+            </w:r>
+            <w:proofErr w:type="spellStart"/>
+            <w:r>
+              <w:rPr>
+                <w:rFonts w:ascii="GDSTransportWebsite" w:hAnsi="GDSTransportWebsite"/>
+                <w:color w:val="0A0A0A"/>
+              </w:rPr>
+              <w:t>furtherInformation.futureApplications</w:t>
+            </w:r>
+            <w:proofErr w:type="spellEnd"/>
+            <w:r>
+              <w:rPr>
+                <w:rFonts w:ascii="GDSTransportWebsite" w:hAnsi="GDSTransportWebsite"/>
+                <w:color w:val="0A0A0A"/>
+              </w:rPr>
+              <w:t>&gt;&gt;</w:t>
             </w:r>
           </w:p>
         </w:tc>
@@ -6672,7 +9285,25 @@
           <w:color w:val="0A0A0A"/>
           <w:shd w:val="clear" w:color="auto" w:fill="FFFFFF"/>
         </w:rPr>
-        <w:t>&lt;&lt;cs_{furthterInformation.futureApplications='Yes'}&gt;&gt;</w:t>
+        <w:t>&lt;&lt;cs_{</w:t>
+      </w:r>
+      <w:proofErr w:type="spellStart"/>
+      <w:r>
+        <w:rPr>
+          <w:rFonts w:ascii="GDSTransportWebsite" w:hAnsi="GDSTransportWebsite"/>
+          <w:color w:val="0A0A0A"/>
+          <w:shd w:val="clear" w:color="auto" w:fill="FFFFFF"/>
+        </w:rPr>
+        <w:t>furthterInformation.futureApplications</w:t>
+      </w:r>
+      <w:proofErr w:type="spellEnd"/>
+      <w:r>
+        <w:rPr>
+          <w:rFonts w:ascii="GDSTransportWebsite" w:hAnsi="GDSTransportWebsite"/>
+          <w:color w:val="0A0A0A"/>
+          <w:shd w:val="clear" w:color="auto" w:fill="FFFFFF"/>
+        </w:rPr>
+        <w:t>='Yes'}&gt;&gt;</w:t>
       </w:r>
     </w:p>
     <w:tbl>
@@ -6762,7 +9393,23 @@
                 <w:rFonts w:ascii="GDSTransportWebsite" w:hAnsi="GDSTransportWebsite"/>
                 <w:color w:val="0A0A0A"/>
               </w:rPr>
-              <w:t>&lt;&lt;furtherInformation.reasonForFutureApplications&gt;&gt;</w:t>
+              <w:t>&lt;&lt;</w:t>
+            </w:r>
+            <w:proofErr w:type="spellStart"/>
+            <w:r>
+              <w:rPr>
+                <w:rFonts w:ascii="GDSTransportWebsite" w:hAnsi="GDSTransportWebsite"/>
+                <w:color w:val="0A0A0A"/>
+              </w:rPr>
+              <w:t>furtherInformation.reasonForFutureApplications</w:t>
+            </w:r>
+            <w:proofErr w:type="spellEnd"/>
+            <w:r>
+              <w:rPr>
+                <w:rFonts w:ascii="GDSTransportWebsite" w:hAnsi="GDSTransportWebsite"/>
+                <w:color w:val="0A0A0A"/>
+              </w:rPr>
+              <w:t>&gt;&gt;</w:t>
             </w:r>
           </w:p>
         </w:tc>
@@ -6865,7 +9512,41 @@
                 <w:rFonts w:ascii="GDSTransportWebsite" w:hAnsi="GDSTransportWebsite"/>
                 <w:color w:val="0A0A0A"/>
               </w:rPr>
-              <w:t>&lt;&lt;cs_{isBlank(furtherInformation.otherInformationForJudge)}&gt;&gt;Not Provided&lt;&lt;else&gt;&gt;&lt;&lt;furtherInformation.otherInformationForJudge&gt;&gt;&lt;&lt;es_&gt;&gt;</w:t>
+              <w:t>&lt;&lt;cs_{</w:t>
+            </w:r>
+            <w:proofErr w:type="spellStart"/>
+            <w:proofErr w:type="gramStart"/>
+            <w:r>
+              <w:rPr>
+                <w:rFonts w:ascii="GDSTransportWebsite" w:hAnsi="GDSTransportWebsite"/>
+                <w:color w:val="0A0A0A"/>
+              </w:rPr>
+              <w:t>isBlank</w:t>
+            </w:r>
+            <w:proofErr w:type="spellEnd"/>
+            <w:r>
+              <w:rPr>
+                <w:rFonts w:ascii="GDSTransportWebsite" w:hAnsi="GDSTransportWebsite"/>
+                <w:color w:val="0A0A0A"/>
+              </w:rPr>
+              <w:t>(</w:t>
+            </w:r>
+            <w:proofErr w:type="spellStart"/>
+            <w:proofErr w:type="gramEnd"/>
+            <w:r>
+              <w:rPr>
+                <w:rFonts w:ascii="GDSTransportWebsite" w:hAnsi="GDSTransportWebsite"/>
+                <w:color w:val="0A0A0A"/>
+              </w:rPr>
+              <w:t>furtherInformation.otherInformationForJudge</w:t>
+            </w:r>
+            <w:proofErr w:type="spellEnd"/>
+            <w:r>
+              <w:rPr>
+                <w:rFonts w:ascii="GDSTransportWebsite" w:hAnsi="GDSTransportWebsite"/>
+                <w:color w:val="0A0A0A"/>
+              </w:rPr>
+              <w:t>)}&gt;&gt;Not Provided&lt;&lt;else&gt;&gt;&lt;&lt;furtherInformation.otherInformationForJudge&gt;&gt;&lt;&lt;es_&gt;&gt;</w:t>
             </w:r>
           </w:p>
         </w:tc>
@@ -6891,7 +9572,6 @@
           <w:sz w:val="36"/>
           <w:szCs w:val="36"/>
         </w:rPr>
-        <w:lastRenderedPageBreak/>
         <w:t>Statement of truth</w:t>
       </w:r>
     </w:p>
@@ -7141,7 +9821,23 @@
                 <w:rFonts w:ascii="GDSTransportWebsite" w:hAnsi="GDSTransportWebsite"/>
                 <w:color w:val="0A0A0A"/>
               </w:rPr>
-              <w:t>&lt;&lt;statementOfTruth.role&gt;&gt;</w:t>
+              <w:t>&lt;&lt;</w:t>
+            </w:r>
+            <w:proofErr w:type="spellStart"/>
+            <w:r>
+              <w:rPr>
+                <w:rFonts w:ascii="GDSTransportWebsite" w:hAnsi="GDSTransportWebsite"/>
+                <w:color w:val="0A0A0A"/>
+              </w:rPr>
+              <w:t>statementOfTruth.role</w:t>
+            </w:r>
+            <w:proofErr w:type="spellEnd"/>
+            <w:r>
+              <w:rPr>
+                <w:rFonts w:ascii="GDSTransportWebsite" w:hAnsi="GDSTransportWebsite"/>
+                <w:color w:val="0A0A0A"/>
+              </w:rPr>
+              <w:t>&gt;&gt;</w:t>
             </w:r>
           </w:p>
         </w:tc>
@@ -7170,7 +9866,7 @@
 </file>
 
 <file path=word/endnotes.xml><?xml version="1.0" encoding="utf-8"?>
-<w:endnotes xmlns:wpc="http://schemas.microsoft.com/office/word/2010/wordprocessingCanvas" xmlns:cx="http://schemas.microsoft.com/office/drawing/2014/chartex" xmlns:cx1="http://schemas.microsoft.com/office/drawing/2015/9/8/chartex" xmlns:cx2="http://schemas.microsoft.com/office/drawing/2015/10/21/chartex" xmlns:cx3="http://schemas.microsoft.com/office/drawing/2016/5/9/chartex" xmlns:cx4="http://schemas.microsoft.com/office/drawing/2016/5/10/chartex" xmlns:cx5="http://schemas.microsoft.com/office/drawing/2016/5/11/chartex" xmlns:cx6="http://schemas.microsoft.com/office/drawing/2016/5/12/chartex" xmlns:cx7="http://schemas.microsoft.com/office/drawing/2016/5/13/chartex" xmlns:cx8="http://schemas.microsoft.com/office/drawing/2016/5/14/chartex" xmlns:mc="http://schemas.openxmlformats.org/markup-compatibility/2006" xmlns:aink="http://schemas.microsoft.com/office/drawing/2016/ink" xmlns:am3d="http://schemas.microsoft.com/office/drawing/2017/model3d" xmlns:o="urn:schemas-microsoft-com:office:office" xmlns:oel="http://schemas.microsoft.com/office/2019/extlst" xmlns:r="http://schemas.openxmlformats.org/officeDocument/2006/relationships" xmlns:m="http://schemas.openxmlformats.org/officeDocument/2006/math" xmlns:v="urn:schemas-microsoft-com:vml" xmlns:wp14="http://schemas.microsoft.com/office/word/2010/wordprocessingDrawing" xmlns:wp="http://schemas.openxmlformats.org/drawingml/2006/wordprocessingDrawing" xmlns:w10="urn:schemas-microsoft-com:office:word" xmlns:w="http://schemas.openxmlformats.org/wordprocessingml/2006/main" xmlns:w14="http://schemas.microsoft.com/office/word/2010/wordml" xmlns:w15="http://schemas.microsoft.com/office/word/2012/wordml" xmlns:w16cex="http://schemas.microsoft.com/office/word/2018/wordml/cex" xmlns:w16cid="http://schemas.microsoft.com/office/word/2016/wordml/cid" xmlns:w16="http://schemas.microsoft.com/office/word/2018/wordml" xmlns:w16du="http://schemas.microsoft.com/office/word/2023/wordml/word16du" xmlns:w16sdtdh="http://schemas.microsoft.com/office/word/2020/wordml/sdtdatahash" xmlns:w16se="http://schemas.microsoft.com/office/word/2015/wordml/symex" xmlns:wpg="http://schemas.microsoft.com/office/word/2010/wordprocessingGroup" xmlns:wpi="http://schemas.microsoft.com/office/word/2010/wordprocessingInk" xmlns:wne="http://schemas.microsoft.com/office/word/2006/wordml" xmlns:wps="http://schemas.microsoft.com/office/word/2010/wordprocessingShape" mc:Ignorable="w14 w15 w16se w16cid w16 w16cex w16sdtdh w16du wp14">
+<w:endnotes xmlns:wpc="http://schemas.microsoft.com/office/word/2010/wordprocessingCanvas" xmlns:cx="http://schemas.microsoft.com/office/drawing/2014/chartex" xmlns:cx1="http://schemas.microsoft.com/office/drawing/2015/9/8/chartex" xmlns:cx2="http://schemas.microsoft.com/office/drawing/2015/10/21/chartex" xmlns:cx3="http://schemas.microsoft.com/office/drawing/2016/5/9/chartex" xmlns:cx4="http://schemas.microsoft.com/office/drawing/2016/5/10/chartex" xmlns:cx5="http://schemas.microsoft.com/office/drawing/2016/5/11/chartex" xmlns:cx6="http://schemas.microsoft.com/office/drawing/2016/5/12/chartex" xmlns:cx7="http://schemas.microsoft.com/office/drawing/2016/5/13/chartex" xmlns:cx8="http://schemas.microsoft.com/office/drawing/2016/5/14/chartex" xmlns:mc="http://schemas.openxmlformats.org/markup-compatibility/2006" xmlns:aink="http://schemas.microsoft.com/office/drawing/2016/ink" xmlns:am3d="http://schemas.microsoft.com/office/drawing/2017/model3d" xmlns:o="urn:schemas-microsoft-com:office:office" xmlns:oel="http://schemas.microsoft.com/office/2019/extlst" xmlns:r="http://schemas.openxmlformats.org/officeDocument/2006/relationships" xmlns:m="http://schemas.openxmlformats.org/officeDocument/2006/math" xmlns:v="urn:schemas-microsoft-com:vml" xmlns:wp14="http://schemas.microsoft.com/office/word/2010/wordprocessingDrawing" xmlns:wp="http://schemas.openxmlformats.org/drawingml/2006/wordprocessingDrawing" xmlns:w10="urn:schemas-microsoft-com:office:word" xmlns:w="http://schemas.openxmlformats.org/wordprocessingml/2006/main" xmlns:w14="http://schemas.microsoft.com/office/word/2010/wordml" xmlns:w15="http://schemas.microsoft.com/office/word/2012/wordml" xmlns:w16cex="http://schemas.microsoft.com/office/word/2018/wordml/cex" xmlns:w16cid="http://schemas.microsoft.com/office/word/2016/wordml/cid" xmlns:w16="http://schemas.microsoft.com/office/word/2018/wordml" xmlns:w16du="http://schemas.microsoft.com/office/word/2023/wordml/word16du" xmlns:w16sdtdh="http://schemas.microsoft.com/office/word/2020/wordml/sdtdatahash" xmlns:w16sdtfl="http://schemas.microsoft.com/office/word/2024/wordml/sdtformatlock" xmlns:w16se="http://schemas.microsoft.com/office/word/2015/wordml/symex" xmlns:wpg="http://schemas.microsoft.com/office/word/2010/wordprocessingGroup" xmlns:wpi="http://schemas.microsoft.com/office/word/2010/wordprocessingInk" xmlns:wne="http://schemas.microsoft.com/office/word/2006/wordml" xmlns:wps="http://schemas.microsoft.com/office/word/2010/wordprocessingShape" mc:Ignorable="w14 w15 w16se w16cid w16 w16cex w16sdtdh w16sdtfl w16du wp14">
   <w:endnote w:type="separator" w:id="-1">
     <w:p>
       <w:r>
@@ -7189,7 +9885,7 @@
 </file>
 
 <file path=word/footer1.xml><?xml version="1.0" encoding="utf-8"?>
-<w:ftr xmlns:wpc="http://schemas.microsoft.com/office/word/2010/wordprocessingCanvas" xmlns:cx="http://schemas.microsoft.com/office/drawing/2014/chartex" xmlns:cx1="http://schemas.microsoft.com/office/drawing/2015/9/8/chartex" xmlns:cx2="http://schemas.microsoft.com/office/drawing/2015/10/21/chartex" xmlns:cx3="http://schemas.microsoft.com/office/drawing/2016/5/9/chartex" xmlns:cx4="http://schemas.microsoft.com/office/drawing/2016/5/10/chartex" xmlns:cx5="http://schemas.microsoft.com/office/drawing/2016/5/11/chartex" xmlns:cx6="http://schemas.microsoft.com/office/drawing/2016/5/12/chartex" xmlns:cx7="http://schemas.microsoft.com/office/drawing/2016/5/13/chartex" xmlns:cx8="http://schemas.microsoft.com/office/drawing/2016/5/14/chartex" xmlns:mc="http://schemas.openxmlformats.org/markup-compatibility/2006" xmlns:aink="http://schemas.microsoft.com/office/drawing/2016/ink" xmlns:am3d="http://schemas.microsoft.com/office/drawing/2017/model3d" xmlns:o="urn:schemas-microsoft-com:office:office" xmlns:oel="http://schemas.microsoft.com/office/2019/extlst" xmlns:r="http://schemas.openxmlformats.org/officeDocument/2006/relationships" xmlns:m="http://schemas.openxmlformats.org/officeDocument/2006/math" xmlns:v="urn:schemas-microsoft-com:vml" xmlns:wp14="http://schemas.microsoft.com/office/word/2010/wordprocessingDrawing" xmlns:wp="http://schemas.openxmlformats.org/drawingml/2006/wordprocessingDrawing" xmlns:w10="urn:schemas-microsoft-com:office:word" xmlns:w="http://schemas.openxmlformats.org/wordprocessingml/2006/main" xmlns:w14="http://schemas.microsoft.com/office/word/2010/wordml" xmlns:w15="http://schemas.microsoft.com/office/word/2012/wordml" xmlns:w16cex="http://schemas.microsoft.com/office/word/2018/wordml/cex" xmlns:w16cid="http://schemas.microsoft.com/office/word/2016/wordml/cid" xmlns:w16="http://schemas.microsoft.com/office/word/2018/wordml" xmlns:w16du="http://schemas.microsoft.com/office/word/2023/wordml/word16du" xmlns:w16sdtdh="http://schemas.microsoft.com/office/word/2020/wordml/sdtdatahash" xmlns:w16se="http://schemas.microsoft.com/office/word/2015/wordml/symex" xmlns:wpg="http://schemas.microsoft.com/office/word/2010/wordprocessingGroup" xmlns:wpi="http://schemas.microsoft.com/office/word/2010/wordprocessingInk" xmlns:wne="http://schemas.microsoft.com/office/word/2006/wordml" xmlns:wps="http://schemas.microsoft.com/office/word/2010/wordprocessingShape" mc:Ignorable="w14 w15 w16se w16cid w16 w16cex w16sdtdh w16du wp14">
+<w:ftr xmlns:wpc="http://schemas.microsoft.com/office/word/2010/wordprocessingCanvas" xmlns:cx="http://schemas.microsoft.com/office/drawing/2014/chartex" xmlns:cx1="http://schemas.microsoft.com/office/drawing/2015/9/8/chartex" xmlns:cx2="http://schemas.microsoft.com/office/drawing/2015/10/21/chartex" xmlns:cx3="http://schemas.microsoft.com/office/drawing/2016/5/9/chartex" xmlns:cx4="http://schemas.microsoft.com/office/drawing/2016/5/10/chartex" xmlns:cx5="http://schemas.microsoft.com/office/drawing/2016/5/11/chartex" xmlns:cx6="http://schemas.microsoft.com/office/drawing/2016/5/12/chartex" xmlns:cx7="http://schemas.microsoft.com/office/drawing/2016/5/13/chartex" xmlns:cx8="http://schemas.microsoft.com/office/drawing/2016/5/14/chartex" xmlns:mc="http://schemas.openxmlformats.org/markup-compatibility/2006" xmlns:aink="http://schemas.microsoft.com/office/drawing/2016/ink" xmlns:am3d="http://schemas.microsoft.com/office/drawing/2017/model3d" xmlns:o="urn:schemas-microsoft-com:office:office" xmlns:oel="http://schemas.microsoft.com/office/2019/extlst" xmlns:r="http://schemas.openxmlformats.org/officeDocument/2006/relationships" xmlns:m="http://schemas.openxmlformats.org/officeDocument/2006/math" xmlns:v="urn:schemas-microsoft-com:vml" xmlns:wp14="http://schemas.microsoft.com/office/word/2010/wordprocessingDrawing" xmlns:wp="http://schemas.openxmlformats.org/drawingml/2006/wordprocessingDrawing" xmlns:w10="urn:schemas-microsoft-com:office:word" xmlns:w="http://schemas.openxmlformats.org/wordprocessingml/2006/main" xmlns:w14="http://schemas.microsoft.com/office/word/2010/wordml" xmlns:w15="http://schemas.microsoft.com/office/word/2012/wordml" xmlns:w16cex="http://schemas.microsoft.com/office/word/2018/wordml/cex" xmlns:w16cid="http://schemas.microsoft.com/office/word/2016/wordml/cid" xmlns:w16="http://schemas.microsoft.com/office/word/2018/wordml" xmlns:w16du="http://schemas.microsoft.com/office/word/2023/wordml/word16du" xmlns:w16sdtdh="http://schemas.microsoft.com/office/word/2020/wordml/sdtdatahash" xmlns:w16sdtfl="http://schemas.microsoft.com/office/word/2024/wordml/sdtformatlock" xmlns:w16se="http://schemas.microsoft.com/office/word/2015/wordml/symex" xmlns:wpg="http://schemas.microsoft.com/office/word/2010/wordprocessingGroup" xmlns:wpi="http://schemas.microsoft.com/office/word/2010/wordprocessingInk" xmlns:wne="http://schemas.microsoft.com/office/word/2006/wordml" xmlns:wps="http://schemas.microsoft.com/office/word/2010/wordprocessingShape" mc:Ignorable="w14 w15 w16se w16cid w16 w16cex w16sdtdh w16sdtfl w16du wp14">
   <w:p>
     <w:pPr>
       <w:pStyle w:val="Footer"/>
@@ -7199,7 +9895,7 @@
 </file>
 
 <file path=word/footer2.xml><?xml version="1.0" encoding="utf-8"?>
-<w:ftr xmlns:wpc="http://schemas.microsoft.com/office/word/2010/wordprocessingCanvas" xmlns:cx="http://schemas.microsoft.com/office/drawing/2014/chartex" xmlns:cx1="http://schemas.microsoft.com/office/drawing/2015/9/8/chartex" xmlns:cx2="http://schemas.microsoft.com/office/drawing/2015/10/21/chartex" xmlns:cx3="http://schemas.microsoft.com/office/drawing/2016/5/9/chartex" xmlns:cx4="http://schemas.microsoft.com/office/drawing/2016/5/10/chartex" xmlns:cx5="http://schemas.microsoft.com/office/drawing/2016/5/11/chartex" xmlns:cx6="http://schemas.microsoft.com/office/drawing/2016/5/12/chartex" xmlns:cx7="http://schemas.microsoft.com/office/drawing/2016/5/13/chartex" xmlns:cx8="http://schemas.microsoft.com/office/drawing/2016/5/14/chartex" xmlns:mc="http://schemas.openxmlformats.org/markup-compatibility/2006" xmlns:aink="http://schemas.microsoft.com/office/drawing/2016/ink" xmlns:am3d="http://schemas.microsoft.com/office/drawing/2017/model3d" xmlns:o="urn:schemas-microsoft-com:office:office" xmlns:oel="http://schemas.microsoft.com/office/2019/extlst" xmlns:r="http://schemas.openxmlformats.org/officeDocument/2006/relationships" xmlns:m="http://schemas.openxmlformats.org/officeDocument/2006/math" xmlns:v="urn:schemas-microsoft-com:vml" xmlns:wp14="http://schemas.microsoft.com/office/word/2010/wordprocessingDrawing" xmlns:wp="http://schemas.openxmlformats.org/drawingml/2006/wordprocessingDrawing" xmlns:w10="urn:schemas-microsoft-com:office:word" xmlns:w="http://schemas.openxmlformats.org/wordprocessingml/2006/main" xmlns:w14="http://schemas.microsoft.com/office/word/2010/wordml" xmlns:w15="http://schemas.microsoft.com/office/word/2012/wordml" xmlns:w16cex="http://schemas.microsoft.com/office/word/2018/wordml/cex" xmlns:w16cid="http://schemas.microsoft.com/office/word/2016/wordml/cid" xmlns:w16="http://schemas.microsoft.com/office/word/2018/wordml" xmlns:w16du="http://schemas.microsoft.com/office/word/2023/wordml/word16du" xmlns:w16sdtdh="http://schemas.microsoft.com/office/word/2020/wordml/sdtdatahash" xmlns:w16se="http://schemas.microsoft.com/office/word/2015/wordml/symex" xmlns:wpg="http://schemas.microsoft.com/office/word/2010/wordprocessingGroup" xmlns:wpi="http://schemas.microsoft.com/office/word/2010/wordprocessingInk" xmlns:wne="http://schemas.microsoft.com/office/word/2006/wordml" xmlns:wps="http://schemas.microsoft.com/office/word/2010/wordprocessingShape" mc:Ignorable="w14 w15 w16se w16cid w16 w16cex w16sdtdh w16du wp14">
+<w:ftr xmlns:wpc="http://schemas.microsoft.com/office/word/2010/wordprocessingCanvas" xmlns:cx="http://schemas.microsoft.com/office/drawing/2014/chartex" xmlns:cx1="http://schemas.microsoft.com/office/drawing/2015/9/8/chartex" xmlns:cx2="http://schemas.microsoft.com/office/drawing/2015/10/21/chartex" xmlns:cx3="http://schemas.microsoft.com/office/drawing/2016/5/9/chartex" xmlns:cx4="http://schemas.microsoft.com/office/drawing/2016/5/10/chartex" xmlns:cx5="http://schemas.microsoft.com/office/drawing/2016/5/11/chartex" xmlns:cx6="http://schemas.microsoft.com/office/drawing/2016/5/12/chartex" xmlns:cx7="http://schemas.microsoft.com/office/drawing/2016/5/13/chartex" xmlns:cx8="http://schemas.microsoft.com/office/drawing/2016/5/14/chartex" xmlns:mc="http://schemas.openxmlformats.org/markup-compatibility/2006" xmlns:aink="http://schemas.microsoft.com/office/drawing/2016/ink" xmlns:am3d="http://schemas.microsoft.com/office/drawing/2017/model3d" xmlns:o="urn:schemas-microsoft-com:office:office" xmlns:oel="http://schemas.microsoft.com/office/2019/extlst" xmlns:r="http://schemas.openxmlformats.org/officeDocument/2006/relationships" xmlns:m="http://schemas.openxmlformats.org/officeDocument/2006/math" xmlns:v="urn:schemas-microsoft-com:vml" xmlns:wp14="http://schemas.microsoft.com/office/word/2010/wordprocessingDrawing" xmlns:wp="http://schemas.openxmlformats.org/drawingml/2006/wordprocessingDrawing" xmlns:w10="urn:schemas-microsoft-com:office:word" xmlns:w="http://schemas.openxmlformats.org/wordprocessingml/2006/main" xmlns:w14="http://schemas.microsoft.com/office/word/2010/wordml" xmlns:w15="http://schemas.microsoft.com/office/word/2012/wordml" xmlns:w16cex="http://schemas.microsoft.com/office/word/2018/wordml/cex" xmlns:w16cid="http://schemas.microsoft.com/office/word/2016/wordml/cid" xmlns:w16="http://schemas.microsoft.com/office/word/2018/wordml" xmlns:w16du="http://schemas.microsoft.com/office/word/2023/wordml/word16du" xmlns:w16sdtdh="http://schemas.microsoft.com/office/word/2020/wordml/sdtdatahash" xmlns:w16sdtfl="http://schemas.microsoft.com/office/word/2024/wordml/sdtformatlock" xmlns:w16se="http://schemas.microsoft.com/office/word/2015/wordml/symex" xmlns:wpg="http://schemas.microsoft.com/office/word/2010/wordprocessingGroup" xmlns:wpi="http://schemas.microsoft.com/office/word/2010/wordprocessingInk" xmlns:wne="http://schemas.microsoft.com/office/word/2006/wordml" xmlns:wps="http://schemas.microsoft.com/office/word/2010/wordprocessingShape" mc:Ignorable="w14 w15 w16se w16cid w16 w16cex w16sdtdh w16sdtfl w16du wp14">
   <w:tbl>
     <w:tblPr>
       <w:tblStyle w:val="TableGrid"/>
@@ -7397,7 +10093,7 @@
 </file>
 
 <file path=word/footer3.xml><?xml version="1.0" encoding="utf-8"?>
-<w:ftr xmlns:wpc="http://schemas.microsoft.com/office/word/2010/wordprocessingCanvas" xmlns:cx="http://schemas.microsoft.com/office/drawing/2014/chartex" xmlns:cx1="http://schemas.microsoft.com/office/drawing/2015/9/8/chartex" xmlns:cx2="http://schemas.microsoft.com/office/drawing/2015/10/21/chartex" xmlns:cx3="http://schemas.microsoft.com/office/drawing/2016/5/9/chartex" xmlns:cx4="http://schemas.microsoft.com/office/drawing/2016/5/10/chartex" xmlns:cx5="http://schemas.microsoft.com/office/drawing/2016/5/11/chartex" xmlns:cx6="http://schemas.microsoft.com/office/drawing/2016/5/12/chartex" xmlns:cx7="http://schemas.microsoft.com/office/drawing/2016/5/13/chartex" xmlns:cx8="http://schemas.microsoft.com/office/drawing/2016/5/14/chartex" xmlns:mc="http://schemas.openxmlformats.org/markup-compatibility/2006" xmlns:aink="http://schemas.microsoft.com/office/drawing/2016/ink" xmlns:am3d="http://schemas.microsoft.com/office/drawing/2017/model3d" xmlns:o="urn:schemas-microsoft-com:office:office" xmlns:oel="http://schemas.microsoft.com/office/2019/extlst" xmlns:r="http://schemas.openxmlformats.org/officeDocument/2006/relationships" xmlns:m="http://schemas.openxmlformats.org/officeDocument/2006/math" xmlns:v="urn:schemas-microsoft-com:vml" xmlns:wp14="http://schemas.microsoft.com/office/word/2010/wordprocessingDrawing" xmlns:wp="http://schemas.openxmlformats.org/drawingml/2006/wordprocessingDrawing" xmlns:w10="urn:schemas-microsoft-com:office:word" xmlns:w="http://schemas.openxmlformats.org/wordprocessingml/2006/main" xmlns:w14="http://schemas.microsoft.com/office/word/2010/wordml" xmlns:w15="http://schemas.microsoft.com/office/word/2012/wordml" xmlns:w16cex="http://schemas.microsoft.com/office/word/2018/wordml/cex" xmlns:w16cid="http://schemas.microsoft.com/office/word/2016/wordml/cid" xmlns:w16="http://schemas.microsoft.com/office/word/2018/wordml" xmlns:w16du="http://schemas.microsoft.com/office/word/2023/wordml/word16du" xmlns:w16sdtdh="http://schemas.microsoft.com/office/word/2020/wordml/sdtdatahash" xmlns:w16se="http://schemas.microsoft.com/office/word/2015/wordml/symex" xmlns:wpg="http://schemas.microsoft.com/office/word/2010/wordprocessingGroup" xmlns:wpi="http://schemas.microsoft.com/office/word/2010/wordprocessingInk" xmlns:wne="http://schemas.microsoft.com/office/word/2006/wordml" xmlns:wps="http://schemas.microsoft.com/office/word/2010/wordprocessingShape" mc:Ignorable="w14 w15 w16se w16cid w16 w16cex w16sdtdh w16du wp14">
+<w:ftr xmlns:wpc="http://schemas.microsoft.com/office/word/2010/wordprocessingCanvas" xmlns:cx="http://schemas.microsoft.com/office/drawing/2014/chartex" xmlns:cx1="http://schemas.microsoft.com/office/drawing/2015/9/8/chartex" xmlns:cx2="http://schemas.microsoft.com/office/drawing/2015/10/21/chartex" xmlns:cx3="http://schemas.microsoft.com/office/drawing/2016/5/9/chartex" xmlns:cx4="http://schemas.microsoft.com/office/drawing/2016/5/10/chartex" xmlns:cx5="http://schemas.microsoft.com/office/drawing/2016/5/11/chartex" xmlns:cx6="http://schemas.microsoft.com/office/drawing/2016/5/12/chartex" xmlns:cx7="http://schemas.microsoft.com/office/drawing/2016/5/13/chartex" xmlns:cx8="http://schemas.microsoft.com/office/drawing/2016/5/14/chartex" xmlns:mc="http://schemas.openxmlformats.org/markup-compatibility/2006" xmlns:aink="http://schemas.microsoft.com/office/drawing/2016/ink" xmlns:am3d="http://schemas.microsoft.com/office/drawing/2017/model3d" xmlns:o="urn:schemas-microsoft-com:office:office" xmlns:oel="http://schemas.microsoft.com/office/2019/extlst" xmlns:r="http://schemas.openxmlformats.org/officeDocument/2006/relationships" xmlns:m="http://schemas.openxmlformats.org/officeDocument/2006/math" xmlns:v="urn:schemas-microsoft-com:vml" xmlns:wp14="http://schemas.microsoft.com/office/word/2010/wordprocessingDrawing" xmlns:wp="http://schemas.openxmlformats.org/drawingml/2006/wordprocessingDrawing" xmlns:w10="urn:schemas-microsoft-com:office:word" xmlns:w="http://schemas.openxmlformats.org/wordprocessingml/2006/main" xmlns:w14="http://schemas.microsoft.com/office/word/2010/wordml" xmlns:w15="http://schemas.microsoft.com/office/word/2012/wordml" xmlns:w16cex="http://schemas.microsoft.com/office/word/2018/wordml/cex" xmlns:w16cid="http://schemas.microsoft.com/office/word/2016/wordml/cid" xmlns:w16="http://schemas.microsoft.com/office/word/2018/wordml" xmlns:w16du="http://schemas.microsoft.com/office/word/2023/wordml/word16du" xmlns:w16sdtdh="http://schemas.microsoft.com/office/word/2020/wordml/sdtdatahash" xmlns:w16sdtfl="http://schemas.microsoft.com/office/word/2024/wordml/sdtformatlock" xmlns:w16se="http://schemas.microsoft.com/office/word/2015/wordml/symex" xmlns:wpg="http://schemas.microsoft.com/office/word/2010/wordprocessingGroup" xmlns:wpi="http://schemas.microsoft.com/office/word/2010/wordprocessingInk" xmlns:wne="http://schemas.microsoft.com/office/word/2006/wordml" xmlns:wps="http://schemas.microsoft.com/office/word/2010/wordprocessingShape" mc:Ignorable="w14 w15 w16se w16cid w16 w16cex w16sdtdh w16sdtfl w16du wp14">
   <w:p>
     <w:pPr>
       <w:pStyle w:val="Footer"/>
@@ -7407,7 +10103,7 @@
 </file>
 
 <file path=word/footnotes.xml><?xml version="1.0" encoding="utf-8"?>
-<w:footnotes xmlns:wpc="http://schemas.microsoft.com/office/word/2010/wordprocessingCanvas" xmlns:cx="http://schemas.microsoft.com/office/drawing/2014/chartex" xmlns:cx1="http://schemas.microsoft.com/office/drawing/2015/9/8/chartex" xmlns:cx2="http://schemas.microsoft.com/office/drawing/2015/10/21/chartex" xmlns:cx3="http://schemas.microsoft.com/office/drawing/2016/5/9/chartex" xmlns:cx4="http://schemas.microsoft.com/office/drawing/2016/5/10/chartex" xmlns:cx5="http://schemas.microsoft.com/office/drawing/2016/5/11/chartex" xmlns:cx6="http://schemas.microsoft.com/office/drawing/2016/5/12/chartex" xmlns:cx7="http://schemas.microsoft.com/office/drawing/2016/5/13/chartex" xmlns:cx8="http://schemas.microsoft.com/office/drawing/2016/5/14/chartex" xmlns:mc="http://schemas.openxmlformats.org/markup-compatibility/2006" xmlns:aink="http://schemas.microsoft.com/office/drawing/2016/ink" xmlns:am3d="http://schemas.microsoft.com/office/drawing/2017/model3d" xmlns:o="urn:schemas-microsoft-com:office:office" xmlns:oel="http://schemas.microsoft.com/office/2019/extlst" xmlns:r="http://schemas.openxmlformats.org/officeDocument/2006/relationships" xmlns:m="http://schemas.openxmlformats.org/officeDocument/2006/math" xmlns:v="urn:schemas-microsoft-com:vml" xmlns:wp14="http://schemas.microsoft.com/office/word/2010/wordprocessingDrawing" xmlns:wp="http://schemas.openxmlformats.org/drawingml/2006/wordprocessingDrawing" xmlns:w10="urn:schemas-microsoft-com:office:word" xmlns:w="http://schemas.openxmlformats.org/wordprocessingml/2006/main" xmlns:w14="http://schemas.microsoft.com/office/word/2010/wordml" xmlns:w15="http://schemas.microsoft.com/office/word/2012/wordml" xmlns:w16cex="http://schemas.microsoft.com/office/word/2018/wordml/cex" xmlns:w16cid="http://schemas.microsoft.com/office/word/2016/wordml/cid" xmlns:w16="http://schemas.microsoft.com/office/word/2018/wordml" xmlns:w16du="http://schemas.microsoft.com/office/word/2023/wordml/word16du" xmlns:w16sdtdh="http://schemas.microsoft.com/office/word/2020/wordml/sdtdatahash" xmlns:w16se="http://schemas.microsoft.com/office/word/2015/wordml/symex" xmlns:wpg="http://schemas.microsoft.com/office/word/2010/wordprocessingGroup" xmlns:wpi="http://schemas.microsoft.com/office/word/2010/wordprocessingInk" xmlns:wne="http://schemas.microsoft.com/office/word/2006/wordml" xmlns:wps="http://schemas.microsoft.com/office/word/2010/wordprocessingShape" mc:Ignorable="w14 w15 w16se w16cid w16 w16cex w16sdtdh w16du wp14">
+<w:footnotes xmlns:wpc="http://schemas.microsoft.com/office/word/2010/wordprocessingCanvas" xmlns:cx="http://schemas.microsoft.com/office/drawing/2014/chartex" xmlns:cx1="http://schemas.microsoft.com/office/drawing/2015/9/8/chartex" xmlns:cx2="http://schemas.microsoft.com/office/drawing/2015/10/21/chartex" xmlns:cx3="http://schemas.microsoft.com/office/drawing/2016/5/9/chartex" xmlns:cx4="http://schemas.microsoft.com/office/drawing/2016/5/10/chartex" xmlns:cx5="http://schemas.microsoft.com/office/drawing/2016/5/11/chartex" xmlns:cx6="http://schemas.microsoft.com/office/drawing/2016/5/12/chartex" xmlns:cx7="http://schemas.microsoft.com/office/drawing/2016/5/13/chartex" xmlns:cx8="http://schemas.microsoft.com/office/drawing/2016/5/14/chartex" xmlns:mc="http://schemas.openxmlformats.org/markup-compatibility/2006" xmlns:aink="http://schemas.microsoft.com/office/drawing/2016/ink" xmlns:am3d="http://schemas.microsoft.com/office/drawing/2017/model3d" xmlns:o="urn:schemas-microsoft-com:office:office" xmlns:oel="http://schemas.microsoft.com/office/2019/extlst" xmlns:r="http://schemas.openxmlformats.org/officeDocument/2006/relationships" xmlns:m="http://schemas.openxmlformats.org/officeDocument/2006/math" xmlns:v="urn:schemas-microsoft-com:vml" xmlns:wp14="http://schemas.microsoft.com/office/word/2010/wordprocessingDrawing" xmlns:wp="http://schemas.openxmlformats.org/drawingml/2006/wordprocessingDrawing" xmlns:w10="urn:schemas-microsoft-com:office:word" xmlns:w="http://schemas.openxmlformats.org/wordprocessingml/2006/main" xmlns:w14="http://schemas.microsoft.com/office/word/2010/wordml" xmlns:w15="http://schemas.microsoft.com/office/word/2012/wordml" xmlns:w16cex="http://schemas.microsoft.com/office/word/2018/wordml/cex" xmlns:w16cid="http://schemas.microsoft.com/office/word/2016/wordml/cid" xmlns:w16="http://schemas.microsoft.com/office/word/2018/wordml" xmlns:w16du="http://schemas.microsoft.com/office/word/2023/wordml/word16du" xmlns:w16sdtdh="http://schemas.microsoft.com/office/word/2020/wordml/sdtdatahash" xmlns:w16sdtfl="http://schemas.microsoft.com/office/word/2024/wordml/sdtformatlock" xmlns:w16se="http://schemas.microsoft.com/office/word/2015/wordml/symex" xmlns:wpg="http://schemas.microsoft.com/office/word/2010/wordprocessingGroup" xmlns:wpi="http://schemas.microsoft.com/office/word/2010/wordprocessingInk" xmlns:wne="http://schemas.microsoft.com/office/word/2006/wordml" xmlns:wps="http://schemas.microsoft.com/office/word/2010/wordprocessingShape" mc:Ignorable="w14 w15 w16se w16cid w16 w16cex w16sdtdh w16sdtfl w16du wp14">
   <w:footnote w:type="separator" w:id="-1">
     <w:p>
       <w:r>
@@ -7426,7 +10122,7 @@
 </file>
 
 <file path=word/header1.xml><?xml version="1.0" encoding="utf-8"?>
-<w:hdr xmlns:wpc="http://schemas.microsoft.com/office/word/2010/wordprocessingCanvas" xmlns:cx="http://schemas.microsoft.com/office/drawing/2014/chartex" xmlns:cx1="http://schemas.microsoft.com/office/drawing/2015/9/8/chartex" xmlns:cx2="http://schemas.microsoft.com/office/drawing/2015/10/21/chartex" xmlns:cx3="http://schemas.microsoft.com/office/drawing/2016/5/9/chartex" xmlns:cx4="http://schemas.microsoft.com/office/drawing/2016/5/10/chartex" xmlns:cx5="http://schemas.microsoft.com/office/drawing/2016/5/11/chartex" xmlns:cx6="http://schemas.microsoft.com/office/drawing/2016/5/12/chartex" xmlns:cx7="http://schemas.microsoft.com/office/drawing/2016/5/13/chartex" xmlns:cx8="http://schemas.microsoft.com/office/drawing/2016/5/14/chartex" xmlns:mc="http://schemas.openxmlformats.org/markup-compatibility/2006" xmlns:aink="http://schemas.microsoft.com/office/drawing/2016/ink" xmlns:am3d="http://schemas.microsoft.com/office/drawing/2017/model3d" xmlns:o="urn:schemas-microsoft-com:office:office" xmlns:oel="http://schemas.microsoft.com/office/2019/extlst" xmlns:r="http://schemas.openxmlformats.org/officeDocument/2006/relationships" xmlns:m="http://schemas.openxmlformats.org/officeDocument/2006/math" xmlns:v="urn:schemas-microsoft-com:vml" xmlns:wp14="http://schemas.microsoft.com/office/word/2010/wordprocessingDrawing" xmlns:wp="http://schemas.openxmlformats.org/drawingml/2006/wordprocessingDrawing" xmlns:w10="urn:schemas-microsoft-com:office:word" xmlns:w="http://schemas.openxmlformats.org/wordprocessingml/2006/main" xmlns:w14="http://schemas.microsoft.com/office/word/2010/wordml" xmlns:w15="http://schemas.microsoft.com/office/word/2012/wordml" xmlns:w16cex="http://schemas.microsoft.com/office/word/2018/wordml/cex" xmlns:w16cid="http://schemas.microsoft.com/office/word/2016/wordml/cid" xmlns:w16="http://schemas.microsoft.com/office/word/2018/wordml" xmlns:w16du="http://schemas.microsoft.com/office/word/2023/wordml/word16du" xmlns:w16sdtdh="http://schemas.microsoft.com/office/word/2020/wordml/sdtdatahash" xmlns:w16se="http://schemas.microsoft.com/office/word/2015/wordml/symex" xmlns:wpg="http://schemas.microsoft.com/office/word/2010/wordprocessingGroup" xmlns:wpi="http://schemas.microsoft.com/office/word/2010/wordprocessingInk" xmlns:wne="http://schemas.microsoft.com/office/word/2006/wordml" xmlns:wps="http://schemas.microsoft.com/office/word/2010/wordprocessingShape" mc:Ignorable="w14 w15 w16se w16cid w16 w16cex w16sdtdh w16du wp14">
+<w:hdr xmlns:wpc="http://schemas.microsoft.com/office/word/2010/wordprocessingCanvas" xmlns:cx="http://schemas.microsoft.com/office/drawing/2014/chartex" xmlns:cx1="http://schemas.microsoft.com/office/drawing/2015/9/8/chartex" xmlns:cx2="http://schemas.microsoft.com/office/drawing/2015/10/21/chartex" xmlns:cx3="http://schemas.microsoft.com/office/drawing/2016/5/9/chartex" xmlns:cx4="http://schemas.microsoft.com/office/drawing/2016/5/10/chartex" xmlns:cx5="http://schemas.microsoft.com/office/drawing/2016/5/11/chartex" xmlns:cx6="http://schemas.microsoft.com/office/drawing/2016/5/12/chartex" xmlns:cx7="http://schemas.microsoft.com/office/drawing/2016/5/13/chartex" xmlns:cx8="http://schemas.microsoft.com/office/drawing/2016/5/14/chartex" xmlns:mc="http://schemas.openxmlformats.org/markup-compatibility/2006" xmlns:aink="http://schemas.microsoft.com/office/drawing/2016/ink" xmlns:am3d="http://schemas.microsoft.com/office/drawing/2017/model3d" xmlns:o="urn:schemas-microsoft-com:office:office" xmlns:oel="http://schemas.microsoft.com/office/2019/extlst" xmlns:r="http://schemas.openxmlformats.org/officeDocument/2006/relationships" xmlns:m="http://schemas.openxmlformats.org/officeDocument/2006/math" xmlns:v="urn:schemas-microsoft-com:vml" xmlns:wp14="http://schemas.microsoft.com/office/word/2010/wordprocessingDrawing" xmlns:wp="http://schemas.openxmlformats.org/drawingml/2006/wordprocessingDrawing" xmlns:w10="urn:schemas-microsoft-com:office:word" xmlns:w="http://schemas.openxmlformats.org/wordprocessingml/2006/main" xmlns:w14="http://schemas.microsoft.com/office/word/2010/wordml" xmlns:w15="http://schemas.microsoft.com/office/word/2012/wordml" xmlns:w16cex="http://schemas.microsoft.com/office/word/2018/wordml/cex" xmlns:w16cid="http://schemas.microsoft.com/office/word/2016/wordml/cid" xmlns:w16="http://schemas.microsoft.com/office/word/2018/wordml" xmlns:w16du="http://schemas.microsoft.com/office/word/2023/wordml/word16du" xmlns:w16sdtdh="http://schemas.microsoft.com/office/word/2020/wordml/sdtdatahash" xmlns:w16sdtfl="http://schemas.microsoft.com/office/word/2024/wordml/sdtformatlock" xmlns:w16se="http://schemas.microsoft.com/office/word/2015/wordml/symex" xmlns:wpg="http://schemas.microsoft.com/office/word/2010/wordprocessingGroup" xmlns:wpi="http://schemas.microsoft.com/office/word/2010/wordprocessingInk" xmlns:wne="http://schemas.microsoft.com/office/word/2006/wordml" xmlns:wps="http://schemas.microsoft.com/office/word/2010/wordprocessingShape" mc:Ignorable="w14 w15 w16se w16cid w16 w16cex w16sdtdh w16sdtfl w16du wp14">
   <w:p>
     <w:pPr>
       <w:pStyle w:val="Header"/>
@@ -7436,7 +10132,7 @@
 </file>
 
 <file path=word/header2.xml><?xml version="1.0" encoding="utf-8"?>
-<w:hdr xmlns:wpc="http://schemas.microsoft.com/office/word/2010/wordprocessingCanvas" xmlns:cx="http://schemas.microsoft.com/office/drawing/2014/chartex" xmlns:cx1="http://schemas.microsoft.com/office/drawing/2015/9/8/chartex" xmlns:cx2="http://schemas.microsoft.com/office/drawing/2015/10/21/chartex" xmlns:cx3="http://schemas.microsoft.com/office/drawing/2016/5/9/chartex" xmlns:cx4="http://schemas.microsoft.com/office/drawing/2016/5/10/chartex" xmlns:cx5="http://schemas.microsoft.com/office/drawing/2016/5/11/chartex" xmlns:cx6="http://schemas.microsoft.com/office/drawing/2016/5/12/chartex" xmlns:cx7="http://schemas.microsoft.com/office/drawing/2016/5/13/chartex" xmlns:cx8="http://schemas.microsoft.com/office/drawing/2016/5/14/chartex" xmlns:mc="http://schemas.openxmlformats.org/markup-compatibility/2006" xmlns:aink="http://schemas.microsoft.com/office/drawing/2016/ink" xmlns:am3d="http://schemas.microsoft.com/office/drawing/2017/model3d" xmlns:o="urn:schemas-microsoft-com:office:office" xmlns:oel="http://schemas.microsoft.com/office/2019/extlst" xmlns:r="http://schemas.openxmlformats.org/officeDocument/2006/relationships" xmlns:m="http://schemas.openxmlformats.org/officeDocument/2006/math" xmlns:v="urn:schemas-microsoft-com:vml" xmlns:wp14="http://schemas.microsoft.com/office/word/2010/wordprocessingDrawing" xmlns:wp="http://schemas.openxmlformats.org/drawingml/2006/wordprocessingDrawing" xmlns:w10="urn:schemas-microsoft-com:office:word" xmlns:w="http://schemas.openxmlformats.org/wordprocessingml/2006/main" xmlns:w14="http://schemas.microsoft.com/office/word/2010/wordml" xmlns:w15="http://schemas.microsoft.com/office/word/2012/wordml" xmlns:w16cex="http://schemas.microsoft.com/office/word/2018/wordml/cex" xmlns:w16cid="http://schemas.microsoft.com/office/word/2016/wordml/cid" xmlns:w16="http://schemas.microsoft.com/office/word/2018/wordml" xmlns:w16du="http://schemas.microsoft.com/office/word/2023/wordml/word16du" xmlns:w16sdtdh="http://schemas.microsoft.com/office/word/2020/wordml/sdtdatahash" xmlns:w16se="http://schemas.microsoft.com/office/word/2015/wordml/symex" xmlns:wpg="http://schemas.microsoft.com/office/word/2010/wordprocessingGroup" xmlns:wpi="http://schemas.microsoft.com/office/word/2010/wordprocessingInk" xmlns:wne="http://schemas.microsoft.com/office/word/2006/wordml" xmlns:wps="http://schemas.microsoft.com/office/word/2010/wordprocessingShape" mc:Ignorable="w14 w15 w16se w16cid w16 w16cex w16sdtdh w16du wp14">
+<w:hdr xmlns:wpc="http://schemas.microsoft.com/office/word/2010/wordprocessingCanvas" xmlns:cx="http://schemas.microsoft.com/office/drawing/2014/chartex" xmlns:cx1="http://schemas.microsoft.com/office/drawing/2015/9/8/chartex" xmlns:cx2="http://schemas.microsoft.com/office/drawing/2015/10/21/chartex" xmlns:cx3="http://schemas.microsoft.com/office/drawing/2016/5/9/chartex" xmlns:cx4="http://schemas.microsoft.com/office/drawing/2016/5/10/chartex" xmlns:cx5="http://schemas.microsoft.com/office/drawing/2016/5/11/chartex" xmlns:cx6="http://schemas.microsoft.com/office/drawing/2016/5/12/chartex" xmlns:cx7="http://schemas.microsoft.com/office/drawing/2016/5/13/chartex" xmlns:cx8="http://schemas.microsoft.com/office/drawing/2016/5/14/chartex" xmlns:mc="http://schemas.openxmlformats.org/markup-compatibility/2006" xmlns:aink="http://schemas.microsoft.com/office/drawing/2016/ink" xmlns:am3d="http://schemas.microsoft.com/office/drawing/2017/model3d" xmlns:o="urn:schemas-microsoft-com:office:office" xmlns:oel="http://schemas.microsoft.com/office/2019/extlst" xmlns:r="http://schemas.openxmlformats.org/officeDocument/2006/relationships" xmlns:m="http://schemas.openxmlformats.org/officeDocument/2006/math" xmlns:v="urn:schemas-microsoft-com:vml" xmlns:wp14="http://schemas.microsoft.com/office/word/2010/wordprocessingDrawing" xmlns:wp="http://schemas.openxmlformats.org/drawingml/2006/wordprocessingDrawing" xmlns:w10="urn:schemas-microsoft-com:office:word" xmlns:w="http://schemas.openxmlformats.org/wordprocessingml/2006/main" xmlns:w14="http://schemas.microsoft.com/office/word/2010/wordml" xmlns:w15="http://schemas.microsoft.com/office/word/2012/wordml" xmlns:w16cex="http://schemas.microsoft.com/office/word/2018/wordml/cex" xmlns:w16cid="http://schemas.microsoft.com/office/word/2016/wordml/cid" xmlns:w16="http://schemas.microsoft.com/office/word/2018/wordml" xmlns:w16du="http://schemas.microsoft.com/office/word/2023/wordml/word16du" xmlns:w16sdtdh="http://schemas.microsoft.com/office/word/2020/wordml/sdtdatahash" xmlns:w16sdtfl="http://schemas.microsoft.com/office/word/2024/wordml/sdtformatlock" xmlns:w16se="http://schemas.microsoft.com/office/word/2015/wordml/symex" xmlns:wpg="http://schemas.microsoft.com/office/word/2010/wordprocessingGroup" xmlns:wpi="http://schemas.microsoft.com/office/word/2010/wordprocessingInk" xmlns:wne="http://schemas.microsoft.com/office/word/2006/wordml" xmlns:wps="http://schemas.microsoft.com/office/word/2010/wordprocessingShape" mc:Ignorable="w14 w15 w16se w16cid w16 w16cex w16sdtdh w16sdtfl w16du wp14">
   <w:p>
     <w:pPr>
       <w:pStyle w:val="Header"/>
@@ -7446,7 +10142,7 @@
 </file>
 
 <file path=word/header3.xml><?xml version="1.0" encoding="utf-8"?>
-<w:hdr xmlns:wpc="http://schemas.microsoft.com/office/word/2010/wordprocessingCanvas" xmlns:cx="http://schemas.microsoft.com/office/drawing/2014/chartex" xmlns:cx1="http://schemas.microsoft.com/office/drawing/2015/9/8/chartex" xmlns:cx2="http://schemas.microsoft.com/office/drawing/2015/10/21/chartex" xmlns:cx3="http://schemas.microsoft.com/office/drawing/2016/5/9/chartex" xmlns:cx4="http://schemas.microsoft.com/office/drawing/2016/5/10/chartex" xmlns:cx5="http://schemas.microsoft.com/office/drawing/2016/5/11/chartex" xmlns:cx6="http://schemas.microsoft.com/office/drawing/2016/5/12/chartex" xmlns:cx7="http://schemas.microsoft.com/office/drawing/2016/5/13/chartex" xmlns:cx8="http://schemas.microsoft.com/office/drawing/2016/5/14/chartex" xmlns:mc="http://schemas.openxmlformats.org/markup-compatibility/2006" xmlns:aink="http://schemas.microsoft.com/office/drawing/2016/ink" xmlns:am3d="http://schemas.microsoft.com/office/drawing/2017/model3d" xmlns:o="urn:schemas-microsoft-com:office:office" xmlns:oel="http://schemas.microsoft.com/office/2019/extlst" xmlns:r="http://schemas.openxmlformats.org/officeDocument/2006/relationships" xmlns:m="http://schemas.openxmlformats.org/officeDocument/2006/math" xmlns:v="urn:schemas-microsoft-com:vml" xmlns:wp14="http://schemas.microsoft.com/office/word/2010/wordprocessingDrawing" xmlns:wp="http://schemas.openxmlformats.org/drawingml/2006/wordprocessingDrawing" xmlns:w10="urn:schemas-microsoft-com:office:word" xmlns:w="http://schemas.openxmlformats.org/wordprocessingml/2006/main" xmlns:w14="http://schemas.microsoft.com/office/word/2010/wordml" xmlns:w15="http://schemas.microsoft.com/office/word/2012/wordml" xmlns:w16cex="http://schemas.microsoft.com/office/word/2018/wordml/cex" xmlns:w16cid="http://schemas.microsoft.com/office/word/2016/wordml/cid" xmlns:w16="http://schemas.microsoft.com/office/word/2018/wordml" xmlns:w16du="http://schemas.microsoft.com/office/word/2023/wordml/word16du" xmlns:w16sdtdh="http://schemas.microsoft.com/office/word/2020/wordml/sdtdatahash" xmlns:w16se="http://schemas.microsoft.com/office/word/2015/wordml/symex" xmlns:wpg="http://schemas.microsoft.com/office/word/2010/wordprocessingGroup" xmlns:wpi="http://schemas.microsoft.com/office/word/2010/wordprocessingInk" xmlns:wne="http://schemas.microsoft.com/office/word/2006/wordml" xmlns:wps="http://schemas.microsoft.com/office/word/2010/wordprocessingShape" mc:Ignorable="w14 w15 w16se w16cid w16 w16cex w16sdtdh w16du wp14">
+<w:hdr xmlns:wpc="http://schemas.microsoft.com/office/word/2010/wordprocessingCanvas" xmlns:cx="http://schemas.microsoft.com/office/drawing/2014/chartex" xmlns:cx1="http://schemas.microsoft.com/office/drawing/2015/9/8/chartex" xmlns:cx2="http://schemas.microsoft.com/office/drawing/2015/10/21/chartex" xmlns:cx3="http://schemas.microsoft.com/office/drawing/2016/5/9/chartex" xmlns:cx4="http://schemas.microsoft.com/office/drawing/2016/5/10/chartex" xmlns:cx5="http://schemas.microsoft.com/office/drawing/2016/5/11/chartex" xmlns:cx6="http://schemas.microsoft.com/office/drawing/2016/5/12/chartex" xmlns:cx7="http://schemas.microsoft.com/office/drawing/2016/5/13/chartex" xmlns:cx8="http://schemas.microsoft.com/office/drawing/2016/5/14/chartex" xmlns:mc="http://schemas.openxmlformats.org/markup-compatibility/2006" xmlns:aink="http://schemas.microsoft.com/office/drawing/2016/ink" xmlns:am3d="http://schemas.microsoft.com/office/drawing/2017/model3d" xmlns:o="urn:schemas-microsoft-com:office:office" xmlns:oel="http://schemas.microsoft.com/office/2019/extlst" xmlns:r="http://schemas.openxmlformats.org/officeDocument/2006/relationships" xmlns:m="http://schemas.openxmlformats.org/officeDocument/2006/math" xmlns:v="urn:schemas-microsoft-com:vml" xmlns:wp14="http://schemas.microsoft.com/office/word/2010/wordprocessingDrawing" xmlns:wp="http://schemas.openxmlformats.org/drawingml/2006/wordprocessingDrawing" xmlns:w10="urn:schemas-microsoft-com:office:word" xmlns:w="http://schemas.openxmlformats.org/wordprocessingml/2006/main" xmlns:w14="http://schemas.microsoft.com/office/word/2010/wordml" xmlns:w15="http://schemas.microsoft.com/office/word/2012/wordml" xmlns:w16cex="http://schemas.microsoft.com/office/word/2018/wordml/cex" xmlns:w16cid="http://schemas.microsoft.com/office/word/2016/wordml/cid" xmlns:w16="http://schemas.microsoft.com/office/word/2018/wordml" xmlns:w16du="http://schemas.microsoft.com/office/word/2023/wordml/word16du" xmlns:w16sdtdh="http://schemas.microsoft.com/office/word/2020/wordml/sdtdatahash" xmlns:w16sdtfl="http://schemas.microsoft.com/office/word/2024/wordml/sdtformatlock" xmlns:w16se="http://schemas.microsoft.com/office/word/2015/wordml/symex" xmlns:wpg="http://schemas.microsoft.com/office/word/2010/wordprocessingGroup" xmlns:wpi="http://schemas.microsoft.com/office/word/2010/wordprocessingInk" xmlns:wne="http://schemas.microsoft.com/office/word/2006/wordml" xmlns:wps="http://schemas.microsoft.com/office/word/2010/wordprocessingShape" mc:Ignorable="w14 w15 w16se w16cid w16 w16cex w16sdtdh w16sdtfl w16du wp14">
   <w:p>
     <w:pPr>
       <w:pStyle w:val="Header"/>
@@ -7456,7 +10152,7 @@
 </file>
 
 <file path=word/numbering.xml><?xml version="1.0" encoding="utf-8"?>
-<w:numbering xmlns:wpc="http://schemas.microsoft.com/office/word/2010/wordprocessingCanvas" xmlns:cx="http://schemas.microsoft.com/office/drawing/2014/chartex" xmlns:cx1="http://schemas.microsoft.com/office/drawing/2015/9/8/chartex" xmlns:cx2="http://schemas.microsoft.com/office/drawing/2015/10/21/chartex" xmlns:cx3="http://schemas.microsoft.com/office/drawing/2016/5/9/chartex" xmlns:cx4="http://schemas.microsoft.com/office/drawing/2016/5/10/chartex" xmlns:cx5="http://schemas.microsoft.com/office/drawing/2016/5/11/chartex" xmlns:cx6="http://schemas.microsoft.com/office/drawing/2016/5/12/chartex" xmlns:cx7="http://schemas.microsoft.com/office/drawing/2016/5/13/chartex" xmlns:cx8="http://schemas.microsoft.com/office/drawing/2016/5/14/chartex" xmlns:mc="http://schemas.openxmlformats.org/markup-compatibility/2006" xmlns:aink="http://schemas.microsoft.com/office/drawing/2016/ink" xmlns:am3d="http://schemas.microsoft.com/office/drawing/2017/model3d" xmlns:o="urn:schemas-microsoft-com:office:office" xmlns:oel="http://schemas.microsoft.com/office/2019/extlst" xmlns:r="http://schemas.openxmlformats.org/officeDocument/2006/relationships" xmlns:m="http://schemas.openxmlformats.org/officeDocument/2006/math" xmlns:v="urn:schemas-microsoft-com:vml" xmlns:wp14="http://schemas.microsoft.com/office/word/2010/wordprocessingDrawing" xmlns:wp="http://schemas.openxmlformats.org/drawingml/2006/wordprocessingDrawing" xmlns:w10="urn:schemas-microsoft-com:office:word" xmlns:w="http://schemas.openxmlformats.org/wordprocessingml/2006/main" xmlns:w14="http://schemas.microsoft.com/office/word/2010/wordml" xmlns:w15="http://schemas.microsoft.com/office/word/2012/wordml" xmlns:w16cex="http://schemas.microsoft.com/office/word/2018/wordml/cex" xmlns:w16cid="http://schemas.microsoft.com/office/word/2016/wordml/cid" xmlns:w16="http://schemas.microsoft.com/office/word/2018/wordml" xmlns:w16du="http://schemas.microsoft.com/office/word/2023/wordml/word16du" xmlns:w16sdtdh="http://schemas.microsoft.com/office/word/2020/wordml/sdtdatahash" xmlns:w16se="http://schemas.microsoft.com/office/word/2015/wordml/symex" xmlns:wpg="http://schemas.microsoft.com/office/word/2010/wordprocessingGroup" xmlns:wpi="http://schemas.microsoft.com/office/word/2010/wordprocessingInk" xmlns:wne="http://schemas.microsoft.com/office/word/2006/wordml" xmlns:wps="http://schemas.microsoft.com/office/word/2010/wordprocessingShape" mc:Ignorable="w14 w15 w16se w16cid w16 w16cex w16sdtdh w16du wp14">
+<w:numbering xmlns:wpc="http://schemas.microsoft.com/office/word/2010/wordprocessingCanvas" xmlns:cx="http://schemas.microsoft.com/office/drawing/2014/chartex" xmlns:cx1="http://schemas.microsoft.com/office/drawing/2015/9/8/chartex" xmlns:cx2="http://schemas.microsoft.com/office/drawing/2015/10/21/chartex" xmlns:cx3="http://schemas.microsoft.com/office/drawing/2016/5/9/chartex" xmlns:cx4="http://schemas.microsoft.com/office/drawing/2016/5/10/chartex" xmlns:cx5="http://schemas.microsoft.com/office/drawing/2016/5/11/chartex" xmlns:cx6="http://schemas.microsoft.com/office/drawing/2016/5/12/chartex" xmlns:cx7="http://schemas.microsoft.com/office/drawing/2016/5/13/chartex" xmlns:cx8="http://schemas.microsoft.com/office/drawing/2016/5/14/chartex" xmlns:mc="http://schemas.openxmlformats.org/markup-compatibility/2006" xmlns:aink="http://schemas.microsoft.com/office/drawing/2016/ink" xmlns:am3d="http://schemas.microsoft.com/office/drawing/2017/model3d" xmlns:o="urn:schemas-microsoft-com:office:office" xmlns:oel="http://schemas.microsoft.com/office/2019/extlst" xmlns:r="http://schemas.openxmlformats.org/officeDocument/2006/relationships" xmlns:m="http://schemas.openxmlformats.org/officeDocument/2006/math" xmlns:v="urn:schemas-microsoft-com:vml" xmlns:wp14="http://schemas.microsoft.com/office/word/2010/wordprocessingDrawing" xmlns:wp="http://schemas.openxmlformats.org/drawingml/2006/wordprocessingDrawing" xmlns:w10="urn:schemas-microsoft-com:office:word" xmlns:w="http://schemas.openxmlformats.org/wordprocessingml/2006/main" xmlns:w14="http://schemas.microsoft.com/office/word/2010/wordml" xmlns:w15="http://schemas.microsoft.com/office/word/2012/wordml" xmlns:w16cex="http://schemas.microsoft.com/office/word/2018/wordml/cex" xmlns:w16cid="http://schemas.microsoft.com/office/word/2016/wordml/cid" xmlns:w16="http://schemas.microsoft.com/office/word/2018/wordml" xmlns:w16du="http://schemas.microsoft.com/office/word/2023/wordml/word16du" xmlns:w16sdtdh="http://schemas.microsoft.com/office/word/2020/wordml/sdtdatahash" xmlns:w16sdtfl="http://schemas.microsoft.com/office/word/2024/wordml/sdtformatlock" xmlns:w16se="http://schemas.microsoft.com/office/word/2015/wordml/symex" xmlns:wpg="http://schemas.microsoft.com/office/word/2010/wordprocessingGroup" xmlns:wpi="http://schemas.microsoft.com/office/word/2010/wordprocessingInk" xmlns:wne="http://schemas.microsoft.com/office/word/2006/wordml" xmlns:wps="http://schemas.microsoft.com/office/word/2010/wordprocessingShape" mc:Ignorable="w14 w15 w16se w16cid w16 w16cex w16sdtdh w16sdtfl w16du wp14">
   <w:abstractNum w:abstractNumId="0" w15:restartNumberingAfterBreak="0">
     <w:nsid w:val="526E7C46"/>
     <w:multiLevelType w:val="multilevel"/>
@@ -7586,7 +10282,7 @@
 </file>
 
 <file path=word/styles.xml><?xml version="1.0" encoding="utf-8"?>
-<w:styles xmlns:mc="http://schemas.openxmlformats.org/markup-compatibility/2006" xmlns:r="http://schemas.openxmlformats.org/officeDocument/2006/relationships" xmlns:w="http://schemas.openxmlformats.org/wordprocessingml/2006/main" xmlns:w14="http://schemas.microsoft.com/office/word/2010/wordml" xmlns:w15="http://schemas.microsoft.com/office/word/2012/wordml" xmlns:w16cex="http://schemas.microsoft.com/office/word/2018/wordml/cex" xmlns:w16cid="http://schemas.microsoft.com/office/word/2016/wordml/cid" xmlns:w16="http://schemas.microsoft.com/office/word/2018/wordml" xmlns:w16du="http://schemas.microsoft.com/office/word/2023/wordml/word16du" xmlns:w16sdtdh="http://schemas.microsoft.com/office/word/2020/wordml/sdtdatahash" xmlns:w16se="http://schemas.microsoft.com/office/word/2015/wordml/symex" mc:Ignorable="w14 w15 w16se w16cid w16 w16cex w16sdtdh w16du">
+<w:styles xmlns:mc="http://schemas.openxmlformats.org/markup-compatibility/2006" xmlns:r="http://schemas.openxmlformats.org/officeDocument/2006/relationships" xmlns:w="http://schemas.openxmlformats.org/wordprocessingml/2006/main" xmlns:w14="http://schemas.microsoft.com/office/word/2010/wordml" xmlns:w15="http://schemas.microsoft.com/office/word/2012/wordml" xmlns:w16cex="http://schemas.microsoft.com/office/word/2018/wordml/cex" xmlns:w16cid="http://schemas.microsoft.com/office/word/2016/wordml/cid" xmlns:w16="http://schemas.microsoft.com/office/word/2018/wordml" xmlns:w16du="http://schemas.microsoft.com/office/word/2023/wordml/word16du" xmlns:w16sdtdh="http://schemas.microsoft.com/office/word/2020/wordml/sdtdatahash" xmlns:w16sdtfl="http://schemas.microsoft.com/office/word/2024/wordml/sdtformatlock" xmlns:w16se="http://schemas.microsoft.com/office/word/2015/wordml/symex" mc:Ignorable="w14 w15 w16se w16cid w16 w16cex w16sdtdh w16sdtfl w16du">
   <w:docDefaults>
     <w:rPrDefault>
       <w:rPr>
@@ -7892,7 +10588,7 @@
   <w:style w:type="paragraph" w:default="1" w:styleId="Normal">
     <w:name w:val="Normal"/>
     <w:qFormat/>
-    <w:rsid w:val="008C3530"/>
+    <w:rsid w:val="00727511"/>
     <w:rPr>
       <w:sz w:val="24"/>
       <w:szCs w:val="24"/>
@@ -8049,7 +10745,6 @@
   <w:style w:type="character" w:default="1" w:styleId="DefaultParagraphFont">
     <w:name w:val="Default Paragraph Font"/>
     <w:uiPriority w:val="1"/>
-    <w:semiHidden/>
     <w:unhideWhenUsed/>
   </w:style>
   <w:style w:type="table" w:default="1" w:styleId="TableNormal">
@@ -8825,10 +11520,6 @@
 </file>
 
 <file path=customXml/item1.xml><?xml version="1.0" encoding="utf-8"?>
-<b:Sources xmlns:b="http://schemas.openxmlformats.org/officeDocument/2006/bibliography" xmlns="http://schemas.openxmlformats.org/officeDocument/2006/bibliography" SelectedStyle="\APASixthEditionOfficeOnline.xsl" StyleName="APA" Version="6"/>
-</file>
-
-<file path=customXml/item2.xml><?xml version="1.0" encoding="utf-8"?>
 <p:properties xmlns:p="http://schemas.microsoft.com/office/2006/metadata/properties" xmlns:xsi="http://www.w3.org/2001/XMLSchema-instance" xmlns:pc="http://schemas.microsoft.com/office/infopath/2007/PartnerControls">
   <documentManagement>
     <Stage xmlns="f336f4fe-8719-4ea2-b5d6-29b3a580aeb4">Draft</Stage>
@@ -8846,16 +11537,11 @@
 </p:properties>
 </file>
 
-<file path=customXml/item3.xml><?xml version="1.0" encoding="utf-8"?>
-<?mso-contentType ?>
-<FormTemplates xmlns="http://schemas.microsoft.com/sharepoint/v3/contenttype/forms">
-  <Display>DocumentLibraryForm</Display>
-  <Edit>DocumentLibraryForm</Edit>
-  <New>DocumentLibraryForm</New>
-</FormTemplates>
+<file path=customXml/item2.xml><?xml version="1.0" encoding="utf-8"?>
+<b:Sources xmlns:b="http://schemas.openxmlformats.org/officeDocument/2006/bibliography" xmlns="http://schemas.openxmlformats.org/officeDocument/2006/bibliography" SelectedStyle="\APASixthEditionOfficeOnline.xsl" StyleName="APA" Version="6"/>
 </file>
 
-<file path=customXml/item4.xml><?xml version="1.0" encoding="utf-8"?>
+<file path=customXml/item3.xml><?xml version="1.0" encoding="utf-8"?>
 <ct:contentTypeSchema xmlns:ct="http://schemas.microsoft.com/office/2006/metadata/contentType" xmlns:ma="http://schemas.microsoft.com/office/2006/metadata/properties/metaAttributes" ct:_="" ma:_="" ma:contentTypeName="_CtTemplate" ma:contentTypeID="0x01010064A5FDCCFB03F540B94405305D7DE14F00A4F8B82F7CEF57469A8FE5CEAB7A0EE0" ma:contentTypeVersion="55" ma:contentTypeDescription="Part of Template Management with Site Columns representing custom attributes." ma:contentTypeScope="" ma:versionID="e48abcd8da7fe05ec90dabdfbb8c2749">
   <xsd:schema xmlns:xsd="http://www.w3.org/2001/XMLSchema" xmlns:xs="http://www.w3.org/2001/XMLSchema" xmlns:p="http://schemas.microsoft.com/office/2006/metadata/properties" xmlns:ns2="f336f4fe-8719-4ea2-b5d6-29b3a580aeb4" xmlns:ns3="b57b892a-dd61-4bba-b372-a8d93da2c7e6" targetNamespace="http://schemas.microsoft.com/office/2006/metadata/properties" ma:root="true" ma:fieldsID="4c733adc908683170864ffc34cec60fa" ns2:_="" ns3:_="">
     <xsd:import namespace="f336f4fe-8719-4ea2-b5d6-29b3a580aeb4"/>
@@ -9177,15 +11863,16 @@
 </ct:contentTypeSchema>
 </file>
 
-<file path=customXml/itemProps1.xml><?xml version="1.0" encoding="utf-8"?>
-<ds:datastoreItem xmlns:ds="http://schemas.openxmlformats.org/officeDocument/2006/customXml" ds:itemID="{5C627932-C981-4CFE-9BA8-667150120D32}">
-  <ds:schemaRefs>
-    <ds:schemaRef ds:uri="http://schemas.openxmlformats.org/officeDocument/2006/bibliography"/>
-  </ds:schemaRefs>
-</ds:datastoreItem>
+<file path=customXml/item4.xml><?xml version="1.0" encoding="utf-8"?>
+<?mso-contentType ?>
+<FormTemplates xmlns="http://schemas.microsoft.com/sharepoint/v3/contenttype/forms">
+  <Display>DocumentLibraryForm</Display>
+  <Edit>DocumentLibraryForm</Edit>
+  <New>DocumentLibraryForm</New>
+</FormTemplates>
 </file>
 
-<file path=customXml/itemProps2.xml><?xml version="1.0" encoding="utf-8"?>
+<file path=customXml/itemProps1.xml><?xml version="1.0" encoding="utf-8"?>
 <ds:datastoreItem xmlns:ds="http://schemas.openxmlformats.org/officeDocument/2006/customXml" ds:itemID="{167D3FB0-0D1A-4A81-8A96-EE2F37F3B125}">
   <ds:schemaRefs>
     <ds:schemaRef ds:uri="http://schemas.microsoft.com/office/2006/metadata/properties"/>
@@ -9195,15 +11882,15 @@
 </ds:datastoreItem>
 </file>
 
-<file path=customXml/itemProps3.xml><?xml version="1.0" encoding="utf-8"?>
-<ds:datastoreItem xmlns:ds="http://schemas.openxmlformats.org/officeDocument/2006/customXml" ds:itemID="{B979ABCF-6006-4211-8C04-D08E1C55C8F9}">
+<file path=customXml/itemProps2.xml><?xml version="1.0" encoding="utf-8"?>
+<ds:datastoreItem xmlns:ds="http://schemas.openxmlformats.org/officeDocument/2006/customXml" ds:itemID="{5C627932-C981-4CFE-9BA8-667150120D32}">
   <ds:schemaRefs>
-    <ds:schemaRef ds:uri="http://schemas.microsoft.com/sharepoint/v3/contenttype/forms"/>
+    <ds:schemaRef ds:uri="http://schemas.openxmlformats.org/officeDocument/2006/bibliography"/>
   </ds:schemaRefs>
 </ds:datastoreItem>
 </file>
 
-<file path=customXml/itemProps4.xml><?xml version="1.0" encoding="utf-8"?>
+<file path=customXml/itemProps3.xml><?xml version="1.0" encoding="utf-8"?>
 <ds:datastoreItem xmlns:ds="http://schemas.openxmlformats.org/officeDocument/2006/customXml" ds:itemID="{A2FB1C8A-E774-49B7-9BF9-B31D9DA6B8A6}">
   <ds:schemaRefs>
     <ds:schemaRef ds:uri="http://schemas.microsoft.com/office/2006/metadata/contentType"/>
@@ -9222,6 +11909,14 @@
 </ds:datastoreItem>
 </file>
 
+<file path=customXml/itemProps4.xml><?xml version="1.0" encoding="utf-8"?>
+<ds:datastoreItem xmlns:ds="http://schemas.openxmlformats.org/officeDocument/2006/customXml" ds:itemID="{B979ABCF-6006-4211-8C04-D08E1C55C8F9}">
+  <ds:schemaRefs>
+    <ds:schemaRef ds:uri="http://schemas.microsoft.com/sharepoint/v3/contenttype/forms"/>
+  </ds:schemaRefs>
+</ds:datastoreItem>
+</file>
+
 <file path=docMetadata/LabelInfo.xml><?xml version="1.0" encoding="utf-8"?>
 <clbl:labelList xmlns:clbl="http://schemas.microsoft.com/office/2020/mipLabelMetadata">
   <clbl:label id="{fa22dce2-39a9-4bf4-a557-7a50b593b56a}" enabled="1" method="Privileged" siteId="{3e0088dc-0629-4ae6-aa8c-813e7a296f50}" contentBits="0" removed="0"/>

</xml_diff>